<commit_message>
restored changes made to in lab section
</commit_message>
<xml_diff>
--- a/Workshop3.docx
+++ b/Workshop3.docx
@@ -1,6 +1,6 @@
 
 <file path=word/document.xml><?xml version="1.0" encoding="utf-8"?>
-<w:document xmlns:wpc="http://schemas.microsoft.com/office/word/2010/wordprocessingCanvas" xmlns:mo="http://schemas.microsoft.com/office/mac/office/2008/main" xmlns:mc="http://schemas.openxmlformats.org/markup-compatibility/2006" xmlns:mv="urn:schemas-microsoft-com:mac:vml" xmlns:o="urn:schemas-microsoft-com:office:office" xmlns:r="http://schemas.openxmlformats.org/officeDocument/2006/relationships" xmlns:m="http://schemas.openxmlformats.org/officeDocument/2006/math" xmlns:v="urn:schemas-microsoft-com:vml" xmlns:wp14="http://schemas.microsoft.com/office/word/2010/wordprocessingDrawing" xmlns:wp="http://schemas.openxmlformats.org/drawingml/2006/wordprocessingDrawing" xmlns:w10="urn:schemas-microsoft-com:office:word" xmlns:w="http://schemas.openxmlformats.org/wordprocessingml/2006/main" xmlns:w14="http://schemas.microsoft.com/office/word/2010/wordml" xmlns:w15="http://schemas.microsoft.com/office/word/2012/wordml" xmlns:wpg="http://schemas.microsoft.com/office/word/2010/wordprocessingGroup" xmlns:wpi="http://schemas.microsoft.com/office/word/2010/wordprocessingInk" xmlns:wne="http://schemas.microsoft.com/office/word/2006/wordml" xmlns:wps="http://schemas.microsoft.com/office/word/2010/wordprocessingShape" mc:Ignorable="w14 w15 wp14">
+<w:document xmlns:wpc="http://schemas.microsoft.com/office/word/2010/wordprocessingCanvas" xmlns:mc="http://schemas.openxmlformats.org/markup-compatibility/2006" xmlns:o="urn:schemas-microsoft-com:office:office" xmlns:r="http://schemas.openxmlformats.org/officeDocument/2006/relationships" xmlns:m="http://schemas.openxmlformats.org/officeDocument/2006/math" xmlns:v="urn:schemas-microsoft-com:vml" xmlns:wp14="http://schemas.microsoft.com/office/word/2010/wordprocessingDrawing" xmlns:wp="http://schemas.openxmlformats.org/drawingml/2006/wordprocessingDrawing" xmlns:w10="urn:schemas-microsoft-com:office:word" xmlns:w="http://schemas.openxmlformats.org/wordprocessingml/2006/main" xmlns:w14="http://schemas.microsoft.com/office/word/2010/wordml" xmlns:w15="http://schemas.microsoft.com/office/word/2012/wordml" xmlns:wpg="http://schemas.microsoft.com/office/word/2010/wordprocessingGroup" xmlns:wpi="http://schemas.microsoft.com/office/word/2010/wordprocessingInk" xmlns:wne="http://schemas.microsoft.com/office/word/2006/wordml" xmlns:wps="http://schemas.microsoft.com/office/word/2010/wordprocessingShape" mc:Ignorable="w14 w15 wp14">
   <w:body>
     <w:p>
       <w:pPr>
@@ -48,9 +48,13 @@
           <w:sz w:val="48"/>
           <w:szCs w:val="48"/>
         </w:rPr>
-        <w:t xml:space="preserve">Temperature </w:t>
-      </w:r>
-      <w:r>
+        <w:t>Temperature Analyzer</w:t>
+      </w:r>
+    </w:p>
+    <w:p>
+      <w:pPr>
+        <w:spacing w:after="0" w:line="240" w:lineRule="auto"/>
+        <w:jc w:val="center"/>
         <w:rPr>
           <w:rFonts w:ascii="Arial" w:eastAsia="Times New Roman" w:hAnsi="Arial" w:cs="Arial"/>
           <w:b/>
@@ -59,8 +63,7 @@
           <w:sz w:val="48"/>
           <w:szCs w:val="48"/>
         </w:rPr>
-        <w:t>Analyzer</w:t>
-      </w:r>
+      </w:pPr>
     </w:p>
     <w:p>
       <w:pPr>
@@ -68,59 +71,19 @@
         <w:jc w:val="center"/>
         <w:rPr>
           <w:rFonts w:ascii="Arial" w:eastAsia="Times New Roman" w:hAnsi="Arial" w:cs="Arial"/>
-          <w:b/>
-          <w:bCs/>
+          <w:color w:val="000000"/>
+          <w:sz w:val="24"/>
+          <w:szCs w:val="24"/>
+        </w:rPr>
+      </w:pPr>
+      <w:r>
+        <w:rPr>
+          <w:rFonts w:ascii="Arial" w:eastAsia="Times New Roman" w:hAnsi="Arial" w:cs="Arial"/>
           <w:color w:val="FF0000"/>
-          <w:sz w:val="48"/>
-          <w:szCs w:val="48"/>
-        </w:rPr>
-      </w:pPr>
-    </w:p>
-    <w:p>
-      <w:pPr>
-        <w:spacing w:after="0" w:line="240" w:lineRule="auto"/>
-        <w:jc w:val="center"/>
-        <w:rPr>
-          <w:rFonts w:ascii="Arial" w:eastAsia="Times New Roman" w:hAnsi="Arial" w:cs="Arial"/>
-          <w:color w:val="000000"/>
-          <w:sz w:val="24"/>
-          <w:szCs w:val="24"/>
-        </w:rPr>
-      </w:pPr>
-      <w:r>
-        <w:rPr>
-          <w:rFonts w:ascii="Arial" w:eastAsia="Times New Roman" w:hAnsi="Arial" w:cs="Arial"/>
-          <w:color w:val="FF0000"/>
           <w:sz w:val="24"/>
           <w:szCs w:val="24"/>
         </w:rPr>
         <w:t>Workshop 3 (worth 3% of your final grade)</w:t>
-      </w:r>
-      <w:r>
-        <w:rPr>
-          <w:rFonts w:ascii="Arial" w:eastAsia="Times New Roman" w:hAnsi="Arial" w:cs="Arial"/>
-          <w:color w:val="FF0000"/>
-          <w:sz w:val="24"/>
-          <w:szCs w:val="24"/>
-        </w:rPr>
-        <w:br/>
-        <w:t xml:space="preserve">URL: </w:t>
-      </w:r>
-      <w:r>
-        <w:rPr>
-          <w:rFonts w:ascii="Arial" w:eastAsia="Times New Roman" w:hAnsi="Arial" w:cs="Arial"/>
-          <w:sz w:val="24"/>
-          <w:szCs w:val="24"/>
-        </w:rPr>
-        <w:t>https://</w:t>
-      </w:r>
-      <w:r>
-        <w:rPr>
-          <w:rFonts w:ascii="Arial" w:eastAsia="Times New Roman" w:hAnsi="Arial" w:cs="Arial"/>
-          <w:sz w:val="24"/>
-          <w:szCs w:val="24"/>
-        </w:rPr>
-        <w:t>…….</w:t>
       </w:r>
     </w:p>
     <w:p>
@@ -168,7 +131,16 @@
           <w:sz w:val="24"/>
           <w:szCs w:val="24"/>
         </w:rPr>
-        <w:t>In this workshop, you will code a C-language program that analyzes data logically.</w:t>
+        <w:t xml:space="preserve">In this workshop, you are </w:t>
+      </w:r>
+      <w:r>
+        <w:rPr>
+          <w:rFonts w:ascii="Arial" w:eastAsia="Times New Roman" w:hAnsi="Arial" w:cs="Arial"/>
+          <w:color w:val="000000"/>
+          <w:sz w:val="24"/>
+          <w:szCs w:val="24"/>
+        </w:rPr>
+        <w:t>to write a program that accepts the high and low temperatures for several days and performs some calculations on them.</w:t>
       </w:r>
     </w:p>
     <w:p>
@@ -224,7 +196,7 @@
         <w:pStyle w:val="ListParagraph"/>
         <w:numPr>
           <w:ilvl w:val="0"/>
-          <w:numId w:val="4"/>
+          <w:numId w:val="1"/>
         </w:numPr>
         <w:spacing w:after="0" w:line="240" w:lineRule="auto"/>
         <w:rPr>
@@ -249,7 +221,7 @@
         <w:pStyle w:val="ListParagraph"/>
         <w:numPr>
           <w:ilvl w:val="0"/>
-          <w:numId w:val="4"/>
+          <w:numId w:val="1"/>
         </w:numPr>
         <w:spacing w:after="0" w:line="240" w:lineRule="auto"/>
         <w:rPr>
@@ -274,7 +246,7 @@
         <w:pStyle w:val="ListParagraph"/>
         <w:numPr>
           <w:ilvl w:val="0"/>
-          <w:numId w:val="4"/>
+          <w:numId w:val="1"/>
         </w:numPr>
         <w:spacing w:after="0" w:line="240" w:lineRule="auto"/>
         <w:rPr>
@@ -298,7 +270,7 @@
         <w:pStyle w:val="ListParagraph"/>
         <w:numPr>
           <w:ilvl w:val="0"/>
-          <w:numId w:val="4"/>
+          <w:numId w:val="1"/>
         </w:numPr>
         <w:spacing w:after="0" w:line="240" w:lineRule="auto"/>
         <w:rPr>
@@ -322,7 +294,7 @@
         <w:pStyle w:val="ListParagraph"/>
         <w:numPr>
           <w:ilvl w:val="0"/>
-          <w:numId w:val="4"/>
+          <w:numId w:val="1"/>
         </w:numPr>
         <w:spacing w:after="0" w:line="240" w:lineRule="auto"/>
         <w:rPr>
@@ -443,28 +415,12 @@
       </w:pPr>
       <w:r>
         <w:rPr>
-          <w:rFonts w:ascii="Segoe UI" w:hAnsi="Segoe UI" w:cs="Segoe UI"/>
-          <w:color w:val="212121"/>
-          <w:shd w:val="clear" w:color="auto" w:fill="FFFFFF"/>
-        </w:rPr>
-        <w:t>The "in-lab" section is to be completed during your assigned lab section.  It is to be completed and submitted by the end of the workshop period.  </w:t>
-      </w:r>
-      <w:r>
-        <w:rPr>
-          <w:rFonts w:ascii="Segoe UI" w:hAnsi="Segoe UI" w:cs="Segoe UI"/>
-          <w:color w:val="FF0000"/>
-          <w:shd w:val="clear" w:color="auto" w:fill="FFFFFF"/>
-        </w:rPr>
-        <w:t>If you attend the lab period and cannot complete the in-lab portion of the workshop during that period, ask your instructor for permission to complete the in-lab portion after the period. </w:t>
-      </w:r>
-      <w:r>
-        <w:rPr>
           <w:rFonts w:eastAsia="Times New Roman" w:cs="Arial"/>
           <w:color w:val="000000"/>
           <w:sz w:val="24"/>
           <w:szCs w:val="24"/>
         </w:rPr>
-        <w:t xml:space="preserve">  If you do not attend the workshop, you can submit the</w:t>
+        <w:t>The</w:t>
       </w:r>
       <w:r>
         <w:rPr>
@@ -502,8 +458,76 @@
           <w:sz w:val="24"/>
           <w:szCs w:val="24"/>
         </w:rPr>
-        <w:t>section along with your</w:t>
-      </w:r>
+        <w:t xml:space="preserve">section is to be completed </w:t>
+      </w:r>
+      <w:r>
+        <w:rPr>
+          <w:rFonts w:eastAsia="Times New Roman" w:cs="Arial"/>
+          <w:b/>
+          <w:color w:val="000000"/>
+          <w:sz w:val="24"/>
+          <w:szCs w:val="24"/>
+        </w:rPr>
+        <w:t>during your assigned lab section</w:t>
+      </w:r>
+      <w:r>
+        <w:rPr>
+          <w:rFonts w:eastAsia="Times New Roman" w:cs="Arial"/>
+          <w:color w:val="000000"/>
+          <w:sz w:val="24"/>
+          <w:szCs w:val="24"/>
+        </w:rPr>
+        <w:t>.  It is to be completed and submitted by the end of the workshop.  If you do not attend the workshop, you can submit the</w:t>
+      </w:r>
+      <w:r>
+        <w:rPr>
+          <w:rFonts w:ascii="Arial" w:eastAsia="Times New Roman" w:hAnsi="Arial" w:cs="Arial"/>
+          <w:color w:val="000000"/>
+          <w:sz w:val="24"/>
+          <w:szCs w:val="24"/>
+        </w:rPr>
+        <w:t xml:space="preserve"> “</w:t>
+      </w:r>
+      <w:proofErr w:type="spellStart"/>
+      <w:r>
+        <w:rPr>
+          <w:rFonts w:ascii="Arial" w:eastAsia="Times New Roman" w:hAnsi="Arial" w:cs="Arial"/>
+          <w:color w:val="00B0F0"/>
+          <w:sz w:val="24"/>
+          <w:szCs w:val="24"/>
+        </w:rPr>
+        <w:t>in_lab</w:t>
+      </w:r>
+      <w:proofErr w:type="spellEnd"/>
+      <w:r>
+        <w:rPr>
+          <w:rFonts w:ascii="Arial" w:eastAsia="Times New Roman" w:hAnsi="Arial" w:cs="Arial"/>
+          <w:color w:val="000000"/>
+          <w:sz w:val="24"/>
+          <w:szCs w:val="24"/>
+        </w:rPr>
+        <w:t xml:space="preserve">” </w:t>
+      </w:r>
+      <w:r>
+        <w:rPr>
+          <w:rFonts w:eastAsia="Times New Roman" w:cs="Arial"/>
+          <w:color w:val="000000"/>
+          <w:sz w:val="24"/>
+          <w:szCs w:val="24"/>
+        </w:rPr>
+        <w:t xml:space="preserve">section along with </w:t>
+      </w:r>
+      <w:proofErr w:type="gramStart"/>
+      <w:r>
+        <w:rPr>
+          <w:rFonts w:eastAsia="Times New Roman" w:cs="Arial"/>
+          <w:color w:val="000000"/>
+          <w:sz w:val="24"/>
+          <w:szCs w:val="24"/>
+        </w:rPr>
+        <w:t>your</w:t>
+      </w:r>
+      <w:proofErr w:type="gramEnd"/>
       <w:r>
         <w:rPr>
           <w:rFonts w:ascii="Arial" w:eastAsia="Times New Roman" w:hAnsi="Arial" w:cs="Arial"/>
@@ -699,7 +723,7 @@
           <w:sz w:val="27"/>
           <w:szCs w:val="27"/>
         </w:rPr>
-        <w:t>IN-LAB</w:t>
+        <w:t>IN-LAB:  ITEM Class (5</w:t>
       </w:r>
       <w:r>
         <w:rPr>
@@ -711,43 +735,7 @@
           <w:sz w:val="27"/>
           <w:szCs w:val="27"/>
         </w:rPr>
-        <w:t>:  ITEM Class (</w:t>
-      </w:r>
-      <w:r>
-        <w:rPr>
-          <w:rFonts w:ascii="Arial" w:eastAsia="Times New Roman" w:hAnsi="Arial" w:cs="Arial"/>
-          <w:b/>
-          <w:bCs/>
-          <w:caps/>
-          <w:color w:val="00B0F0"/>
-          <w:sz w:val="27"/>
-          <w:szCs w:val="27"/>
-        </w:rPr>
-        <w:t>5</w:t>
-      </w:r>
-      <w:r>
-        <w:rPr>
-          <w:rFonts w:ascii="Arial" w:eastAsia="Times New Roman" w:hAnsi="Arial" w:cs="Arial"/>
-          <w:b/>
-          <w:bCs/>
-          <w:caps/>
-          <w:color w:val="00B0F0"/>
-          <w:sz w:val="27"/>
-          <w:szCs w:val="27"/>
-        </w:rPr>
-        <w:t>0</w:t>
-      </w:r>
-      <w:r>
-        <w:rPr>
-          <w:rFonts w:ascii="Arial" w:eastAsia="Times New Roman" w:hAnsi="Arial" w:cs="Arial"/>
-          <w:b/>
-          <w:bCs/>
-          <w:caps/>
-          <w:color w:val="00B0F0"/>
-          <w:sz w:val="27"/>
-          <w:szCs w:val="27"/>
-        </w:rPr>
-        <w:t>%)</w:t>
+        <w:t>0%)</w:t>
       </w:r>
     </w:p>
     <w:p>
@@ -769,22 +757,17 @@
         </w:rPr>
         <w:t xml:space="preserve">Download or clone workshop 3 from </w:t>
       </w:r>
-      <w:r>
-        <w:rPr>
-          <w:rFonts w:ascii="Arial" w:eastAsia="Times New Roman" w:hAnsi="Arial" w:cs="Arial"/>
-          <w:sz w:val="24"/>
-          <w:szCs w:val="24"/>
-        </w:rPr>
-        <w:t>https://</w:t>
-      </w:r>
-      <w:r>
-        <w:rPr>
-          <w:rFonts w:ascii="Arial" w:eastAsia="Times New Roman" w:hAnsi="Arial" w:cs="Arial"/>
-          <w:sz w:val="24"/>
-          <w:szCs w:val="24"/>
-        </w:rPr>
-        <w:t>….</w:t>
-      </w:r>
+      <w:hyperlink r:id="rId5" w:history="1">
+        <w:r>
+          <w:rPr>
+            <w:rStyle w:val="Hyperlink"/>
+            <w:rFonts w:ascii="Arial" w:eastAsia="Times New Roman" w:hAnsi="Arial" w:cs="Arial"/>
+            <w:sz w:val="24"/>
+            <w:szCs w:val="24"/>
+          </w:rPr>
+          <w:t>https://github.com/Seneca-144100/IPC-Workshop3</w:t>
+        </w:r>
+      </w:hyperlink>
     </w:p>
     <w:p>
       <w:pPr>
@@ -797,13 +780,26 @@
           <w:szCs w:val="24"/>
         </w:rPr>
       </w:pPr>
-      <w:r>
-        <w:rPr>
-          <w:rFonts w:ascii="Arial" w:eastAsia="Times New Roman" w:hAnsi="Arial" w:cs="Arial"/>
-          <w:color w:val="000000"/>
-          <w:sz w:val="24"/>
-          <w:szCs w:val="24"/>
-        </w:rPr>
+    </w:p>
+    <w:p>
+      <w:pPr>
+        <w:spacing w:before="100" w:beforeAutospacing="1" w:after="100" w:afterAutospacing="1" w:line="240" w:lineRule="auto"/>
+        <w:textAlignment w:val="baseline"/>
+        <w:rPr>
+          <w:rFonts w:ascii="Arial" w:eastAsia="Times New Roman" w:hAnsi="Arial" w:cs="Arial"/>
+          <w:color w:val="000000"/>
+          <w:sz w:val="24"/>
+          <w:szCs w:val="24"/>
+        </w:rPr>
+      </w:pPr>
+      <w:r>
+        <w:rPr>
+          <w:rFonts w:ascii="Arial" w:eastAsia="Times New Roman" w:hAnsi="Arial" w:cs="Arial"/>
+          <w:color w:val="000000"/>
+          <w:sz w:val="24"/>
+          <w:szCs w:val="24"/>
+        </w:rPr>
+        <w:lastRenderedPageBreak/>
         <w:t>C</w:t>
       </w:r>
       <w:r>
@@ -822,7 +818,40 @@
           <w:sz w:val="24"/>
           <w:szCs w:val="24"/>
         </w:rPr>
-        <w:t>program that does the following:</w:t>
+        <w:t xml:space="preserve">program in </w:t>
+      </w:r>
+      <w:proofErr w:type="spellStart"/>
+      <w:r>
+        <w:rPr>
+          <w:rFonts w:ascii="Courier New" w:eastAsia="Times New Roman" w:hAnsi="Courier New" w:cs="Courier New"/>
+          <w:b/>
+          <w:bCs/>
+          <w:color w:val="00B0F0"/>
+          <w:sz w:val="24"/>
+          <w:szCs w:val="24"/>
+        </w:rPr>
+        <w:t>temps</w:t>
+      </w:r>
+      <w:r>
+        <w:rPr>
+          <w:rFonts w:ascii="Courier New" w:eastAsia="Times New Roman" w:hAnsi="Courier New" w:cs="Courier New"/>
+          <w:b/>
+          <w:bCs/>
+          <w:color w:val="00B0F0"/>
+          <w:sz w:val="24"/>
+          <w:szCs w:val="24"/>
+        </w:rPr>
+        <w:t>.c</w:t>
+      </w:r>
+      <w:proofErr w:type="spellEnd"/>
+      <w:r>
+        <w:rPr>
+          <w:rFonts w:ascii="Arial" w:eastAsia="Times New Roman" w:hAnsi="Arial" w:cs="Arial"/>
+          <w:color w:val="000000"/>
+          <w:sz w:val="24"/>
+          <w:szCs w:val="24"/>
+        </w:rPr>
+        <w:t xml:space="preserve"> that does the following:</w:t>
       </w:r>
     </w:p>
     <w:p>
@@ -848,8 +877,7 @@
           <w:sz w:val="24"/>
           <w:szCs w:val="24"/>
         </w:rPr>
-        <w:lastRenderedPageBreak/>
-        <w:t xml:space="preserve">Before the declaration of main define NUMS as 3: &gt; </w:t>
+        <w:t xml:space="preserve">Before the declaration of main define NUMS as 3:  </w:t>
       </w:r>
       <w:r>
         <w:rPr>
@@ -869,15 +897,6 @@
           <w:szCs w:val="24"/>
         </w:rPr>
         <w:t xml:space="preserve"> </w:t>
-      </w:r>
-      <w:r>
-        <w:rPr>
-          <w:rFonts w:ascii="Arial" w:eastAsia="Times New Roman" w:hAnsi="Arial" w:cs="Arial"/>
-          <w:color w:val="000000"/>
-          <w:sz w:val="24"/>
-          <w:szCs w:val="24"/>
-        </w:rPr>
-        <w:t>&lt;</w:t>
       </w:r>
       <w:r>
         <w:rPr>
@@ -931,7 +950,7 @@
           <w:szCs w:val="24"/>
         </w:rPr>
         <w:br/>
-        <w:t xml:space="preserve">&gt; </w:t>
+        <w:t>&gt;</w:t>
       </w:r>
       <w:r>
         <w:rPr>
@@ -951,7 +970,7 @@
           <w:szCs w:val="24"/>
           <w:highlight w:val="yellow"/>
         </w:rPr>
-        <w:t>Analyzer</w:t>
+        <w:t>Calculator</w:t>
       </w:r>
       <w:r>
         <w:rPr>
@@ -961,30 +980,148 @@
           <w:szCs w:val="24"/>
           <w:highlight w:val="yellow"/>
         </w:rPr>
-        <w:t xml:space="preserve"> </w:t>
-      </w:r>
-      <w:r>
-        <w:rPr>
-          <w:rFonts w:ascii="Arial" w:eastAsia="Times New Roman" w:hAnsi="Arial" w:cs="Arial"/>
+        <w:t xml:space="preserve"> ===---</w:t>
+      </w:r>
+      <w:r>
+        <w:rPr>
+          <w:rFonts w:ascii="Arial" w:eastAsia="Times New Roman" w:hAnsi="Arial" w:cs="Arial"/>
+          <w:color w:val="000000"/>
+          <w:sz w:val="24"/>
+          <w:szCs w:val="24"/>
+        </w:rPr>
+        <w:t>&lt;</w:t>
+      </w:r>
+    </w:p>
+    <w:p>
+      <w:pPr>
+        <w:spacing w:before="100" w:beforeAutospacing="1" w:after="100" w:afterAutospacing="1" w:line="240" w:lineRule="auto"/>
+        <w:ind w:left="360"/>
+        <w:textAlignment w:val="baseline"/>
+        <w:rPr>
+          <w:rFonts w:ascii="Arial" w:eastAsia="Times New Roman" w:hAnsi="Arial" w:cs="Arial"/>
+          <w:color w:val="000000"/>
+          <w:sz w:val="24"/>
+          <w:szCs w:val="24"/>
+        </w:rPr>
+      </w:pPr>
+      <w:r>
+        <w:rPr>
+          <w:rFonts w:ascii="Arial" w:eastAsia="Times New Roman" w:hAnsi="Arial" w:cs="Arial"/>
+          <w:color w:val="000000"/>
+          <w:sz w:val="24"/>
+          <w:szCs w:val="24"/>
+        </w:rPr>
+        <w:t xml:space="preserve">3-Using </w:t>
+      </w:r>
+      <w:proofErr w:type="gramStart"/>
+      <w:r>
+        <w:rPr>
+          <w:rFonts w:ascii="Arial" w:eastAsia="Times New Roman" w:hAnsi="Arial" w:cs="Arial"/>
+          <w:color w:val="000000"/>
+          <w:sz w:val="24"/>
+          <w:szCs w:val="24"/>
+        </w:rPr>
+        <w:t>a for</w:t>
+      </w:r>
+      <w:proofErr w:type="gramEnd"/>
+      <w:r>
+        <w:rPr>
+          <w:rFonts w:ascii="Arial" w:eastAsia="Times New Roman" w:hAnsi="Arial" w:cs="Arial"/>
+          <w:color w:val="000000"/>
+          <w:sz w:val="24"/>
+          <w:szCs w:val="24"/>
+        </w:rPr>
+        <w:t xml:space="preserve"> loop, p</w:t>
+      </w:r>
+      <w:r>
+        <w:rPr>
+          <w:rFonts w:ascii="Arial" w:eastAsia="Times New Roman" w:hAnsi="Arial" w:cs="Arial"/>
+          <w:color w:val="000000"/>
+          <w:sz w:val="24"/>
+          <w:szCs w:val="24"/>
+        </w:rPr>
+        <w:t>rompt the user to enter the high and low values for each of NUMS days. The values entered must be between -40 and 40, and high must be greater than low.</w:t>
+      </w:r>
+      <w:r>
+        <w:rPr>
+          <w:rFonts w:ascii="Arial" w:eastAsia="Times New Roman" w:hAnsi="Arial" w:cs="Arial"/>
+          <w:color w:val="000000"/>
+          <w:sz w:val="24"/>
+          <w:szCs w:val="24"/>
+        </w:rPr>
+        <w:br/>
+      </w:r>
+      <w:r>
+        <w:rPr>
+          <w:rFonts w:ascii="Arial" w:eastAsia="Times New Roman" w:hAnsi="Arial" w:cs="Arial"/>
+          <w:color w:val="000000"/>
+          <w:sz w:val="24"/>
+          <w:szCs w:val="24"/>
+        </w:rPr>
+        <w:br/>
+      </w:r>
+      <w:r>
+        <w:rPr>
+          <w:rFonts w:ascii="Arial" w:eastAsia="Times New Roman" w:hAnsi="Arial" w:cs="Arial"/>
+          <w:bCs/>
+          <w:color w:val="000000"/>
+          <w:sz w:val="24"/>
+          <w:szCs w:val="24"/>
+        </w:rPr>
+        <w:t>Print the following messages:</w:t>
+      </w:r>
+      <w:r>
+        <w:rPr>
+          <w:rFonts w:ascii="Arial" w:eastAsia="Times New Roman" w:hAnsi="Arial" w:cs="Arial"/>
+          <w:b/>
+          <w:bCs/>
+          <w:color w:val="000000"/>
+          <w:sz w:val="24"/>
+          <w:szCs w:val="24"/>
+        </w:rPr>
+        <w:br/>
+        <w:t>&gt;</w:t>
+      </w:r>
+      <w:r>
+        <w:rPr>
+          <w:rFonts w:ascii="Arial" w:eastAsia="Times New Roman" w:hAnsi="Arial" w:cs="Arial"/>
+          <w:b/>
+          <w:bCs/>
           <w:color w:val="FF0000"/>
           <w:sz w:val="24"/>
           <w:szCs w:val="24"/>
           <w:highlight w:val="yellow"/>
         </w:rPr>
-        <w:t>===---</w:t>
-      </w:r>
-      <w:r>
-        <w:rPr>
-          <w:rFonts w:ascii="Arial" w:eastAsia="Times New Roman" w:hAnsi="Arial" w:cs="Arial"/>
-          <w:color w:val="000000"/>
-          <w:sz w:val="24"/>
-          <w:szCs w:val="24"/>
-        </w:rPr>
-        <w:t xml:space="preserve"> &lt;</w:t>
-      </w:r>
-      <w:r>
-        <w:rPr>
-          <w:rFonts w:ascii="Arial" w:eastAsia="Times New Roman" w:hAnsi="Arial" w:cs="Arial"/>
+        <w:t>Enter the high value for day 1</w:t>
+      </w:r>
+      <w:r>
+        <w:rPr>
+          <w:rFonts w:ascii="Arial" w:eastAsia="Times New Roman" w:hAnsi="Arial" w:cs="Arial"/>
+          <w:b/>
+          <w:bCs/>
+          <w:color w:val="FF0000"/>
+          <w:sz w:val="24"/>
+          <w:szCs w:val="24"/>
+          <w:highlight w:val="yellow"/>
+        </w:rPr>
+        <w:t xml:space="preserve">: </w:t>
+      </w:r>
+      <w:r>
+        <w:rPr>
+          <w:rFonts w:ascii="Arial" w:eastAsia="Times New Roman" w:hAnsi="Arial" w:cs="Arial"/>
+          <w:b/>
+          <w:bCs/>
+          <w:color w:val="000000"/>
+          <w:sz w:val="24"/>
+          <w:szCs w:val="24"/>
+        </w:rPr>
+        <w:t>&lt; (or day 2, or day 3)</w:t>
+      </w:r>
+      <w:r>
+        <w:rPr>
+          <w:rFonts w:ascii="Arial" w:eastAsia="Times New Roman" w:hAnsi="Arial" w:cs="Arial"/>
+          <w:b/>
+          <w:bCs/>
           <w:color w:val="000000"/>
           <w:sz w:val="24"/>
           <w:szCs w:val="24"/>
@@ -998,8 +1135,92 @@
           <w:sz w:val="24"/>
           <w:szCs w:val="24"/>
         </w:rPr>
+        <w:t>* Read the high value.</w:t>
+      </w:r>
+      <w:r>
+        <w:rPr>
+          <w:rFonts w:ascii="Arial" w:eastAsia="Times New Roman" w:hAnsi="Arial" w:cs="Arial"/>
+          <w:color w:val="000000"/>
+          <w:sz w:val="24"/>
+          <w:szCs w:val="24"/>
+        </w:rPr>
         <w:br/>
-        <w:t>* the first character of the title must be on column 8</w:t>
+      </w:r>
+      <w:r>
+        <w:rPr>
+          <w:rFonts w:ascii="Arial" w:eastAsia="Times New Roman" w:hAnsi="Arial" w:cs="Arial"/>
+          <w:color w:val="000000"/>
+          <w:sz w:val="24"/>
+          <w:szCs w:val="24"/>
+        </w:rPr>
+        <w:br/>
+      </w:r>
+      <w:r>
+        <w:rPr>
+          <w:rFonts w:ascii="Arial" w:eastAsia="Times New Roman" w:hAnsi="Arial" w:cs="Arial"/>
+          <w:b/>
+          <w:bCs/>
+          <w:color w:val="000000"/>
+          <w:sz w:val="24"/>
+          <w:szCs w:val="24"/>
+        </w:rPr>
+        <w:br/>
+        <w:t>&gt;</w:t>
+      </w:r>
+      <w:r>
+        <w:rPr>
+          <w:rFonts w:ascii="Arial" w:eastAsia="Times New Roman" w:hAnsi="Arial" w:cs="Arial"/>
+          <w:b/>
+          <w:bCs/>
+          <w:color w:val="FF0000"/>
+          <w:sz w:val="24"/>
+          <w:szCs w:val="24"/>
+          <w:highlight w:val="yellow"/>
+        </w:rPr>
+        <w:t>Enter the low value for day 1</w:t>
+      </w:r>
+      <w:r>
+        <w:rPr>
+          <w:rFonts w:ascii="Arial" w:eastAsia="Times New Roman" w:hAnsi="Arial" w:cs="Arial"/>
+          <w:b/>
+          <w:bCs/>
+          <w:color w:val="FF0000"/>
+          <w:sz w:val="24"/>
+          <w:szCs w:val="24"/>
+          <w:highlight w:val="yellow"/>
+        </w:rPr>
+        <w:t xml:space="preserve">: </w:t>
+      </w:r>
+      <w:r>
+        <w:rPr>
+          <w:rFonts w:ascii="Arial" w:eastAsia="Times New Roman" w:hAnsi="Arial" w:cs="Arial"/>
+          <w:b/>
+          <w:bCs/>
+          <w:color w:val="000000"/>
+          <w:sz w:val="24"/>
+          <w:szCs w:val="24"/>
+        </w:rPr>
+        <w:t>&lt; (or day 2, or day 3)</w:t>
+      </w:r>
+      <w:r>
+        <w:rPr>
+          <w:rFonts w:ascii="Arial" w:eastAsia="Times New Roman" w:hAnsi="Arial" w:cs="Arial"/>
+          <w:b/>
+          <w:bCs/>
+          <w:color w:val="000000"/>
+          <w:sz w:val="24"/>
+          <w:szCs w:val="24"/>
+        </w:rPr>
+        <w:br/>
+      </w:r>
+      <w:r>
+        <w:rPr>
+          <w:rFonts w:ascii="Arial" w:eastAsia="Times New Roman" w:hAnsi="Arial" w:cs="Arial"/>
+          <w:color w:val="000000"/>
+          <w:sz w:val="24"/>
+          <w:szCs w:val="24"/>
+        </w:rPr>
+        <w:t>* Read the low value.</w:t>
       </w:r>
       <w:r>
         <w:rPr>
@@ -1034,34 +1255,7 @@
           <w:sz w:val="24"/>
           <w:szCs w:val="24"/>
         </w:rPr>
-        <w:t>Using a for loop, p</w:t>
-      </w:r>
-      <w:r>
-        <w:rPr>
-          <w:rFonts w:ascii="Arial" w:eastAsia="Times New Roman" w:hAnsi="Arial" w:cs="Arial"/>
-          <w:color w:val="000000"/>
-          <w:sz w:val="24"/>
-          <w:szCs w:val="24"/>
-        </w:rPr>
-        <w:t>rompt the user to enter the high and low values for each of NUMS days. The values entered must be between -40</w:t>
-      </w:r>
-      <w:r>
-        <w:rPr>
-          <w:rFonts w:ascii="Arial" w:eastAsia="Times New Roman" w:hAnsi="Arial" w:cs="Arial"/>
-          <w:color w:val="000000"/>
-          <w:sz w:val="24"/>
-          <w:szCs w:val="24"/>
-        </w:rPr>
-        <w:t xml:space="preserve"> and</w:t>
-      </w:r>
-      <w:r>
-        <w:rPr>
-          <w:rFonts w:ascii="Arial" w:eastAsia="Times New Roman" w:hAnsi="Arial" w:cs="Arial"/>
-          <w:color w:val="000000"/>
-          <w:sz w:val="24"/>
-          <w:szCs w:val="24"/>
-        </w:rPr>
-        <w:t xml:space="preserve"> 40, and high must be greater than low.</w:t>
+        <w:t>Use a nested while (or do-while) loop to analyze the results, high must be greater than low, high must be less than 41, low must be greater than -41</w:t>
       </w:r>
       <w:r>
         <w:rPr>
@@ -1080,22 +1274,20 @@
           <w:szCs w:val="24"/>
         </w:rPr>
         <w:br/>
-      </w:r>
-      <w:r>
-        <w:rPr>
-          <w:rFonts w:ascii="Arial" w:eastAsia="Times New Roman" w:hAnsi="Arial" w:cs="Arial"/>
-          <w:bCs/>
-          <w:color w:val="000000"/>
-          <w:sz w:val="24"/>
-          <w:szCs w:val="24"/>
-        </w:rPr>
-        <w:t>Print the following messages:</w:t>
-      </w:r>
-      <w:r>
-        <w:rPr>
-          <w:rFonts w:ascii="Arial" w:eastAsia="Times New Roman" w:hAnsi="Arial" w:cs="Arial"/>
-          <w:b/>
-          <w:bCs/>
+        <w:t>*If any entry is incorrect, prompt the user to enter again until the entries pass the tests:</w:t>
+      </w:r>
+      <w:r>
+        <w:rPr>
+          <w:rFonts w:ascii="Arial" w:eastAsia="Times New Roman" w:hAnsi="Arial" w:cs="Arial"/>
+          <w:color w:val="000000"/>
+          <w:sz w:val="24"/>
+          <w:szCs w:val="24"/>
+        </w:rPr>
+        <w:br/>
+      </w:r>
+      <w:r>
+        <w:rPr>
+          <w:rFonts w:ascii="Arial" w:eastAsia="Times New Roman" w:hAnsi="Arial" w:cs="Arial"/>
           <w:color w:val="000000"/>
           <w:sz w:val="24"/>
           <w:szCs w:val="24"/>
@@ -1106,20 +1298,16 @@
       <w:r>
         <w:rPr>
           <w:rFonts w:ascii="Arial" w:eastAsia="Times New Roman" w:hAnsi="Arial" w:cs="Arial"/>
-          <w:b/>
-          <w:bCs/>
           <w:color w:val="FF0000"/>
           <w:sz w:val="24"/>
           <w:szCs w:val="24"/>
           <w:highlight w:val="yellow"/>
         </w:rPr>
-        <w:t>Enter the high value for day 1:</w:t>
-      </w:r>
-      <w:r>
-        <w:rPr>
-          <w:rFonts w:ascii="Arial" w:eastAsia="Times New Roman" w:hAnsi="Arial" w:cs="Arial"/>
-          <w:b/>
-          <w:bCs/>
+        <w:t>Incorrect values, temperatures must be in the range -40 to 40, high must be greater than low.</w:t>
+      </w:r>
+      <w:r>
+        <w:rPr>
+          <w:rFonts w:ascii="Arial" w:eastAsia="Times New Roman" w:hAnsi="Arial" w:cs="Arial"/>
           <w:color w:val="FF0000"/>
           <w:sz w:val="24"/>
           <w:szCs w:val="24"/>
@@ -1129,19 +1317,15 @@
       <w:r>
         <w:rPr>
           <w:rFonts w:ascii="Arial" w:eastAsia="Times New Roman" w:hAnsi="Arial" w:cs="Arial"/>
-          <w:b/>
-          <w:bCs/>
-          <w:color w:val="000000"/>
-          <w:sz w:val="24"/>
-          <w:szCs w:val="24"/>
-        </w:rPr>
-        <w:t>&lt; (or day 2, or day 3)</w:t>
-      </w:r>
-      <w:r>
-        <w:rPr>
-          <w:rFonts w:ascii="Arial" w:eastAsia="Times New Roman" w:hAnsi="Arial" w:cs="Arial"/>
-          <w:b/>
-          <w:bCs/>
+          <w:color w:val="000000"/>
+          <w:sz w:val="24"/>
+          <w:szCs w:val="24"/>
+        </w:rPr>
+        <w:t>&lt;</w:t>
+      </w:r>
+      <w:r>
+        <w:rPr>
+          <w:rFonts w:ascii="Arial" w:eastAsia="Times New Roman" w:hAnsi="Arial" w:cs="Arial"/>
           <w:color w:val="000000"/>
           <w:sz w:val="24"/>
           <w:szCs w:val="24"/>
@@ -1155,16 +1339,8 @@
           <w:sz w:val="24"/>
           <w:szCs w:val="24"/>
         </w:rPr>
-        <w:t>* Read the high value.</w:t>
-      </w:r>
-      <w:r>
-        <w:rPr>
-          <w:rFonts w:ascii="Arial" w:eastAsia="Times New Roman" w:hAnsi="Arial" w:cs="Arial"/>
-          <w:color w:val="000000"/>
-          <w:sz w:val="24"/>
-          <w:szCs w:val="24"/>
-        </w:rPr>
         <w:br/>
+        <w:t>Then prompt again for the high and low temperatures for the day.</w:t>
       </w:r>
       <w:r>
         <w:rPr>
@@ -1175,84 +1351,6 @@
         </w:rPr>
         <w:br/>
       </w:r>
-      <w:r>
-        <w:rPr>
-          <w:rFonts w:ascii="Arial" w:eastAsia="Times New Roman" w:hAnsi="Arial" w:cs="Arial"/>
-          <w:b/>
-          <w:bCs/>
-          <w:color w:val="000000"/>
-          <w:sz w:val="24"/>
-          <w:szCs w:val="24"/>
-        </w:rPr>
-        <w:br/>
-        <w:t xml:space="preserve">&gt; </w:t>
-      </w:r>
-      <w:r>
-        <w:rPr>
-          <w:rFonts w:ascii="Arial" w:eastAsia="Times New Roman" w:hAnsi="Arial" w:cs="Arial"/>
-          <w:b/>
-          <w:bCs/>
-          <w:color w:val="FF0000"/>
-          <w:sz w:val="24"/>
-          <w:szCs w:val="24"/>
-          <w:highlight w:val="yellow"/>
-        </w:rPr>
-        <w:t>Enter the low value for day 1:</w:t>
-      </w:r>
-      <w:r>
-        <w:rPr>
-          <w:rFonts w:ascii="Arial" w:eastAsia="Times New Roman" w:hAnsi="Arial" w:cs="Arial"/>
-          <w:b/>
-          <w:bCs/>
-          <w:color w:val="FF0000"/>
-          <w:sz w:val="24"/>
-          <w:szCs w:val="24"/>
-        </w:rPr>
-        <w:t xml:space="preserve"> </w:t>
-      </w:r>
-      <w:r>
-        <w:rPr>
-          <w:rFonts w:ascii="Arial" w:eastAsia="Times New Roman" w:hAnsi="Arial" w:cs="Arial"/>
-          <w:b/>
-          <w:bCs/>
-          <w:color w:val="000000"/>
-          <w:sz w:val="24"/>
-          <w:szCs w:val="24"/>
-        </w:rPr>
-        <w:t>&lt; (or day 2, or day 3)</w:t>
-      </w:r>
-      <w:r>
-        <w:rPr>
-          <w:rFonts w:ascii="Arial" w:eastAsia="Times New Roman" w:hAnsi="Arial" w:cs="Arial"/>
-          <w:b/>
-          <w:bCs/>
-          <w:color w:val="000000"/>
-          <w:sz w:val="24"/>
-          <w:szCs w:val="24"/>
-        </w:rPr>
-        <w:br/>
-      </w:r>
-      <w:r>
-        <w:rPr>
-          <w:rFonts w:ascii="Arial" w:eastAsia="Times New Roman" w:hAnsi="Arial" w:cs="Arial"/>
-          <w:color w:val="000000"/>
-          <w:sz w:val="24"/>
-          <w:szCs w:val="24"/>
-        </w:rPr>
-        <w:t>* Read the low value.</w:t>
-      </w:r>
-    </w:p>
-    <w:p>
-      <w:pPr>
-        <w:spacing w:before="100" w:beforeAutospacing="1" w:after="100" w:afterAutospacing="1" w:line="240" w:lineRule="auto"/>
-        <w:textAlignment w:val="baseline"/>
-        <w:rPr>
-          <w:rFonts w:ascii="Arial" w:eastAsia="Times New Roman" w:hAnsi="Arial" w:cs="Arial"/>
-          <w:color w:val="000000"/>
-          <w:sz w:val="24"/>
-          <w:szCs w:val="24"/>
-        </w:rPr>
-      </w:pPr>
     </w:p>
     <w:p>
       <w:pPr>
@@ -1277,52 +1375,16 @@
           <w:sz w:val="24"/>
           <w:szCs w:val="24"/>
         </w:rPr>
-        <w:t>Within the body of the for loop, u</w:t>
-      </w:r>
-      <w:r>
-        <w:rPr>
-          <w:rFonts w:ascii="Arial" w:eastAsia="Times New Roman" w:hAnsi="Arial" w:cs="Arial"/>
-          <w:color w:val="000000"/>
-          <w:sz w:val="24"/>
-          <w:szCs w:val="24"/>
-        </w:rPr>
-        <w:t>se a while loop</w:t>
-      </w:r>
-      <w:r>
-        <w:rPr>
-          <w:rFonts w:ascii="Arial" w:eastAsia="Times New Roman" w:hAnsi="Arial" w:cs="Arial"/>
-          <w:color w:val="000000"/>
-          <w:sz w:val="24"/>
-          <w:szCs w:val="24"/>
-        </w:rPr>
-        <w:t xml:space="preserve"> around the input statements</w:t>
-      </w:r>
-      <w:r>
-        <w:rPr>
-          <w:rFonts w:ascii="Arial" w:eastAsia="Times New Roman" w:hAnsi="Arial" w:cs="Arial"/>
-          <w:color w:val="000000"/>
-          <w:sz w:val="24"/>
-          <w:szCs w:val="24"/>
-        </w:rPr>
-        <w:t xml:space="preserve"> to </w:t>
-      </w:r>
-      <w:r>
-        <w:rPr>
-          <w:rFonts w:ascii="Arial" w:eastAsia="Times New Roman" w:hAnsi="Arial" w:cs="Arial"/>
-          <w:color w:val="000000"/>
-          <w:sz w:val="24"/>
-          <w:szCs w:val="24"/>
-        </w:rPr>
-        <w:t>validate the input:</w:t>
-      </w:r>
-      <w:r>
-        <w:rPr>
-          <w:rFonts w:ascii="Arial" w:eastAsia="Times New Roman" w:hAnsi="Arial" w:cs="Arial"/>
-          <w:color w:val="000000"/>
-          <w:sz w:val="24"/>
-          <w:szCs w:val="24"/>
-        </w:rPr>
-        <w:t xml:space="preserve"> high must be greater than low, high must be less than 41, </w:t>
+        <w:t xml:space="preserve">When the user has correctly entered the high and low temperatures, add them to variables that will store the </w:t>
+      </w:r>
+      <w:r>
+        <w:rPr>
+          <w:rFonts w:ascii="Arial" w:eastAsia="Times New Roman" w:hAnsi="Arial" w:cs="Arial"/>
+          <w:color w:val="00B0F0"/>
+          <w:sz w:val="24"/>
+          <w:szCs w:val="24"/>
+        </w:rPr>
+        <w:t xml:space="preserve">total high </w:t>
       </w:r>
       <w:r>
         <w:rPr>
@@ -1336,96 +1398,20 @@
       <w:r>
         <w:rPr>
           <w:rFonts w:ascii="Arial" w:eastAsia="Times New Roman" w:hAnsi="Arial" w:cs="Arial"/>
-          <w:color w:val="000000"/>
-          <w:sz w:val="24"/>
-          <w:szCs w:val="24"/>
-        </w:rPr>
-        <w:t>low must be greater than -41</w:t>
-      </w:r>
-      <w:r>
-        <w:rPr>
-          <w:rFonts w:ascii="Arial" w:eastAsia="Times New Roman" w:hAnsi="Arial" w:cs="Arial"/>
-          <w:color w:val="000000"/>
-          <w:sz w:val="24"/>
-          <w:szCs w:val="24"/>
-        </w:rPr>
-        <w:br/>
-      </w:r>
-      <w:r>
-        <w:rPr>
-          <w:rFonts w:ascii="Arial" w:eastAsia="Times New Roman" w:hAnsi="Arial" w:cs="Arial"/>
-          <w:color w:val="000000"/>
-          <w:sz w:val="24"/>
-          <w:szCs w:val="24"/>
-        </w:rPr>
-        <w:br/>
-        <w:t>*If any entry is incorrect, prompt the user to enter again until the entries pass the tests:</w:t>
-      </w:r>
-      <w:r>
-        <w:rPr>
-          <w:rFonts w:ascii="Arial" w:eastAsia="Times New Roman" w:hAnsi="Arial" w:cs="Arial"/>
-          <w:color w:val="000000"/>
-          <w:sz w:val="24"/>
-          <w:szCs w:val="24"/>
-        </w:rPr>
-        <w:br/>
-      </w:r>
-      <w:r>
-        <w:rPr>
-          <w:rFonts w:ascii="Arial" w:eastAsia="Times New Roman" w:hAnsi="Arial" w:cs="Arial"/>
-          <w:color w:val="000000"/>
-          <w:sz w:val="24"/>
-          <w:szCs w:val="24"/>
-        </w:rPr>
-        <w:br/>
-        <w:t xml:space="preserve">&gt; </w:t>
-      </w:r>
-      <w:r>
-        <w:rPr>
-          <w:rFonts w:ascii="Arial" w:eastAsia="Times New Roman" w:hAnsi="Arial" w:cs="Arial"/>
-          <w:color w:val="FF0000"/>
-          <w:sz w:val="24"/>
-          <w:szCs w:val="24"/>
-          <w:highlight w:val="yellow"/>
-        </w:rPr>
-        <w:t>Incorrect values, temperatures must be in the range -40 to 40, high must be greater than low.</w:t>
-      </w:r>
-      <w:r>
-        <w:rPr>
-          <w:rFonts w:ascii="Arial" w:eastAsia="Times New Roman" w:hAnsi="Arial" w:cs="Arial"/>
-          <w:color w:val="FF0000"/>
-          <w:sz w:val="24"/>
-          <w:szCs w:val="24"/>
-        </w:rPr>
-        <w:t xml:space="preserve"> </w:t>
-      </w:r>
-      <w:r>
-        <w:rPr>
-          <w:rFonts w:ascii="Arial" w:eastAsia="Times New Roman" w:hAnsi="Arial" w:cs="Arial"/>
-          <w:color w:val="000000"/>
-          <w:sz w:val="24"/>
-          <w:szCs w:val="24"/>
-        </w:rPr>
-        <w:t>&lt;</w:t>
-      </w:r>
-      <w:r>
-        <w:rPr>
-          <w:rFonts w:ascii="Arial" w:eastAsia="Times New Roman" w:hAnsi="Arial" w:cs="Arial"/>
-          <w:color w:val="000000"/>
-          <w:sz w:val="24"/>
-          <w:szCs w:val="24"/>
-        </w:rPr>
-        <w:br/>
-      </w:r>
-      <w:r>
-        <w:rPr>
-          <w:rFonts w:ascii="Arial" w:eastAsia="Times New Roman" w:hAnsi="Arial" w:cs="Arial"/>
-          <w:color w:val="000000"/>
-          <w:sz w:val="24"/>
-          <w:szCs w:val="24"/>
-        </w:rPr>
-        <w:br/>
-        <w:t>Then prompt again for the high and low temperatures for the day.</w:t>
+          <w:color w:val="00B0F0"/>
+          <w:sz w:val="24"/>
+          <w:szCs w:val="24"/>
+        </w:rPr>
+        <w:t xml:space="preserve">total low </w:t>
+      </w:r>
+      <w:r>
+        <w:rPr>
+          <w:rFonts w:ascii="Arial" w:eastAsia="Times New Roman" w:hAnsi="Arial" w:cs="Arial"/>
+          <w:color w:val="000000"/>
+          <w:sz w:val="24"/>
+          <w:szCs w:val="24"/>
+        </w:rPr>
+        <w:t>temperatures for NUMS days.</w:t>
       </w:r>
       <w:r>
         <w:rPr>
@@ -1460,7 +1446,7 @@
           <w:sz w:val="24"/>
           <w:szCs w:val="24"/>
         </w:rPr>
-        <w:t>When the user has correctly entered the high and low temperatures, add them to variables that will store the total high and low temperatures for NUMS days.</w:t>
+        <w:t>When the loop finishes calculate the average (mean) temperature for NUMS days and display:</w:t>
       </w:r>
       <w:r>
         <w:rPr>
@@ -1471,179 +1457,1151 @@
         </w:rPr>
         <w:br/>
       </w:r>
-    </w:p>
-    <w:p>
-      <w:pPr>
-        <w:pStyle w:val="ListParagraph"/>
-        <w:numPr>
-          <w:ilvl w:val="0"/>
-          <w:numId w:val="2"/>
-        </w:numPr>
+      <w:r>
+        <w:rPr>
+          <w:rFonts w:ascii="Arial" w:eastAsia="Times New Roman" w:hAnsi="Arial" w:cs="Arial"/>
+          <w:color w:val="000000"/>
+          <w:sz w:val="24"/>
+          <w:szCs w:val="24"/>
+        </w:rPr>
+        <w:br/>
+        <w:t xml:space="preserve">&gt; </w:t>
+      </w:r>
+      <w:r>
+        <w:rPr>
+          <w:rFonts w:ascii="Arial" w:eastAsia="Times New Roman" w:hAnsi="Arial" w:cs="Arial"/>
+          <w:color w:val="FF0000"/>
+          <w:sz w:val="24"/>
+          <w:szCs w:val="24"/>
+          <w:highlight w:val="yellow"/>
+        </w:rPr>
+        <w:t>The Average (mean) temperature was: --</w:t>
+      </w:r>
+      <w:r>
+        <w:rPr>
+          <w:rFonts w:ascii="Arial" w:eastAsia="Times New Roman" w:hAnsi="Arial" w:cs="Arial"/>
+          <w:color w:val="FF0000"/>
+          <w:sz w:val="24"/>
+          <w:szCs w:val="24"/>
+        </w:rPr>
+        <w:t xml:space="preserve"> </w:t>
+      </w:r>
+      <w:r>
+        <w:rPr>
+          <w:rFonts w:ascii="Arial" w:eastAsia="Times New Roman" w:hAnsi="Arial" w:cs="Arial"/>
+          <w:color w:val="000000"/>
+          <w:sz w:val="24"/>
+          <w:szCs w:val="24"/>
+        </w:rPr>
+        <w:t>&lt;</w:t>
+      </w:r>
+      <w:r>
+        <w:rPr>
+          <w:rFonts w:ascii="Arial" w:eastAsia="Times New Roman" w:hAnsi="Arial" w:cs="Arial"/>
+          <w:color w:val="000000"/>
+          <w:sz w:val="24"/>
+          <w:szCs w:val="24"/>
+        </w:rPr>
+        <w:br/>
+      </w:r>
+    </w:p>
+    <w:p>
+      <w:pPr>
+        <w:pStyle w:val="Heading2"/>
+        <w:rPr>
+          <w:rFonts w:eastAsia="Times New Roman"/>
+        </w:rPr>
+      </w:pPr>
+      <w:r>
+        <w:rPr>
+          <w:rFonts w:eastAsia="Times New Roman"/>
+        </w:rPr>
+        <w:t>Output Example</w:t>
+      </w:r>
+    </w:p>
+    <w:p>
+      <w:pPr>
         <w:spacing w:before="100" w:beforeAutospacing="1" w:after="100" w:afterAutospacing="1" w:line="240" w:lineRule="auto"/>
         <w:textAlignment w:val="baseline"/>
         <w:rPr>
-          <w:rFonts w:ascii="Arial" w:eastAsia="Times New Roman" w:hAnsi="Arial" w:cs="Arial"/>
-          <w:color w:val="000000"/>
-          <w:sz w:val="24"/>
-          <w:szCs w:val="24"/>
-        </w:rPr>
-      </w:pPr>
-      <w:r>
-        <w:rPr>
-          <w:rFonts w:ascii="Arial" w:eastAsia="Times New Roman" w:hAnsi="Arial" w:cs="Arial"/>
-          <w:color w:val="000000"/>
-          <w:sz w:val="24"/>
-          <w:szCs w:val="24"/>
-        </w:rPr>
-        <w:t xml:space="preserve">When the </w:t>
-      </w:r>
-      <w:r>
-        <w:rPr>
-          <w:rFonts w:ascii="Arial" w:eastAsia="Times New Roman" w:hAnsi="Arial" w:cs="Arial"/>
-          <w:color w:val="000000"/>
-          <w:sz w:val="24"/>
-          <w:szCs w:val="24"/>
-        </w:rPr>
-        <w:t xml:space="preserve">for </w:t>
-      </w:r>
-      <w:r>
-        <w:rPr>
-          <w:rFonts w:ascii="Arial" w:eastAsia="Times New Roman" w:hAnsi="Arial" w:cs="Arial"/>
-          <w:color w:val="000000"/>
-          <w:sz w:val="24"/>
-          <w:szCs w:val="24"/>
-        </w:rPr>
-        <w:t>loop finishes calculate the average (mean) temperature for NUMS</w:t>
-      </w:r>
-      <w:r>
-        <w:rPr>
-          <w:rFonts w:ascii="Arial" w:eastAsia="Times New Roman" w:hAnsi="Arial" w:cs="Arial"/>
-          <w:color w:val="000000"/>
-          <w:sz w:val="24"/>
-          <w:szCs w:val="24"/>
-        </w:rPr>
-        <w:t xml:space="preserve"> (the total of the temperatures entered divided by the number of temperature readings </w:t>
-      </w:r>
-      <w:proofErr w:type="gramStart"/>
-      <w:r>
-        <w:rPr>
-          <w:rFonts w:ascii="Arial" w:eastAsia="Times New Roman" w:hAnsi="Arial" w:cs="Arial"/>
-          <w:color w:val="000000"/>
-          <w:sz w:val="24"/>
-          <w:szCs w:val="24"/>
-        </w:rPr>
-        <w:t xml:space="preserve">entered) </w:t>
-      </w:r>
-      <w:r>
-        <w:rPr>
-          <w:rFonts w:ascii="Arial" w:eastAsia="Times New Roman" w:hAnsi="Arial" w:cs="Arial"/>
-          <w:color w:val="000000"/>
-          <w:sz w:val="24"/>
-          <w:szCs w:val="24"/>
-        </w:rPr>
-        <w:t xml:space="preserve"> days</w:t>
-      </w:r>
-      <w:proofErr w:type="gramEnd"/>
-      <w:r>
-        <w:rPr>
-          <w:rFonts w:ascii="Arial" w:eastAsia="Times New Roman" w:hAnsi="Arial" w:cs="Arial"/>
-          <w:color w:val="000000"/>
-          <w:sz w:val="24"/>
-          <w:szCs w:val="24"/>
-        </w:rPr>
-        <w:t xml:space="preserve"> and display:</w:t>
-      </w:r>
-      <w:r>
-        <w:rPr>
-          <w:rFonts w:ascii="Arial" w:eastAsia="Times New Roman" w:hAnsi="Arial" w:cs="Arial"/>
-          <w:color w:val="000000"/>
-          <w:sz w:val="24"/>
-          <w:szCs w:val="24"/>
-        </w:rPr>
-        <w:br/>
-      </w:r>
-      <w:r>
-        <w:rPr>
-          <w:rFonts w:ascii="Arial" w:eastAsia="Times New Roman" w:hAnsi="Arial" w:cs="Arial"/>
-          <w:color w:val="000000"/>
-          <w:sz w:val="24"/>
-          <w:szCs w:val="24"/>
-        </w:rPr>
-        <w:br/>
-        <w:t xml:space="preserve">&gt; </w:t>
-      </w:r>
-      <w:r>
-        <w:rPr>
-          <w:rFonts w:ascii="Arial" w:eastAsia="Times New Roman" w:hAnsi="Arial" w:cs="Arial"/>
-          <w:color w:val="FF0000"/>
-          <w:sz w:val="24"/>
-          <w:szCs w:val="24"/>
-          <w:highlight w:val="yellow"/>
-        </w:rPr>
-        <w:t>The Average (mean) temperature was: --</w:t>
-      </w:r>
-      <w:r>
-        <w:rPr>
-          <w:rFonts w:ascii="Arial" w:eastAsia="Times New Roman" w:hAnsi="Arial" w:cs="Arial"/>
-          <w:color w:val="FF0000"/>
-          <w:sz w:val="24"/>
-          <w:szCs w:val="24"/>
-        </w:rPr>
-        <w:t xml:space="preserve"> </w:t>
-      </w:r>
-      <w:r>
-        <w:rPr>
-          <w:rFonts w:ascii="Arial" w:eastAsia="Times New Roman" w:hAnsi="Arial" w:cs="Arial"/>
-          <w:color w:val="000000"/>
-          <w:sz w:val="24"/>
-          <w:szCs w:val="24"/>
-        </w:rPr>
-        <w:t>&lt;</w:t>
-      </w:r>
-      <w:r>
-        <w:rPr>
-          <w:rFonts w:ascii="Arial" w:eastAsia="Times New Roman" w:hAnsi="Arial" w:cs="Arial"/>
-          <w:color w:val="000000"/>
-          <w:sz w:val="24"/>
-          <w:szCs w:val="24"/>
-        </w:rPr>
-        <w:br/>
-      </w:r>
-    </w:p>
-    <w:p>
-      <w:pPr>
-        <w:pStyle w:val="Heading2"/>
-        <w:rPr>
-          <w:rFonts w:eastAsia="Times New Roman"/>
-        </w:rPr>
-      </w:pPr>
-      <w:r>
-        <w:rPr>
-          <w:rFonts w:eastAsia="Times New Roman"/>
-        </w:rPr>
-        <w:lastRenderedPageBreak/>
-        <w:t>Output Example</w:t>
-      </w:r>
+          <w:rFonts w:ascii="Consolas" w:eastAsia="Times New Roman" w:hAnsi="Consolas" w:cs="Arial"/>
+          <w:b/>
+          <w:color w:val="70AD47" w:themeColor="accent6"/>
+          <w:sz w:val="24"/>
+          <w:szCs w:val="24"/>
+        </w:rPr>
+      </w:pPr>
     </w:p>
     <w:p>
       <w:pPr>
         <w:spacing w:before="100" w:beforeAutospacing="1" w:after="100" w:afterAutospacing="1" w:line="240" w:lineRule="auto"/>
         <w:textAlignment w:val="baseline"/>
         <w:rPr>
-          <w:rFonts w:ascii="Arial" w:eastAsia="Times New Roman" w:hAnsi="Arial" w:cs="Arial"/>
-          <w:color w:val="000000"/>
-          <w:sz w:val="24"/>
-          <w:szCs w:val="24"/>
-        </w:rPr>
-      </w:pPr>
-      <w:r>
-        <w:rPr>
-          <w:rFonts w:ascii="Arial" w:eastAsia="Times New Roman" w:hAnsi="Arial" w:cs="Arial"/>
-          <w:color w:val="000000"/>
-          <w:sz w:val="24"/>
-          <w:szCs w:val="24"/>
-        </w:rPr>
-        <w:t xml:space="preserve">  </w:t>
+          <w:rFonts w:ascii="Consolas" w:eastAsia="Times New Roman" w:hAnsi="Consolas" w:cs="Arial"/>
+          <w:b/>
+          <w:color w:val="70AD47" w:themeColor="accent6"/>
+          <w:sz w:val="24"/>
+          <w:szCs w:val="24"/>
+        </w:rPr>
+      </w:pPr>
+    </w:p>
+    <w:p>
+      <w:pPr>
+        <w:autoSpaceDE w:val="0"/>
+        <w:autoSpaceDN w:val="0"/>
+        <w:adjustRightInd w:val="0"/>
+        <w:spacing w:after="0" w:line="240" w:lineRule="auto"/>
+        <w:rPr>
+          <w:rFonts w:ascii="Consolas" w:hAnsi="Consolas" w:cs="Consolas"/>
+          <w:color w:val="000000"/>
+          <w:sz w:val="19"/>
+          <w:szCs w:val="19"/>
+          <w:lang w:val="en-CA"/>
+        </w:rPr>
+      </w:pPr>
+      <w:r>
+        <w:rPr>
+          <w:rFonts w:ascii="Consolas" w:hAnsi="Consolas" w:cs="Consolas"/>
+          <w:color w:val="008000"/>
+          <w:sz w:val="19"/>
+          <w:szCs w:val="19"/>
+          <w:lang w:val="en-CA"/>
+        </w:rPr>
+        <w:lastRenderedPageBreak/>
+        <w:t>---=== IPC Temperature Analyzer ===---</w:t>
+      </w:r>
+    </w:p>
+    <w:p>
+      <w:pPr>
+        <w:autoSpaceDE w:val="0"/>
+        <w:autoSpaceDN w:val="0"/>
+        <w:adjustRightInd w:val="0"/>
+        <w:spacing w:after="0" w:line="240" w:lineRule="auto"/>
+        <w:rPr>
+          <w:rFonts w:ascii="Consolas" w:hAnsi="Consolas" w:cs="Consolas"/>
+          <w:color w:val="000000"/>
+          <w:sz w:val="19"/>
+          <w:szCs w:val="19"/>
+          <w:lang w:val="en-CA"/>
+        </w:rPr>
+      </w:pPr>
+      <w:r>
+        <w:rPr>
+          <w:rFonts w:ascii="Consolas" w:hAnsi="Consolas" w:cs="Consolas"/>
+          <w:color w:val="008000"/>
+          <w:sz w:val="19"/>
+          <w:szCs w:val="19"/>
+          <w:lang w:val="en-CA"/>
+        </w:rPr>
+        <w:t xml:space="preserve">Enter the high value for day 1: </w:t>
+      </w:r>
+      <w:r>
+        <w:rPr>
+          <w:rFonts w:ascii="Consolas" w:hAnsi="Consolas" w:cs="Consolas"/>
+          <w:b/>
+          <w:bCs/>
+          <w:color w:val="FF0000"/>
+          <w:sz w:val="19"/>
+          <w:szCs w:val="19"/>
+          <w:lang w:val="en-CA"/>
+        </w:rPr>
+        <w:t>8</w:t>
+      </w:r>
+    </w:p>
+    <w:p>
+      <w:pPr>
+        <w:autoSpaceDE w:val="0"/>
+        <w:autoSpaceDN w:val="0"/>
+        <w:adjustRightInd w:val="0"/>
+        <w:spacing w:after="0" w:line="240" w:lineRule="auto"/>
+        <w:rPr>
+          <w:rFonts w:ascii="Consolas" w:hAnsi="Consolas" w:cs="Consolas"/>
+          <w:color w:val="000000"/>
+          <w:sz w:val="19"/>
+          <w:szCs w:val="19"/>
+          <w:lang w:val="en-CA"/>
+        </w:rPr>
+      </w:pPr>
+    </w:p>
+    <w:p>
+      <w:pPr>
+        <w:autoSpaceDE w:val="0"/>
+        <w:autoSpaceDN w:val="0"/>
+        <w:adjustRightInd w:val="0"/>
+        <w:spacing w:after="0" w:line="240" w:lineRule="auto"/>
+        <w:rPr>
+          <w:rFonts w:ascii="Consolas" w:hAnsi="Consolas" w:cs="Consolas"/>
+          <w:color w:val="000000"/>
+          <w:sz w:val="19"/>
+          <w:szCs w:val="19"/>
+          <w:lang w:val="en-CA"/>
+        </w:rPr>
+      </w:pPr>
+      <w:r>
+        <w:rPr>
+          <w:rFonts w:ascii="Consolas" w:hAnsi="Consolas" w:cs="Consolas"/>
+          <w:color w:val="008000"/>
+          <w:sz w:val="19"/>
+          <w:szCs w:val="19"/>
+          <w:lang w:val="en-CA"/>
+        </w:rPr>
+        <w:t xml:space="preserve">Enter the low value for day 1: </w:t>
+      </w:r>
+      <w:r>
+        <w:rPr>
+          <w:rFonts w:ascii="Consolas" w:hAnsi="Consolas" w:cs="Consolas"/>
+          <w:b/>
+          <w:bCs/>
+          <w:color w:val="FF0000"/>
+          <w:sz w:val="19"/>
+          <w:szCs w:val="19"/>
+          <w:lang w:val="en-CA"/>
+        </w:rPr>
+        <w:t>-2</w:t>
+      </w:r>
+    </w:p>
+    <w:p>
+      <w:pPr>
+        <w:autoSpaceDE w:val="0"/>
+        <w:autoSpaceDN w:val="0"/>
+        <w:adjustRightInd w:val="0"/>
+        <w:spacing w:after="0" w:line="240" w:lineRule="auto"/>
+        <w:rPr>
+          <w:rFonts w:ascii="Consolas" w:hAnsi="Consolas" w:cs="Consolas"/>
+          <w:color w:val="000000"/>
+          <w:sz w:val="19"/>
+          <w:szCs w:val="19"/>
+          <w:lang w:val="en-CA"/>
+        </w:rPr>
+      </w:pPr>
+    </w:p>
+    <w:p>
+      <w:pPr>
+        <w:autoSpaceDE w:val="0"/>
+        <w:autoSpaceDN w:val="0"/>
+        <w:adjustRightInd w:val="0"/>
+        <w:spacing w:after="0" w:line="240" w:lineRule="auto"/>
+        <w:rPr>
+          <w:rFonts w:ascii="Consolas" w:hAnsi="Consolas" w:cs="Consolas"/>
+          <w:color w:val="FF0000"/>
+          <w:sz w:val="19"/>
+          <w:szCs w:val="19"/>
+          <w:lang w:val="en-CA"/>
+        </w:rPr>
+      </w:pPr>
+      <w:r>
+        <w:rPr>
+          <w:rFonts w:ascii="Consolas" w:hAnsi="Consolas" w:cs="Consolas"/>
+          <w:color w:val="008000"/>
+          <w:sz w:val="19"/>
+          <w:szCs w:val="19"/>
+          <w:lang w:val="en-CA"/>
+        </w:rPr>
+        <w:t xml:space="preserve">Enter the high value for day 2: </w:t>
+      </w:r>
+      <w:r>
+        <w:rPr>
+          <w:rFonts w:ascii="Consolas" w:hAnsi="Consolas" w:cs="Consolas"/>
+          <w:b/>
+          <w:bCs/>
+          <w:color w:val="FF0000"/>
+          <w:sz w:val="19"/>
+          <w:szCs w:val="19"/>
+          <w:lang w:val="en-CA"/>
+        </w:rPr>
+        <w:t>9</w:t>
+      </w:r>
+    </w:p>
+    <w:p>
+      <w:pPr>
+        <w:autoSpaceDE w:val="0"/>
+        <w:autoSpaceDN w:val="0"/>
+        <w:adjustRightInd w:val="0"/>
+        <w:spacing w:after="0" w:line="240" w:lineRule="auto"/>
+        <w:rPr>
+          <w:rFonts w:ascii="Consolas" w:hAnsi="Consolas" w:cs="Consolas"/>
+          <w:color w:val="000000"/>
+          <w:sz w:val="19"/>
+          <w:szCs w:val="19"/>
+          <w:lang w:val="en-CA"/>
+        </w:rPr>
+      </w:pPr>
+    </w:p>
+    <w:p>
+      <w:pPr>
+        <w:autoSpaceDE w:val="0"/>
+        <w:autoSpaceDN w:val="0"/>
+        <w:adjustRightInd w:val="0"/>
+        <w:spacing w:after="0" w:line="240" w:lineRule="auto"/>
+        <w:rPr>
+          <w:rFonts w:ascii="Consolas" w:hAnsi="Consolas" w:cs="Consolas"/>
+          <w:color w:val="000000"/>
+          <w:sz w:val="19"/>
+          <w:szCs w:val="19"/>
+          <w:lang w:val="en-CA"/>
+        </w:rPr>
+      </w:pPr>
+      <w:r>
+        <w:rPr>
+          <w:rFonts w:ascii="Consolas" w:hAnsi="Consolas" w:cs="Consolas"/>
+          <w:color w:val="008000"/>
+          <w:sz w:val="19"/>
+          <w:szCs w:val="19"/>
+          <w:lang w:val="en-CA"/>
+        </w:rPr>
+        <w:t xml:space="preserve">Enter the low value for day 2: </w:t>
+      </w:r>
+      <w:r>
+        <w:rPr>
+          <w:rFonts w:ascii="Consolas" w:hAnsi="Consolas" w:cs="Consolas"/>
+          <w:b/>
+          <w:bCs/>
+          <w:color w:val="FF0000"/>
+          <w:sz w:val="19"/>
+          <w:szCs w:val="19"/>
+          <w:lang w:val="en-CA"/>
+        </w:rPr>
+        <w:t>-4</w:t>
+      </w:r>
+    </w:p>
+    <w:p>
+      <w:pPr>
+        <w:autoSpaceDE w:val="0"/>
+        <w:autoSpaceDN w:val="0"/>
+        <w:adjustRightInd w:val="0"/>
+        <w:spacing w:after="0" w:line="240" w:lineRule="auto"/>
+        <w:rPr>
+          <w:rFonts w:ascii="Consolas" w:hAnsi="Consolas" w:cs="Consolas"/>
+          <w:color w:val="000000"/>
+          <w:sz w:val="19"/>
+          <w:szCs w:val="19"/>
+          <w:lang w:val="en-CA"/>
+        </w:rPr>
+      </w:pPr>
+    </w:p>
+    <w:p>
+      <w:pPr>
+        <w:autoSpaceDE w:val="0"/>
+        <w:autoSpaceDN w:val="0"/>
+        <w:adjustRightInd w:val="0"/>
+        <w:spacing w:after="0" w:line="240" w:lineRule="auto"/>
+        <w:rPr>
+          <w:rFonts w:ascii="Consolas" w:hAnsi="Consolas" w:cs="Consolas"/>
+          <w:color w:val="000000"/>
+          <w:sz w:val="19"/>
+          <w:szCs w:val="19"/>
+          <w:lang w:val="en-CA"/>
+        </w:rPr>
+      </w:pPr>
+      <w:r>
+        <w:rPr>
+          <w:rFonts w:ascii="Consolas" w:hAnsi="Consolas" w:cs="Consolas"/>
+          <w:color w:val="008000"/>
+          <w:sz w:val="19"/>
+          <w:szCs w:val="19"/>
+          <w:lang w:val="en-CA"/>
+        </w:rPr>
+        <w:t xml:space="preserve">Enter the high value for day 3: </w:t>
+      </w:r>
+      <w:r>
+        <w:rPr>
+          <w:rFonts w:ascii="Consolas" w:hAnsi="Consolas" w:cs="Consolas"/>
+          <w:b/>
+          <w:bCs/>
+          <w:color w:val="FF0000"/>
+          <w:sz w:val="19"/>
+          <w:szCs w:val="19"/>
+          <w:lang w:val="en-CA"/>
+        </w:rPr>
+        <w:t>11</w:t>
+      </w:r>
+    </w:p>
+    <w:p>
+      <w:pPr>
+        <w:autoSpaceDE w:val="0"/>
+        <w:autoSpaceDN w:val="0"/>
+        <w:adjustRightInd w:val="0"/>
+        <w:spacing w:after="0" w:line="240" w:lineRule="auto"/>
+        <w:rPr>
+          <w:rFonts w:ascii="Consolas" w:hAnsi="Consolas" w:cs="Consolas"/>
+          <w:color w:val="000000"/>
+          <w:sz w:val="19"/>
+          <w:szCs w:val="19"/>
+          <w:lang w:val="en-CA"/>
+        </w:rPr>
+      </w:pPr>
+    </w:p>
+    <w:p>
+      <w:pPr>
+        <w:autoSpaceDE w:val="0"/>
+        <w:autoSpaceDN w:val="0"/>
+        <w:adjustRightInd w:val="0"/>
+        <w:spacing w:after="0" w:line="240" w:lineRule="auto"/>
+        <w:rPr>
+          <w:rFonts w:ascii="Consolas" w:hAnsi="Consolas" w:cs="Consolas"/>
+          <w:b/>
+          <w:bCs/>
+          <w:color w:val="FF0000"/>
+          <w:sz w:val="19"/>
+          <w:szCs w:val="19"/>
+          <w:lang w:val="en-CA"/>
+        </w:rPr>
+      </w:pPr>
+      <w:r>
+        <w:rPr>
+          <w:rFonts w:ascii="Consolas" w:hAnsi="Consolas" w:cs="Consolas"/>
+          <w:color w:val="008000"/>
+          <w:sz w:val="19"/>
+          <w:szCs w:val="19"/>
+          <w:lang w:val="en-CA"/>
+        </w:rPr>
+        <w:t xml:space="preserve">Enter the low value for day 3: </w:t>
+      </w:r>
+      <w:r>
+        <w:rPr>
+          <w:rFonts w:ascii="Consolas" w:hAnsi="Consolas" w:cs="Consolas"/>
+          <w:b/>
+          <w:bCs/>
+          <w:color w:val="FF0000"/>
+          <w:sz w:val="19"/>
+          <w:szCs w:val="19"/>
+          <w:lang w:val="en-CA"/>
+        </w:rPr>
+        <w:t>5</w:t>
+      </w:r>
+    </w:p>
+    <w:p>
+      <w:pPr>
+        <w:autoSpaceDE w:val="0"/>
+        <w:autoSpaceDN w:val="0"/>
+        <w:adjustRightInd w:val="0"/>
+        <w:spacing w:after="0" w:line="240" w:lineRule="auto"/>
+        <w:rPr>
+          <w:rFonts w:ascii="Consolas" w:hAnsi="Consolas" w:cs="Consolas"/>
+          <w:color w:val="000000"/>
+          <w:sz w:val="19"/>
+          <w:szCs w:val="19"/>
+          <w:lang w:val="en-CA"/>
+        </w:rPr>
+      </w:pPr>
+    </w:p>
+    <w:p>
+      <w:pPr>
+        <w:autoSpaceDE w:val="0"/>
+        <w:autoSpaceDN w:val="0"/>
+        <w:adjustRightInd w:val="0"/>
+        <w:spacing w:after="0" w:line="240" w:lineRule="auto"/>
+        <w:rPr>
+          <w:rFonts w:ascii="Consolas" w:hAnsi="Consolas" w:cs="Consolas"/>
+          <w:color w:val="008000"/>
+          <w:sz w:val="19"/>
+          <w:szCs w:val="19"/>
+          <w:lang w:val="en-CA"/>
+        </w:rPr>
+      </w:pPr>
+      <w:r>
+        <w:rPr>
+          <w:rFonts w:ascii="Consolas" w:hAnsi="Consolas" w:cs="Consolas"/>
+          <w:color w:val="008000"/>
+          <w:sz w:val="19"/>
+          <w:szCs w:val="19"/>
+          <w:lang w:val="en-CA"/>
+        </w:rPr>
+        <w:t>The average (mean) temperature was: 4.50</w:t>
+      </w:r>
+    </w:p>
+    <w:p>
+      <w:pPr>
+        <w:autoSpaceDE w:val="0"/>
+        <w:autoSpaceDN w:val="0"/>
+        <w:adjustRightInd w:val="0"/>
+        <w:spacing w:after="0" w:line="240" w:lineRule="auto"/>
+        <w:rPr>
+          <w:rFonts w:ascii="Consolas" w:hAnsi="Consolas" w:cs="Consolas"/>
+          <w:color w:val="000000"/>
+          <w:sz w:val="19"/>
+          <w:szCs w:val="19"/>
+          <w:lang w:val="en-CA"/>
+        </w:rPr>
+      </w:pPr>
+    </w:p>
+    <w:p>
+      <w:pPr>
+        <w:pStyle w:val="Heading2"/>
+        <w:rPr>
+          <w:rFonts w:eastAsia="Times New Roman"/>
+        </w:rPr>
+      </w:pPr>
+      <w:r>
+        <w:rPr>
+          <w:rFonts w:eastAsia="Times New Roman"/>
+        </w:rPr>
+        <w:t xml:space="preserve">Output Example with Errors Handled </w:t>
+      </w:r>
+      <w:r>
+        <w:rPr>
+          <w:rFonts w:eastAsia="Times New Roman"/>
+          <w:b/>
+          <w:bCs/>
+          <w:i/>
+          <w:iCs/>
+          <w:color w:val="FF0000"/>
+        </w:rPr>
+        <w:t>(use this data for submission)</w:t>
+      </w:r>
+    </w:p>
+    <w:p>
+      <w:pPr>
+        <w:autoSpaceDE w:val="0"/>
+        <w:autoSpaceDN w:val="0"/>
+        <w:adjustRightInd w:val="0"/>
+        <w:spacing w:after="0" w:line="240" w:lineRule="auto"/>
+        <w:rPr>
+          <w:rFonts w:ascii="Consolas" w:hAnsi="Consolas" w:cs="Consolas"/>
+          <w:color w:val="000000"/>
+          <w:sz w:val="19"/>
+          <w:szCs w:val="19"/>
+          <w:lang w:val="en-CA"/>
+        </w:rPr>
+      </w:pPr>
+      <w:r>
+        <w:rPr>
+          <w:rFonts w:ascii="Consolas" w:hAnsi="Consolas" w:cs="Consolas"/>
+          <w:color w:val="008000"/>
+          <w:sz w:val="19"/>
+          <w:szCs w:val="19"/>
+          <w:lang w:val="en-CA"/>
+        </w:rPr>
+        <w:t>---=== IPC Temperature Analyzer ===---</w:t>
+      </w:r>
+    </w:p>
+    <w:p>
+      <w:pPr>
+        <w:autoSpaceDE w:val="0"/>
+        <w:autoSpaceDN w:val="0"/>
+        <w:adjustRightInd w:val="0"/>
+        <w:spacing w:after="0" w:line="240" w:lineRule="auto"/>
+        <w:rPr>
+          <w:rFonts w:ascii="Consolas" w:hAnsi="Consolas" w:cs="Consolas"/>
+          <w:color w:val="000000"/>
+          <w:sz w:val="19"/>
+          <w:szCs w:val="19"/>
+          <w:lang w:val="en-CA"/>
+        </w:rPr>
+      </w:pPr>
+      <w:r>
+        <w:rPr>
+          <w:rFonts w:ascii="Consolas" w:hAnsi="Consolas" w:cs="Consolas"/>
+          <w:color w:val="008000"/>
+          <w:sz w:val="19"/>
+          <w:szCs w:val="19"/>
+          <w:lang w:val="en-CA"/>
+        </w:rPr>
+        <w:t xml:space="preserve">Enter the high value for day 1: </w:t>
+      </w:r>
+      <w:r>
+        <w:rPr>
+          <w:rFonts w:ascii="Consolas" w:hAnsi="Consolas" w:cs="Consolas"/>
+          <w:b/>
+          <w:bCs/>
+          <w:color w:val="FF0000"/>
+          <w:sz w:val="19"/>
+          <w:szCs w:val="19"/>
+          <w:lang w:val="en-CA"/>
+        </w:rPr>
+        <w:t>8</w:t>
+      </w:r>
+    </w:p>
+    <w:p>
+      <w:pPr>
+        <w:autoSpaceDE w:val="0"/>
+        <w:autoSpaceDN w:val="0"/>
+        <w:adjustRightInd w:val="0"/>
+        <w:spacing w:after="0" w:line="240" w:lineRule="auto"/>
+        <w:rPr>
+          <w:rFonts w:ascii="Consolas" w:hAnsi="Consolas" w:cs="Consolas"/>
+          <w:color w:val="000000"/>
+          <w:sz w:val="19"/>
+          <w:szCs w:val="19"/>
+          <w:lang w:val="en-CA"/>
+        </w:rPr>
+      </w:pPr>
+    </w:p>
+    <w:p>
+      <w:pPr>
+        <w:autoSpaceDE w:val="0"/>
+        <w:autoSpaceDN w:val="0"/>
+        <w:adjustRightInd w:val="0"/>
+        <w:spacing w:after="0" w:line="240" w:lineRule="auto"/>
+        <w:rPr>
+          <w:rFonts w:ascii="Consolas" w:hAnsi="Consolas" w:cs="Consolas"/>
+          <w:color w:val="000000"/>
+          <w:sz w:val="19"/>
+          <w:szCs w:val="19"/>
+          <w:lang w:val="en-CA"/>
+        </w:rPr>
+      </w:pPr>
+      <w:r>
+        <w:rPr>
+          <w:rFonts w:ascii="Consolas" w:hAnsi="Consolas" w:cs="Consolas"/>
+          <w:color w:val="008000"/>
+          <w:sz w:val="19"/>
+          <w:szCs w:val="19"/>
+          <w:lang w:val="en-CA"/>
+        </w:rPr>
+        <w:t xml:space="preserve">Enter the low value for day 1: </w:t>
+      </w:r>
+      <w:r>
+        <w:rPr>
+          <w:rFonts w:ascii="Consolas" w:hAnsi="Consolas" w:cs="Consolas"/>
+          <w:b/>
+          <w:bCs/>
+          <w:color w:val="FF0000"/>
+          <w:sz w:val="19"/>
+          <w:szCs w:val="19"/>
+          <w:lang w:val="en-CA"/>
+        </w:rPr>
+        <w:t>-2</w:t>
+      </w:r>
+    </w:p>
+    <w:p>
+      <w:pPr>
+        <w:autoSpaceDE w:val="0"/>
+        <w:autoSpaceDN w:val="0"/>
+        <w:adjustRightInd w:val="0"/>
+        <w:spacing w:after="0" w:line="240" w:lineRule="auto"/>
+        <w:rPr>
+          <w:rFonts w:ascii="Consolas" w:hAnsi="Consolas" w:cs="Consolas"/>
+          <w:color w:val="000000"/>
+          <w:sz w:val="19"/>
+          <w:szCs w:val="19"/>
+          <w:lang w:val="en-CA"/>
+        </w:rPr>
+      </w:pPr>
+    </w:p>
+    <w:p>
+      <w:pPr>
+        <w:autoSpaceDE w:val="0"/>
+        <w:autoSpaceDN w:val="0"/>
+        <w:adjustRightInd w:val="0"/>
+        <w:spacing w:after="0" w:line="240" w:lineRule="auto"/>
+        <w:rPr>
+          <w:rFonts w:ascii="Consolas" w:hAnsi="Consolas" w:cs="Consolas"/>
+          <w:color w:val="000000"/>
+          <w:sz w:val="19"/>
+          <w:szCs w:val="19"/>
+          <w:lang w:val="en-CA"/>
+        </w:rPr>
+      </w:pPr>
+      <w:r>
+        <w:rPr>
+          <w:rFonts w:ascii="Consolas" w:hAnsi="Consolas" w:cs="Consolas"/>
+          <w:color w:val="008000"/>
+          <w:sz w:val="19"/>
+          <w:szCs w:val="19"/>
+          <w:lang w:val="en-CA"/>
+        </w:rPr>
+        <w:t xml:space="preserve">Enter the high value for day 2: </w:t>
+      </w:r>
+      <w:r>
+        <w:rPr>
+          <w:rFonts w:ascii="Consolas" w:hAnsi="Consolas" w:cs="Consolas"/>
+          <w:b/>
+          <w:bCs/>
+          <w:color w:val="FF0000"/>
+          <w:sz w:val="19"/>
+          <w:szCs w:val="19"/>
+          <w:lang w:val="en-CA"/>
+        </w:rPr>
+        <w:t>41</w:t>
+      </w:r>
+    </w:p>
+    <w:p>
+      <w:pPr>
+        <w:autoSpaceDE w:val="0"/>
+        <w:autoSpaceDN w:val="0"/>
+        <w:adjustRightInd w:val="0"/>
+        <w:spacing w:after="0" w:line="240" w:lineRule="auto"/>
+        <w:rPr>
+          <w:rFonts w:ascii="Consolas" w:hAnsi="Consolas" w:cs="Consolas"/>
+          <w:color w:val="000000"/>
+          <w:sz w:val="19"/>
+          <w:szCs w:val="19"/>
+          <w:lang w:val="en-CA"/>
+        </w:rPr>
+      </w:pPr>
+    </w:p>
+    <w:p>
+      <w:pPr>
+        <w:autoSpaceDE w:val="0"/>
+        <w:autoSpaceDN w:val="0"/>
+        <w:adjustRightInd w:val="0"/>
+        <w:spacing w:after="0" w:line="240" w:lineRule="auto"/>
+        <w:rPr>
+          <w:rFonts w:ascii="Consolas" w:hAnsi="Consolas" w:cs="Consolas"/>
+          <w:color w:val="FF0000"/>
+          <w:sz w:val="19"/>
+          <w:szCs w:val="19"/>
+          <w:lang w:val="en-CA"/>
+        </w:rPr>
+      </w:pPr>
+      <w:r>
+        <w:rPr>
+          <w:rFonts w:ascii="Consolas" w:hAnsi="Consolas" w:cs="Consolas"/>
+          <w:color w:val="008000"/>
+          <w:sz w:val="19"/>
+          <w:szCs w:val="19"/>
+          <w:lang w:val="en-CA"/>
+        </w:rPr>
+        <w:t xml:space="preserve">Enter the low value for day 2: </w:t>
+      </w:r>
+      <w:r>
+        <w:rPr>
+          <w:rFonts w:ascii="Consolas" w:hAnsi="Consolas" w:cs="Consolas"/>
+          <w:b/>
+          <w:bCs/>
+          <w:color w:val="FF0000"/>
+          <w:sz w:val="19"/>
+          <w:szCs w:val="19"/>
+          <w:lang w:val="en-CA"/>
+        </w:rPr>
+        <w:t>-4</w:t>
+      </w:r>
+    </w:p>
+    <w:p>
+      <w:pPr>
+        <w:autoSpaceDE w:val="0"/>
+        <w:autoSpaceDN w:val="0"/>
+        <w:adjustRightInd w:val="0"/>
+        <w:spacing w:after="0" w:line="240" w:lineRule="auto"/>
+        <w:rPr>
+          <w:rFonts w:ascii="Consolas" w:hAnsi="Consolas" w:cs="Consolas"/>
+          <w:color w:val="000000"/>
+          <w:sz w:val="19"/>
+          <w:szCs w:val="19"/>
+          <w:lang w:val="en-CA"/>
+        </w:rPr>
+      </w:pPr>
+    </w:p>
+    <w:p>
+      <w:pPr>
+        <w:autoSpaceDE w:val="0"/>
+        <w:autoSpaceDN w:val="0"/>
+        <w:adjustRightInd w:val="0"/>
+        <w:spacing w:after="0" w:line="240" w:lineRule="auto"/>
+        <w:rPr>
+          <w:rFonts w:ascii="Consolas" w:hAnsi="Consolas" w:cs="Consolas"/>
+          <w:color w:val="000000"/>
+          <w:sz w:val="19"/>
+          <w:szCs w:val="19"/>
+          <w:lang w:val="en-CA"/>
+        </w:rPr>
+      </w:pPr>
+      <w:r>
+        <w:rPr>
+          <w:rFonts w:ascii="Consolas" w:hAnsi="Consolas" w:cs="Consolas"/>
+          <w:color w:val="008000"/>
+          <w:sz w:val="19"/>
+          <w:szCs w:val="19"/>
+          <w:lang w:val="en-CA"/>
+        </w:rPr>
+        <w:t>Incorrect values, temperatures must be in the range -40 to 40, high must be greater than low.</w:t>
+      </w:r>
+    </w:p>
+    <w:p>
+      <w:pPr>
+        <w:autoSpaceDE w:val="0"/>
+        <w:autoSpaceDN w:val="0"/>
+        <w:adjustRightInd w:val="0"/>
+        <w:spacing w:after="0" w:line="240" w:lineRule="auto"/>
+        <w:rPr>
+          <w:rFonts w:ascii="Consolas" w:hAnsi="Consolas" w:cs="Consolas"/>
+          <w:color w:val="000000"/>
+          <w:sz w:val="19"/>
+          <w:szCs w:val="19"/>
+          <w:lang w:val="en-CA"/>
+        </w:rPr>
+      </w:pPr>
+    </w:p>
+    <w:p>
+      <w:pPr>
+        <w:autoSpaceDE w:val="0"/>
+        <w:autoSpaceDN w:val="0"/>
+        <w:adjustRightInd w:val="0"/>
+        <w:spacing w:after="0" w:line="240" w:lineRule="auto"/>
+        <w:rPr>
+          <w:rFonts w:ascii="Consolas" w:hAnsi="Consolas" w:cs="Consolas"/>
+          <w:color w:val="FF0000"/>
+          <w:sz w:val="19"/>
+          <w:szCs w:val="19"/>
+          <w:lang w:val="en-CA"/>
+        </w:rPr>
+      </w:pPr>
+      <w:r>
+        <w:rPr>
+          <w:rFonts w:ascii="Consolas" w:hAnsi="Consolas" w:cs="Consolas"/>
+          <w:color w:val="008000"/>
+          <w:sz w:val="19"/>
+          <w:szCs w:val="19"/>
+          <w:lang w:val="en-CA"/>
+        </w:rPr>
+        <w:t xml:space="preserve">Enter the high value for day 2: </w:t>
+      </w:r>
+      <w:r>
+        <w:rPr>
+          <w:rFonts w:ascii="Consolas" w:hAnsi="Consolas" w:cs="Consolas"/>
+          <w:b/>
+          <w:bCs/>
+          <w:color w:val="FF0000"/>
+          <w:sz w:val="19"/>
+          <w:szCs w:val="19"/>
+          <w:lang w:val="en-CA"/>
+        </w:rPr>
+        <w:t>9</w:t>
+      </w:r>
+    </w:p>
+    <w:p>
+      <w:pPr>
+        <w:autoSpaceDE w:val="0"/>
+        <w:autoSpaceDN w:val="0"/>
+        <w:adjustRightInd w:val="0"/>
+        <w:spacing w:after="0" w:line="240" w:lineRule="auto"/>
+        <w:rPr>
+          <w:rFonts w:ascii="Consolas" w:hAnsi="Consolas" w:cs="Consolas"/>
+          <w:color w:val="000000"/>
+          <w:sz w:val="19"/>
+          <w:szCs w:val="19"/>
+          <w:lang w:val="en-CA"/>
+        </w:rPr>
+      </w:pPr>
+    </w:p>
+    <w:p>
+      <w:pPr>
+        <w:autoSpaceDE w:val="0"/>
+        <w:autoSpaceDN w:val="0"/>
+        <w:adjustRightInd w:val="0"/>
+        <w:spacing w:after="0" w:line="240" w:lineRule="auto"/>
+        <w:rPr>
+          <w:rFonts w:ascii="Consolas" w:hAnsi="Consolas" w:cs="Consolas"/>
+          <w:color w:val="000000"/>
+          <w:sz w:val="19"/>
+          <w:szCs w:val="19"/>
+          <w:lang w:val="en-CA"/>
+        </w:rPr>
+      </w:pPr>
+      <w:r>
+        <w:rPr>
+          <w:rFonts w:ascii="Consolas" w:hAnsi="Consolas" w:cs="Consolas"/>
+          <w:color w:val="008000"/>
+          <w:sz w:val="19"/>
+          <w:szCs w:val="19"/>
+          <w:lang w:val="en-CA"/>
+        </w:rPr>
+        <w:t xml:space="preserve">Enter the low value for day 2: </w:t>
+      </w:r>
+      <w:r>
+        <w:rPr>
+          <w:rFonts w:ascii="Consolas" w:hAnsi="Consolas" w:cs="Consolas"/>
+          <w:b/>
+          <w:bCs/>
+          <w:color w:val="FF0000"/>
+          <w:sz w:val="19"/>
+          <w:szCs w:val="19"/>
+          <w:lang w:val="en-CA"/>
+        </w:rPr>
+        <w:t>-4</w:t>
+      </w:r>
+    </w:p>
+    <w:p>
+      <w:pPr>
+        <w:autoSpaceDE w:val="0"/>
+        <w:autoSpaceDN w:val="0"/>
+        <w:adjustRightInd w:val="0"/>
+        <w:spacing w:after="0" w:line="240" w:lineRule="auto"/>
+        <w:rPr>
+          <w:rFonts w:ascii="Consolas" w:hAnsi="Consolas" w:cs="Consolas"/>
+          <w:color w:val="000000"/>
+          <w:sz w:val="19"/>
+          <w:szCs w:val="19"/>
+          <w:lang w:val="en-CA"/>
+        </w:rPr>
+      </w:pPr>
+    </w:p>
+    <w:p>
+      <w:pPr>
+        <w:autoSpaceDE w:val="0"/>
+        <w:autoSpaceDN w:val="0"/>
+        <w:adjustRightInd w:val="0"/>
+        <w:spacing w:after="0" w:line="240" w:lineRule="auto"/>
+        <w:rPr>
+          <w:rFonts w:ascii="Consolas" w:hAnsi="Consolas" w:cs="Consolas"/>
+          <w:color w:val="000000"/>
+          <w:sz w:val="19"/>
+          <w:szCs w:val="19"/>
+          <w:lang w:val="en-CA"/>
+        </w:rPr>
+      </w:pPr>
+      <w:r>
+        <w:rPr>
+          <w:rFonts w:ascii="Consolas" w:hAnsi="Consolas" w:cs="Consolas"/>
+          <w:color w:val="008000"/>
+          <w:sz w:val="19"/>
+          <w:szCs w:val="19"/>
+          <w:lang w:val="en-CA"/>
+        </w:rPr>
+        <w:t xml:space="preserve">Enter the high value for day 3: </w:t>
+      </w:r>
+      <w:r>
+        <w:rPr>
+          <w:rFonts w:ascii="Consolas" w:hAnsi="Consolas" w:cs="Consolas"/>
+          <w:b/>
+          <w:bCs/>
+          <w:color w:val="FF0000"/>
+          <w:sz w:val="19"/>
+          <w:szCs w:val="19"/>
+          <w:lang w:val="en-CA"/>
+        </w:rPr>
+        <w:t>5</w:t>
+      </w:r>
+    </w:p>
+    <w:p>
+      <w:pPr>
+        <w:autoSpaceDE w:val="0"/>
+        <w:autoSpaceDN w:val="0"/>
+        <w:adjustRightInd w:val="0"/>
+        <w:spacing w:after="0" w:line="240" w:lineRule="auto"/>
+        <w:rPr>
+          <w:rFonts w:ascii="Consolas" w:hAnsi="Consolas" w:cs="Consolas"/>
+          <w:color w:val="000000"/>
+          <w:sz w:val="19"/>
+          <w:szCs w:val="19"/>
+          <w:lang w:val="en-CA"/>
+        </w:rPr>
+      </w:pPr>
+    </w:p>
+    <w:p>
+      <w:pPr>
+        <w:autoSpaceDE w:val="0"/>
+        <w:autoSpaceDN w:val="0"/>
+        <w:adjustRightInd w:val="0"/>
+        <w:spacing w:after="0" w:line="240" w:lineRule="auto"/>
+        <w:rPr>
+          <w:rFonts w:ascii="Consolas" w:hAnsi="Consolas" w:cs="Consolas"/>
+          <w:b/>
+          <w:bCs/>
+          <w:color w:val="FF0000"/>
+          <w:sz w:val="19"/>
+          <w:szCs w:val="19"/>
+          <w:lang w:val="en-CA"/>
+        </w:rPr>
+      </w:pPr>
+      <w:r>
+        <w:rPr>
+          <w:rFonts w:ascii="Consolas" w:hAnsi="Consolas" w:cs="Consolas"/>
+          <w:color w:val="008000"/>
+          <w:sz w:val="19"/>
+          <w:szCs w:val="19"/>
+          <w:lang w:val="en-CA"/>
+        </w:rPr>
+        <w:t xml:space="preserve">Enter the low value for day 3: </w:t>
+      </w:r>
+      <w:r>
+        <w:rPr>
+          <w:rFonts w:ascii="Consolas" w:hAnsi="Consolas" w:cs="Consolas"/>
+          <w:b/>
+          <w:bCs/>
+          <w:color w:val="FF0000"/>
+          <w:sz w:val="19"/>
+          <w:szCs w:val="19"/>
+          <w:lang w:val="en-CA"/>
+        </w:rPr>
+        <w:t>11</w:t>
+      </w:r>
+    </w:p>
+    <w:p>
+      <w:pPr>
+        <w:autoSpaceDE w:val="0"/>
+        <w:autoSpaceDN w:val="0"/>
+        <w:adjustRightInd w:val="0"/>
+        <w:spacing w:after="0" w:line="240" w:lineRule="auto"/>
+        <w:rPr>
+          <w:rFonts w:ascii="Consolas" w:hAnsi="Consolas" w:cs="Consolas"/>
+          <w:color w:val="000000"/>
+          <w:sz w:val="19"/>
+          <w:szCs w:val="19"/>
+          <w:lang w:val="en-CA"/>
+        </w:rPr>
+      </w:pPr>
+    </w:p>
+    <w:p>
+      <w:pPr>
+        <w:autoSpaceDE w:val="0"/>
+        <w:autoSpaceDN w:val="0"/>
+        <w:adjustRightInd w:val="0"/>
+        <w:spacing w:after="0" w:line="240" w:lineRule="auto"/>
+        <w:rPr>
+          <w:rFonts w:ascii="Consolas" w:hAnsi="Consolas" w:cs="Consolas"/>
+          <w:color w:val="000000"/>
+          <w:sz w:val="19"/>
+          <w:szCs w:val="19"/>
+          <w:lang w:val="en-CA"/>
+        </w:rPr>
+      </w:pPr>
+      <w:r>
+        <w:rPr>
+          <w:rFonts w:ascii="Consolas" w:hAnsi="Consolas" w:cs="Consolas"/>
+          <w:color w:val="008000"/>
+          <w:sz w:val="19"/>
+          <w:szCs w:val="19"/>
+          <w:lang w:val="en-CA"/>
+        </w:rPr>
+        <w:t>Incorrect values, temperatures must be in the range -40 to 40, high must be greater than low.</w:t>
+      </w:r>
+    </w:p>
+    <w:p>
+      <w:pPr>
+        <w:autoSpaceDE w:val="0"/>
+        <w:autoSpaceDN w:val="0"/>
+        <w:adjustRightInd w:val="0"/>
+        <w:spacing w:after="0" w:line="240" w:lineRule="auto"/>
+        <w:rPr>
+          <w:rFonts w:ascii="Consolas" w:hAnsi="Consolas" w:cs="Consolas"/>
+          <w:color w:val="000000"/>
+          <w:sz w:val="19"/>
+          <w:szCs w:val="19"/>
+          <w:lang w:val="en-CA"/>
+        </w:rPr>
+      </w:pPr>
+    </w:p>
+    <w:p>
+      <w:pPr>
+        <w:autoSpaceDE w:val="0"/>
+        <w:autoSpaceDN w:val="0"/>
+        <w:adjustRightInd w:val="0"/>
+        <w:spacing w:after="0" w:line="240" w:lineRule="auto"/>
+        <w:rPr>
+          <w:rFonts w:ascii="Consolas" w:hAnsi="Consolas" w:cs="Consolas"/>
+          <w:color w:val="000000"/>
+          <w:sz w:val="19"/>
+          <w:szCs w:val="19"/>
+          <w:lang w:val="en-CA"/>
+        </w:rPr>
+      </w:pPr>
+      <w:r>
+        <w:rPr>
+          <w:rFonts w:ascii="Consolas" w:hAnsi="Consolas" w:cs="Consolas"/>
+          <w:color w:val="008000"/>
+          <w:sz w:val="19"/>
+          <w:szCs w:val="19"/>
+          <w:lang w:val="en-CA"/>
+        </w:rPr>
+        <w:t xml:space="preserve">Enter the high value for day 3: </w:t>
+      </w:r>
+      <w:r>
+        <w:rPr>
+          <w:rFonts w:ascii="Consolas" w:hAnsi="Consolas" w:cs="Consolas"/>
+          <w:b/>
+          <w:bCs/>
+          <w:color w:val="FF0000"/>
+          <w:sz w:val="19"/>
+          <w:szCs w:val="19"/>
+          <w:lang w:val="en-CA"/>
+        </w:rPr>
+        <w:t>11</w:t>
+      </w:r>
+    </w:p>
+    <w:p>
+      <w:pPr>
+        <w:autoSpaceDE w:val="0"/>
+        <w:autoSpaceDN w:val="0"/>
+        <w:adjustRightInd w:val="0"/>
+        <w:spacing w:after="0" w:line="240" w:lineRule="auto"/>
+        <w:rPr>
+          <w:rFonts w:ascii="Consolas" w:hAnsi="Consolas" w:cs="Consolas"/>
+          <w:color w:val="000000"/>
+          <w:sz w:val="19"/>
+          <w:szCs w:val="19"/>
+          <w:lang w:val="en-CA"/>
+        </w:rPr>
+      </w:pPr>
+    </w:p>
+    <w:p>
+      <w:pPr>
+        <w:autoSpaceDE w:val="0"/>
+        <w:autoSpaceDN w:val="0"/>
+        <w:adjustRightInd w:val="0"/>
+        <w:spacing w:after="0" w:line="240" w:lineRule="auto"/>
+        <w:rPr>
+          <w:rFonts w:ascii="Consolas" w:hAnsi="Consolas" w:cs="Consolas"/>
+          <w:b/>
+          <w:bCs/>
+          <w:color w:val="FF0000"/>
+          <w:sz w:val="19"/>
+          <w:szCs w:val="19"/>
+          <w:lang w:val="en-CA"/>
+        </w:rPr>
+      </w:pPr>
+      <w:r>
+        <w:rPr>
+          <w:rFonts w:ascii="Consolas" w:hAnsi="Consolas" w:cs="Consolas"/>
+          <w:color w:val="008000"/>
+          <w:sz w:val="19"/>
+          <w:szCs w:val="19"/>
+          <w:lang w:val="en-CA"/>
+        </w:rPr>
+        <w:t xml:space="preserve">Enter the low value for day 3: </w:t>
+      </w:r>
+      <w:r>
+        <w:rPr>
+          <w:rFonts w:ascii="Consolas" w:hAnsi="Consolas" w:cs="Consolas"/>
+          <w:b/>
+          <w:bCs/>
+          <w:color w:val="FF0000"/>
+          <w:sz w:val="19"/>
+          <w:szCs w:val="19"/>
+          <w:lang w:val="en-CA"/>
+        </w:rPr>
+        <w:t>5</w:t>
+      </w:r>
+    </w:p>
+    <w:p>
+      <w:pPr>
+        <w:autoSpaceDE w:val="0"/>
+        <w:autoSpaceDN w:val="0"/>
+        <w:adjustRightInd w:val="0"/>
+        <w:spacing w:after="0" w:line="240" w:lineRule="auto"/>
+        <w:rPr>
+          <w:rFonts w:ascii="Consolas" w:hAnsi="Consolas" w:cs="Consolas"/>
+          <w:color w:val="000000"/>
+          <w:sz w:val="19"/>
+          <w:szCs w:val="19"/>
+          <w:lang w:val="en-CA"/>
+        </w:rPr>
+      </w:pPr>
+    </w:p>
+    <w:p>
+      <w:pPr>
+        <w:autoSpaceDE w:val="0"/>
+        <w:autoSpaceDN w:val="0"/>
+        <w:adjustRightInd w:val="0"/>
+        <w:spacing w:after="0" w:line="240" w:lineRule="auto"/>
+        <w:rPr>
+          <w:rFonts w:ascii="Consolas" w:hAnsi="Consolas" w:cs="Consolas"/>
+          <w:color w:val="000000"/>
+          <w:sz w:val="19"/>
+          <w:szCs w:val="19"/>
+          <w:lang w:val="en-CA"/>
+        </w:rPr>
+      </w:pPr>
+      <w:r>
+        <w:rPr>
+          <w:rFonts w:ascii="Consolas" w:hAnsi="Consolas" w:cs="Consolas"/>
+          <w:color w:val="008000"/>
+          <w:sz w:val="19"/>
+          <w:szCs w:val="19"/>
+          <w:lang w:val="en-CA"/>
+        </w:rPr>
+        <w:t>The average (mean) temperature was: 4.50</w:t>
       </w:r>
     </w:p>
     <w:p>
@@ -1651,54 +2609,62 @@
         <w:spacing w:before="100" w:beforeAutospacing="1" w:after="100" w:afterAutospacing="1" w:line="240" w:lineRule="auto"/>
         <w:textAlignment w:val="baseline"/>
         <w:rPr>
-          <w:rFonts w:ascii="Consolas" w:eastAsia="Times New Roman" w:hAnsi="Consolas" w:cs="Arial"/>
-          <w:b/>
-          <w:color w:val="70AD47" w:themeColor="accent6"/>
-          <w:sz w:val="24"/>
-          <w:szCs w:val="24"/>
-        </w:rPr>
-      </w:pPr>
-      <w:r>
-        <w:rPr>
-          <w:rFonts w:ascii="Arial" w:eastAsia="Times New Roman" w:hAnsi="Arial" w:cs="Arial"/>
-          <w:color w:val="000000"/>
-          <w:sz w:val="24"/>
-          <w:szCs w:val="24"/>
-        </w:rPr>
-        <w:t xml:space="preserve">       </w:t>
-      </w:r>
-      <w:r>
-        <w:rPr>
-          <w:rFonts w:ascii="Consolas" w:eastAsia="Times New Roman" w:hAnsi="Consolas" w:cs="Arial"/>
-          <w:b/>
-          <w:color w:val="70AD47" w:themeColor="accent6"/>
-          <w:sz w:val="24"/>
-          <w:szCs w:val="24"/>
-        </w:rPr>
-        <w:t>---=== IPC Temperature Analyzer ===---</w:t>
-      </w:r>
+          <w:rFonts w:ascii="Arial" w:eastAsia="Times New Roman" w:hAnsi="Arial" w:cs="Arial"/>
+          <w:color w:val="000000"/>
+          <w:sz w:val="24"/>
+          <w:szCs w:val="24"/>
+        </w:rPr>
+      </w:pPr>
     </w:p>
     <w:p>
       <w:pPr>
         <w:spacing w:before="100" w:beforeAutospacing="1" w:after="100" w:afterAutospacing="1" w:line="240" w:lineRule="auto"/>
         <w:textAlignment w:val="baseline"/>
         <w:rPr>
-          <w:rFonts w:ascii="Consolas" w:eastAsia="Times New Roman" w:hAnsi="Consolas" w:cs="Arial"/>
-          <w:b/>
-          <w:color w:val="70AD47" w:themeColor="accent6"/>
-          <w:sz w:val="24"/>
-          <w:szCs w:val="24"/>
-        </w:rPr>
-      </w:pPr>
-      <w:r>
-        <w:rPr>
-          <w:rFonts w:ascii="Consolas" w:eastAsia="Times New Roman" w:hAnsi="Consolas" w:cs="Arial"/>
-          <w:b/>
-          <w:color w:val="70AD47" w:themeColor="accent6"/>
-          <w:sz w:val="24"/>
-          <w:szCs w:val="24"/>
-        </w:rPr>
-        <w:t>Enter the high value for day 1: 8</w:t>
+          <w:rFonts w:ascii="Arial" w:eastAsia="Times New Roman" w:hAnsi="Arial" w:cs="Arial"/>
+          <w:b/>
+          <w:bCs/>
+          <w:caps/>
+          <w:color w:val="00B0F0"/>
+          <w:sz w:val="27"/>
+          <w:szCs w:val="27"/>
+        </w:rPr>
+      </w:pPr>
+      <w:r>
+        <w:rPr>
+          <w:rFonts w:ascii="Arial" w:eastAsia="Times New Roman" w:hAnsi="Arial" w:cs="Arial"/>
+          <w:b/>
+          <w:bCs/>
+          <w:caps/>
+          <w:color w:val="00B0F0"/>
+          <w:sz w:val="27"/>
+          <w:szCs w:val="27"/>
+        </w:rPr>
+        <w:t>In_</w:t>
+      </w:r>
+      <w:r>
+        <w:rPr>
+          <w:rFonts w:ascii="Arial" w:eastAsia="Times New Roman" w:hAnsi="Arial" w:cs="Arial"/>
+          <w:b/>
+          <w:bCs/>
+          <w:caps/>
+          <w:color w:val="00B0F0"/>
+          <w:sz w:val="27"/>
+          <w:szCs w:val="27"/>
+        </w:rPr>
+        <w:t>Lab SUBMISSION</w:t>
+      </w:r>
+      <w:r>
+        <w:rPr>
+          <w:rFonts w:ascii="Arial" w:eastAsia="Times New Roman" w:hAnsi="Arial" w:cs="Arial"/>
+          <w:b/>
+          <w:bCs/>
+          <w:caps/>
+          <w:color w:val="00B0F0"/>
+          <w:sz w:val="27"/>
+          <w:szCs w:val="27"/>
+        </w:rPr>
+        <w:t>:</w:t>
       </w:r>
     </w:p>
     <w:p>
@@ -1706,22 +2672,20 @@
         <w:spacing w:before="100" w:beforeAutospacing="1" w:after="100" w:afterAutospacing="1" w:line="240" w:lineRule="auto"/>
         <w:textAlignment w:val="baseline"/>
         <w:rPr>
-          <w:rFonts w:ascii="Consolas" w:eastAsia="Times New Roman" w:hAnsi="Consolas" w:cs="Arial"/>
-          <w:b/>
-          <w:color w:val="70AD47" w:themeColor="accent6"/>
-          <w:sz w:val="24"/>
-          <w:szCs w:val="24"/>
-        </w:rPr>
-      </w:pPr>
-      <w:r>
-        <w:rPr>
-          <w:rFonts w:ascii="Consolas" w:eastAsia="Times New Roman" w:hAnsi="Consolas" w:cs="Arial"/>
-          <w:b/>
-          <w:color w:val="70AD47" w:themeColor="accent6"/>
-          <w:sz w:val="24"/>
-          <w:szCs w:val="24"/>
-        </w:rPr>
-        <w:t>Enter the low value for day 1: -2</w:t>
+          <w:rFonts w:ascii="Arial" w:eastAsia="Times New Roman" w:hAnsi="Arial" w:cs="Arial"/>
+          <w:color w:val="000000"/>
+          <w:sz w:val="24"/>
+          <w:szCs w:val="24"/>
+        </w:rPr>
+      </w:pPr>
+      <w:r>
+        <w:rPr>
+          <w:rFonts w:ascii="Arial" w:eastAsia="Times New Roman" w:hAnsi="Arial" w:cs="Arial"/>
+          <w:color w:val="000000"/>
+          <w:sz w:val="24"/>
+          <w:szCs w:val="24"/>
+        </w:rPr>
+        <w:t>To test and demonstrate execution of your program use the same data as the output example above.</w:t>
       </w:r>
     </w:p>
     <w:p>
@@ -1729,22 +2693,62 @@
         <w:spacing w:before="100" w:beforeAutospacing="1" w:after="100" w:afterAutospacing="1" w:line="240" w:lineRule="auto"/>
         <w:textAlignment w:val="baseline"/>
         <w:rPr>
-          <w:rFonts w:ascii="Consolas" w:eastAsia="Times New Roman" w:hAnsi="Consolas" w:cs="Arial"/>
-          <w:b/>
-          <w:color w:val="70AD47" w:themeColor="accent6"/>
-          <w:sz w:val="24"/>
-          <w:szCs w:val="24"/>
-        </w:rPr>
-      </w:pPr>
-      <w:r>
-        <w:rPr>
-          <w:rFonts w:ascii="Consolas" w:eastAsia="Times New Roman" w:hAnsi="Consolas" w:cs="Arial"/>
-          <w:b/>
-          <w:color w:val="70AD47" w:themeColor="accent6"/>
-          <w:sz w:val="24"/>
-          <w:szCs w:val="24"/>
-        </w:rPr>
-        <w:t>Enter the high value for day 2: 9</w:t>
+          <w:rFonts w:ascii="Arial" w:eastAsia="Times New Roman" w:hAnsi="Arial" w:cs="Arial"/>
+          <w:color w:val="000000"/>
+          <w:sz w:val="24"/>
+          <w:szCs w:val="24"/>
+        </w:rPr>
+      </w:pPr>
+      <w:r>
+        <w:rPr>
+          <w:rFonts w:ascii="Arial" w:eastAsia="Times New Roman" w:hAnsi="Arial" w:cs="Arial"/>
+          <w:color w:val="000000"/>
+          <w:sz w:val="24"/>
+          <w:szCs w:val="24"/>
+        </w:rPr>
+        <w:t xml:space="preserve">If not on matrix already, upload your </w:t>
+      </w:r>
+      <w:proofErr w:type="spellStart"/>
+      <w:r>
+        <w:rPr>
+          <w:rFonts w:ascii="Courier New" w:eastAsia="Times New Roman" w:hAnsi="Courier New" w:cs="Courier New"/>
+          <w:b/>
+          <w:bCs/>
+          <w:color w:val="00B0F0"/>
+          <w:sz w:val="24"/>
+          <w:szCs w:val="24"/>
+        </w:rPr>
+        <w:t>temps</w:t>
+      </w:r>
+      <w:r>
+        <w:rPr>
+          <w:rFonts w:ascii="Courier New" w:eastAsia="Times New Roman" w:hAnsi="Courier New" w:cs="Courier New"/>
+          <w:b/>
+          <w:bCs/>
+          <w:color w:val="00B0F0"/>
+          <w:sz w:val="24"/>
+          <w:szCs w:val="24"/>
+        </w:rPr>
+        <w:t>.c</w:t>
+      </w:r>
+      <w:proofErr w:type="spellEnd"/>
+      <w:r>
+        <w:rPr>
+          <w:rFonts w:ascii="Arial" w:eastAsia="Times New Roman" w:hAnsi="Arial" w:cs="Arial"/>
+          <w:color w:val="00B0F0"/>
+          <w:sz w:val="24"/>
+          <w:szCs w:val="24"/>
+        </w:rPr>
+        <w:t xml:space="preserve"> </w:t>
+      </w:r>
+      <w:r>
+        <w:rPr>
+          <w:rFonts w:ascii="Arial" w:eastAsia="Times New Roman" w:hAnsi="Arial" w:cs="Arial"/>
+          <w:color w:val="000000"/>
+          <w:sz w:val="24"/>
+          <w:szCs w:val="24"/>
+        </w:rPr>
+        <w:t>to your matrix account. Compile and run your code and make sure everything works properly.</w:t>
       </w:r>
     </w:p>
     <w:p>
@@ -1752,22 +2756,134 @@
         <w:spacing w:before="100" w:beforeAutospacing="1" w:after="100" w:afterAutospacing="1" w:line="240" w:lineRule="auto"/>
         <w:textAlignment w:val="baseline"/>
         <w:rPr>
-          <w:rFonts w:ascii="Consolas" w:eastAsia="Times New Roman" w:hAnsi="Consolas" w:cs="Arial"/>
-          <w:b/>
-          <w:color w:val="70AD47" w:themeColor="accent6"/>
-          <w:sz w:val="24"/>
-          <w:szCs w:val="24"/>
-        </w:rPr>
-      </w:pPr>
-      <w:r>
-        <w:rPr>
-          <w:rFonts w:ascii="Consolas" w:eastAsia="Times New Roman" w:hAnsi="Consolas" w:cs="Arial"/>
-          <w:b/>
-          <w:color w:val="70AD47" w:themeColor="accent6"/>
-          <w:sz w:val="24"/>
-          <w:szCs w:val="24"/>
-        </w:rPr>
-        <w:t>Enter the low value for day 2: -4</w:t>
+          <w:rFonts w:ascii="Arial" w:eastAsia="Times New Roman" w:hAnsi="Arial" w:cs="Arial"/>
+          <w:color w:val="000000"/>
+          <w:sz w:val="24"/>
+          <w:szCs w:val="24"/>
+        </w:rPr>
+      </w:pPr>
+      <w:r>
+        <w:rPr>
+          <w:rFonts w:ascii="Arial" w:eastAsia="Times New Roman" w:hAnsi="Arial" w:cs="Arial"/>
+          <w:color w:val="000000"/>
+          <w:sz w:val="24"/>
+          <w:szCs w:val="24"/>
+        </w:rPr>
+        <w:lastRenderedPageBreak/>
+        <w:t xml:space="preserve">Then run the following script from your account: (replace </w:t>
+      </w:r>
+      <w:proofErr w:type="spellStart"/>
+      <w:r>
+        <w:rPr>
+          <w:rFonts w:ascii="Arial" w:eastAsia="Times New Roman" w:hAnsi="Arial" w:cs="Arial"/>
+          <w:color w:val="000000"/>
+          <w:sz w:val="24"/>
+          <w:szCs w:val="24"/>
+        </w:rPr>
+        <w:t>profname.proflastname</w:t>
+      </w:r>
+      <w:proofErr w:type="spellEnd"/>
+      <w:r>
+        <w:rPr>
+          <w:rFonts w:ascii="Arial" w:eastAsia="Times New Roman" w:hAnsi="Arial" w:cs="Arial"/>
+          <w:color w:val="000000"/>
+          <w:sz w:val="24"/>
+          <w:szCs w:val="24"/>
+        </w:rPr>
+        <w:t xml:space="preserve"> with your professors Seneca </w:t>
+      </w:r>
+      <w:proofErr w:type="spellStart"/>
+      <w:r>
+        <w:rPr>
+          <w:rFonts w:ascii="Arial" w:eastAsia="Times New Roman" w:hAnsi="Arial" w:cs="Arial"/>
+          <w:color w:val="000000"/>
+          <w:sz w:val="24"/>
+          <w:szCs w:val="24"/>
+        </w:rPr>
+        <w:t>userid</w:t>
+      </w:r>
+      <w:proofErr w:type="spellEnd"/>
+      <w:r>
+        <w:rPr>
+          <w:rFonts w:ascii="Arial" w:eastAsia="Times New Roman" w:hAnsi="Arial" w:cs="Arial"/>
+          <w:color w:val="000000"/>
+          <w:sz w:val="24"/>
+          <w:szCs w:val="24"/>
+        </w:rPr>
+        <w:t>)</w:t>
+      </w:r>
+    </w:p>
+    <w:p>
+      <w:pPr>
+        <w:spacing w:before="100" w:beforeAutospacing="1" w:after="100" w:afterAutospacing="1" w:line="240" w:lineRule="auto"/>
+        <w:ind w:left="720"/>
+        <w:textAlignment w:val="baseline"/>
+        <w:rPr>
+          <w:rFonts w:ascii="Courier New" w:eastAsia="Times New Roman" w:hAnsi="Courier New" w:cs="Courier New"/>
+          <w:b/>
+          <w:bCs/>
+          <w:color w:val="000000"/>
+          <w:sz w:val="24"/>
+          <w:szCs w:val="24"/>
+        </w:rPr>
+      </w:pPr>
+      <w:r>
+        <w:rPr>
+          <w:rFonts w:ascii="Courier New" w:eastAsia="Times New Roman" w:hAnsi="Courier New" w:cs="Courier New"/>
+          <w:b/>
+          <w:bCs/>
+          <w:color w:val="000000"/>
+          <w:sz w:val="24"/>
+          <w:szCs w:val="24"/>
+        </w:rPr>
+        <w:br/>
+        <w:t>~</w:t>
+      </w:r>
+      <w:proofErr w:type="spellStart"/>
+      <w:r>
+        <w:rPr>
+          <w:rFonts w:ascii="Courier New" w:eastAsia="Times New Roman" w:hAnsi="Courier New" w:cs="Courier New"/>
+          <w:b/>
+          <w:bCs/>
+          <w:color w:val="000000"/>
+          <w:sz w:val="24"/>
+          <w:szCs w:val="24"/>
+        </w:rPr>
+        <w:t>profname.proflastname</w:t>
+      </w:r>
+      <w:proofErr w:type="spellEnd"/>
+      <w:r>
+        <w:rPr>
+          <w:rFonts w:ascii="Courier New" w:eastAsia="Times New Roman" w:hAnsi="Courier New" w:cs="Courier New"/>
+          <w:b/>
+          <w:bCs/>
+          <w:color w:val="000000"/>
+          <w:sz w:val="24"/>
+          <w:szCs w:val="24"/>
+        </w:rPr>
+        <w:t>/submit 144_w3_lab</w:t>
+      </w:r>
+      <w:r>
+        <w:rPr>
+          <w:rFonts w:ascii="Courier New" w:eastAsia="Times New Roman" w:hAnsi="Courier New" w:cs="Courier New"/>
+          <w:b/>
+          <w:bCs/>
+          <w:color w:val="000000"/>
+          <w:sz w:val="24"/>
+          <w:szCs w:val="24"/>
+        </w:rPr>
+        <w:t xml:space="preserve"> &lt;ENTER&gt; </w:t>
+      </w:r>
+      <w:r>
+        <w:rPr>
+          <w:rFonts w:ascii="Courier New" w:eastAsia="Times New Roman" w:hAnsi="Courier New" w:cs="Courier New"/>
+          <w:b/>
+          <w:bCs/>
+          <w:color w:val="000000"/>
+          <w:sz w:val="24"/>
+          <w:szCs w:val="24"/>
+        </w:rPr>
+        <w:br/>
       </w:r>
     </w:p>
     <w:p>
@@ -1775,487 +2891,80 @@
         <w:spacing w:before="100" w:beforeAutospacing="1" w:after="100" w:afterAutospacing="1" w:line="240" w:lineRule="auto"/>
         <w:textAlignment w:val="baseline"/>
         <w:rPr>
-          <w:rFonts w:ascii="Consolas" w:eastAsia="Times New Roman" w:hAnsi="Consolas" w:cs="Arial"/>
-          <w:b/>
-          <w:color w:val="70AD47" w:themeColor="accent6"/>
-          <w:sz w:val="24"/>
-          <w:szCs w:val="24"/>
-        </w:rPr>
-      </w:pPr>
-      <w:r>
-        <w:rPr>
-          <w:rFonts w:ascii="Consolas" w:eastAsia="Times New Roman" w:hAnsi="Consolas" w:cs="Arial"/>
-          <w:b/>
-          <w:color w:val="70AD47" w:themeColor="accent6"/>
-          <w:sz w:val="24"/>
-          <w:szCs w:val="24"/>
-        </w:rPr>
-        <w:t>Enter the high value for day 3: 11</w:t>
+          <w:rFonts w:ascii="Consolas" w:hAnsi="Consolas" w:cs="Consolas"/>
+          <w:color w:val="000000"/>
+          <w:sz w:val="20"/>
+          <w:szCs w:val="20"/>
+        </w:rPr>
+      </w:pPr>
+      <w:proofErr w:type="gramStart"/>
+      <w:r>
+        <w:rPr>
+          <w:rFonts w:ascii="Arial" w:eastAsia="Times New Roman" w:hAnsi="Arial" w:cs="Arial"/>
+          <w:color w:val="000000"/>
+          <w:sz w:val="24"/>
+          <w:szCs w:val="24"/>
+        </w:rPr>
+        <w:t>and</w:t>
+      </w:r>
+      <w:proofErr w:type="gramEnd"/>
+      <w:r>
+        <w:rPr>
+          <w:rFonts w:ascii="Arial" w:eastAsia="Times New Roman" w:hAnsi="Arial" w:cs="Arial"/>
+          <w:color w:val="000000"/>
+          <w:sz w:val="24"/>
+          <w:szCs w:val="24"/>
+        </w:rPr>
+        <w:t xml:space="preserve"> follow the instructions.</w:t>
+      </w:r>
+      <w:r>
+        <w:rPr>
+          <w:rFonts w:ascii="Arial" w:eastAsia="Times New Roman" w:hAnsi="Arial" w:cs="Arial"/>
+          <w:color w:val="000000"/>
+          <w:sz w:val="24"/>
+          <w:szCs w:val="24"/>
+        </w:rPr>
+        <w:br/>
       </w:r>
     </w:p>
     <w:p>
       <w:pPr>
         <w:spacing w:before="100" w:beforeAutospacing="1" w:after="100" w:afterAutospacing="1" w:line="240" w:lineRule="auto"/>
-        <w:textAlignment w:val="baseline"/>
-        <w:rPr>
-          <w:rFonts w:ascii="Consolas" w:eastAsia="Times New Roman" w:hAnsi="Consolas" w:cs="Arial"/>
-          <w:b/>
-          <w:color w:val="70AD47" w:themeColor="accent6"/>
-          <w:sz w:val="24"/>
-          <w:szCs w:val="24"/>
-        </w:rPr>
-      </w:pPr>
-      <w:r>
-        <w:rPr>
-          <w:rFonts w:ascii="Consolas" w:eastAsia="Times New Roman" w:hAnsi="Consolas" w:cs="Arial"/>
-          <w:b/>
-          <w:color w:val="70AD47" w:themeColor="accent6"/>
-          <w:sz w:val="24"/>
-          <w:szCs w:val="24"/>
-        </w:rPr>
-        <w:t>Enter the low value for day 3: 5</w:t>
+        <w:rPr>
+          <w:rFonts w:ascii="Arial" w:eastAsia="Times New Roman" w:hAnsi="Arial" w:cs="Arial"/>
+          <w:color w:val="FF0000"/>
+          <w:sz w:val="24"/>
+          <w:szCs w:val="24"/>
+        </w:rPr>
+      </w:pPr>
+      <w:r>
+        <w:rPr>
+          <w:rFonts w:ascii="Arial" w:eastAsia="Times New Roman" w:hAnsi="Arial" w:cs="Arial"/>
+          <w:color w:val="FF0000"/>
+          <w:sz w:val="24"/>
+          <w:szCs w:val="24"/>
+        </w:rPr>
+        <w:t>Please note that a successful submission does not guarantee full credit for this workshop.</w:t>
       </w:r>
     </w:p>
     <w:p>
       <w:pPr>
         <w:spacing w:before="100" w:beforeAutospacing="1" w:after="100" w:afterAutospacing="1" w:line="240" w:lineRule="auto"/>
-        <w:textAlignment w:val="baseline"/>
-        <w:rPr>
-          <w:rFonts w:ascii="Consolas" w:eastAsia="Times New Roman" w:hAnsi="Consolas" w:cs="Arial"/>
-          <w:b/>
-          <w:color w:val="70AD47" w:themeColor="accent6"/>
-          <w:sz w:val="24"/>
-          <w:szCs w:val="24"/>
-        </w:rPr>
-      </w:pPr>
-      <w:r>
-        <w:rPr>
-          <w:rFonts w:ascii="Consolas" w:eastAsia="Times New Roman" w:hAnsi="Consolas" w:cs="Arial"/>
-          <w:b/>
-          <w:color w:val="70AD47" w:themeColor="accent6"/>
-          <w:sz w:val="24"/>
-          <w:szCs w:val="24"/>
-        </w:rPr>
-        <w:t xml:space="preserve">The average (mean) temperature was: </w:t>
-      </w:r>
-      <w:r>
-        <w:rPr>
-          <w:rFonts w:ascii="Consolas" w:eastAsia="Times New Roman" w:hAnsi="Consolas" w:cs="Arial"/>
-          <w:b/>
-          <w:color w:val="70AD47" w:themeColor="accent6"/>
-          <w:sz w:val="24"/>
-          <w:szCs w:val="24"/>
-        </w:rPr>
-        <w:t>4.50</w:t>
-      </w:r>
-    </w:p>
-    <w:p>
-      <w:pPr>
-        <w:pStyle w:val="Heading2"/>
-        <w:rPr>
-          <w:rFonts w:eastAsia="Times New Roman"/>
-        </w:rPr>
-      </w:pPr>
-      <w:r>
-        <w:rPr>
-          <w:rFonts w:eastAsia="Times New Roman"/>
-        </w:rPr>
-        <w:t>Output Example with Errors Handled</w:t>
-      </w:r>
-    </w:p>
-    <w:p>
-      <w:pPr>
-        <w:spacing w:before="100" w:beforeAutospacing="1" w:after="100" w:afterAutospacing="1" w:line="240" w:lineRule="auto"/>
-        <w:textAlignment w:val="baseline"/>
-        <w:rPr>
-          <w:rFonts w:ascii="Consolas" w:eastAsia="Times New Roman" w:hAnsi="Consolas" w:cs="Arial"/>
-          <w:color w:val="70AD47" w:themeColor="accent6"/>
-          <w:sz w:val="24"/>
-          <w:szCs w:val="24"/>
-        </w:rPr>
-      </w:pPr>
-      <w:r>
-        <w:rPr>
-          <w:rFonts w:ascii="Consolas" w:eastAsia="Times New Roman" w:hAnsi="Consolas" w:cs="Arial"/>
-          <w:color w:val="70AD47" w:themeColor="accent6"/>
-          <w:sz w:val="24"/>
-          <w:szCs w:val="24"/>
-        </w:rPr>
-        <w:t>---=== IPC Temperature Analyzer ===---</w:t>
-      </w:r>
-    </w:p>
-    <w:p>
-      <w:pPr>
-        <w:spacing w:before="100" w:beforeAutospacing="1" w:after="100" w:afterAutospacing="1" w:line="240" w:lineRule="auto"/>
-        <w:textAlignment w:val="baseline"/>
-        <w:rPr>
-          <w:rFonts w:ascii="Consolas" w:eastAsia="Times New Roman" w:hAnsi="Consolas" w:cs="Arial"/>
-          <w:color w:val="70AD47" w:themeColor="accent6"/>
-          <w:sz w:val="24"/>
-          <w:szCs w:val="24"/>
-        </w:rPr>
-      </w:pPr>
-      <w:r>
-        <w:rPr>
-          <w:rFonts w:ascii="Consolas" w:eastAsia="Times New Roman" w:hAnsi="Consolas" w:cs="Arial"/>
-          <w:color w:val="70AD47" w:themeColor="accent6"/>
-          <w:sz w:val="24"/>
-          <w:szCs w:val="24"/>
-        </w:rPr>
-        <w:t>Enter the high value for day 1: 8</w:t>
-      </w:r>
-    </w:p>
-    <w:p>
-      <w:pPr>
-        <w:spacing w:before="100" w:beforeAutospacing="1" w:after="100" w:afterAutospacing="1" w:line="240" w:lineRule="auto"/>
-        <w:textAlignment w:val="baseline"/>
-        <w:rPr>
-          <w:rFonts w:ascii="Consolas" w:eastAsia="Times New Roman" w:hAnsi="Consolas" w:cs="Arial"/>
-          <w:color w:val="70AD47" w:themeColor="accent6"/>
-          <w:sz w:val="24"/>
-          <w:szCs w:val="24"/>
-        </w:rPr>
-      </w:pPr>
-      <w:r>
-        <w:rPr>
-          <w:rFonts w:ascii="Consolas" w:eastAsia="Times New Roman" w:hAnsi="Consolas" w:cs="Arial"/>
-          <w:color w:val="70AD47" w:themeColor="accent6"/>
-          <w:sz w:val="24"/>
-          <w:szCs w:val="24"/>
-        </w:rPr>
-        <w:t>Enter the low value for day 1: -2</w:t>
-      </w:r>
-    </w:p>
-    <w:p>
-      <w:pPr>
-        <w:spacing w:before="100" w:beforeAutospacing="1" w:after="100" w:afterAutospacing="1" w:line="240" w:lineRule="auto"/>
-        <w:textAlignment w:val="baseline"/>
-        <w:rPr>
-          <w:rFonts w:ascii="Consolas" w:eastAsia="Times New Roman" w:hAnsi="Consolas" w:cs="Arial"/>
-          <w:color w:val="70AD47" w:themeColor="accent6"/>
-          <w:sz w:val="24"/>
-          <w:szCs w:val="24"/>
-        </w:rPr>
-      </w:pPr>
-      <w:r>
-        <w:rPr>
-          <w:rFonts w:ascii="Consolas" w:eastAsia="Times New Roman" w:hAnsi="Consolas" w:cs="Arial"/>
-          <w:color w:val="70AD47" w:themeColor="accent6"/>
-          <w:sz w:val="24"/>
-          <w:szCs w:val="24"/>
-        </w:rPr>
-        <w:t xml:space="preserve">Enter the high value for day 2: </w:t>
-      </w:r>
-      <w:r>
-        <w:rPr>
-          <w:rFonts w:ascii="Consolas" w:eastAsia="Times New Roman" w:hAnsi="Consolas" w:cs="Arial"/>
+        <w:rPr>
+          <w:rFonts w:ascii="Arial" w:eastAsia="Times New Roman" w:hAnsi="Arial" w:cs="Arial"/>
           <w:color w:val="FF0000"/>
           <w:sz w:val="24"/>
           <w:szCs w:val="24"/>
         </w:rPr>
-        <w:t>41</w:t>
-      </w:r>
-    </w:p>
-    <w:p>
-      <w:pPr>
-        <w:spacing w:before="100" w:beforeAutospacing="1" w:after="100" w:afterAutospacing="1" w:line="240" w:lineRule="auto"/>
-        <w:textAlignment w:val="baseline"/>
-        <w:rPr>
-          <w:rFonts w:ascii="Consolas" w:eastAsia="Times New Roman" w:hAnsi="Consolas" w:cs="Arial"/>
-          <w:color w:val="70AD47" w:themeColor="accent6"/>
-          <w:sz w:val="24"/>
-          <w:szCs w:val="24"/>
-        </w:rPr>
-      </w:pPr>
-      <w:r>
-        <w:rPr>
-          <w:rFonts w:ascii="Consolas" w:eastAsia="Times New Roman" w:hAnsi="Consolas" w:cs="Arial"/>
-          <w:color w:val="70AD47" w:themeColor="accent6"/>
-          <w:sz w:val="24"/>
-          <w:szCs w:val="24"/>
-        </w:rPr>
-        <w:t xml:space="preserve">Enter the low value for day 2: </w:t>
-      </w:r>
-      <w:r>
-        <w:rPr>
-          <w:rFonts w:ascii="Consolas" w:eastAsia="Times New Roman" w:hAnsi="Consolas" w:cs="Arial"/>
+      </w:pPr>
+      <w:r>
+        <w:rPr>
+          <w:rFonts w:ascii="Arial" w:eastAsia="Times New Roman" w:hAnsi="Arial" w:cs="Arial"/>
           <w:color w:val="FF0000"/>
           <w:sz w:val="24"/>
           <w:szCs w:val="24"/>
         </w:rPr>
-        <w:t>-4</w:t>
-      </w:r>
-    </w:p>
-    <w:p>
-      <w:pPr>
-        <w:spacing w:before="100" w:beforeAutospacing="1" w:after="100" w:afterAutospacing="1" w:line="240" w:lineRule="auto"/>
-        <w:textAlignment w:val="baseline"/>
-        <w:rPr>
-          <w:rFonts w:ascii="Consolas" w:eastAsia="Times New Roman" w:hAnsi="Consolas" w:cs="Arial"/>
-          <w:color w:val="70AD47" w:themeColor="accent6"/>
-          <w:sz w:val="24"/>
-          <w:szCs w:val="24"/>
-        </w:rPr>
-      </w:pPr>
-      <w:r>
-        <w:rPr>
-          <w:rFonts w:ascii="Consolas" w:eastAsia="Times New Roman" w:hAnsi="Consolas" w:cs="Arial"/>
-          <w:color w:val="70AD47" w:themeColor="accent6"/>
-          <w:sz w:val="24"/>
-          <w:szCs w:val="24"/>
-        </w:rPr>
-        <w:t>Incorrect values, temperatures must be in the range -40 to 40, high must be greater than low.</w:t>
-      </w:r>
-    </w:p>
-    <w:p>
-      <w:pPr>
-        <w:spacing w:before="100" w:beforeAutospacing="1" w:after="100" w:afterAutospacing="1" w:line="240" w:lineRule="auto"/>
-        <w:textAlignment w:val="baseline"/>
-        <w:rPr>
-          <w:rFonts w:ascii="Consolas" w:eastAsia="Times New Roman" w:hAnsi="Consolas" w:cs="Arial"/>
-          <w:color w:val="70AD47" w:themeColor="accent6"/>
-          <w:sz w:val="24"/>
-          <w:szCs w:val="24"/>
-        </w:rPr>
-      </w:pPr>
-      <w:r>
-        <w:rPr>
-          <w:rFonts w:ascii="Consolas" w:eastAsia="Times New Roman" w:hAnsi="Consolas" w:cs="Arial"/>
-          <w:color w:val="70AD47" w:themeColor="accent6"/>
-          <w:sz w:val="24"/>
-          <w:szCs w:val="24"/>
-        </w:rPr>
-        <w:t>Enter the high value for day 2: 9</w:t>
-      </w:r>
-    </w:p>
-    <w:p>
-      <w:pPr>
-        <w:spacing w:before="100" w:beforeAutospacing="1" w:after="100" w:afterAutospacing="1" w:line="240" w:lineRule="auto"/>
-        <w:textAlignment w:val="baseline"/>
-        <w:rPr>
-          <w:rFonts w:ascii="Consolas" w:eastAsia="Times New Roman" w:hAnsi="Consolas" w:cs="Arial"/>
-          <w:color w:val="70AD47" w:themeColor="accent6"/>
-          <w:sz w:val="24"/>
-          <w:szCs w:val="24"/>
-        </w:rPr>
-      </w:pPr>
-      <w:r>
-        <w:rPr>
-          <w:rFonts w:ascii="Consolas" w:eastAsia="Times New Roman" w:hAnsi="Consolas" w:cs="Arial"/>
-          <w:color w:val="70AD47" w:themeColor="accent6"/>
-          <w:sz w:val="24"/>
-          <w:szCs w:val="24"/>
-        </w:rPr>
-        <w:t>Enter the low value for day 2: -4</w:t>
-      </w:r>
-    </w:p>
-    <w:p>
-      <w:pPr>
-        <w:spacing w:before="100" w:beforeAutospacing="1" w:after="100" w:afterAutospacing="1" w:line="240" w:lineRule="auto"/>
-        <w:textAlignment w:val="baseline"/>
-        <w:rPr>
-          <w:rFonts w:ascii="Consolas" w:eastAsia="Times New Roman" w:hAnsi="Consolas" w:cs="Arial"/>
-          <w:color w:val="70AD47" w:themeColor="accent6"/>
-          <w:sz w:val="24"/>
-          <w:szCs w:val="24"/>
-        </w:rPr>
-      </w:pPr>
-      <w:r>
-        <w:rPr>
-          <w:rFonts w:ascii="Consolas" w:eastAsia="Times New Roman" w:hAnsi="Consolas" w:cs="Arial"/>
-          <w:color w:val="70AD47" w:themeColor="accent6"/>
-          <w:sz w:val="24"/>
-          <w:szCs w:val="24"/>
-        </w:rPr>
-        <w:t xml:space="preserve">Enter the high value for day 3: </w:t>
-      </w:r>
-      <w:r>
-        <w:rPr>
-          <w:rFonts w:ascii="Consolas" w:eastAsia="Times New Roman" w:hAnsi="Consolas" w:cs="Arial"/>
-          <w:color w:val="FF0000"/>
-          <w:sz w:val="24"/>
-          <w:szCs w:val="24"/>
-        </w:rPr>
-        <w:t>5</w:t>
-      </w:r>
-    </w:p>
-    <w:p>
-      <w:pPr>
-        <w:spacing w:before="100" w:beforeAutospacing="1" w:after="100" w:afterAutospacing="1" w:line="240" w:lineRule="auto"/>
-        <w:textAlignment w:val="baseline"/>
-        <w:rPr>
-          <w:rFonts w:ascii="Consolas" w:eastAsia="Times New Roman" w:hAnsi="Consolas" w:cs="Arial"/>
-          <w:color w:val="70AD47" w:themeColor="accent6"/>
-          <w:sz w:val="24"/>
-          <w:szCs w:val="24"/>
-        </w:rPr>
-      </w:pPr>
-      <w:r>
-        <w:rPr>
-          <w:rFonts w:ascii="Consolas" w:eastAsia="Times New Roman" w:hAnsi="Consolas" w:cs="Arial"/>
-          <w:color w:val="70AD47" w:themeColor="accent6"/>
-          <w:sz w:val="24"/>
-          <w:szCs w:val="24"/>
-        </w:rPr>
-        <w:t xml:space="preserve">Enter the low value for day 3: </w:t>
-      </w:r>
-      <w:r>
-        <w:rPr>
-          <w:rFonts w:ascii="Consolas" w:eastAsia="Times New Roman" w:hAnsi="Consolas" w:cs="Arial"/>
-          <w:color w:val="FF0000"/>
-          <w:sz w:val="24"/>
-          <w:szCs w:val="24"/>
-        </w:rPr>
-        <w:t>11</w:t>
-      </w:r>
-    </w:p>
-    <w:p>
-      <w:pPr>
-        <w:spacing w:before="100" w:beforeAutospacing="1" w:after="100" w:afterAutospacing="1" w:line="240" w:lineRule="auto"/>
-        <w:textAlignment w:val="baseline"/>
-        <w:rPr>
-          <w:rFonts w:ascii="Consolas" w:eastAsia="Times New Roman" w:hAnsi="Consolas" w:cs="Arial"/>
-          <w:color w:val="70AD47" w:themeColor="accent6"/>
-          <w:sz w:val="24"/>
-          <w:szCs w:val="24"/>
-        </w:rPr>
-      </w:pPr>
-      <w:r>
-        <w:rPr>
-          <w:rFonts w:ascii="Consolas" w:eastAsia="Times New Roman" w:hAnsi="Consolas" w:cs="Arial"/>
-          <w:color w:val="70AD47" w:themeColor="accent6"/>
-          <w:sz w:val="24"/>
-          <w:szCs w:val="24"/>
-        </w:rPr>
-        <w:t>Incorrect values, temperatures must be in the range -40 to 40, high must be greater than low.</w:t>
-      </w:r>
-    </w:p>
-    <w:p>
-      <w:pPr>
-        <w:spacing w:before="100" w:beforeAutospacing="1" w:after="100" w:afterAutospacing="1" w:line="240" w:lineRule="auto"/>
-        <w:textAlignment w:val="baseline"/>
-        <w:rPr>
-          <w:rFonts w:ascii="Consolas" w:eastAsia="Times New Roman" w:hAnsi="Consolas" w:cs="Arial"/>
-          <w:color w:val="70AD47" w:themeColor="accent6"/>
-          <w:sz w:val="24"/>
-          <w:szCs w:val="24"/>
-        </w:rPr>
-      </w:pPr>
-      <w:r>
-        <w:rPr>
-          <w:rFonts w:ascii="Consolas" w:eastAsia="Times New Roman" w:hAnsi="Consolas" w:cs="Arial"/>
-          <w:color w:val="70AD47" w:themeColor="accent6"/>
-          <w:sz w:val="24"/>
-          <w:szCs w:val="24"/>
-        </w:rPr>
-        <w:lastRenderedPageBreak/>
-        <w:t>Enter the high value for day 3: 11</w:t>
-      </w:r>
-    </w:p>
-    <w:p>
-      <w:pPr>
-        <w:spacing w:before="100" w:beforeAutospacing="1" w:after="100" w:afterAutospacing="1" w:line="240" w:lineRule="auto"/>
-        <w:textAlignment w:val="baseline"/>
-        <w:rPr>
-          <w:rFonts w:ascii="Consolas" w:eastAsia="Times New Roman" w:hAnsi="Consolas" w:cs="Arial"/>
-          <w:color w:val="70AD47" w:themeColor="accent6"/>
-          <w:sz w:val="24"/>
-          <w:szCs w:val="24"/>
-        </w:rPr>
-      </w:pPr>
-      <w:r>
-        <w:rPr>
-          <w:rFonts w:ascii="Consolas" w:eastAsia="Times New Roman" w:hAnsi="Consolas" w:cs="Arial"/>
-          <w:color w:val="70AD47" w:themeColor="accent6"/>
-          <w:sz w:val="24"/>
-          <w:szCs w:val="24"/>
-        </w:rPr>
-        <w:t>Enter the low value for day 3: 5</w:t>
-      </w:r>
-    </w:p>
-    <w:p>
-      <w:pPr>
-        <w:spacing w:before="100" w:beforeAutospacing="1" w:after="100" w:afterAutospacing="1" w:line="240" w:lineRule="auto"/>
-        <w:textAlignment w:val="baseline"/>
-        <w:rPr>
-          <w:rFonts w:ascii="Consolas" w:eastAsia="Times New Roman" w:hAnsi="Consolas" w:cs="Arial"/>
-          <w:color w:val="70AD47" w:themeColor="accent6"/>
-          <w:sz w:val="24"/>
-          <w:szCs w:val="24"/>
-        </w:rPr>
-      </w:pPr>
-      <w:r>
-        <w:rPr>
-          <w:rFonts w:ascii="Consolas" w:eastAsia="Times New Roman" w:hAnsi="Consolas" w:cs="Arial"/>
-          <w:color w:val="70AD47" w:themeColor="accent6"/>
-          <w:sz w:val="24"/>
-          <w:szCs w:val="24"/>
-        </w:rPr>
-        <w:t>The average (mean) temperature was: 9.</w:t>
-      </w:r>
-      <w:r>
-        <w:rPr>
-          <w:rFonts w:ascii="Consolas" w:eastAsia="Times New Roman" w:hAnsi="Consolas" w:cs="Arial"/>
-          <w:color w:val="70AD47" w:themeColor="accent6"/>
-          <w:sz w:val="24"/>
-          <w:szCs w:val="24"/>
-        </w:rPr>
-        <w:t>67</w:t>
-      </w:r>
-    </w:p>
-    <w:p>
-      <w:pPr>
-        <w:spacing w:before="100" w:beforeAutospacing="1" w:after="100" w:afterAutospacing="1" w:line="240" w:lineRule="auto"/>
-        <w:textAlignment w:val="baseline"/>
-        <w:rPr>
-          <w:rFonts w:ascii="Arial" w:eastAsia="Times New Roman" w:hAnsi="Arial" w:cs="Arial"/>
-          <w:color w:val="000000"/>
-          <w:sz w:val="24"/>
-          <w:szCs w:val="24"/>
-        </w:rPr>
-      </w:pPr>
-    </w:p>
-    <w:p>
-      <w:pPr>
-        <w:spacing w:before="100" w:beforeAutospacing="1" w:after="100" w:afterAutospacing="1" w:line="240" w:lineRule="auto"/>
-        <w:textAlignment w:val="baseline"/>
-        <w:rPr>
-          <w:rFonts w:ascii="Arial" w:eastAsia="Times New Roman" w:hAnsi="Arial" w:cs="Arial"/>
-          <w:color w:val="000000"/>
-          <w:sz w:val="24"/>
-          <w:szCs w:val="24"/>
-        </w:rPr>
-      </w:pPr>
-      <w:r>
-        <w:rPr>
-          <w:rFonts w:ascii="Arial" w:eastAsia="Times New Roman" w:hAnsi="Arial" w:cs="Arial"/>
-          <w:color w:val="000000"/>
-          <w:sz w:val="24"/>
-          <w:szCs w:val="24"/>
-        </w:rPr>
-        <w:t>For submission instructions, see the </w:t>
-      </w:r>
-      <w:hyperlink r:id="rId5" w:anchor="sub" w:history="1">
-        <w:r>
-          <w:rPr>
-            <w:rStyle w:val="Hyperlink"/>
-            <w:rFonts w:ascii="Arial" w:eastAsia="Times New Roman" w:hAnsi="Arial" w:cs="Arial"/>
-            <w:color w:val="00B0F0"/>
-            <w:sz w:val="24"/>
-            <w:szCs w:val="24"/>
-            <w:u w:val="none"/>
-          </w:rPr>
-          <w:t>SUBMISSION</w:t>
-        </w:r>
-      </w:hyperlink>
-      <w:r>
-        <w:rPr>
-          <w:rFonts w:ascii="Arial" w:eastAsia="Times New Roman" w:hAnsi="Arial" w:cs="Arial"/>
-          <w:color w:val="000000"/>
-          <w:sz w:val="24"/>
-          <w:szCs w:val="24"/>
-        </w:rPr>
-        <w:t> section below.</w:t>
+        <w:t xml:space="preserve">If the professor is not satisfied with your implementation, your professor may ask you to resubmit. Resubmissions will attract a penalty. </w:t>
       </w:r>
     </w:p>
     <w:p>
@@ -2272,340 +2981,6 @@
           <w:szCs w:val="27"/>
         </w:rPr>
       </w:pPr>
-    </w:p>
-    <w:p>
-      <w:pPr>
-        <w:spacing w:before="100" w:beforeAutospacing="1" w:after="100" w:afterAutospacing="1" w:line="240" w:lineRule="auto"/>
-        <w:textAlignment w:val="baseline"/>
-        <w:rPr>
-          <w:rFonts w:ascii="Arial" w:eastAsia="Times New Roman" w:hAnsi="Arial" w:cs="Arial"/>
-          <w:b/>
-          <w:bCs/>
-          <w:caps/>
-          <w:color w:val="00B0F0"/>
-          <w:sz w:val="27"/>
-          <w:szCs w:val="27"/>
-        </w:rPr>
-      </w:pPr>
-      <w:r>
-        <w:rPr>
-          <w:rFonts w:ascii="Arial" w:eastAsia="Times New Roman" w:hAnsi="Arial" w:cs="Arial"/>
-          <w:b/>
-          <w:bCs/>
-          <w:caps/>
-          <w:color w:val="00B0F0"/>
-          <w:sz w:val="27"/>
-          <w:szCs w:val="27"/>
-        </w:rPr>
-        <w:t>In_</w:t>
-      </w:r>
-      <w:r>
-        <w:rPr>
-          <w:rFonts w:ascii="Arial" w:eastAsia="Times New Roman" w:hAnsi="Arial" w:cs="Arial"/>
-          <w:b/>
-          <w:bCs/>
-          <w:caps/>
-          <w:color w:val="00B0F0"/>
-          <w:sz w:val="27"/>
-          <w:szCs w:val="27"/>
-        </w:rPr>
-        <w:t>Lab SUBMISSION</w:t>
-      </w:r>
-      <w:r>
-        <w:rPr>
-          <w:rFonts w:ascii="Arial" w:eastAsia="Times New Roman" w:hAnsi="Arial" w:cs="Arial"/>
-          <w:b/>
-          <w:bCs/>
-          <w:caps/>
-          <w:color w:val="00B0F0"/>
-          <w:sz w:val="27"/>
-          <w:szCs w:val="27"/>
-        </w:rPr>
-        <w:t>:</w:t>
-      </w:r>
-    </w:p>
-    <w:p>
-      <w:pPr>
-        <w:spacing w:before="100" w:beforeAutospacing="1" w:after="100" w:afterAutospacing="1" w:line="240" w:lineRule="auto"/>
-        <w:textAlignment w:val="baseline"/>
-        <w:rPr>
-          <w:rFonts w:ascii="Arial" w:eastAsia="Times New Roman" w:hAnsi="Arial" w:cs="Arial"/>
-          <w:color w:val="000000"/>
-          <w:sz w:val="24"/>
-          <w:szCs w:val="24"/>
-        </w:rPr>
-      </w:pPr>
-      <w:r>
-        <w:rPr>
-          <w:rFonts w:ascii="Arial" w:eastAsia="Times New Roman" w:hAnsi="Arial" w:cs="Arial"/>
-          <w:color w:val="000000"/>
-          <w:sz w:val="24"/>
-          <w:szCs w:val="24"/>
-        </w:rPr>
-        <w:t>To test and demonstrate execution of your program use the same data as the output example above or any information needed….</w:t>
-      </w:r>
-      <w:r>
-        <w:rPr>
-          <w:rFonts w:ascii="Arial" w:eastAsia="Times New Roman" w:hAnsi="Arial" w:cs="Arial"/>
-          <w:color w:val="000000"/>
-          <w:sz w:val="24"/>
-          <w:szCs w:val="24"/>
-        </w:rPr>
-        <w:t xml:space="preserve"> (8, -2, 9, -4, 11, 5)</w:t>
-      </w:r>
-    </w:p>
-    <w:p>
-      <w:pPr>
-        <w:spacing w:before="100" w:beforeAutospacing="1" w:after="100" w:afterAutospacing="1" w:line="240" w:lineRule="auto"/>
-        <w:textAlignment w:val="baseline"/>
-        <w:rPr>
-          <w:rFonts w:ascii="Arial" w:eastAsia="Times New Roman" w:hAnsi="Arial" w:cs="Arial"/>
-          <w:color w:val="000000"/>
-          <w:sz w:val="24"/>
-          <w:szCs w:val="24"/>
-        </w:rPr>
-      </w:pPr>
-      <w:r>
-        <w:rPr>
-          <w:rFonts w:ascii="Arial" w:eastAsia="Times New Roman" w:hAnsi="Arial" w:cs="Arial"/>
-          <w:color w:val="000000"/>
-          <w:sz w:val="24"/>
-          <w:szCs w:val="24"/>
-        </w:rPr>
-        <w:t xml:space="preserve">If not on matrix already, upload your </w:t>
-      </w:r>
-      <w:proofErr w:type="spellStart"/>
-      <w:r>
-        <w:rPr>
-          <w:rFonts w:ascii="Courier New" w:eastAsia="Times New Roman" w:hAnsi="Courier New" w:cs="Courier New"/>
-          <w:b/>
-          <w:bCs/>
-          <w:color w:val="00B0F0"/>
-          <w:sz w:val="24"/>
-          <w:szCs w:val="24"/>
-        </w:rPr>
-        <w:t>temps</w:t>
-      </w:r>
-      <w:r>
-        <w:rPr>
-          <w:rFonts w:ascii="Courier New" w:eastAsia="Times New Roman" w:hAnsi="Courier New" w:cs="Courier New"/>
-          <w:b/>
-          <w:bCs/>
-          <w:color w:val="00B0F0"/>
-          <w:sz w:val="24"/>
-          <w:szCs w:val="24"/>
-        </w:rPr>
-        <w:t>.c</w:t>
-      </w:r>
-      <w:proofErr w:type="spellEnd"/>
-      <w:r>
-        <w:rPr>
-          <w:rFonts w:ascii="Arial" w:eastAsia="Times New Roman" w:hAnsi="Arial" w:cs="Arial"/>
-          <w:color w:val="00B0F0"/>
-          <w:sz w:val="24"/>
-          <w:szCs w:val="24"/>
-        </w:rPr>
-        <w:t xml:space="preserve"> </w:t>
-      </w:r>
-      <w:r>
-        <w:rPr>
-          <w:rFonts w:ascii="Arial" w:eastAsia="Times New Roman" w:hAnsi="Arial" w:cs="Arial"/>
-          <w:color w:val="000000"/>
-          <w:sz w:val="24"/>
-          <w:szCs w:val="24"/>
-        </w:rPr>
-        <w:t>to your matrix account. Compile and run your code and make sure everything works properly.</w:t>
-      </w:r>
-    </w:p>
-    <w:p>
-      <w:pPr>
-        <w:spacing w:before="100" w:beforeAutospacing="1" w:after="100" w:afterAutospacing="1" w:line="240" w:lineRule="auto"/>
-        <w:textAlignment w:val="baseline"/>
-        <w:rPr>
-          <w:rFonts w:ascii="Arial" w:eastAsia="Times New Roman" w:hAnsi="Arial" w:cs="Arial"/>
-          <w:color w:val="000000"/>
-          <w:sz w:val="24"/>
-          <w:szCs w:val="24"/>
-        </w:rPr>
-      </w:pPr>
-      <w:r>
-        <w:rPr>
-          <w:rFonts w:ascii="Arial" w:eastAsia="Times New Roman" w:hAnsi="Arial" w:cs="Arial"/>
-          <w:color w:val="000000"/>
-          <w:sz w:val="24"/>
-          <w:szCs w:val="24"/>
-        </w:rPr>
-        <w:t xml:space="preserve">Then run the following script from your account: (replace </w:t>
-      </w:r>
-      <w:proofErr w:type="spellStart"/>
-      <w:proofErr w:type="gramStart"/>
-      <w:r>
-        <w:rPr>
-          <w:rFonts w:ascii="Arial" w:eastAsia="Times New Roman" w:hAnsi="Arial" w:cs="Arial"/>
-          <w:color w:val="000000"/>
-          <w:sz w:val="24"/>
-          <w:szCs w:val="24"/>
-        </w:rPr>
-        <w:t>profname.proflastname</w:t>
-      </w:r>
-      <w:proofErr w:type="spellEnd"/>
-      <w:proofErr w:type="gramEnd"/>
-      <w:r>
-        <w:rPr>
-          <w:rFonts w:ascii="Arial" w:eastAsia="Times New Roman" w:hAnsi="Arial" w:cs="Arial"/>
-          <w:color w:val="000000"/>
-          <w:sz w:val="24"/>
-          <w:szCs w:val="24"/>
-        </w:rPr>
-        <w:t xml:space="preserve"> with your professors Seneca </w:t>
-      </w:r>
-      <w:proofErr w:type="spellStart"/>
-      <w:r>
-        <w:rPr>
-          <w:rFonts w:ascii="Arial" w:eastAsia="Times New Roman" w:hAnsi="Arial" w:cs="Arial"/>
-          <w:color w:val="000000"/>
-          <w:sz w:val="24"/>
-          <w:szCs w:val="24"/>
-        </w:rPr>
-        <w:t>userid</w:t>
-      </w:r>
-      <w:proofErr w:type="spellEnd"/>
-      <w:r>
-        <w:rPr>
-          <w:rFonts w:ascii="Arial" w:eastAsia="Times New Roman" w:hAnsi="Arial" w:cs="Arial"/>
-          <w:color w:val="000000"/>
-          <w:sz w:val="24"/>
-          <w:szCs w:val="24"/>
-        </w:rPr>
-        <w:t>)</w:t>
-      </w:r>
-    </w:p>
-    <w:p>
-      <w:pPr>
-        <w:spacing w:before="100" w:beforeAutospacing="1" w:after="100" w:afterAutospacing="1" w:line="240" w:lineRule="auto"/>
-        <w:ind w:left="720"/>
-        <w:textAlignment w:val="baseline"/>
-        <w:rPr>
-          <w:rFonts w:ascii="Courier New" w:eastAsia="Times New Roman" w:hAnsi="Courier New" w:cs="Courier New"/>
-          <w:b/>
-          <w:bCs/>
-          <w:color w:val="000000"/>
-          <w:sz w:val="24"/>
-          <w:szCs w:val="24"/>
-        </w:rPr>
-      </w:pPr>
-      <w:r>
-        <w:rPr>
-          <w:rFonts w:ascii="Courier New" w:eastAsia="Times New Roman" w:hAnsi="Courier New" w:cs="Courier New"/>
-          <w:b/>
-          <w:bCs/>
-          <w:color w:val="000000"/>
-          <w:sz w:val="24"/>
-          <w:szCs w:val="24"/>
-        </w:rPr>
-        <w:br/>
-        <w:t>~</w:t>
-      </w:r>
-      <w:proofErr w:type="spellStart"/>
-      <w:r>
-        <w:rPr>
-          <w:rFonts w:ascii="Courier New" w:eastAsia="Times New Roman" w:hAnsi="Courier New" w:cs="Courier New"/>
-          <w:b/>
-          <w:bCs/>
-          <w:color w:val="000000"/>
-          <w:sz w:val="24"/>
-          <w:szCs w:val="24"/>
-        </w:rPr>
-        <w:t>profna</w:t>
-      </w:r>
-      <w:r>
-        <w:rPr>
-          <w:rFonts w:ascii="Courier New" w:eastAsia="Times New Roman" w:hAnsi="Courier New" w:cs="Courier New"/>
-          <w:b/>
-          <w:bCs/>
-          <w:color w:val="000000"/>
-          <w:sz w:val="24"/>
-          <w:szCs w:val="24"/>
-        </w:rPr>
-        <w:t>me.proflastname</w:t>
-      </w:r>
-      <w:proofErr w:type="spellEnd"/>
-      <w:r>
-        <w:rPr>
-          <w:rFonts w:ascii="Courier New" w:eastAsia="Times New Roman" w:hAnsi="Courier New" w:cs="Courier New"/>
-          <w:b/>
-          <w:bCs/>
-          <w:color w:val="000000"/>
-          <w:sz w:val="24"/>
-          <w:szCs w:val="24"/>
-        </w:rPr>
-        <w:t>/submit ipc_w3</w:t>
-      </w:r>
-      <w:bookmarkStart w:id="0" w:name="_GoBack"/>
-      <w:bookmarkEnd w:id="0"/>
-      <w:r>
-        <w:rPr>
-          <w:rFonts w:ascii="Courier New" w:eastAsia="Times New Roman" w:hAnsi="Courier New" w:cs="Courier New"/>
-          <w:b/>
-          <w:bCs/>
-          <w:color w:val="000000"/>
-          <w:sz w:val="24"/>
-          <w:szCs w:val="24"/>
-        </w:rPr>
-        <w:t>_lab</w:t>
-      </w:r>
-      <w:r>
-        <w:rPr>
-          <w:rFonts w:ascii="Courier New" w:eastAsia="Times New Roman" w:hAnsi="Courier New" w:cs="Courier New"/>
-          <w:b/>
-          <w:bCs/>
-          <w:color w:val="000000"/>
-          <w:sz w:val="24"/>
-          <w:szCs w:val="24"/>
-        </w:rPr>
-        <w:t xml:space="preserve"> &lt;ENTER&gt; </w:t>
-      </w:r>
-      <w:r>
-        <w:rPr>
-          <w:rFonts w:ascii="Courier New" w:eastAsia="Times New Roman" w:hAnsi="Courier New" w:cs="Courier New"/>
-          <w:b/>
-          <w:bCs/>
-          <w:color w:val="000000"/>
-          <w:sz w:val="24"/>
-          <w:szCs w:val="24"/>
-        </w:rPr>
-        <w:br/>
-      </w:r>
-    </w:p>
-    <w:p>
-      <w:pPr>
-        <w:spacing w:before="100" w:beforeAutospacing="1" w:after="100" w:afterAutospacing="1" w:line="240" w:lineRule="auto"/>
-        <w:textAlignment w:val="baseline"/>
-        <w:rPr>
-          <w:rFonts w:ascii="Consolas" w:hAnsi="Consolas" w:cs="Consolas"/>
-          <w:color w:val="000000"/>
-          <w:sz w:val="20"/>
-          <w:szCs w:val="20"/>
-        </w:rPr>
-      </w:pPr>
-      <w:r>
-        <w:rPr>
-          <w:rFonts w:ascii="Arial" w:eastAsia="Times New Roman" w:hAnsi="Arial" w:cs="Arial"/>
-          <w:color w:val="000000"/>
-          <w:sz w:val="24"/>
-          <w:szCs w:val="24"/>
-        </w:rPr>
-        <w:t>and follow the instructions.</w:t>
-      </w:r>
-      <w:r>
-        <w:rPr>
-          <w:rFonts w:ascii="Arial" w:eastAsia="Times New Roman" w:hAnsi="Arial" w:cs="Arial"/>
-          <w:color w:val="000000"/>
-          <w:sz w:val="24"/>
-          <w:szCs w:val="24"/>
-        </w:rPr>
-        <w:br/>
-      </w:r>
     </w:p>
     <w:p>
       <w:pPr>
@@ -2945,7 +3320,6 @@
           <w:sz w:val="24"/>
           <w:szCs w:val="24"/>
         </w:rPr>
-        <w:lastRenderedPageBreak/>
         <w:br/>
       </w:r>
       <w:r>
@@ -2999,15 +3373,6 @@
       </w:pPr>
       <w:r>
         <w:rPr>
-          <w:rFonts w:ascii="Arial" w:eastAsia="Times New Roman" w:hAnsi="Arial" w:cs="Arial"/>
-          <w:color w:val="000000"/>
-          <w:sz w:val="24"/>
-          <w:szCs w:val="24"/>
-        </w:rPr>
-        <w:t xml:space="preserve">       </w:t>
-      </w:r>
-      <w:r>
-        <w:rPr>
           <w:rFonts w:ascii="Consolas" w:eastAsia="Times New Roman" w:hAnsi="Consolas" w:cs="Arial"/>
           <w:b/>
           <w:color w:val="70AD47" w:themeColor="accent6"/>
@@ -3129,6 +3494,7 @@
           <w:sz w:val="24"/>
           <w:szCs w:val="24"/>
         </w:rPr>
+        <w:lastRenderedPageBreak/>
         <w:t>Enter the high value for day 3: 11</w:t>
       </w:r>
     </w:p>
@@ -3586,6 +3952,16 @@
         </w:rPr>
         <w:t>:</w:t>
       </w:r>
+      <w:r>
+        <w:rPr>
+          <w:rFonts w:ascii="Arial" w:eastAsia="Times New Roman" w:hAnsi="Arial" w:cs="Arial"/>
+          <w:caps/>
+          <w:color w:val="00B0F0"/>
+          <w:sz w:val="20"/>
+          <w:szCs w:val="20"/>
+        </w:rPr>
+        <w:t xml:space="preserve"> </w:t>
+      </w:r>
     </w:p>
     <w:p>
       <w:pPr>
@@ -3593,47 +3969,23 @@
         <w:textAlignment w:val="baseline"/>
         <w:rPr>
           <w:rFonts w:ascii="Arial" w:eastAsia="Times New Roman" w:hAnsi="Arial" w:cs="Arial"/>
-          <w:color w:val="000000"/>
-          <w:sz w:val="24"/>
-          <w:szCs w:val="24"/>
-        </w:rPr>
-      </w:pPr>
-      <w:r>
-        <w:rPr>
-          <w:rFonts w:ascii="Arial" w:eastAsia="Times New Roman" w:hAnsi="Arial" w:cs="Arial"/>
-          <w:color w:val="000000"/>
-          <w:sz w:val="24"/>
-          <w:szCs w:val="24"/>
-        </w:rPr>
-        <w:lastRenderedPageBreak/>
-        <w:t>To test and demonstrate execution of your program use the same d</w:t>
-      </w:r>
-      <w:r>
-        <w:rPr>
-          <w:rFonts w:ascii="Arial" w:eastAsia="Times New Roman" w:hAnsi="Arial" w:cs="Arial"/>
-          <w:color w:val="000000"/>
-          <w:sz w:val="24"/>
-          <w:szCs w:val="24"/>
-        </w:rPr>
-        <w:t>ata as the output example above… (8, -2, 9, -4, 11, 5</w:t>
-      </w:r>
-      <w:r>
-        <w:rPr>
-          <w:rFonts w:ascii="Arial" w:eastAsia="Times New Roman" w:hAnsi="Arial" w:cs="Arial"/>
-          <w:color w:val="000000"/>
-          <w:sz w:val="24"/>
-          <w:szCs w:val="24"/>
-        </w:rPr>
-        <w:t>, 10, 3</w:t>
-      </w:r>
-      <w:r>
-        <w:rPr>
-          <w:rFonts w:ascii="Arial" w:eastAsia="Times New Roman" w:hAnsi="Arial" w:cs="Arial"/>
-          <w:color w:val="000000"/>
-          <w:sz w:val="24"/>
-          <w:szCs w:val="24"/>
-        </w:rPr>
-        <w:t>)</w:t>
+          <w:i/>
+          <w:iCs/>
+          <w:color w:val="FF0000"/>
+          <w:sz w:val="24"/>
+          <w:szCs w:val="24"/>
+        </w:rPr>
+      </w:pPr>
+      <w:r>
+        <w:rPr>
+          <w:rFonts w:ascii="Arial" w:eastAsia="Times New Roman" w:hAnsi="Arial" w:cs="Arial"/>
+          <w:i/>
+          <w:iCs/>
+          <w:color w:val="FF0000"/>
+          <w:sz w:val="24"/>
+          <w:szCs w:val="24"/>
+        </w:rPr>
+        <w:t>Submission is currently closed, please check this page later again.</w:t>
       </w:r>
     </w:p>
     <w:p>
@@ -3642,94 +3994,51 @@
         <w:textAlignment w:val="baseline"/>
         <w:rPr>
           <w:rFonts w:ascii="Arial" w:eastAsia="Times New Roman" w:hAnsi="Arial" w:cs="Arial"/>
-          <w:color w:val="000000"/>
-          <w:sz w:val="24"/>
-          <w:szCs w:val="24"/>
-        </w:rPr>
-      </w:pPr>
-      <w:r>
-        <w:rPr>
-          <w:rFonts w:ascii="Arial" w:eastAsia="Times New Roman" w:hAnsi="Arial" w:cs="Arial"/>
-          <w:color w:val="000000"/>
-          <w:sz w:val="24"/>
-          <w:szCs w:val="24"/>
-        </w:rPr>
-        <w:t xml:space="preserve">If not on matrix already, upload your </w:t>
-      </w:r>
-      <w:proofErr w:type="spellStart"/>
-      <w:r>
-        <w:rPr>
-          <w:rFonts w:ascii="Courier New" w:eastAsia="Times New Roman" w:hAnsi="Courier New" w:cs="Courier New"/>
-          <w:b/>
-          <w:bCs/>
-          <w:color w:val="00B0F0"/>
-          <w:sz w:val="24"/>
-          <w:szCs w:val="24"/>
-        </w:rPr>
-        <w:t>temps</w:t>
-      </w:r>
-      <w:r>
-        <w:rPr>
-          <w:rFonts w:ascii="Courier New" w:eastAsia="Times New Roman" w:hAnsi="Courier New" w:cs="Courier New"/>
-          <w:b/>
-          <w:bCs/>
-          <w:color w:val="00B0F0"/>
-          <w:sz w:val="24"/>
-          <w:szCs w:val="24"/>
-        </w:rPr>
-        <w:t>.c</w:t>
-      </w:r>
-      <w:proofErr w:type="spellEnd"/>
-      <w:r>
-        <w:rPr>
-          <w:rFonts w:ascii="Courier New" w:eastAsia="Times New Roman" w:hAnsi="Courier New" w:cs="Courier New"/>
-          <w:b/>
-          <w:bCs/>
-          <w:sz w:val="24"/>
-          <w:szCs w:val="24"/>
-        </w:rPr>
-        <w:t xml:space="preserve"> </w:t>
-      </w:r>
-      <w:r>
-        <w:rPr>
-          <w:rFonts w:ascii="Courier New" w:eastAsia="Times New Roman" w:hAnsi="Courier New" w:cs="Courier New"/>
-          <w:b/>
-          <w:bCs/>
-          <w:sz w:val="24"/>
-          <w:szCs w:val="24"/>
-        </w:rPr>
-        <w:t>and</w:t>
-      </w:r>
-      <w:r>
-        <w:rPr>
-          <w:rFonts w:ascii="Courier New" w:eastAsia="Times New Roman" w:hAnsi="Courier New" w:cs="Courier New"/>
-          <w:b/>
-          <w:bCs/>
-          <w:color w:val="2F5496" w:themeColor="accent1" w:themeShade="BF"/>
-          <w:sz w:val="24"/>
-          <w:szCs w:val="24"/>
-        </w:rPr>
-        <w:t xml:space="preserve"> </w:t>
-      </w:r>
-      <w:r>
-        <w:rPr>
-          <w:rFonts w:ascii="Courier New" w:eastAsia="Times New Roman" w:hAnsi="Courier New" w:cs="Courier New"/>
-          <w:b/>
-          <w:bCs/>
-          <w:color w:val="00B0F0"/>
-          <w:sz w:val="24"/>
-          <w:szCs w:val="24"/>
-        </w:rPr>
-        <w:t xml:space="preserve">reflect.txt </w:t>
-      </w:r>
-      <w:r>
-        <w:rPr>
-          <w:rFonts w:ascii="Arial" w:eastAsia="Times New Roman" w:hAnsi="Arial" w:cs="Arial"/>
-          <w:color w:val="000000"/>
-          <w:sz w:val="24"/>
-          <w:szCs w:val="24"/>
-        </w:rPr>
-        <w:t>to your matrix account. Compile and run your code and make sure everything works properly.</w:t>
+          <w:strike/>
+          <w:color w:val="000000"/>
+          <w:sz w:val="24"/>
+          <w:szCs w:val="24"/>
+        </w:rPr>
+      </w:pPr>
+      <w:r>
+        <w:rPr>
+          <w:rFonts w:ascii="Arial" w:eastAsia="Times New Roman" w:hAnsi="Arial" w:cs="Arial"/>
+          <w:strike/>
+          <w:color w:val="000000"/>
+          <w:sz w:val="24"/>
+          <w:szCs w:val="24"/>
+        </w:rPr>
+        <w:t>To test and demonstrate execution of your program use the same d</w:t>
+      </w:r>
+      <w:r>
+        <w:rPr>
+          <w:rFonts w:ascii="Arial" w:eastAsia="Times New Roman" w:hAnsi="Arial" w:cs="Arial"/>
+          <w:strike/>
+          <w:color w:val="000000"/>
+          <w:sz w:val="24"/>
+          <w:szCs w:val="24"/>
+        </w:rPr>
+        <w:t>ata as the output example above… (8, -2, 9, -4, 11, 5</w:t>
+      </w:r>
+      <w:r>
+        <w:rPr>
+          <w:rFonts w:ascii="Arial" w:eastAsia="Times New Roman" w:hAnsi="Arial" w:cs="Arial"/>
+          <w:strike/>
+          <w:color w:val="000000"/>
+          <w:sz w:val="24"/>
+          <w:szCs w:val="24"/>
+        </w:rPr>
+        <w:t>, 10, 3</w:t>
+      </w:r>
+      <w:r>
+        <w:rPr>
+          <w:rFonts w:ascii="Arial" w:eastAsia="Times New Roman" w:hAnsi="Arial" w:cs="Arial"/>
+          <w:strike/>
+          <w:color w:val="000000"/>
+          <w:sz w:val="24"/>
+          <w:szCs w:val="24"/>
+        </w:rPr>
+        <w:t>)</w:t>
       </w:r>
     </w:p>
     <w:p>
@@ -3738,14 +4047,98 @@
         <w:textAlignment w:val="baseline"/>
         <w:rPr>
           <w:rFonts w:ascii="Arial" w:eastAsia="Times New Roman" w:hAnsi="Arial" w:cs="Arial"/>
-          <w:color w:val="000000"/>
-          <w:sz w:val="24"/>
-          <w:szCs w:val="24"/>
-        </w:rPr>
-      </w:pPr>
-      <w:r>
-        <w:rPr>
-          <w:rFonts w:ascii="Arial" w:eastAsia="Times New Roman" w:hAnsi="Arial" w:cs="Arial"/>
+          <w:strike/>
+          <w:color w:val="000000"/>
+          <w:sz w:val="24"/>
+          <w:szCs w:val="24"/>
+        </w:rPr>
+      </w:pPr>
+      <w:r>
+        <w:rPr>
+          <w:rFonts w:ascii="Arial" w:eastAsia="Times New Roman" w:hAnsi="Arial" w:cs="Arial"/>
+          <w:strike/>
+          <w:color w:val="000000"/>
+          <w:sz w:val="24"/>
+          <w:szCs w:val="24"/>
+        </w:rPr>
+        <w:t xml:space="preserve">If not on matrix already, upload your </w:t>
+      </w:r>
+      <w:proofErr w:type="spellStart"/>
+      <w:r>
+        <w:rPr>
+          <w:rFonts w:ascii="Courier New" w:eastAsia="Times New Roman" w:hAnsi="Courier New" w:cs="Courier New"/>
+          <w:b/>
+          <w:bCs/>
+          <w:strike/>
+          <w:color w:val="00B0F0"/>
+          <w:sz w:val="24"/>
+          <w:szCs w:val="24"/>
+        </w:rPr>
+        <w:t>temps.c</w:t>
+      </w:r>
+      <w:proofErr w:type="spellEnd"/>
+      <w:r>
+        <w:rPr>
+          <w:rFonts w:ascii="Courier New" w:eastAsia="Times New Roman" w:hAnsi="Courier New" w:cs="Courier New"/>
+          <w:b/>
+          <w:bCs/>
+          <w:strike/>
+          <w:sz w:val="24"/>
+          <w:szCs w:val="24"/>
+        </w:rPr>
+        <w:t xml:space="preserve"> and</w:t>
+      </w:r>
+      <w:r>
+        <w:rPr>
+          <w:rFonts w:ascii="Courier New" w:eastAsia="Times New Roman" w:hAnsi="Courier New" w:cs="Courier New"/>
+          <w:b/>
+          <w:bCs/>
+          <w:strike/>
+          <w:color w:val="2F5496" w:themeColor="accent1" w:themeShade="BF"/>
+          <w:sz w:val="24"/>
+          <w:szCs w:val="24"/>
+        </w:rPr>
+        <w:t xml:space="preserve"> </w:t>
+      </w:r>
+      <w:r>
+        <w:rPr>
+          <w:rFonts w:ascii="Courier New" w:eastAsia="Times New Roman" w:hAnsi="Courier New" w:cs="Courier New"/>
+          <w:b/>
+          <w:bCs/>
+          <w:strike/>
+          <w:color w:val="00B0F0"/>
+          <w:sz w:val="24"/>
+          <w:szCs w:val="24"/>
+        </w:rPr>
+        <w:t xml:space="preserve">reflect.txt </w:t>
+      </w:r>
+      <w:r>
+        <w:rPr>
+          <w:rFonts w:ascii="Arial" w:eastAsia="Times New Roman" w:hAnsi="Arial" w:cs="Arial"/>
+          <w:strike/>
+          <w:color w:val="000000"/>
+          <w:sz w:val="24"/>
+          <w:szCs w:val="24"/>
+        </w:rPr>
+        <w:t>to your matrix account. Compile and run your code and make sure everything works properly.</w:t>
+      </w:r>
+    </w:p>
+    <w:p>
+      <w:pPr>
+        <w:spacing w:before="100" w:beforeAutospacing="1" w:after="100" w:afterAutospacing="1" w:line="240" w:lineRule="auto"/>
+        <w:textAlignment w:val="baseline"/>
+        <w:rPr>
+          <w:rFonts w:ascii="Arial" w:eastAsia="Times New Roman" w:hAnsi="Arial" w:cs="Arial"/>
+          <w:strike/>
+          <w:color w:val="000000"/>
+          <w:sz w:val="24"/>
+          <w:szCs w:val="24"/>
+        </w:rPr>
+      </w:pPr>
+      <w:r>
+        <w:rPr>
+          <w:rFonts w:ascii="Arial" w:eastAsia="Times New Roman" w:hAnsi="Arial" w:cs="Arial"/>
+          <w:strike/>
           <w:color w:val="000000"/>
           <w:sz w:val="24"/>
           <w:szCs w:val="24"/>
@@ -3753,10 +4146,10 @@
         <w:t xml:space="preserve">Then run the following script from your account: (replace </w:t>
       </w:r>
       <w:proofErr w:type="spellStart"/>
-      <w:proofErr w:type="gramStart"/>
-      <w:r>
-        <w:rPr>
-          <w:rFonts w:ascii="Arial" w:eastAsia="Times New Roman" w:hAnsi="Arial" w:cs="Arial"/>
+      <w:r>
+        <w:rPr>
+          <w:rFonts w:ascii="Arial" w:eastAsia="Times New Roman" w:hAnsi="Arial" w:cs="Arial"/>
+          <w:strike/>
           <w:color w:val="000000"/>
           <w:sz w:val="24"/>
           <w:szCs w:val="24"/>
@@ -3764,10 +4157,10 @@
         <w:t>profname.proflastname</w:t>
       </w:r>
       <w:proofErr w:type="spellEnd"/>
-      <w:proofErr w:type="gramEnd"/>
-      <w:r>
-        <w:rPr>
-          <w:rFonts w:ascii="Arial" w:eastAsia="Times New Roman" w:hAnsi="Arial" w:cs="Arial"/>
+      <w:r>
+        <w:rPr>
+          <w:rFonts w:ascii="Arial" w:eastAsia="Times New Roman" w:hAnsi="Arial" w:cs="Arial"/>
+          <w:strike/>
           <w:color w:val="000000"/>
           <w:sz w:val="24"/>
           <w:szCs w:val="24"/>
@@ -3778,6 +4171,7 @@
       <w:r>
         <w:rPr>
           <w:rFonts w:ascii="Arial" w:eastAsia="Times New Roman" w:hAnsi="Arial" w:cs="Arial"/>
+          <w:strike/>
           <w:color w:val="000000"/>
           <w:sz w:val="24"/>
           <w:szCs w:val="24"/>
@@ -3788,6 +4182,7 @@
       <w:r>
         <w:rPr>
           <w:rFonts w:ascii="Arial" w:eastAsia="Times New Roman" w:hAnsi="Arial" w:cs="Arial"/>
+          <w:strike/>
           <w:color w:val="000000"/>
           <w:sz w:val="24"/>
           <w:szCs w:val="24"/>
@@ -3804,6 +4199,7 @@
           <w:rFonts w:ascii="Courier New" w:eastAsia="Times New Roman" w:hAnsi="Courier New" w:cs="Courier New"/>
           <w:b/>
           <w:bCs/>
+          <w:strike/>
           <w:color w:val="000000"/>
           <w:sz w:val="24"/>
           <w:szCs w:val="24"/>
@@ -3814,6 +4210,7 @@
           <w:rFonts w:ascii="Courier New" w:eastAsia="Times New Roman" w:hAnsi="Courier New" w:cs="Courier New"/>
           <w:b/>
           <w:bCs/>
+          <w:strike/>
           <w:color w:val="000000"/>
           <w:sz w:val="24"/>
           <w:szCs w:val="24"/>
@@ -3822,47 +4219,102 @@
         <w:t>~</w:t>
       </w:r>
       <w:proofErr w:type="spellStart"/>
+      <w:r>
+        <w:rPr>
+          <w:rFonts w:ascii="Courier New" w:eastAsia="Times New Roman" w:hAnsi="Courier New" w:cs="Courier New"/>
+          <w:b/>
+          <w:bCs/>
+          <w:strike/>
+          <w:color w:val="000000"/>
+          <w:sz w:val="24"/>
+          <w:szCs w:val="24"/>
+        </w:rPr>
+        <w:t>profna</w:t>
+      </w:r>
+      <w:r>
+        <w:rPr>
+          <w:rFonts w:ascii="Courier New" w:eastAsia="Times New Roman" w:hAnsi="Courier New" w:cs="Courier New"/>
+          <w:b/>
+          <w:bCs/>
+          <w:strike/>
+          <w:color w:val="000000"/>
+          <w:sz w:val="24"/>
+          <w:szCs w:val="24"/>
+        </w:rPr>
+        <w:t>me.proflastname</w:t>
+      </w:r>
+      <w:proofErr w:type="spellEnd"/>
+      <w:r>
+        <w:rPr>
+          <w:rFonts w:ascii="Courier New" w:eastAsia="Times New Roman" w:hAnsi="Courier New" w:cs="Courier New"/>
+          <w:b/>
+          <w:bCs/>
+          <w:strike/>
+          <w:color w:val="000000"/>
+          <w:sz w:val="24"/>
+          <w:szCs w:val="24"/>
+        </w:rPr>
+        <w:t>/submit ipc_w3</w:t>
+      </w:r>
+      <w:r>
+        <w:rPr>
+          <w:rFonts w:ascii="Courier New" w:eastAsia="Times New Roman" w:hAnsi="Courier New" w:cs="Courier New"/>
+          <w:b/>
+          <w:bCs/>
+          <w:strike/>
+          <w:color w:val="000000"/>
+          <w:sz w:val="24"/>
+          <w:szCs w:val="24"/>
+        </w:rPr>
+        <w:t xml:space="preserve">_home &lt;ENTER&gt; </w:t>
+      </w:r>
+      <w:r>
+        <w:rPr>
+          <w:rFonts w:ascii="Courier New" w:eastAsia="Times New Roman" w:hAnsi="Courier New" w:cs="Courier New"/>
+          <w:b/>
+          <w:bCs/>
+          <w:strike/>
+          <w:color w:val="000000"/>
+          <w:sz w:val="24"/>
+          <w:szCs w:val="24"/>
+        </w:rPr>
+        <w:br/>
+      </w:r>
+    </w:p>
+    <w:p>
+      <w:pPr>
+        <w:rPr>
+          <w:strike/>
+        </w:rPr>
+      </w:pPr>
       <w:proofErr w:type="gramStart"/>
       <w:r>
         <w:rPr>
-          <w:rFonts w:ascii="Courier New" w:eastAsia="Times New Roman" w:hAnsi="Courier New" w:cs="Courier New"/>
-          <w:b/>
-          <w:bCs/>
-          <w:color w:val="000000"/>
-          <w:sz w:val="24"/>
-          <w:szCs w:val="24"/>
-        </w:rPr>
-        <w:t>profname.proflastname</w:t>
-      </w:r>
-      <w:proofErr w:type="spellEnd"/>
+          <w:rFonts w:ascii="Arial" w:eastAsia="Times New Roman" w:hAnsi="Arial" w:cs="Arial"/>
+          <w:strike/>
+          <w:color w:val="000000"/>
+          <w:sz w:val="24"/>
+          <w:szCs w:val="24"/>
+        </w:rPr>
+        <w:t>and</w:t>
+      </w:r>
       <w:proofErr w:type="gramEnd"/>
       <w:r>
         <w:rPr>
-          <w:rFonts w:ascii="Courier New" w:eastAsia="Times New Roman" w:hAnsi="Courier New" w:cs="Courier New"/>
-          <w:b/>
-          <w:bCs/>
-          <w:color w:val="000000"/>
-          <w:sz w:val="24"/>
-          <w:szCs w:val="24"/>
-        </w:rPr>
-        <w:t>/submit ipc_w3_at_home</w:t>
-      </w:r>
-      <w:r>
-        <w:rPr>
-          <w:rFonts w:ascii="Courier New" w:eastAsia="Times New Roman" w:hAnsi="Courier New" w:cs="Courier New"/>
-          <w:b/>
-          <w:bCs/>
-          <w:color w:val="000000"/>
-          <w:sz w:val="24"/>
-          <w:szCs w:val="24"/>
-        </w:rPr>
-        <w:t xml:space="preserve"> &lt;ENTER&gt; </w:t>
-      </w:r>
-      <w:r>
-        <w:rPr>
-          <w:rFonts w:ascii="Courier New" w:eastAsia="Times New Roman" w:hAnsi="Courier New" w:cs="Courier New"/>
-          <w:b/>
-          <w:bCs/>
+          <w:rFonts w:ascii="Arial" w:eastAsia="Times New Roman" w:hAnsi="Arial" w:cs="Arial"/>
+          <w:strike/>
+          <w:color w:val="000000"/>
+          <w:sz w:val="24"/>
+          <w:szCs w:val="24"/>
+        </w:rPr>
+        <w:t xml:space="preserve"> follow the instructions.</w:t>
+      </w:r>
+      <w:bookmarkStart w:id="0" w:name="_GoBack"/>
+      <w:bookmarkEnd w:id="0"/>
+      <w:r>
+        <w:rPr>
+          <w:rFonts w:ascii="Arial" w:eastAsia="Times New Roman" w:hAnsi="Arial" w:cs="Arial"/>
+          <w:strike/>
           <w:color w:val="000000"/>
           <w:sz w:val="24"/>
           <w:szCs w:val="24"/>
@@ -3871,23 +4323,129 @@
       </w:r>
     </w:p>
     <w:p>
-      <w:r>
-        <w:rPr>
-          <w:rFonts w:ascii="Arial" w:eastAsia="Times New Roman" w:hAnsi="Arial" w:cs="Arial"/>
-          <w:color w:val="000000"/>
-          <w:sz w:val="24"/>
-          <w:szCs w:val="24"/>
-        </w:rPr>
-        <w:t>and follow the instructions.</w:t>
-      </w:r>
-      <w:r>
-        <w:rPr>
-          <w:rFonts w:ascii="Arial" w:eastAsia="Times New Roman" w:hAnsi="Arial" w:cs="Arial"/>
-          <w:color w:val="000000"/>
-          <w:sz w:val="24"/>
-          <w:szCs w:val="24"/>
-        </w:rPr>
-        <w:br/>
+      <w:pPr>
+        <w:autoSpaceDE w:val="0"/>
+        <w:autoSpaceDN w:val="0"/>
+        <w:adjustRightInd w:val="0"/>
+        <w:spacing w:after="0" w:line="240" w:lineRule="auto"/>
+        <w:rPr>
+          <w:rFonts w:ascii="Arial" w:hAnsi="Arial" w:cs="Arial"/>
+          <w:strike/>
+          <w:color w:val="FF0000"/>
+          <w:sz w:val="24"/>
+          <w:szCs w:val="24"/>
+          <w:lang w:val="en-CA"/>
+        </w:rPr>
+      </w:pPr>
+      <w:r>
+        <w:rPr>
+          <w:rFonts w:ascii="Arial" w:hAnsi="Arial" w:cs="Arial"/>
+          <w:strike/>
+          <w:color w:val="FF0000"/>
+          <w:sz w:val="24"/>
+          <w:szCs w:val="24"/>
+          <w:lang w:val="en-CA"/>
+        </w:rPr>
+        <w:lastRenderedPageBreak/>
+        <w:t>Please note that a successful submission does not guarantee full credit for this</w:t>
+      </w:r>
+    </w:p>
+    <w:p>
+      <w:pPr>
+        <w:autoSpaceDE w:val="0"/>
+        <w:autoSpaceDN w:val="0"/>
+        <w:adjustRightInd w:val="0"/>
+        <w:spacing w:after="0" w:line="240" w:lineRule="auto"/>
+        <w:rPr>
+          <w:rFonts w:ascii="Arial" w:hAnsi="Arial" w:cs="Arial"/>
+          <w:strike/>
+          <w:color w:val="FF0000"/>
+          <w:sz w:val="24"/>
+          <w:szCs w:val="24"/>
+          <w:lang w:val="en-CA"/>
+        </w:rPr>
+      </w:pPr>
+      <w:proofErr w:type="gramStart"/>
+      <w:r>
+        <w:rPr>
+          <w:rFonts w:ascii="Arial" w:hAnsi="Arial" w:cs="Arial"/>
+          <w:strike/>
+          <w:color w:val="FF0000"/>
+          <w:sz w:val="24"/>
+          <w:szCs w:val="24"/>
+          <w:lang w:val="en-CA"/>
+        </w:rPr>
+        <w:t>workshop</w:t>
+      </w:r>
+      <w:proofErr w:type="gramEnd"/>
+      <w:r>
+        <w:rPr>
+          <w:rFonts w:ascii="Arial" w:hAnsi="Arial" w:cs="Arial"/>
+          <w:strike/>
+          <w:color w:val="FF0000"/>
+          <w:sz w:val="24"/>
+          <w:szCs w:val="24"/>
+          <w:lang w:val="en-CA"/>
+        </w:rPr>
+        <w:t>.</w:t>
+      </w:r>
+    </w:p>
+    <w:p>
+      <w:pPr>
+        <w:autoSpaceDE w:val="0"/>
+        <w:autoSpaceDN w:val="0"/>
+        <w:adjustRightInd w:val="0"/>
+        <w:spacing w:after="0" w:line="240" w:lineRule="auto"/>
+        <w:rPr>
+          <w:rFonts w:ascii="Arial" w:hAnsi="Arial" w:cs="Arial"/>
+          <w:strike/>
+          <w:color w:val="FF0000"/>
+          <w:sz w:val="24"/>
+          <w:szCs w:val="24"/>
+          <w:lang w:val="en-CA"/>
+        </w:rPr>
+      </w:pPr>
+      <w:r>
+        <w:rPr>
+          <w:rFonts w:ascii="Arial" w:hAnsi="Arial" w:cs="Arial"/>
+          <w:strike/>
+          <w:color w:val="FF0000"/>
+          <w:sz w:val="24"/>
+          <w:szCs w:val="24"/>
+          <w:lang w:val="en-CA"/>
+        </w:rPr>
+        <w:t>If the professor is not satisfied with your implementation, your professor may ask you to</w:t>
+      </w:r>
+    </w:p>
+    <w:p>
+      <w:pPr>
+        <w:rPr>
+          <w:strike/>
+        </w:rPr>
+      </w:pPr>
+      <w:proofErr w:type="gramStart"/>
+      <w:r>
+        <w:rPr>
+          <w:rFonts w:ascii="Arial" w:hAnsi="Arial" w:cs="Arial"/>
+          <w:strike/>
+          <w:color w:val="FF0000"/>
+          <w:sz w:val="24"/>
+          <w:szCs w:val="24"/>
+          <w:lang w:val="en-CA"/>
+        </w:rPr>
+        <w:t>resubmit</w:t>
+      </w:r>
+      <w:proofErr w:type="gramEnd"/>
+      <w:r>
+        <w:rPr>
+          <w:rFonts w:ascii="Arial" w:hAnsi="Arial" w:cs="Arial"/>
+          <w:strike/>
+          <w:color w:val="FF0000"/>
+          <w:sz w:val="24"/>
+          <w:szCs w:val="24"/>
+          <w:lang w:val="en-CA"/>
+        </w:rPr>
+        <w:t>. Resubmissions will attract a penalty.</w:t>
       </w:r>
     </w:p>
     <w:sectPr>
@@ -3901,8 +4459,8 @@
 </file>
 
 <file path=word/numbering.xml><?xml version="1.0" encoding="utf-8"?>
-<w:numbering xmlns:wpc="http://schemas.microsoft.com/office/word/2010/wordprocessingCanvas" xmlns:mo="http://schemas.microsoft.com/office/mac/office/2008/main" xmlns:mc="http://schemas.openxmlformats.org/markup-compatibility/2006" xmlns:mv="urn:schemas-microsoft-com:mac:vml" xmlns:o="urn:schemas-microsoft-com:office:office" xmlns:r="http://schemas.openxmlformats.org/officeDocument/2006/relationships" xmlns:m="http://schemas.openxmlformats.org/officeDocument/2006/math" xmlns:v="urn:schemas-microsoft-com:vml" xmlns:wp14="http://schemas.microsoft.com/office/word/2010/wordprocessingDrawing" xmlns:wp="http://schemas.openxmlformats.org/drawingml/2006/wordprocessingDrawing" xmlns:w10="urn:schemas-microsoft-com:office:word" xmlns:w="http://schemas.openxmlformats.org/wordprocessingml/2006/main" xmlns:w14="http://schemas.microsoft.com/office/word/2010/wordml" xmlns:w15="http://schemas.microsoft.com/office/word/2012/wordml" xmlns:wpg="http://schemas.microsoft.com/office/word/2010/wordprocessingGroup" xmlns:wpi="http://schemas.microsoft.com/office/word/2010/wordprocessingInk" xmlns:wne="http://schemas.microsoft.com/office/word/2006/wordml" xmlns:wps="http://schemas.microsoft.com/office/word/2010/wordprocessingShape" mc:Ignorable="w14 w15 wp14">
-  <w:abstractNum w:abstractNumId="0">
+<w:numbering xmlns:wpc="http://schemas.microsoft.com/office/word/2010/wordprocessingCanvas" xmlns:mc="http://schemas.openxmlformats.org/markup-compatibility/2006" xmlns:o="urn:schemas-microsoft-com:office:office" xmlns:r="http://schemas.openxmlformats.org/officeDocument/2006/relationships" xmlns:m="http://schemas.openxmlformats.org/officeDocument/2006/math" xmlns:v="urn:schemas-microsoft-com:vml" xmlns:wp14="http://schemas.microsoft.com/office/word/2010/wordprocessingDrawing" xmlns:wp="http://schemas.openxmlformats.org/drawingml/2006/wordprocessingDrawing" xmlns:w10="urn:schemas-microsoft-com:office:word" xmlns:w="http://schemas.openxmlformats.org/wordprocessingml/2006/main" xmlns:w14="http://schemas.microsoft.com/office/word/2010/wordml" xmlns:w15="http://schemas.microsoft.com/office/word/2012/wordml" xmlns:wpg="http://schemas.microsoft.com/office/word/2010/wordprocessingGroup" xmlns:wpi="http://schemas.microsoft.com/office/word/2010/wordprocessingInk" xmlns:wne="http://schemas.microsoft.com/office/word/2006/wordml" xmlns:wps="http://schemas.microsoft.com/office/word/2010/wordprocessingShape" mc:Ignorable="w14 w15 wp14">
+  <w:abstractNum w:abstractNumId="0" w15:restartNumberingAfterBreak="0">
     <w:nsid w:val="17387454"/>
     <w:multiLevelType w:val="hybridMultilevel"/>
     <w:tmpl w:val="2B78FE2E"/>
@@ -4015,7 +4573,7 @@
       </w:rPr>
     </w:lvl>
   </w:abstractNum>
-  <w:abstractNum w:abstractNumId="1">
+  <w:abstractNum w:abstractNumId="1" w15:restartNumberingAfterBreak="0">
     <w:nsid w:val="1BE73662"/>
     <w:multiLevelType w:val="hybridMultilevel"/>
     <w:tmpl w:val="3BDE0B74"/>
@@ -4128,7 +4686,7 @@
       </w:rPr>
     </w:lvl>
   </w:abstractNum>
-  <w:abstractNum w:abstractNumId="2">
+  <w:abstractNum w:abstractNumId="2" w15:restartNumberingAfterBreak="0">
     <w:nsid w:val="49C370D5"/>
     <w:multiLevelType w:val="hybridMultilevel"/>
     <w:tmpl w:val="8D30DE4C"/>
@@ -4217,7 +4775,7 @@
       </w:pPr>
     </w:lvl>
   </w:abstractNum>
-  <w:abstractNum w:abstractNumId="3">
+  <w:abstractNum w:abstractNumId="3" w15:restartNumberingAfterBreak="0">
     <w:nsid w:val="56AC54E4"/>
     <w:multiLevelType w:val="hybridMultilevel"/>
     <w:tmpl w:val="A1829E4E"/>
@@ -4309,7 +4867,7 @@
       </w:pPr>
     </w:lvl>
   </w:abstractNum>
-  <w:abstractNum w:abstractNumId="4">
+  <w:abstractNum w:abstractNumId="4" w15:restartNumberingAfterBreak="0">
     <w:nsid w:val="571E6F2B"/>
     <w:multiLevelType w:val="hybridMultilevel"/>
     <w:tmpl w:val="0F4AE2E6"/>
@@ -4422,7 +4980,7 @@
       </w:rPr>
     </w:lvl>
   </w:abstractNum>
-  <w:abstractNum w:abstractNumId="5">
+  <w:abstractNum w:abstractNumId="5" w15:restartNumberingAfterBreak="0">
     <w:nsid w:val="62A93119"/>
     <w:multiLevelType w:val="hybridMultilevel"/>
     <w:tmpl w:val="AE02244A"/>
@@ -4572,7 +5130,7 @@
     </w:rPrDefault>
     <w:pPrDefault/>
   </w:docDefaults>
-  <w:latentStyles w:defLockedState="0" w:defUIPriority="99" w:defSemiHidden="0" w:defUnhideWhenUsed="0" w:defQFormat="0" w:count="382">
+  <w:latentStyles w:defLockedState="0" w:defUIPriority="99" w:defSemiHidden="0" w:defUnhideWhenUsed="0" w:defQFormat="0" w:count="371">
     <w:lsdException w:name="Normal" w:uiPriority="0" w:qFormat="1"/>
     <w:lsdException w:name="heading 1" w:uiPriority="9" w:qFormat="1"/>
     <w:lsdException w:name="heading 2" w:semiHidden="1" w:uiPriority="9" w:unhideWhenUsed="1" w:qFormat="1"/>
@@ -4944,8 +5502,6 @@
     <w:lsdException w:name="List Table 5 Dark Accent 6" w:uiPriority="50"/>
     <w:lsdException w:name="List Table 6 Colorful Accent 6" w:uiPriority="51"/>
     <w:lsdException w:name="List Table 7 Colorful Accent 6" w:uiPriority="52"/>
-    <w:lsdException w:name="Mention" w:semiHidden="1" w:unhideWhenUsed="1"/>
-    <w:lsdException w:name="Smart Hyperlink" w:semiHidden="1" w:unhideWhenUsed="1"/>
   </w:latentStyles>
   <w:style w:type="paragraph" w:default="1" w:styleId="Normal">
     <w:name w:val="Normal"/>

</xml_diff>

<commit_message>
changed calculator to analyzer
</commit_message>
<xml_diff>
--- a/Workshop3.docx
+++ b/Workshop3.docx
@@ -360,7 +360,6 @@
         </w:rPr>
         <w:t xml:space="preserve">Your workshops are divided into two sections; </w:t>
       </w:r>
-      <w:proofErr w:type="spellStart"/>
       <w:r>
         <w:rPr>
           <w:rFonts w:ascii="Arial" w:eastAsia="Times New Roman" w:hAnsi="Arial" w:cs="Arial"/>
@@ -370,7 +369,6 @@
         </w:rPr>
         <w:t>in_lab</w:t>
       </w:r>
-      <w:proofErr w:type="spellEnd"/>
       <w:r>
         <w:rPr>
           <w:rFonts w:ascii="Arial" w:eastAsia="Times New Roman" w:hAnsi="Arial" w:cs="Arial"/>
@@ -380,7 +378,6 @@
         </w:rPr>
         <w:t xml:space="preserve"> and </w:t>
       </w:r>
-      <w:proofErr w:type="spellStart"/>
       <w:r>
         <w:rPr>
           <w:rFonts w:ascii="Arial" w:eastAsia="Times New Roman" w:hAnsi="Arial" w:cs="Arial"/>
@@ -390,7 +387,6 @@
         </w:rPr>
         <w:t>at_home</w:t>
       </w:r>
-      <w:proofErr w:type="spellEnd"/>
       <w:r>
         <w:rPr>
           <w:rFonts w:ascii="Arial" w:eastAsia="Times New Roman" w:hAnsi="Arial" w:cs="Arial"/>
@@ -431,7 +427,6 @@
         </w:rPr>
         <w:t xml:space="preserve"> “</w:t>
       </w:r>
-      <w:proofErr w:type="spellStart"/>
       <w:r>
         <w:rPr>
           <w:rFonts w:ascii="Arial" w:eastAsia="Times New Roman" w:hAnsi="Arial" w:cs="Arial"/>
@@ -441,7 +436,6 @@
         </w:rPr>
         <w:t>in_lab</w:t>
       </w:r>
-      <w:proofErr w:type="spellEnd"/>
       <w:r>
         <w:rPr>
           <w:rFonts w:ascii="Arial" w:eastAsia="Times New Roman" w:hAnsi="Arial" w:cs="Arial"/>
@@ -488,7 +482,6 @@
         </w:rPr>
         <w:t xml:space="preserve"> “</w:t>
       </w:r>
-      <w:proofErr w:type="spellStart"/>
       <w:r>
         <w:rPr>
           <w:rFonts w:ascii="Arial" w:eastAsia="Times New Roman" w:hAnsi="Arial" w:cs="Arial"/>
@@ -498,7 +491,6 @@
         </w:rPr>
         <w:t>in_lab</w:t>
       </w:r>
-      <w:proofErr w:type="spellEnd"/>
       <w:r>
         <w:rPr>
           <w:rFonts w:ascii="Arial" w:eastAsia="Times New Roman" w:hAnsi="Arial" w:cs="Arial"/>
@@ -515,9 +507,35 @@
           <w:sz w:val="24"/>
           <w:szCs w:val="24"/>
         </w:rPr>
-        <w:t xml:space="preserve">section along with </w:t>
-      </w:r>
-      <w:proofErr w:type="gramStart"/>
+        <w:t>section along with your</w:t>
+      </w:r>
+      <w:r>
+        <w:rPr>
+          <w:rFonts w:ascii="Arial" w:eastAsia="Times New Roman" w:hAnsi="Arial" w:cs="Arial"/>
+          <w:color w:val="000000"/>
+          <w:sz w:val="24"/>
+          <w:szCs w:val="24"/>
+        </w:rPr>
+        <w:t xml:space="preserve"> “</w:t>
+      </w:r>
+      <w:r>
+        <w:rPr>
+          <w:rFonts w:ascii="Arial" w:eastAsia="Times New Roman" w:hAnsi="Arial" w:cs="Arial"/>
+          <w:color w:val="00B0F0"/>
+          <w:sz w:val="24"/>
+          <w:szCs w:val="24"/>
+        </w:rPr>
+        <w:t>at_home</w:t>
+      </w:r>
+      <w:r>
+        <w:rPr>
+          <w:rFonts w:ascii="Arial" w:eastAsia="Times New Roman" w:hAnsi="Arial" w:cs="Arial"/>
+          <w:color w:val="000000"/>
+          <w:sz w:val="24"/>
+          <w:szCs w:val="24"/>
+        </w:rPr>
+        <w:t xml:space="preserve">” </w:t>
+      </w:r>
       <w:r>
         <w:rPr>
           <w:rFonts w:eastAsia="Times New Roman" w:cs="Arial"/>
@@ -525,9 +543,44 @@
           <w:sz w:val="24"/>
           <w:szCs w:val="24"/>
         </w:rPr>
-        <w:t>your</w:t>
-      </w:r>
-      <w:proofErr w:type="gramEnd"/>
+        <w:t xml:space="preserve">section, but there will be a reduction from 40% to 10% for the </w:t>
+      </w:r>
+      <w:r>
+        <w:rPr>
+          <w:rFonts w:ascii="Arial" w:eastAsia="Times New Roman" w:hAnsi="Arial" w:cs="Arial"/>
+          <w:color w:val="000000"/>
+          <w:sz w:val="24"/>
+          <w:szCs w:val="24"/>
+        </w:rPr>
+        <w:t>“</w:t>
+      </w:r>
+      <w:r>
+        <w:rPr>
+          <w:rFonts w:ascii="Arial" w:eastAsia="Times New Roman" w:hAnsi="Arial" w:cs="Arial"/>
+          <w:color w:val="00B0F0"/>
+          <w:sz w:val="24"/>
+          <w:szCs w:val="24"/>
+        </w:rPr>
+        <w:t>in_lab</w:t>
+      </w:r>
+      <w:r>
+        <w:rPr>
+          <w:rFonts w:ascii="Arial" w:eastAsia="Times New Roman" w:hAnsi="Arial" w:cs="Arial"/>
+          <w:color w:val="000000"/>
+          <w:sz w:val="24"/>
+          <w:szCs w:val="24"/>
+        </w:rPr>
+        <w:t>” portion</w:t>
+      </w:r>
+      <w:r>
+        <w:rPr>
+          <w:rFonts w:eastAsia="Times New Roman" w:cs="Arial"/>
+          <w:color w:val="000000"/>
+          <w:sz w:val="24"/>
+          <w:szCs w:val="24"/>
+        </w:rPr>
+        <w:t>.  The</w:t>
+      </w:r>
       <w:r>
         <w:rPr>
           <w:rFonts w:ascii="Arial" w:eastAsia="Times New Roman" w:hAnsi="Arial" w:cs="Arial"/>
@@ -537,7 +590,6 @@
         </w:rPr>
         <w:t xml:space="preserve"> “</w:t>
       </w:r>
-      <w:proofErr w:type="spellStart"/>
       <w:r>
         <w:rPr>
           <w:rFonts w:ascii="Arial" w:eastAsia="Times New Roman" w:hAnsi="Arial" w:cs="Arial"/>
@@ -547,83 +599,6 @@
         </w:rPr>
         <w:t>at_home</w:t>
       </w:r>
-      <w:proofErr w:type="spellEnd"/>
-      <w:r>
-        <w:rPr>
-          <w:rFonts w:ascii="Arial" w:eastAsia="Times New Roman" w:hAnsi="Arial" w:cs="Arial"/>
-          <w:color w:val="000000"/>
-          <w:sz w:val="24"/>
-          <w:szCs w:val="24"/>
-        </w:rPr>
-        <w:t xml:space="preserve">” </w:t>
-      </w:r>
-      <w:r>
-        <w:rPr>
-          <w:rFonts w:eastAsia="Times New Roman" w:cs="Arial"/>
-          <w:color w:val="000000"/>
-          <w:sz w:val="24"/>
-          <w:szCs w:val="24"/>
-        </w:rPr>
-        <w:t xml:space="preserve">section, but there will be a reduction from 40% to 10% for the </w:t>
-      </w:r>
-      <w:r>
-        <w:rPr>
-          <w:rFonts w:ascii="Arial" w:eastAsia="Times New Roman" w:hAnsi="Arial" w:cs="Arial"/>
-          <w:color w:val="000000"/>
-          <w:sz w:val="24"/>
-          <w:szCs w:val="24"/>
-        </w:rPr>
-        <w:t>“</w:t>
-      </w:r>
-      <w:proofErr w:type="spellStart"/>
-      <w:r>
-        <w:rPr>
-          <w:rFonts w:ascii="Arial" w:eastAsia="Times New Roman" w:hAnsi="Arial" w:cs="Arial"/>
-          <w:color w:val="00B0F0"/>
-          <w:sz w:val="24"/>
-          <w:szCs w:val="24"/>
-        </w:rPr>
-        <w:t>in_lab</w:t>
-      </w:r>
-      <w:proofErr w:type="spellEnd"/>
-      <w:r>
-        <w:rPr>
-          <w:rFonts w:ascii="Arial" w:eastAsia="Times New Roman" w:hAnsi="Arial" w:cs="Arial"/>
-          <w:color w:val="000000"/>
-          <w:sz w:val="24"/>
-          <w:szCs w:val="24"/>
-        </w:rPr>
-        <w:t>” portion</w:t>
-      </w:r>
-      <w:r>
-        <w:rPr>
-          <w:rFonts w:eastAsia="Times New Roman" w:cs="Arial"/>
-          <w:color w:val="000000"/>
-          <w:sz w:val="24"/>
-          <w:szCs w:val="24"/>
-        </w:rPr>
-        <w:t>.  The</w:t>
-      </w:r>
-      <w:r>
-        <w:rPr>
-          <w:rFonts w:ascii="Arial" w:eastAsia="Times New Roman" w:hAnsi="Arial" w:cs="Arial"/>
-          <w:color w:val="000000"/>
-          <w:sz w:val="24"/>
-          <w:szCs w:val="24"/>
-        </w:rPr>
-        <w:t xml:space="preserve"> “</w:t>
-      </w:r>
-      <w:proofErr w:type="spellStart"/>
-      <w:r>
-        <w:rPr>
-          <w:rFonts w:ascii="Arial" w:eastAsia="Times New Roman" w:hAnsi="Arial" w:cs="Arial"/>
-          <w:color w:val="00B0F0"/>
-          <w:sz w:val="24"/>
-          <w:szCs w:val="24"/>
-        </w:rPr>
-        <w:t>at_home</w:t>
-      </w:r>
-      <w:proofErr w:type="spellEnd"/>
       <w:r>
         <w:rPr>
           <w:rFonts w:ascii="Arial" w:eastAsia="Times New Roman" w:hAnsi="Arial" w:cs="Arial"/>
@@ -820,7 +795,6 @@
         </w:rPr>
         <w:t xml:space="preserve">program in </w:t>
       </w:r>
-      <w:proofErr w:type="spellStart"/>
       <w:r>
         <w:rPr>
           <w:rFonts w:ascii="Courier New" w:eastAsia="Times New Roman" w:hAnsi="Courier New" w:cs="Courier New"/>
@@ -843,7 +817,6 @@
         </w:rPr>
         <w:t>.c</w:t>
       </w:r>
-      <w:proofErr w:type="spellEnd"/>
       <w:r>
         <w:rPr>
           <w:rFonts w:ascii="Arial" w:eastAsia="Times New Roman" w:hAnsi="Arial" w:cs="Arial"/>
@@ -970,8 +943,10 @@
           <w:szCs w:val="24"/>
           <w:highlight w:val="yellow"/>
         </w:rPr>
-        <w:t>Calculator</w:t>
-      </w:r>
+        <w:t>Analyzer</w:t>
+      </w:r>
+      <w:bookmarkStart w:id="0" w:name="_GoBack"/>
+      <w:bookmarkEnd w:id="0"/>
       <w:r>
         <w:rPr>
           <w:rFonts w:ascii="Arial" w:eastAsia="Times New Roman" w:hAnsi="Arial" w:cs="Arial"/>
@@ -1011,27 +986,7 @@
           <w:sz w:val="24"/>
           <w:szCs w:val="24"/>
         </w:rPr>
-        <w:t xml:space="preserve">3-Using </w:t>
-      </w:r>
-      <w:proofErr w:type="gramStart"/>
-      <w:r>
-        <w:rPr>
-          <w:rFonts w:ascii="Arial" w:eastAsia="Times New Roman" w:hAnsi="Arial" w:cs="Arial"/>
-          <w:color w:val="000000"/>
-          <w:sz w:val="24"/>
-          <w:szCs w:val="24"/>
-        </w:rPr>
-        <w:t>a for</w:t>
-      </w:r>
-      <w:proofErr w:type="gramEnd"/>
-      <w:r>
-        <w:rPr>
-          <w:rFonts w:ascii="Arial" w:eastAsia="Times New Roman" w:hAnsi="Arial" w:cs="Arial"/>
-          <w:color w:val="000000"/>
-          <w:sz w:val="24"/>
-          <w:szCs w:val="24"/>
-        </w:rPr>
-        <w:t xml:space="preserve"> loop, p</w:t>
+        <w:t>3-Using a for loop, p</w:t>
       </w:r>
       <w:r>
         <w:rPr>
@@ -2708,7 +2663,6 @@
         </w:rPr>
         <w:t xml:space="preserve">If not on matrix already, upload your </w:t>
       </w:r>
-      <w:proofErr w:type="spellStart"/>
       <w:r>
         <w:rPr>
           <w:rFonts w:ascii="Courier New" w:eastAsia="Times New Roman" w:hAnsi="Courier New" w:cs="Courier New"/>
@@ -2731,7 +2685,6 @@
         </w:rPr>
         <w:t>.c</w:t>
       </w:r>
-      <w:proofErr w:type="spellEnd"/>
       <w:r>
         <w:rPr>
           <w:rFonts w:ascii="Arial" w:eastAsia="Times New Roman" w:hAnsi="Arial" w:cs="Arial"/>
@@ -2770,47 +2723,7 @@
           <w:szCs w:val="24"/>
         </w:rPr>
         <w:lastRenderedPageBreak/>
-        <w:t xml:space="preserve">Then run the following script from your account: (replace </w:t>
-      </w:r>
-      <w:proofErr w:type="spellStart"/>
-      <w:r>
-        <w:rPr>
-          <w:rFonts w:ascii="Arial" w:eastAsia="Times New Roman" w:hAnsi="Arial" w:cs="Arial"/>
-          <w:color w:val="000000"/>
-          <w:sz w:val="24"/>
-          <w:szCs w:val="24"/>
-        </w:rPr>
-        <w:t>profname.proflastname</w:t>
-      </w:r>
-      <w:proofErr w:type="spellEnd"/>
-      <w:r>
-        <w:rPr>
-          <w:rFonts w:ascii="Arial" w:eastAsia="Times New Roman" w:hAnsi="Arial" w:cs="Arial"/>
-          <w:color w:val="000000"/>
-          <w:sz w:val="24"/>
-          <w:szCs w:val="24"/>
-        </w:rPr>
-        <w:t xml:space="preserve"> with your professors Seneca </w:t>
-      </w:r>
-      <w:proofErr w:type="spellStart"/>
-      <w:r>
-        <w:rPr>
-          <w:rFonts w:ascii="Arial" w:eastAsia="Times New Roman" w:hAnsi="Arial" w:cs="Arial"/>
-          <w:color w:val="000000"/>
-          <w:sz w:val="24"/>
-          <w:szCs w:val="24"/>
-        </w:rPr>
-        <w:t>userid</w:t>
-      </w:r>
-      <w:proofErr w:type="spellEnd"/>
-      <w:r>
-        <w:rPr>
-          <w:rFonts w:ascii="Arial" w:eastAsia="Times New Roman" w:hAnsi="Arial" w:cs="Arial"/>
-          <w:color w:val="000000"/>
-          <w:sz w:val="24"/>
-          <w:szCs w:val="24"/>
-        </w:rPr>
-        <w:t>)</w:t>
+        <w:t>Then run the following script from your account: (replace profname.proflastname with your professors Seneca userid)</w:t>
       </w:r>
     </w:p>
     <w:p>
@@ -2837,31 +2750,7 @@
           <w:szCs w:val="24"/>
         </w:rPr>
         <w:br/>
-        <w:t>~</w:t>
-      </w:r>
-      <w:proofErr w:type="spellStart"/>
-      <w:r>
-        <w:rPr>
-          <w:rFonts w:ascii="Courier New" w:eastAsia="Times New Roman" w:hAnsi="Courier New" w:cs="Courier New"/>
-          <w:b/>
-          <w:bCs/>
-          <w:color w:val="000000"/>
-          <w:sz w:val="24"/>
-          <w:szCs w:val="24"/>
-        </w:rPr>
-        <w:t>profname.proflastname</w:t>
-      </w:r>
-      <w:proofErr w:type="spellEnd"/>
-      <w:r>
-        <w:rPr>
-          <w:rFonts w:ascii="Courier New" w:eastAsia="Times New Roman" w:hAnsi="Courier New" w:cs="Courier New"/>
-          <w:b/>
-          <w:bCs/>
-          <w:color w:val="000000"/>
-          <w:sz w:val="24"/>
-          <w:szCs w:val="24"/>
-        </w:rPr>
-        <w:t>/submit 144_w3_lab</w:t>
+        <w:t>~profname.proflastname/submit 144_w3_lab</w:t>
       </w:r>
       <w:r>
         <w:rPr>
@@ -2897,25 +2786,14 @@
           <w:szCs w:val="20"/>
         </w:rPr>
       </w:pPr>
-      <w:proofErr w:type="gramStart"/>
-      <w:r>
-        <w:rPr>
-          <w:rFonts w:ascii="Arial" w:eastAsia="Times New Roman" w:hAnsi="Arial" w:cs="Arial"/>
-          <w:color w:val="000000"/>
-          <w:sz w:val="24"/>
-          <w:szCs w:val="24"/>
-        </w:rPr>
-        <w:t>and</w:t>
-      </w:r>
-      <w:proofErr w:type="gramEnd"/>
-      <w:r>
-        <w:rPr>
-          <w:rFonts w:ascii="Arial" w:eastAsia="Times New Roman" w:hAnsi="Arial" w:cs="Arial"/>
-          <w:color w:val="000000"/>
-          <w:sz w:val="24"/>
-          <w:szCs w:val="24"/>
-        </w:rPr>
-        <w:t xml:space="preserve"> follow the instructions.</w:t>
+      <w:r>
+        <w:rPr>
+          <w:rFonts w:ascii="Arial" w:eastAsia="Times New Roman" w:hAnsi="Arial" w:cs="Arial"/>
+          <w:color w:val="000000"/>
+          <w:sz w:val="24"/>
+          <w:szCs w:val="24"/>
+        </w:rPr>
+        <w:t>and follow the instructions.</w:t>
       </w:r>
       <w:r>
         <w:rPr>
@@ -3080,7 +2958,6 @@
         </w:rPr>
         <w:t xml:space="preserve">After completing the </w:t>
       </w:r>
-      <w:proofErr w:type="spellStart"/>
       <w:r>
         <w:rPr>
           <w:rFonts w:ascii="Arial" w:eastAsia="Times New Roman" w:hAnsi="Arial" w:cs="Arial"/>
@@ -3088,9 +2965,17 @@
           <w:sz w:val="24"/>
           <w:szCs w:val="24"/>
         </w:rPr>
-        <w:t>in_lab</w:t>
-      </w:r>
-      <w:proofErr w:type="spellEnd"/>
+        <w:t xml:space="preserve">in_lab </w:t>
+      </w:r>
+      <w:r>
+        <w:rPr>
+          <w:rFonts w:ascii="Arial" w:eastAsia="Times New Roman" w:hAnsi="Arial" w:cs="Arial"/>
+          <w:color w:val="000000"/>
+          <w:sz w:val="24"/>
+          <w:szCs w:val="24"/>
+        </w:rPr>
+        <w:t xml:space="preserve">section, upgrade </w:t>
+      </w:r>
       <w:r>
         <w:rPr>
           <w:rFonts w:ascii="Arial" w:eastAsia="Times New Roman" w:hAnsi="Arial" w:cs="Arial"/>
@@ -3098,18 +2983,8 @@
           <w:sz w:val="24"/>
           <w:szCs w:val="24"/>
         </w:rPr>
-        <w:t xml:space="preserve"> </w:t>
-      </w:r>
-      <w:r>
-        <w:rPr>
-          <w:rFonts w:ascii="Arial" w:eastAsia="Times New Roman" w:hAnsi="Arial" w:cs="Arial"/>
-          <w:color w:val="000000"/>
-          <w:sz w:val="24"/>
-          <w:szCs w:val="24"/>
-        </w:rPr>
-        <w:t xml:space="preserve">section, upgrade </w:t>
-      </w:r>
-      <w:proofErr w:type="spellStart"/>
+        <w:t>temps</w:t>
+      </w:r>
       <w:r>
         <w:rPr>
           <w:rFonts w:ascii="Arial" w:eastAsia="Times New Roman" w:hAnsi="Arial" w:cs="Arial"/>
@@ -3117,26 +2992,7 @@
           <w:sz w:val="24"/>
           <w:szCs w:val="24"/>
         </w:rPr>
-        <w:t>temps</w:t>
-      </w:r>
-      <w:r>
-        <w:rPr>
-          <w:rFonts w:ascii="Arial" w:eastAsia="Times New Roman" w:hAnsi="Arial" w:cs="Arial"/>
-          <w:color w:val="00B0F0"/>
-          <w:sz w:val="24"/>
-          <w:szCs w:val="24"/>
-        </w:rPr>
-        <w:t>.c</w:t>
-      </w:r>
-      <w:proofErr w:type="spellEnd"/>
-      <w:r>
-        <w:rPr>
-          <w:rFonts w:ascii="Arial" w:eastAsia="Times New Roman" w:hAnsi="Arial" w:cs="Arial"/>
-          <w:color w:val="00B0F0"/>
-          <w:sz w:val="24"/>
-          <w:szCs w:val="24"/>
-        </w:rPr>
-        <w:t xml:space="preserve"> </w:t>
+        <w:t xml:space="preserve">.c </w:t>
       </w:r>
       <w:r>
         <w:rPr>
@@ -3171,27 +3027,7 @@
           <w:sz w:val="24"/>
           <w:szCs w:val="24"/>
         </w:rPr>
-        <w:t xml:space="preserve">process a 4-day period using a single change to your </w:t>
-      </w:r>
-      <w:proofErr w:type="spellStart"/>
-      <w:r>
-        <w:rPr>
-          <w:rFonts w:ascii="Arial" w:eastAsia="Times New Roman" w:hAnsi="Arial" w:cs="Arial"/>
-          <w:color w:val="000000"/>
-          <w:sz w:val="24"/>
-          <w:szCs w:val="24"/>
-        </w:rPr>
-        <w:t>in_lab</w:t>
-      </w:r>
-      <w:proofErr w:type="spellEnd"/>
-      <w:r>
-        <w:rPr>
-          <w:rFonts w:ascii="Arial" w:eastAsia="Times New Roman" w:hAnsi="Arial" w:cs="Arial"/>
-          <w:color w:val="000000"/>
-          <w:sz w:val="24"/>
-          <w:szCs w:val="24"/>
-        </w:rPr>
-        <w:t xml:space="preserve"> code</w:t>
+        <w:t>process a 4-day period using a single change to your in_lab code</w:t>
       </w:r>
     </w:p>
     <w:p>
@@ -4063,7 +3899,6 @@
         </w:rPr>
         <w:t xml:space="preserve">If not on matrix already, upload your </w:t>
       </w:r>
-      <w:proofErr w:type="spellStart"/>
       <w:r>
         <w:rPr>
           <w:rFonts w:ascii="Courier New" w:eastAsia="Times New Roman" w:hAnsi="Courier New" w:cs="Courier New"/>
@@ -4076,7 +3911,6 @@
         </w:rPr>
         <w:t>temps.c</w:t>
       </w:r>
-      <w:proofErr w:type="spellEnd"/>
       <w:r>
         <w:rPr>
           <w:rFonts w:ascii="Courier New" w:eastAsia="Times New Roman" w:hAnsi="Courier New" w:cs="Courier New"/>
@@ -4143,58 +3977,62 @@
           <w:sz w:val="24"/>
           <w:szCs w:val="24"/>
         </w:rPr>
-        <w:t xml:space="preserve">Then run the following script from your account: (replace </w:t>
-      </w:r>
-      <w:proofErr w:type="spellStart"/>
-      <w:r>
-        <w:rPr>
-          <w:rFonts w:ascii="Arial" w:eastAsia="Times New Roman" w:hAnsi="Arial" w:cs="Arial"/>
+        <w:t>Then run the following script from your account: (replace profname.proflastname with your professors Seneca userid)</w:t>
+      </w:r>
+    </w:p>
+    <w:p>
+      <w:pPr>
+        <w:spacing w:before="100" w:beforeAutospacing="1" w:after="100" w:afterAutospacing="1" w:line="240" w:lineRule="auto"/>
+        <w:ind w:left="720"/>
+        <w:textAlignment w:val="baseline"/>
+        <w:rPr>
+          <w:rFonts w:ascii="Courier New" w:eastAsia="Times New Roman" w:hAnsi="Courier New" w:cs="Courier New"/>
+          <w:b/>
+          <w:bCs/>
           <w:strike/>
           <w:color w:val="000000"/>
           <w:sz w:val="24"/>
           <w:szCs w:val="24"/>
         </w:rPr>
-        <w:t>profname.proflastname</w:t>
-      </w:r>
-      <w:proofErr w:type="spellEnd"/>
-      <w:r>
-        <w:rPr>
-          <w:rFonts w:ascii="Arial" w:eastAsia="Times New Roman" w:hAnsi="Arial" w:cs="Arial"/>
+      </w:pPr>
+      <w:r>
+        <w:rPr>
+          <w:rFonts w:ascii="Courier New" w:eastAsia="Times New Roman" w:hAnsi="Courier New" w:cs="Courier New"/>
+          <w:b/>
+          <w:bCs/>
           <w:strike/>
           <w:color w:val="000000"/>
           <w:sz w:val="24"/>
           <w:szCs w:val="24"/>
         </w:rPr>
-        <w:t xml:space="preserve"> with your professors Seneca </w:t>
-      </w:r>
-      <w:proofErr w:type="spellStart"/>
-      <w:r>
-        <w:rPr>
-          <w:rFonts w:ascii="Arial" w:eastAsia="Times New Roman" w:hAnsi="Arial" w:cs="Arial"/>
+        <w:br/>
+        <w:t>~profna</w:t>
+      </w:r>
+      <w:r>
+        <w:rPr>
+          <w:rFonts w:ascii="Courier New" w:eastAsia="Times New Roman" w:hAnsi="Courier New" w:cs="Courier New"/>
+          <w:b/>
+          <w:bCs/>
           <w:strike/>
           <w:color w:val="000000"/>
           <w:sz w:val="24"/>
           <w:szCs w:val="24"/>
         </w:rPr>
-        <w:t>userid</w:t>
-      </w:r>
-      <w:proofErr w:type="spellEnd"/>
-      <w:r>
-        <w:rPr>
-          <w:rFonts w:ascii="Arial" w:eastAsia="Times New Roman" w:hAnsi="Arial" w:cs="Arial"/>
+        <w:t xml:space="preserve">me.proflastname/submit </w:t>
+      </w:r>
+      <w:r>
+        <w:rPr>
+          <w:rFonts w:ascii="Courier New" w:eastAsia="Times New Roman" w:hAnsi="Courier New" w:cs="Courier New"/>
+          <w:b/>
+          <w:bCs/>
           <w:strike/>
           <w:color w:val="000000"/>
           <w:sz w:val="24"/>
           <w:szCs w:val="24"/>
         </w:rPr>
-        <w:t>)</w:t>
-      </w:r>
-    </w:p>
-    <w:p>
-      <w:pPr>
-        <w:spacing w:before="100" w:beforeAutospacing="1" w:after="100" w:afterAutospacing="1" w:line="240" w:lineRule="auto"/>
-        <w:ind w:left="720"/>
-        <w:textAlignment w:val="baseline"/>
+        <w:t>144</w:t>
+      </w:r>
+      <w:r>
         <w:rPr>
           <w:rFonts w:ascii="Courier New" w:eastAsia="Times New Roman" w:hAnsi="Courier New" w:cs="Courier New"/>
           <w:b/>
@@ -4204,7 +4042,8 @@
           <w:sz w:val="24"/>
           <w:szCs w:val="24"/>
         </w:rPr>
-      </w:pPr>
+        <w:t>_w3</w:t>
+      </w:r>
       <w:r>
         <w:rPr>
           <w:rFonts w:ascii="Courier New" w:eastAsia="Times New Roman" w:hAnsi="Courier New" w:cs="Courier New"/>
@@ -4215,125 +4054,36 @@
           <w:sz w:val="24"/>
           <w:szCs w:val="24"/>
         </w:rPr>
+        <w:t xml:space="preserve">_home &lt;ENTER&gt; </w:t>
+      </w:r>
+      <w:r>
+        <w:rPr>
+          <w:rFonts w:ascii="Courier New" w:eastAsia="Times New Roman" w:hAnsi="Courier New" w:cs="Courier New"/>
+          <w:b/>
+          <w:bCs/>
+          <w:strike/>
+          <w:color w:val="000000"/>
+          <w:sz w:val="24"/>
+          <w:szCs w:val="24"/>
+        </w:rPr>
         <w:br/>
-        <w:t>~</w:t>
-      </w:r>
-      <w:proofErr w:type="spellStart"/>
-      <w:r>
-        <w:rPr>
-          <w:rFonts w:ascii="Courier New" w:eastAsia="Times New Roman" w:hAnsi="Courier New" w:cs="Courier New"/>
-          <w:b/>
-          <w:bCs/>
+      </w:r>
+    </w:p>
+    <w:p>
+      <w:pPr>
+        <w:rPr>
           <w:strike/>
-          <w:color w:val="000000"/>
-          <w:sz w:val="24"/>
-          <w:szCs w:val="24"/>
-        </w:rPr>
-        <w:t>profna</w:t>
-      </w:r>
-      <w:r>
-        <w:rPr>
-          <w:rFonts w:ascii="Courier New" w:eastAsia="Times New Roman" w:hAnsi="Courier New" w:cs="Courier New"/>
-          <w:b/>
-          <w:bCs/>
+        </w:rPr>
+      </w:pPr>
+      <w:r>
+        <w:rPr>
+          <w:rFonts w:ascii="Arial" w:eastAsia="Times New Roman" w:hAnsi="Arial" w:cs="Arial"/>
           <w:strike/>
           <w:color w:val="000000"/>
           <w:sz w:val="24"/>
           <w:szCs w:val="24"/>
         </w:rPr>
-        <w:t>me.proflastname</w:t>
-      </w:r>
-      <w:proofErr w:type="spellEnd"/>
-      <w:r>
-        <w:rPr>
-          <w:rFonts w:ascii="Courier New" w:eastAsia="Times New Roman" w:hAnsi="Courier New" w:cs="Courier New"/>
-          <w:b/>
-          <w:bCs/>
-          <w:strike/>
-          <w:color w:val="000000"/>
-          <w:sz w:val="24"/>
-          <w:szCs w:val="24"/>
-        </w:rPr>
-        <w:t xml:space="preserve">/submit </w:t>
-      </w:r>
-      <w:r>
-        <w:rPr>
-          <w:rFonts w:ascii="Courier New" w:eastAsia="Times New Roman" w:hAnsi="Courier New" w:cs="Courier New"/>
-          <w:b/>
-          <w:bCs/>
-          <w:strike/>
-          <w:color w:val="000000"/>
-          <w:sz w:val="24"/>
-          <w:szCs w:val="24"/>
-        </w:rPr>
-        <w:t>144</w:t>
-      </w:r>
-      <w:bookmarkStart w:id="0" w:name="_GoBack"/>
-      <w:bookmarkEnd w:id="0"/>
-      <w:r>
-        <w:rPr>
-          <w:rFonts w:ascii="Courier New" w:eastAsia="Times New Roman" w:hAnsi="Courier New" w:cs="Courier New"/>
-          <w:b/>
-          <w:bCs/>
-          <w:strike/>
-          <w:color w:val="000000"/>
-          <w:sz w:val="24"/>
-          <w:szCs w:val="24"/>
-        </w:rPr>
-        <w:t>_w3</w:t>
-      </w:r>
-      <w:r>
-        <w:rPr>
-          <w:rFonts w:ascii="Courier New" w:eastAsia="Times New Roman" w:hAnsi="Courier New" w:cs="Courier New"/>
-          <w:b/>
-          <w:bCs/>
-          <w:strike/>
-          <w:color w:val="000000"/>
-          <w:sz w:val="24"/>
-          <w:szCs w:val="24"/>
-        </w:rPr>
-        <w:t xml:space="preserve">_home &lt;ENTER&gt; </w:t>
-      </w:r>
-      <w:r>
-        <w:rPr>
-          <w:rFonts w:ascii="Courier New" w:eastAsia="Times New Roman" w:hAnsi="Courier New" w:cs="Courier New"/>
-          <w:b/>
-          <w:bCs/>
-          <w:strike/>
-          <w:color w:val="000000"/>
-          <w:sz w:val="24"/>
-          <w:szCs w:val="24"/>
-        </w:rPr>
-        <w:br/>
-      </w:r>
-    </w:p>
-    <w:p>
-      <w:pPr>
-        <w:rPr>
-          <w:strike/>
-        </w:rPr>
-      </w:pPr>
-      <w:proofErr w:type="gramStart"/>
-      <w:r>
-        <w:rPr>
-          <w:rFonts w:ascii="Arial" w:eastAsia="Times New Roman" w:hAnsi="Arial" w:cs="Arial"/>
-          <w:strike/>
-          <w:color w:val="000000"/>
-          <w:sz w:val="24"/>
-          <w:szCs w:val="24"/>
-        </w:rPr>
-        <w:t>and</w:t>
-      </w:r>
-      <w:proofErr w:type="gramEnd"/>
-      <w:r>
-        <w:rPr>
-          <w:rFonts w:ascii="Arial" w:eastAsia="Times New Roman" w:hAnsi="Arial" w:cs="Arial"/>
-          <w:strike/>
-          <w:color w:val="000000"/>
-          <w:sz w:val="24"/>
-          <w:szCs w:val="24"/>
-        </w:rPr>
-        <w:t xml:space="preserve"> follow the instructions.</w:t>
+        <w:t>and follow the instructions.</w:t>
       </w:r>
       <w:r>
         <w:rPr>
@@ -4389,7 +4139,6 @@
           <w:lang w:val="en-CA"/>
         </w:rPr>
       </w:pPr>
-      <w:proofErr w:type="gramStart"/>
       <w:r>
         <w:rPr>
           <w:rFonts w:ascii="Arial" w:hAnsi="Arial" w:cs="Arial"/>
@@ -4399,19 +4148,7 @@
           <w:szCs w:val="24"/>
           <w:lang w:val="en-CA"/>
         </w:rPr>
-        <w:t>workshop</w:t>
-      </w:r>
-      <w:proofErr w:type="gramEnd"/>
-      <w:r>
-        <w:rPr>
-          <w:rFonts w:ascii="Arial" w:hAnsi="Arial" w:cs="Arial"/>
-          <w:strike/>
-          <w:color w:val="FF0000"/>
-          <w:sz w:val="24"/>
-          <w:szCs w:val="24"/>
-          <w:lang w:val="en-CA"/>
-        </w:rPr>
-        <w:t>.</w:t>
+        <w:t>workshop.</w:t>
       </w:r>
     </w:p>
     <w:p>
@@ -4447,7 +4184,6 @@
           <w:strike/>
         </w:rPr>
       </w:pPr>
-      <w:proofErr w:type="gramStart"/>
       <w:r>
         <w:rPr>
           <w:rFonts w:ascii="Arial" w:hAnsi="Arial" w:cs="Arial"/>
@@ -4457,19 +4193,7 @@
           <w:szCs w:val="24"/>
           <w:lang w:val="en-CA"/>
         </w:rPr>
-        <w:t>resubmit</w:t>
-      </w:r>
-      <w:proofErr w:type="gramEnd"/>
-      <w:r>
-        <w:rPr>
-          <w:rFonts w:ascii="Arial" w:hAnsi="Arial" w:cs="Arial"/>
-          <w:strike/>
-          <w:color w:val="FF0000"/>
-          <w:sz w:val="24"/>
-          <w:szCs w:val="24"/>
-          <w:lang w:val="en-CA"/>
-        </w:rPr>
-        <w:t>. Resubmissions will attract a penalty.</w:t>
+        <w:t>resubmit. Resubmissions will attract a penalty.</w:t>
       </w:r>
     </w:p>
     <w:sectPr>

</xml_diff>

<commit_message>
V1.1 corrected output example
</commit_message>
<xml_diff>
--- a/Workshop3.docx
+++ b/Workshop3.docx
@@ -1,6 +1,6 @@
 
 <file path=word/document.xml><?xml version="1.0" encoding="utf-8"?>
-<w:document xmlns:wpc="http://schemas.microsoft.com/office/word/2010/wordprocessingCanvas" xmlns:mo="http://schemas.microsoft.com/office/mac/office/2008/main" xmlns:mc="http://schemas.openxmlformats.org/markup-compatibility/2006" xmlns:mv="urn:schemas-microsoft-com:mac:vml" xmlns:o="urn:schemas-microsoft-com:office:office" xmlns:r="http://schemas.openxmlformats.org/officeDocument/2006/relationships" xmlns:m="http://schemas.openxmlformats.org/officeDocument/2006/math" xmlns:v="urn:schemas-microsoft-com:vml" xmlns:wp14="http://schemas.microsoft.com/office/word/2010/wordprocessingDrawing" xmlns:wp="http://schemas.openxmlformats.org/drawingml/2006/wordprocessingDrawing" xmlns:w10="urn:schemas-microsoft-com:office:word" xmlns:w="http://schemas.openxmlformats.org/wordprocessingml/2006/main" xmlns:w14="http://schemas.microsoft.com/office/word/2010/wordml" xmlns:w15="http://schemas.microsoft.com/office/word/2012/wordml" xmlns:wpg="http://schemas.microsoft.com/office/word/2010/wordprocessingGroup" xmlns:wpi="http://schemas.microsoft.com/office/word/2010/wordprocessingInk" xmlns:wne="http://schemas.microsoft.com/office/word/2006/wordml" xmlns:wps="http://schemas.microsoft.com/office/word/2010/wordprocessingShape" mc:Ignorable="w14 w15 wp14">
+<w:document xmlns:wpc="http://schemas.microsoft.com/office/word/2010/wordprocessingCanvas" xmlns:mc="http://schemas.openxmlformats.org/markup-compatibility/2006" xmlns:o="urn:schemas-microsoft-com:office:office" xmlns:r="http://schemas.openxmlformats.org/officeDocument/2006/relationships" xmlns:m="http://schemas.openxmlformats.org/officeDocument/2006/math" xmlns:v="urn:schemas-microsoft-com:vml" xmlns:wp14="http://schemas.microsoft.com/office/word/2010/wordprocessingDrawing" xmlns:wp="http://schemas.openxmlformats.org/drawingml/2006/wordprocessingDrawing" xmlns:w10="urn:schemas-microsoft-com:office:word" xmlns:w="http://schemas.openxmlformats.org/wordprocessingml/2006/main" xmlns:w14="http://schemas.microsoft.com/office/word/2010/wordml" xmlns:w15="http://schemas.microsoft.com/office/word/2012/wordml" xmlns:wpg="http://schemas.microsoft.com/office/word/2010/wordprocessingGroup" xmlns:wpi="http://schemas.microsoft.com/office/word/2010/wordprocessingInk" xmlns:wne="http://schemas.microsoft.com/office/word/2006/wordml" xmlns:wps="http://schemas.microsoft.com/office/word/2010/wordprocessingShape" mc:Ignorable="w14 w15 wp14">
   <w:body>
     <w:p>
       <w:pPr>
@@ -48,18 +48,7 @@
           <w:sz w:val="48"/>
           <w:szCs w:val="48"/>
         </w:rPr>
-        <w:t xml:space="preserve">Temperature </w:t>
-      </w:r>
-      <w:r>
-        <w:rPr>
-          <w:rFonts w:ascii="Arial" w:eastAsia="Times New Roman" w:hAnsi="Arial" w:cs="Arial"/>
-          <w:b/>
-          <w:bCs/>
-          <w:color w:val="FF0000"/>
-          <w:sz w:val="48"/>
-          <w:szCs w:val="48"/>
-        </w:rPr>
-        <w:t>Analyzer</w:t>
+        <w:t>Temperature Analyzer</w:t>
       </w:r>
     </w:p>
     <w:p>
@@ -68,13 +57,20 @@
         <w:jc w:val="center"/>
         <w:rPr>
           <w:rFonts w:ascii="Arial" w:eastAsia="Times New Roman" w:hAnsi="Arial" w:cs="Arial"/>
-          <w:b/>
-          <w:bCs/>
           <w:color w:val="FF0000"/>
-          <w:sz w:val="48"/>
-          <w:szCs w:val="48"/>
-        </w:rPr>
-      </w:pPr>
+          <w:sz w:val="24"/>
+          <w:szCs w:val="24"/>
+        </w:rPr>
+      </w:pPr>
+      <w:r>
+        <w:rPr>
+          <w:rFonts w:ascii="Arial" w:eastAsia="Times New Roman" w:hAnsi="Arial" w:cs="Arial"/>
+          <w:color w:val="FF0000"/>
+          <w:sz w:val="24"/>
+          <w:szCs w:val="24"/>
+        </w:rPr>
+        <w:t>Workshop 3 (worth 3% of your final grade)</w:t>
+      </w:r>
     </w:p>
     <w:p>
       <w:pPr>
@@ -83,64 +79,40 @@
         <w:rPr>
           <w:rFonts w:ascii="Arial" w:eastAsia="Times New Roman" w:hAnsi="Arial" w:cs="Arial"/>
           <w:color w:val="000000"/>
-          <w:sz w:val="24"/>
-          <w:szCs w:val="24"/>
+          <w:sz w:val="20"/>
+          <w:szCs w:val="20"/>
         </w:rPr>
       </w:pPr>
       <w:r>
         <w:rPr>
           <w:rFonts w:ascii="Arial" w:eastAsia="Times New Roman" w:hAnsi="Arial" w:cs="Arial"/>
           <w:color w:val="FF0000"/>
-          <w:sz w:val="24"/>
-          <w:szCs w:val="24"/>
-        </w:rPr>
-        <w:t>Workshop 3 (worth 3% of your final grade)</w:t>
-      </w:r>
-      <w:r>
-        <w:rPr>
-          <w:rFonts w:ascii="Arial" w:eastAsia="Times New Roman" w:hAnsi="Arial" w:cs="Arial"/>
-          <w:color w:val="FF0000"/>
+          <w:sz w:val="20"/>
+          <w:szCs w:val="20"/>
+        </w:rPr>
+        <w:t>V1.1 Corrected output example</w:t>
+      </w:r>
+    </w:p>
+    <w:p>
+      <w:pPr>
+        <w:spacing w:after="0" w:line="240" w:lineRule="auto"/>
+        <w:rPr>
+          <w:rFonts w:ascii="Times New Roman" w:eastAsia="Times New Roman" w:hAnsi="Times New Roman" w:cs="Times New Roman"/>
+          <w:sz w:val="24"/>
+          <w:szCs w:val="24"/>
+        </w:rPr>
+      </w:pPr>
+      <w:r>
+        <w:rPr>
+          <w:rFonts w:ascii="Arial" w:eastAsia="Times New Roman" w:hAnsi="Arial" w:cs="Arial"/>
+          <w:color w:val="000000"/>
           <w:sz w:val="24"/>
           <w:szCs w:val="24"/>
         </w:rPr>
         <w:br/>
-        <w:t xml:space="preserve">URL: </w:t>
-      </w:r>
-      <w:r>
-        <w:rPr>
-          <w:rFonts w:ascii="Arial" w:eastAsia="Times New Roman" w:hAnsi="Arial" w:cs="Arial"/>
-          <w:sz w:val="24"/>
-          <w:szCs w:val="24"/>
-        </w:rPr>
-        <w:t>https://</w:t>
-      </w:r>
-      <w:r>
-        <w:rPr>
-          <w:rFonts w:ascii="Arial" w:eastAsia="Times New Roman" w:hAnsi="Arial" w:cs="Arial"/>
-          <w:sz w:val="24"/>
-          <w:szCs w:val="24"/>
-        </w:rPr>
-        <w:t>…….</w:t>
-      </w:r>
-    </w:p>
-    <w:p>
-      <w:pPr>
-        <w:spacing w:after="0" w:line="240" w:lineRule="auto"/>
-        <w:rPr>
-          <w:rFonts w:ascii="Times New Roman" w:eastAsia="Times New Roman" w:hAnsi="Times New Roman" w:cs="Times New Roman"/>
-          <w:sz w:val="24"/>
-          <w:szCs w:val="24"/>
-        </w:rPr>
-      </w:pPr>
-      <w:r>
-        <w:rPr>
-          <w:rFonts w:ascii="Arial" w:eastAsia="Times New Roman" w:hAnsi="Arial" w:cs="Arial"/>
-          <w:color w:val="000000"/>
-          <w:sz w:val="24"/>
-          <w:szCs w:val="24"/>
-        </w:rPr>
-        <w:br/>
-      </w:r>
+      </w:r>
+      <w:bookmarkStart w:id="0" w:name="_GoBack"/>
+      <w:bookmarkEnd w:id="0"/>
       <w:r>
         <w:rPr>
           <w:rFonts w:ascii="Arial" w:eastAsia="Times New Roman" w:hAnsi="Arial" w:cs="Arial"/>
@@ -168,7 +140,16 @@
           <w:sz w:val="24"/>
           <w:szCs w:val="24"/>
         </w:rPr>
-        <w:t>In this workshop, you will code a C-language program that analyzes data logically.</w:t>
+        <w:t xml:space="preserve">In this workshop, you are </w:t>
+      </w:r>
+      <w:r>
+        <w:rPr>
+          <w:rFonts w:ascii="Arial" w:eastAsia="Times New Roman" w:hAnsi="Arial" w:cs="Arial"/>
+          <w:color w:val="000000"/>
+          <w:sz w:val="24"/>
+          <w:szCs w:val="24"/>
+        </w:rPr>
+        <w:t>to write a program that accepts the high and low temperatures for several days and performs some calculations on them.</w:t>
       </w:r>
     </w:p>
     <w:p>
@@ -224,7 +205,7 @@
         <w:pStyle w:val="ListParagraph"/>
         <w:numPr>
           <w:ilvl w:val="0"/>
-          <w:numId w:val="4"/>
+          <w:numId w:val="1"/>
         </w:numPr>
         <w:spacing w:after="0" w:line="240" w:lineRule="auto"/>
         <w:rPr>
@@ -249,7 +230,7 @@
         <w:pStyle w:val="ListParagraph"/>
         <w:numPr>
           <w:ilvl w:val="0"/>
-          <w:numId w:val="4"/>
+          <w:numId w:val="1"/>
         </w:numPr>
         <w:spacing w:after="0" w:line="240" w:lineRule="auto"/>
         <w:rPr>
@@ -274,7 +255,7 @@
         <w:pStyle w:val="ListParagraph"/>
         <w:numPr>
           <w:ilvl w:val="0"/>
-          <w:numId w:val="4"/>
+          <w:numId w:val="1"/>
         </w:numPr>
         <w:spacing w:after="0" w:line="240" w:lineRule="auto"/>
         <w:rPr>
@@ -298,7 +279,7 @@
         <w:pStyle w:val="ListParagraph"/>
         <w:numPr>
           <w:ilvl w:val="0"/>
-          <w:numId w:val="4"/>
+          <w:numId w:val="1"/>
         </w:numPr>
         <w:spacing w:after="0" w:line="240" w:lineRule="auto"/>
         <w:rPr>
@@ -322,7 +303,7 @@
         <w:pStyle w:val="ListParagraph"/>
         <w:numPr>
           <w:ilvl w:val="0"/>
-          <w:numId w:val="4"/>
+          <w:numId w:val="1"/>
         </w:numPr>
         <w:spacing w:after="0" w:line="240" w:lineRule="auto"/>
         <w:rPr>
@@ -339,6 +320,106 @@
           <w:szCs w:val="24"/>
         </w:rPr>
         <w:t>to describe to your instructor what you have learned in completing this workshop</w:t>
+      </w:r>
+    </w:p>
+    <w:p>
+      <w:pPr>
+        <w:pStyle w:val="ListParagraph"/>
+        <w:spacing w:after="0" w:line="240" w:lineRule="auto"/>
+        <w:rPr>
+          <w:rFonts w:ascii="Times New Roman" w:eastAsia="Times New Roman" w:hAnsi="Times New Roman" w:cs="Times New Roman"/>
+          <w:sz w:val="24"/>
+          <w:szCs w:val="24"/>
+        </w:rPr>
+      </w:pPr>
+    </w:p>
+    <w:p>
+      <w:pPr>
+        <w:spacing w:before="100" w:beforeAutospacing="1" w:after="100" w:afterAutospacing="1" w:line="240" w:lineRule="auto"/>
+        <w:textAlignment w:val="baseline"/>
+        <w:rPr>
+          <w:rFonts w:ascii="Arial" w:eastAsia="Times New Roman" w:hAnsi="Arial" w:cs="Arial"/>
+          <w:b/>
+          <w:bCs/>
+          <w:caps/>
+          <w:color w:val="4599B1"/>
+          <w:sz w:val="27"/>
+          <w:szCs w:val="27"/>
+        </w:rPr>
+      </w:pPr>
+      <w:r>
+        <w:rPr>
+          <w:rFonts w:ascii="Arial" w:eastAsia="Times New Roman" w:hAnsi="Arial" w:cs="Arial"/>
+          <w:b/>
+          <w:bCs/>
+          <w:caps/>
+          <w:color w:val="4599B1"/>
+          <w:sz w:val="27"/>
+          <w:szCs w:val="27"/>
+        </w:rPr>
+        <w:t xml:space="preserve">Submission Policy </w:t>
+      </w:r>
+    </w:p>
+    <w:p>
+      <w:pPr>
+        <w:spacing w:before="100" w:beforeAutospacing="1" w:after="100" w:afterAutospacing="1" w:line="240" w:lineRule="auto"/>
+        <w:textAlignment w:val="baseline"/>
+        <w:rPr>
+          <w:rFonts w:eastAsia="Times New Roman" w:cs="Arial"/>
+          <w:szCs w:val="24"/>
+        </w:rPr>
+      </w:pPr>
+      <w:r>
+        <w:t>The "in-lab" section is to be completed during your assigned lab section.  It is to be completed and submitted by the end of the workshop period.  If you attend the lab period and cannot complete the in-lab portion of the workshop during that period, ask your instructor for permission to complete the in-lab portion after the period. If you do not attend the workshop</w:t>
+      </w:r>
+      <w:r>
+        <w:rPr>
+          <w:rFonts w:eastAsia="Times New Roman" w:cs="Arial"/>
+          <w:szCs w:val="24"/>
+        </w:rPr>
+        <w:t>, you can submit the “in-lab” section along with your “at-home” section (with a penalty; see below).  The “at-home” portion of the lab is due on the day of your next scheduled workshop (23:59).</w:t>
+      </w:r>
+    </w:p>
+    <w:p>
+      <w:pPr>
+        <w:spacing w:before="100" w:beforeAutospacing="1" w:after="100" w:afterAutospacing="1" w:line="240" w:lineRule="auto"/>
+        <w:textAlignment w:val="baseline"/>
+        <w:rPr>
+          <w:rFonts w:eastAsia="Times New Roman" w:cs="Arial"/>
+          <w:bCs/>
+          <w:color w:val="000000"/>
+          <w:szCs w:val="24"/>
+        </w:rPr>
+      </w:pPr>
+      <w:r>
+        <w:rPr>
+          <w:rFonts w:eastAsia="Times New Roman" w:cs="Arial"/>
+          <w:bCs/>
+          <w:color w:val="000000"/>
+          <w:szCs w:val="24"/>
+        </w:rPr>
+        <w:t>All your work (all the files you create or modify) must contain your name, Seneca email and student number.</w:t>
+      </w:r>
+    </w:p>
+    <w:p>
+      <w:pPr>
+        <w:spacing w:before="100" w:beforeAutospacing="1" w:after="100" w:afterAutospacing="1" w:line="240" w:lineRule="auto"/>
+        <w:textAlignment w:val="baseline"/>
+        <w:rPr>
+          <w:rFonts w:eastAsia="Times New Roman" w:cs="Arial"/>
+          <w:bCs/>
+          <w:color w:val="000000"/>
+          <w:szCs w:val="24"/>
+        </w:rPr>
+      </w:pPr>
+      <w:r>
+        <w:rPr>
+          <w:rFonts w:eastAsia="Times New Roman" w:cs="Arial"/>
+          <w:bCs/>
+          <w:color w:val="000000"/>
+          <w:szCs w:val="24"/>
+        </w:rPr>
+        <w:t xml:space="preserve">You are responsible to regularly back up your work.  </w:t>
       </w:r>
     </w:p>
     <w:p>
@@ -365,320 +446,9 @@
           <w:sz w:val="27"/>
           <w:szCs w:val="27"/>
         </w:rPr>
-        <w:t>SUBMISSION POLICY</w:t>
-      </w:r>
-    </w:p>
-    <w:p>
-      <w:pPr>
-        <w:spacing w:before="100" w:beforeAutospacing="1" w:after="100" w:afterAutospacing="1" w:line="240" w:lineRule="auto"/>
-        <w:textAlignment w:val="baseline"/>
-        <w:rPr>
-          <w:rFonts w:ascii="Arial" w:eastAsia="Times New Roman" w:hAnsi="Arial" w:cs="Arial"/>
-          <w:color w:val="000000"/>
-          <w:sz w:val="24"/>
-          <w:szCs w:val="24"/>
-        </w:rPr>
-      </w:pPr>
-      <w:r>
-        <w:rPr>
-          <w:rFonts w:ascii="Arial" w:eastAsia="Times New Roman" w:hAnsi="Arial" w:cs="Arial"/>
-          <w:color w:val="000000"/>
-          <w:sz w:val="24"/>
-          <w:szCs w:val="24"/>
-        </w:rPr>
-        <w:t xml:space="preserve">Your workshops are divided into two sections; </w:t>
-      </w:r>
-      <w:proofErr w:type="spellStart"/>
-      <w:r>
-        <w:rPr>
-          <w:rFonts w:ascii="Arial" w:eastAsia="Times New Roman" w:hAnsi="Arial" w:cs="Arial"/>
-          <w:color w:val="00B0F0"/>
-          <w:sz w:val="24"/>
-          <w:szCs w:val="24"/>
-        </w:rPr>
-        <w:t>in_lab</w:t>
-      </w:r>
-      <w:proofErr w:type="spellEnd"/>
-      <w:r>
-        <w:rPr>
-          <w:rFonts w:ascii="Arial" w:eastAsia="Times New Roman" w:hAnsi="Arial" w:cs="Arial"/>
-          <w:color w:val="000000"/>
-          <w:sz w:val="24"/>
-          <w:szCs w:val="24"/>
-        </w:rPr>
-        <w:t xml:space="preserve"> and </w:t>
-      </w:r>
-      <w:proofErr w:type="spellStart"/>
-      <w:r>
-        <w:rPr>
-          <w:rFonts w:ascii="Arial" w:eastAsia="Times New Roman" w:hAnsi="Arial" w:cs="Arial"/>
-          <w:color w:val="00B0F0"/>
-          <w:sz w:val="24"/>
-          <w:szCs w:val="24"/>
-        </w:rPr>
-        <w:t>at_home</w:t>
-      </w:r>
-      <w:proofErr w:type="spellEnd"/>
-      <w:r>
-        <w:rPr>
-          <w:rFonts w:ascii="Arial" w:eastAsia="Times New Roman" w:hAnsi="Arial" w:cs="Arial"/>
-          <w:color w:val="000000"/>
-          <w:sz w:val="24"/>
-          <w:szCs w:val="24"/>
-        </w:rPr>
-        <w:t>.</w:t>
-      </w:r>
-    </w:p>
-    <w:p>
-      <w:pPr>
-        <w:spacing w:before="100" w:beforeAutospacing="1" w:after="100" w:afterAutospacing="1"/>
-        <w:textAlignment w:val="baseline"/>
-        <w:rPr>
-          <w:rFonts w:eastAsia="Times New Roman" w:cs="Arial"/>
-          <w:b/>
-          <w:color w:val="000000"/>
-          <w:sz w:val="24"/>
-          <w:szCs w:val="24"/>
-        </w:rPr>
-      </w:pPr>
-      <w:r>
-        <w:rPr>
-          <w:rFonts w:ascii="Segoe UI" w:hAnsi="Segoe UI" w:cs="Segoe UI"/>
-          <w:color w:val="212121"/>
-          <w:shd w:val="clear" w:color="auto" w:fill="FFFFFF"/>
-        </w:rPr>
-        <w:t>The "in-lab" section is to be completed during your assigned lab section.  It is to be completed and submitted by the end of the workshop period.  </w:t>
-      </w:r>
-      <w:r>
-        <w:rPr>
-          <w:rFonts w:ascii="Segoe UI" w:hAnsi="Segoe UI" w:cs="Segoe UI"/>
-          <w:color w:val="FF0000"/>
-          <w:shd w:val="clear" w:color="auto" w:fill="FFFFFF"/>
-        </w:rPr>
-        <w:t>If you attend the lab period and cannot complete the in-lab portion of the workshop during that period, ask your instructor for permission to complete the in-lab portion after the period. </w:t>
-      </w:r>
-      <w:r>
-        <w:rPr>
-          <w:rFonts w:eastAsia="Times New Roman" w:cs="Arial"/>
-          <w:color w:val="000000"/>
-          <w:sz w:val="24"/>
-          <w:szCs w:val="24"/>
-        </w:rPr>
-        <w:t xml:space="preserve">  If you do not attend the workshop, you can submit the</w:t>
-      </w:r>
-      <w:r>
-        <w:rPr>
-          <w:rFonts w:ascii="Arial" w:eastAsia="Times New Roman" w:hAnsi="Arial" w:cs="Arial"/>
-          <w:color w:val="000000"/>
-          <w:sz w:val="24"/>
-          <w:szCs w:val="24"/>
-        </w:rPr>
-        <w:t xml:space="preserve"> “</w:t>
-      </w:r>
-      <w:proofErr w:type="spellStart"/>
-      <w:r>
-        <w:rPr>
-          <w:rFonts w:ascii="Arial" w:eastAsia="Times New Roman" w:hAnsi="Arial" w:cs="Arial"/>
-          <w:color w:val="00B0F0"/>
-          <w:sz w:val="24"/>
-          <w:szCs w:val="24"/>
-        </w:rPr>
-        <w:t>in_lab</w:t>
-      </w:r>
-      <w:proofErr w:type="spellEnd"/>
-      <w:r>
-        <w:rPr>
-          <w:rFonts w:ascii="Arial" w:eastAsia="Times New Roman" w:hAnsi="Arial" w:cs="Arial"/>
-          <w:color w:val="000000"/>
-          <w:sz w:val="24"/>
-          <w:szCs w:val="24"/>
-        </w:rPr>
-        <w:t xml:space="preserve">” </w:t>
-      </w:r>
-      <w:r>
-        <w:rPr>
-          <w:rFonts w:eastAsia="Times New Roman" w:cs="Arial"/>
-          <w:color w:val="000000"/>
-          <w:sz w:val="24"/>
-          <w:szCs w:val="24"/>
-        </w:rPr>
-        <w:t>section along with your</w:t>
-      </w:r>
-      <w:r>
-        <w:rPr>
-          <w:rFonts w:ascii="Arial" w:eastAsia="Times New Roman" w:hAnsi="Arial" w:cs="Arial"/>
-          <w:color w:val="000000"/>
-          <w:sz w:val="24"/>
-          <w:szCs w:val="24"/>
-        </w:rPr>
-        <w:t xml:space="preserve"> “</w:t>
-      </w:r>
-      <w:proofErr w:type="spellStart"/>
-      <w:r>
-        <w:rPr>
-          <w:rFonts w:ascii="Arial" w:eastAsia="Times New Roman" w:hAnsi="Arial" w:cs="Arial"/>
-          <w:color w:val="00B0F0"/>
-          <w:sz w:val="24"/>
-          <w:szCs w:val="24"/>
-        </w:rPr>
-        <w:t>at_home</w:t>
-      </w:r>
-      <w:proofErr w:type="spellEnd"/>
-      <w:r>
-        <w:rPr>
-          <w:rFonts w:ascii="Arial" w:eastAsia="Times New Roman" w:hAnsi="Arial" w:cs="Arial"/>
-          <w:color w:val="000000"/>
-          <w:sz w:val="24"/>
-          <w:szCs w:val="24"/>
-        </w:rPr>
-        <w:t xml:space="preserve">” </w:t>
-      </w:r>
-      <w:r>
-        <w:rPr>
-          <w:rFonts w:eastAsia="Times New Roman" w:cs="Arial"/>
-          <w:color w:val="000000"/>
-          <w:sz w:val="24"/>
-          <w:szCs w:val="24"/>
-        </w:rPr>
-        <w:t xml:space="preserve">section, but there will be a reduction from 40% to 10% for the </w:t>
-      </w:r>
-      <w:r>
-        <w:rPr>
-          <w:rFonts w:ascii="Arial" w:eastAsia="Times New Roman" w:hAnsi="Arial" w:cs="Arial"/>
-          <w:color w:val="000000"/>
-          <w:sz w:val="24"/>
-          <w:szCs w:val="24"/>
-        </w:rPr>
-        <w:t>“</w:t>
-      </w:r>
-      <w:proofErr w:type="spellStart"/>
-      <w:r>
-        <w:rPr>
-          <w:rFonts w:ascii="Arial" w:eastAsia="Times New Roman" w:hAnsi="Arial" w:cs="Arial"/>
-          <w:color w:val="00B0F0"/>
-          <w:sz w:val="24"/>
-          <w:szCs w:val="24"/>
-        </w:rPr>
-        <w:t>in_lab</w:t>
-      </w:r>
-      <w:proofErr w:type="spellEnd"/>
-      <w:r>
-        <w:rPr>
-          <w:rFonts w:ascii="Arial" w:eastAsia="Times New Roman" w:hAnsi="Arial" w:cs="Arial"/>
-          <w:color w:val="000000"/>
-          <w:sz w:val="24"/>
-          <w:szCs w:val="24"/>
-        </w:rPr>
-        <w:t>” portion</w:t>
-      </w:r>
-      <w:r>
-        <w:rPr>
-          <w:rFonts w:eastAsia="Times New Roman" w:cs="Arial"/>
-          <w:color w:val="000000"/>
-          <w:sz w:val="24"/>
-          <w:szCs w:val="24"/>
-        </w:rPr>
-        <w:t>.  The</w:t>
-      </w:r>
-      <w:r>
-        <w:rPr>
-          <w:rFonts w:ascii="Arial" w:eastAsia="Times New Roman" w:hAnsi="Arial" w:cs="Arial"/>
-          <w:color w:val="000000"/>
-          <w:sz w:val="24"/>
-          <w:szCs w:val="24"/>
-        </w:rPr>
-        <w:t xml:space="preserve"> “</w:t>
-      </w:r>
-      <w:proofErr w:type="spellStart"/>
-      <w:r>
-        <w:rPr>
-          <w:rFonts w:ascii="Arial" w:eastAsia="Times New Roman" w:hAnsi="Arial" w:cs="Arial"/>
-          <w:color w:val="00B0F0"/>
-          <w:sz w:val="24"/>
-          <w:szCs w:val="24"/>
-        </w:rPr>
-        <w:t>at_home</w:t>
-      </w:r>
-      <w:proofErr w:type="spellEnd"/>
-      <w:r>
-        <w:rPr>
-          <w:rFonts w:ascii="Arial" w:eastAsia="Times New Roman" w:hAnsi="Arial" w:cs="Arial"/>
-          <w:color w:val="000000"/>
-          <w:sz w:val="24"/>
-          <w:szCs w:val="24"/>
-        </w:rPr>
-        <w:t xml:space="preserve">” </w:t>
-      </w:r>
-      <w:r>
-        <w:rPr>
-          <w:rFonts w:eastAsia="Times New Roman" w:cs="Arial"/>
-          <w:color w:val="000000"/>
-          <w:sz w:val="24"/>
-          <w:szCs w:val="24"/>
-        </w:rPr>
-        <w:t xml:space="preserve">portion of the lab is </w:t>
-      </w:r>
-      <w:r>
-        <w:rPr>
-          <w:rFonts w:eastAsia="Times New Roman" w:cs="Arial"/>
-          <w:b/>
-          <w:color w:val="000000"/>
-          <w:sz w:val="24"/>
-          <w:szCs w:val="24"/>
-        </w:rPr>
-        <w:t>due the day before your next scheduled workshop.</w:t>
-      </w:r>
-    </w:p>
-    <w:p>
-      <w:pPr>
-        <w:spacing w:before="100" w:beforeAutospacing="1" w:after="100" w:afterAutospacing="1" w:line="240" w:lineRule="auto"/>
-        <w:textAlignment w:val="baseline"/>
-        <w:rPr>
-          <w:rFonts w:ascii="Arial" w:eastAsia="Times New Roman" w:hAnsi="Arial" w:cs="Arial"/>
-          <w:bCs/>
-          <w:color w:val="000000"/>
-          <w:sz w:val="24"/>
-          <w:szCs w:val="24"/>
-        </w:rPr>
-      </w:pPr>
-      <w:r>
-        <w:rPr>
-          <w:rFonts w:ascii="Arial" w:eastAsia="Times New Roman" w:hAnsi="Arial" w:cs="Arial"/>
-          <w:bCs/>
-          <w:color w:val="000000"/>
-          <w:sz w:val="24"/>
-          <w:szCs w:val="24"/>
-        </w:rPr>
-        <w:t>All your work (all the files you create or modify) must contain your name, Seneca email and student number.</w:t>
-      </w:r>
-    </w:p>
-    <w:p>
-      <w:pPr>
-        <w:spacing w:before="100" w:beforeAutospacing="1" w:after="100" w:afterAutospacing="1" w:line="240" w:lineRule="auto"/>
-        <w:textAlignment w:val="baseline"/>
-        <w:rPr>
-          <w:rFonts w:ascii="Arial" w:eastAsia="Times New Roman" w:hAnsi="Arial" w:cs="Arial"/>
-          <w:bCs/>
-          <w:color w:val="000000"/>
-          <w:sz w:val="24"/>
-          <w:szCs w:val="24"/>
-        </w:rPr>
-      </w:pPr>
-      <w:r>
-        <w:rPr>
-          <w:rFonts w:ascii="Arial" w:eastAsia="Times New Roman" w:hAnsi="Arial" w:cs="Arial"/>
-          <w:bCs/>
-          <w:color w:val="000000"/>
-          <w:sz w:val="24"/>
-          <w:szCs w:val="24"/>
-        </w:rPr>
-        <w:t xml:space="preserve">You are responsible for regularly backing up your work.  </w:t>
-      </w:r>
-    </w:p>
-    <w:p>
-      <w:pPr>
-        <w:spacing w:before="100" w:beforeAutospacing="1" w:after="100" w:afterAutospacing="1" w:line="240" w:lineRule="auto"/>
-        <w:textAlignment w:val="baseline"/>
+        <w:t>IN-LAB:  ITEM Class (5</w:t>
+      </w:r>
+      <w:r>
         <w:rPr>
           <w:rFonts w:ascii="Arial" w:eastAsia="Times New Roman" w:hAnsi="Arial" w:cs="Arial"/>
           <w:b/>
@@ -688,141 +458,122 @@
           <w:sz w:val="27"/>
           <w:szCs w:val="27"/>
         </w:rPr>
-      </w:pPr>
-      <w:r>
-        <w:rPr>
-          <w:rFonts w:ascii="Arial" w:eastAsia="Times New Roman" w:hAnsi="Arial" w:cs="Arial"/>
-          <w:b/>
-          <w:bCs/>
-          <w:caps/>
+        <w:t>0%)</w:t>
+      </w:r>
+    </w:p>
+    <w:p>
+      <w:pPr>
+        <w:spacing w:before="100" w:beforeAutospacing="1" w:after="100" w:afterAutospacing="1" w:line="240" w:lineRule="auto"/>
+        <w:textAlignment w:val="baseline"/>
+        <w:rPr>
+          <w:rFonts w:ascii="Arial" w:eastAsia="Times New Roman" w:hAnsi="Arial" w:cs="Arial"/>
+          <w:sz w:val="24"/>
+          <w:szCs w:val="24"/>
+        </w:rPr>
+      </w:pPr>
+      <w:r>
+        <w:rPr>
+          <w:rFonts w:ascii="Arial" w:eastAsia="Times New Roman" w:hAnsi="Arial" w:cs="Arial"/>
+          <w:color w:val="000000"/>
+          <w:sz w:val="24"/>
+          <w:szCs w:val="24"/>
+        </w:rPr>
+        <w:t xml:space="preserve">Download or clone workshop 3 from </w:t>
+      </w:r>
+      <w:hyperlink r:id="rId5" w:history="1">
+        <w:r>
+          <w:rPr>
+            <w:rStyle w:val="Hyperlink"/>
+            <w:rFonts w:ascii="Arial" w:eastAsia="Times New Roman" w:hAnsi="Arial" w:cs="Arial"/>
+            <w:sz w:val="24"/>
+            <w:szCs w:val="24"/>
+          </w:rPr>
+          <w:t>https://github.com/Seneca-144100/IPC-Workshop3</w:t>
+        </w:r>
+      </w:hyperlink>
+    </w:p>
+    <w:p>
+      <w:pPr>
+        <w:spacing w:before="100" w:beforeAutospacing="1" w:after="100" w:afterAutospacing="1" w:line="240" w:lineRule="auto"/>
+        <w:textAlignment w:val="baseline"/>
+        <w:rPr>
+          <w:rFonts w:ascii="Arial" w:eastAsia="Times New Roman" w:hAnsi="Arial" w:cs="Arial"/>
+          <w:color w:val="000000"/>
+          <w:sz w:val="24"/>
+          <w:szCs w:val="24"/>
+        </w:rPr>
+      </w:pPr>
+    </w:p>
+    <w:p>
+      <w:pPr>
+        <w:spacing w:before="100" w:beforeAutospacing="1" w:after="100" w:afterAutospacing="1" w:line="240" w:lineRule="auto"/>
+        <w:textAlignment w:val="baseline"/>
+        <w:rPr>
+          <w:rFonts w:ascii="Arial" w:eastAsia="Times New Roman" w:hAnsi="Arial" w:cs="Arial"/>
+          <w:color w:val="000000"/>
+          <w:sz w:val="24"/>
+          <w:szCs w:val="24"/>
+        </w:rPr>
+      </w:pPr>
+      <w:r>
+        <w:rPr>
+          <w:rFonts w:ascii="Arial" w:eastAsia="Times New Roman" w:hAnsi="Arial" w:cs="Arial"/>
+          <w:color w:val="000000"/>
+          <w:sz w:val="24"/>
+          <w:szCs w:val="24"/>
+        </w:rPr>
+        <w:t>C</w:t>
+      </w:r>
+      <w:r>
+        <w:rPr>
+          <w:rFonts w:ascii="Arial" w:eastAsia="Times New Roman" w:hAnsi="Arial" w:cs="Arial"/>
+          <w:color w:val="000000"/>
+          <w:sz w:val="24"/>
+          <w:szCs w:val="24"/>
+        </w:rPr>
+        <w:t xml:space="preserve">ode a </w:t>
+      </w:r>
+      <w:r>
+        <w:rPr>
+          <w:rFonts w:ascii="Arial" w:eastAsia="Times New Roman" w:hAnsi="Arial" w:cs="Arial"/>
+          <w:color w:val="000000"/>
+          <w:sz w:val="24"/>
+          <w:szCs w:val="24"/>
+        </w:rPr>
+        <w:t xml:space="preserve">program in </w:t>
+      </w:r>
+      <w:proofErr w:type="spellStart"/>
+      <w:r>
+        <w:rPr>
+          <w:rFonts w:ascii="Courier New" w:eastAsia="Times New Roman" w:hAnsi="Courier New" w:cs="Courier New"/>
+          <w:b/>
+          <w:bCs/>
           <w:color w:val="00B0F0"/>
-          <w:sz w:val="27"/>
-          <w:szCs w:val="27"/>
-        </w:rPr>
-        <w:t>IN-LAB</w:t>
-      </w:r>
-      <w:r>
-        <w:rPr>
-          <w:rFonts w:ascii="Arial" w:eastAsia="Times New Roman" w:hAnsi="Arial" w:cs="Arial"/>
-          <w:b/>
-          <w:bCs/>
-          <w:caps/>
+          <w:sz w:val="24"/>
+          <w:szCs w:val="24"/>
+        </w:rPr>
+        <w:t>temps</w:t>
+      </w:r>
+      <w:r>
+        <w:rPr>
+          <w:rFonts w:ascii="Courier New" w:eastAsia="Times New Roman" w:hAnsi="Courier New" w:cs="Courier New"/>
+          <w:b/>
+          <w:bCs/>
           <w:color w:val="00B0F0"/>
-          <w:sz w:val="27"/>
-          <w:szCs w:val="27"/>
-        </w:rPr>
-        <w:t>:  ITEM Class (</w:t>
-      </w:r>
-      <w:r>
-        <w:rPr>
-          <w:rFonts w:ascii="Arial" w:eastAsia="Times New Roman" w:hAnsi="Arial" w:cs="Arial"/>
-          <w:b/>
-          <w:bCs/>
-          <w:caps/>
-          <w:color w:val="00B0F0"/>
-          <w:sz w:val="27"/>
-          <w:szCs w:val="27"/>
-        </w:rPr>
-        <w:t>5</w:t>
-      </w:r>
-      <w:r>
-        <w:rPr>
-          <w:rFonts w:ascii="Arial" w:eastAsia="Times New Roman" w:hAnsi="Arial" w:cs="Arial"/>
-          <w:b/>
-          <w:bCs/>
-          <w:caps/>
-          <w:color w:val="00B0F0"/>
-          <w:sz w:val="27"/>
-          <w:szCs w:val="27"/>
-        </w:rPr>
-        <w:t>0</w:t>
-      </w:r>
-      <w:r>
-        <w:rPr>
-          <w:rFonts w:ascii="Arial" w:eastAsia="Times New Roman" w:hAnsi="Arial" w:cs="Arial"/>
-          <w:b/>
-          <w:bCs/>
-          <w:caps/>
-          <w:color w:val="00B0F0"/>
-          <w:sz w:val="27"/>
-          <w:szCs w:val="27"/>
-        </w:rPr>
-        <w:t>%)</w:t>
-      </w:r>
-    </w:p>
-    <w:p>
-      <w:pPr>
-        <w:spacing w:before="100" w:beforeAutospacing="1" w:after="100" w:afterAutospacing="1" w:line="240" w:lineRule="auto"/>
-        <w:textAlignment w:val="baseline"/>
-        <w:rPr>
-          <w:rFonts w:ascii="Arial" w:eastAsia="Times New Roman" w:hAnsi="Arial" w:cs="Arial"/>
-          <w:sz w:val="24"/>
-          <w:szCs w:val="24"/>
-        </w:rPr>
-      </w:pPr>
-      <w:r>
-        <w:rPr>
-          <w:rFonts w:ascii="Arial" w:eastAsia="Times New Roman" w:hAnsi="Arial" w:cs="Arial"/>
-          <w:color w:val="000000"/>
-          <w:sz w:val="24"/>
-          <w:szCs w:val="24"/>
-        </w:rPr>
-        <w:t xml:space="preserve">Download or clone workshop 3 from </w:t>
-      </w:r>
-      <w:r>
-        <w:rPr>
-          <w:rFonts w:ascii="Arial" w:eastAsia="Times New Roman" w:hAnsi="Arial" w:cs="Arial"/>
-          <w:sz w:val="24"/>
-          <w:szCs w:val="24"/>
-        </w:rPr>
-        <w:t>https://</w:t>
-      </w:r>
-      <w:r>
-        <w:rPr>
-          <w:rFonts w:ascii="Arial" w:eastAsia="Times New Roman" w:hAnsi="Arial" w:cs="Arial"/>
-          <w:sz w:val="24"/>
-          <w:szCs w:val="24"/>
-        </w:rPr>
-        <w:t>….</w:t>
-      </w:r>
-    </w:p>
-    <w:p>
-      <w:pPr>
-        <w:spacing w:before="100" w:beforeAutospacing="1" w:after="100" w:afterAutospacing="1" w:line="240" w:lineRule="auto"/>
-        <w:textAlignment w:val="baseline"/>
-        <w:rPr>
-          <w:rFonts w:ascii="Arial" w:eastAsia="Times New Roman" w:hAnsi="Arial" w:cs="Arial"/>
-          <w:color w:val="000000"/>
-          <w:sz w:val="24"/>
-          <w:szCs w:val="24"/>
-        </w:rPr>
-      </w:pPr>
-      <w:r>
-        <w:rPr>
-          <w:rFonts w:ascii="Arial" w:eastAsia="Times New Roman" w:hAnsi="Arial" w:cs="Arial"/>
-          <w:color w:val="000000"/>
-          <w:sz w:val="24"/>
-          <w:szCs w:val="24"/>
-        </w:rPr>
-        <w:t>C</w:t>
-      </w:r>
-      <w:r>
-        <w:rPr>
-          <w:rFonts w:ascii="Arial" w:eastAsia="Times New Roman" w:hAnsi="Arial" w:cs="Arial"/>
-          <w:color w:val="000000"/>
-          <w:sz w:val="24"/>
-          <w:szCs w:val="24"/>
-        </w:rPr>
-        <w:t xml:space="preserve">ode a </w:t>
-      </w:r>
-      <w:r>
-        <w:rPr>
-          <w:rFonts w:ascii="Arial" w:eastAsia="Times New Roman" w:hAnsi="Arial" w:cs="Arial"/>
-          <w:color w:val="000000"/>
-          <w:sz w:val="24"/>
-          <w:szCs w:val="24"/>
-        </w:rPr>
-        <w:t>program that does the following:</w:t>
+          <w:sz w:val="24"/>
+          <w:szCs w:val="24"/>
+        </w:rPr>
+        <w:t>.c</w:t>
+      </w:r>
+      <w:proofErr w:type="spellEnd"/>
+      <w:r>
+        <w:rPr>
+          <w:rFonts w:ascii="Arial" w:eastAsia="Times New Roman" w:hAnsi="Arial" w:cs="Arial"/>
+          <w:color w:val="000000"/>
+          <w:sz w:val="24"/>
+          <w:szCs w:val="24"/>
+        </w:rPr>
+        <w:t xml:space="preserve"> that does the following:</w:t>
       </w:r>
     </w:p>
     <w:p>
@@ -849,7 +600,7 @@
           <w:szCs w:val="24"/>
         </w:rPr>
         <w:lastRenderedPageBreak/>
-        <w:t xml:space="preserve">Before the declaration of main define NUMS as 3: &gt; </w:t>
+        <w:t xml:space="preserve">Before the declaration of main define NUMS as 3:  </w:t>
       </w:r>
       <w:r>
         <w:rPr>
@@ -869,15 +620,6 @@
           <w:szCs w:val="24"/>
         </w:rPr>
         <w:t xml:space="preserve"> </w:t>
-      </w:r>
-      <w:r>
-        <w:rPr>
-          <w:rFonts w:ascii="Arial" w:eastAsia="Times New Roman" w:hAnsi="Arial" w:cs="Arial"/>
-          <w:color w:val="000000"/>
-          <w:sz w:val="24"/>
-          <w:szCs w:val="24"/>
-        </w:rPr>
-        <w:t>&lt;</w:t>
       </w:r>
       <w:r>
         <w:rPr>
@@ -931,7 +673,7 @@
           <w:szCs w:val="24"/>
         </w:rPr>
         <w:br/>
-        <w:t xml:space="preserve">&gt; </w:t>
+        <w:t>&gt;</w:t>
       </w:r>
       <w:r>
         <w:rPr>
@@ -961,55 +703,30 @@
           <w:szCs w:val="24"/>
           <w:highlight w:val="yellow"/>
         </w:rPr>
-        <w:t xml:space="preserve"> </w:t>
-      </w:r>
-      <w:r>
-        <w:rPr>
-          <w:rFonts w:ascii="Arial" w:eastAsia="Times New Roman" w:hAnsi="Arial" w:cs="Arial"/>
-          <w:color w:val="FF0000"/>
-          <w:sz w:val="24"/>
-          <w:szCs w:val="24"/>
-          <w:highlight w:val="yellow"/>
-        </w:rPr>
-        <w:t>===---</w:t>
-      </w:r>
-      <w:r>
-        <w:rPr>
-          <w:rFonts w:ascii="Arial" w:eastAsia="Times New Roman" w:hAnsi="Arial" w:cs="Arial"/>
-          <w:color w:val="000000"/>
-          <w:sz w:val="24"/>
-          <w:szCs w:val="24"/>
-        </w:rPr>
-        <w:t xml:space="preserve"> &lt;</w:t>
-      </w:r>
-      <w:r>
-        <w:rPr>
-          <w:rFonts w:ascii="Arial" w:eastAsia="Times New Roman" w:hAnsi="Arial" w:cs="Arial"/>
-          <w:color w:val="000000"/>
-          <w:sz w:val="24"/>
-          <w:szCs w:val="24"/>
-        </w:rPr>
-        <w:br/>
-      </w:r>
-      <w:r>
-        <w:rPr>
-          <w:rFonts w:ascii="Arial" w:eastAsia="Times New Roman" w:hAnsi="Arial" w:cs="Arial"/>
-          <w:color w:val="000000"/>
-          <w:sz w:val="24"/>
-          <w:szCs w:val="24"/>
-        </w:rPr>
-        <w:br/>
-        <w:t>* the first character of the title must be on column 8</w:t>
-      </w:r>
-      <w:r>
-        <w:rPr>
-          <w:rFonts w:ascii="Arial" w:eastAsia="Times New Roman" w:hAnsi="Arial" w:cs="Arial"/>
-          <w:color w:val="000000"/>
-          <w:sz w:val="24"/>
-          <w:szCs w:val="24"/>
-        </w:rPr>
-        <w:br/>
-      </w:r>
+        <w:t xml:space="preserve"> ===---</w:t>
+      </w:r>
+      <w:r>
+        <w:rPr>
+          <w:rFonts w:ascii="Arial" w:eastAsia="Times New Roman" w:hAnsi="Arial" w:cs="Arial"/>
+          <w:color w:val="000000"/>
+          <w:sz w:val="24"/>
+          <w:szCs w:val="24"/>
+        </w:rPr>
+        <w:t>&lt;</w:t>
+      </w:r>
+    </w:p>
+    <w:p>
+      <w:pPr>
+        <w:pStyle w:val="ListParagraph"/>
+        <w:spacing w:before="100" w:beforeAutospacing="1" w:after="100" w:afterAutospacing="1" w:line="240" w:lineRule="auto"/>
+        <w:textAlignment w:val="baseline"/>
+        <w:rPr>
+          <w:rFonts w:ascii="Arial" w:eastAsia="Times New Roman" w:hAnsi="Arial" w:cs="Arial"/>
+          <w:color w:val="000000"/>
+          <w:sz w:val="24"/>
+          <w:szCs w:val="24"/>
+        </w:rPr>
+      </w:pPr>
     </w:p>
     <w:p>
       <w:pPr>
@@ -1034,34 +751,27 @@
           <w:sz w:val="24"/>
           <w:szCs w:val="24"/>
         </w:rPr>
-        <w:t>Using a for loop, p</w:t>
-      </w:r>
-      <w:r>
-        <w:rPr>
-          <w:rFonts w:ascii="Arial" w:eastAsia="Times New Roman" w:hAnsi="Arial" w:cs="Arial"/>
-          <w:color w:val="000000"/>
-          <w:sz w:val="24"/>
-          <w:szCs w:val="24"/>
-        </w:rPr>
-        <w:t>rompt the user to enter the high and low values for each of NUMS days. The values entered must be between -40</w:t>
-      </w:r>
-      <w:r>
-        <w:rPr>
-          <w:rFonts w:ascii="Arial" w:eastAsia="Times New Roman" w:hAnsi="Arial" w:cs="Arial"/>
-          <w:color w:val="000000"/>
-          <w:sz w:val="24"/>
-          <w:szCs w:val="24"/>
-        </w:rPr>
-        <w:t xml:space="preserve"> and</w:t>
-      </w:r>
-      <w:r>
-        <w:rPr>
-          <w:rFonts w:ascii="Arial" w:eastAsia="Times New Roman" w:hAnsi="Arial" w:cs="Arial"/>
-          <w:color w:val="000000"/>
-          <w:sz w:val="24"/>
-          <w:szCs w:val="24"/>
-        </w:rPr>
-        <w:t xml:space="preserve"> 40, and high must be greater than low.</w:t>
+        <w:t xml:space="preserve">Using </w:t>
+      </w:r>
+      <w:proofErr w:type="gramStart"/>
+      <w:r>
+        <w:rPr>
+          <w:rFonts w:ascii="Arial" w:eastAsia="Times New Roman" w:hAnsi="Arial" w:cs="Arial"/>
+          <w:color w:val="000000"/>
+          <w:sz w:val="24"/>
+          <w:szCs w:val="24"/>
+        </w:rPr>
+        <w:t>a for</w:t>
+      </w:r>
+      <w:proofErr w:type="gramEnd"/>
+      <w:r>
+        <w:rPr>
+          <w:rFonts w:ascii="Arial" w:eastAsia="Times New Roman" w:hAnsi="Arial" w:cs="Arial"/>
+          <w:color w:val="000000"/>
+          <w:sz w:val="24"/>
+          <w:szCs w:val="24"/>
+        </w:rPr>
+        <w:t xml:space="preserve"> loop, prompt the user to enter the high and low values for each of NUMS days. The values entered must be between -40 and 40, and high must be greater than low.</w:t>
       </w:r>
       <w:r>
         <w:rPr>
@@ -1101,7 +811,7 @@
           <w:szCs w:val="24"/>
         </w:rPr>
         <w:br/>
-        <w:t xml:space="preserve">&gt; </w:t>
+        <w:t>&gt;</w:t>
       </w:r>
       <w:r>
         <w:rPr>
@@ -1113,7 +823,68 @@
           <w:szCs w:val="24"/>
           <w:highlight w:val="yellow"/>
         </w:rPr>
-        <w:t>Enter the high value for day 1:</w:t>
+        <w:t xml:space="preserve">Enter the high value for day 1: </w:t>
+      </w:r>
+      <w:r>
+        <w:rPr>
+          <w:rFonts w:ascii="Arial" w:eastAsia="Times New Roman" w:hAnsi="Arial" w:cs="Arial"/>
+          <w:b/>
+          <w:bCs/>
+          <w:color w:val="000000"/>
+          <w:sz w:val="24"/>
+          <w:szCs w:val="24"/>
+        </w:rPr>
+        <w:t>&lt; (or day 2, or day 3)</w:t>
+      </w:r>
+      <w:r>
+        <w:rPr>
+          <w:rFonts w:ascii="Arial" w:eastAsia="Times New Roman" w:hAnsi="Arial" w:cs="Arial"/>
+          <w:b/>
+          <w:bCs/>
+          <w:color w:val="000000"/>
+          <w:sz w:val="24"/>
+          <w:szCs w:val="24"/>
+        </w:rPr>
+        <w:br/>
+      </w:r>
+      <w:r>
+        <w:rPr>
+          <w:rFonts w:ascii="Arial" w:eastAsia="Times New Roman" w:hAnsi="Arial" w:cs="Arial"/>
+          <w:color w:val="000000"/>
+          <w:sz w:val="24"/>
+          <w:szCs w:val="24"/>
+        </w:rPr>
+        <w:t>* Read the high value.</w:t>
+      </w:r>
+      <w:r>
+        <w:rPr>
+          <w:rFonts w:ascii="Arial" w:eastAsia="Times New Roman" w:hAnsi="Arial" w:cs="Arial"/>
+          <w:color w:val="000000"/>
+          <w:sz w:val="24"/>
+          <w:szCs w:val="24"/>
+        </w:rPr>
+        <w:br/>
+      </w:r>
+      <w:r>
+        <w:rPr>
+          <w:rFonts w:ascii="Arial" w:eastAsia="Times New Roman" w:hAnsi="Arial" w:cs="Arial"/>
+          <w:color w:val="000000"/>
+          <w:sz w:val="24"/>
+          <w:szCs w:val="24"/>
+        </w:rPr>
+        <w:br/>
+      </w:r>
+      <w:r>
+        <w:rPr>
+          <w:rFonts w:ascii="Arial" w:eastAsia="Times New Roman" w:hAnsi="Arial" w:cs="Arial"/>
+          <w:b/>
+          <w:bCs/>
+          <w:color w:val="000000"/>
+          <w:sz w:val="24"/>
+          <w:szCs w:val="24"/>
+        </w:rPr>
+        <w:br/>
+        <w:t>&gt;</w:t>
       </w:r>
       <w:r>
         <w:rPr>
@@ -1123,8 +894,9 @@
           <w:color w:val="FF0000"/>
           <w:sz w:val="24"/>
           <w:szCs w:val="24"/>
-        </w:rPr>
-        <w:t xml:space="preserve"> </w:t>
+          <w:highlight w:val="yellow"/>
+        </w:rPr>
+        <w:t xml:space="preserve">Enter the low value for day 1: </w:t>
       </w:r>
       <w:r>
         <w:rPr>
@@ -1155,7 +927,7 @@
           <w:sz w:val="24"/>
           <w:szCs w:val="24"/>
         </w:rPr>
-        <w:t>* Read the high value.</w:t>
+        <w:t>* Read the low value.</w:t>
       </w:r>
       <w:r>
         <w:rPr>
@@ -1166,93 +938,6 @@
         </w:rPr>
         <w:br/>
       </w:r>
-      <w:r>
-        <w:rPr>
-          <w:rFonts w:ascii="Arial" w:eastAsia="Times New Roman" w:hAnsi="Arial" w:cs="Arial"/>
-          <w:color w:val="000000"/>
-          <w:sz w:val="24"/>
-          <w:szCs w:val="24"/>
-        </w:rPr>
-        <w:br/>
-      </w:r>
-      <w:r>
-        <w:rPr>
-          <w:rFonts w:ascii="Arial" w:eastAsia="Times New Roman" w:hAnsi="Arial" w:cs="Arial"/>
-          <w:b/>
-          <w:bCs/>
-          <w:color w:val="000000"/>
-          <w:sz w:val="24"/>
-          <w:szCs w:val="24"/>
-        </w:rPr>
-        <w:br/>
-        <w:t xml:space="preserve">&gt; </w:t>
-      </w:r>
-      <w:r>
-        <w:rPr>
-          <w:rFonts w:ascii="Arial" w:eastAsia="Times New Roman" w:hAnsi="Arial" w:cs="Arial"/>
-          <w:b/>
-          <w:bCs/>
-          <w:color w:val="FF0000"/>
-          <w:sz w:val="24"/>
-          <w:szCs w:val="24"/>
-          <w:highlight w:val="yellow"/>
-        </w:rPr>
-        <w:t>Enter the low value for day 1:</w:t>
-      </w:r>
-      <w:r>
-        <w:rPr>
-          <w:rFonts w:ascii="Arial" w:eastAsia="Times New Roman" w:hAnsi="Arial" w:cs="Arial"/>
-          <w:b/>
-          <w:bCs/>
-          <w:color w:val="FF0000"/>
-          <w:sz w:val="24"/>
-          <w:szCs w:val="24"/>
-        </w:rPr>
-        <w:t xml:space="preserve"> </w:t>
-      </w:r>
-      <w:r>
-        <w:rPr>
-          <w:rFonts w:ascii="Arial" w:eastAsia="Times New Roman" w:hAnsi="Arial" w:cs="Arial"/>
-          <w:b/>
-          <w:bCs/>
-          <w:color w:val="000000"/>
-          <w:sz w:val="24"/>
-          <w:szCs w:val="24"/>
-        </w:rPr>
-        <w:t>&lt; (or day 2, or day 3)</w:t>
-      </w:r>
-      <w:r>
-        <w:rPr>
-          <w:rFonts w:ascii="Arial" w:eastAsia="Times New Roman" w:hAnsi="Arial" w:cs="Arial"/>
-          <w:b/>
-          <w:bCs/>
-          <w:color w:val="000000"/>
-          <w:sz w:val="24"/>
-          <w:szCs w:val="24"/>
-        </w:rPr>
-        <w:br/>
-      </w:r>
-      <w:r>
-        <w:rPr>
-          <w:rFonts w:ascii="Arial" w:eastAsia="Times New Roman" w:hAnsi="Arial" w:cs="Arial"/>
-          <w:color w:val="000000"/>
-          <w:sz w:val="24"/>
-          <w:szCs w:val="24"/>
-        </w:rPr>
-        <w:t>* Read the low value.</w:t>
-      </w:r>
-    </w:p>
-    <w:p>
-      <w:pPr>
-        <w:spacing w:before="100" w:beforeAutospacing="1" w:after="100" w:afterAutospacing="1" w:line="240" w:lineRule="auto"/>
-        <w:textAlignment w:val="baseline"/>
-        <w:rPr>
-          <w:rFonts w:ascii="Arial" w:eastAsia="Times New Roman" w:hAnsi="Arial" w:cs="Arial"/>
-          <w:color w:val="000000"/>
-          <w:sz w:val="24"/>
-          <w:szCs w:val="24"/>
-        </w:rPr>
-      </w:pPr>
     </w:p>
     <w:p>
       <w:pPr>
@@ -1277,70 +962,7 @@
           <w:sz w:val="24"/>
           <w:szCs w:val="24"/>
         </w:rPr>
-        <w:t>Within the body of the for loop, u</w:t>
-      </w:r>
-      <w:r>
-        <w:rPr>
-          <w:rFonts w:ascii="Arial" w:eastAsia="Times New Roman" w:hAnsi="Arial" w:cs="Arial"/>
-          <w:color w:val="000000"/>
-          <w:sz w:val="24"/>
-          <w:szCs w:val="24"/>
-        </w:rPr>
-        <w:t>se a while loop</w:t>
-      </w:r>
-      <w:r>
-        <w:rPr>
-          <w:rFonts w:ascii="Arial" w:eastAsia="Times New Roman" w:hAnsi="Arial" w:cs="Arial"/>
-          <w:color w:val="000000"/>
-          <w:sz w:val="24"/>
-          <w:szCs w:val="24"/>
-        </w:rPr>
-        <w:t xml:space="preserve"> around the input statements</w:t>
-      </w:r>
-      <w:r>
-        <w:rPr>
-          <w:rFonts w:ascii="Arial" w:eastAsia="Times New Roman" w:hAnsi="Arial" w:cs="Arial"/>
-          <w:color w:val="000000"/>
-          <w:sz w:val="24"/>
-          <w:szCs w:val="24"/>
-        </w:rPr>
-        <w:t xml:space="preserve"> to </w:t>
-      </w:r>
-      <w:r>
-        <w:rPr>
-          <w:rFonts w:ascii="Arial" w:eastAsia="Times New Roman" w:hAnsi="Arial" w:cs="Arial"/>
-          <w:color w:val="000000"/>
-          <w:sz w:val="24"/>
-          <w:szCs w:val="24"/>
-        </w:rPr>
-        <w:t>validate the input:</w:t>
-      </w:r>
-      <w:r>
-        <w:rPr>
-          <w:rFonts w:ascii="Arial" w:eastAsia="Times New Roman" w:hAnsi="Arial" w:cs="Arial"/>
-          <w:color w:val="000000"/>
-          <w:sz w:val="24"/>
-          <w:szCs w:val="24"/>
-        </w:rPr>
-        <w:t xml:space="preserve"> high must be greater than low, high must be less than 41, </w:t>
-      </w:r>
-      <w:r>
-        <w:rPr>
-          <w:rFonts w:ascii="Arial" w:eastAsia="Times New Roman" w:hAnsi="Arial" w:cs="Arial"/>
-          <w:color w:val="000000"/>
-          <w:sz w:val="24"/>
-          <w:szCs w:val="24"/>
-        </w:rPr>
-        <w:t xml:space="preserve">and </w:t>
-      </w:r>
-      <w:r>
-        <w:rPr>
-          <w:rFonts w:ascii="Arial" w:eastAsia="Times New Roman" w:hAnsi="Arial" w:cs="Arial"/>
-          <w:color w:val="000000"/>
-          <w:sz w:val="24"/>
-          <w:szCs w:val="24"/>
-        </w:rPr>
-        <w:t>low must be greater than -41</w:t>
+        <w:t>Use a nested while (or do-while) loop to analyze the results, high must be greater than low, high must be less than 41, low must be greater than -41</w:t>
       </w:r>
       <w:r>
         <w:rPr>
@@ -1460,7 +1082,43 @@
           <w:sz w:val="24"/>
           <w:szCs w:val="24"/>
         </w:rPr>
-        <w:t>When the user has correctly entered the high and low temperatures, add them to variables that will store the total high and low temperatures for NUMS days.</w:t>
+        <w:t xml:space="preserve">When the user has correctly entered the high and low temperatures, add them to variables that will store the </w:t>
+      </w:r>
+      <w:r>
+        <w:rPr>
+          <w:rFonts w:ascii="Arial" w:eastAsia="Times New Roman" w:hAnsi="Arial" w:cs="Arial"/>
+          <w:color w:val="00B0F0"/>
+          <w:sz w:val="24"/>
+          <w:szCs w:val="24"/>
+        </w:rPr>
+        <w:t xml:space="preserve">total high </w:t>
+      </w:r>
+      <w:r>
+        <w:rPr>
+          <w:rFonts w:ascii="Arial" w:eastAsia="Times New Roman" w:hAnsi="Arial" w:cs="Arial"/>
+          <w:color w:val="000000"/>
+          <w:sz w:val="24"/>
+          <w:szCs w:val="24"/>
+        </w:rPr>
+        <w:t xml:space="preserve">and </w:t>
+      </w:r>
+      <w:r>
+        <w:rPr>
+          <w:rFonts w:ascii="Arial" w:eastAsia="Times New Roman" w:hAnsi="Arial" w:cs="Arial"/>
+          <w:color w:val="00B0F0"/>
+          <w:sz w:val="24"/>
+          <w:szCs w:val="24"/>
+        </w:rPr>
+        <w:t xml:space="preserve">total low </w:t>
+      </w:r>
+      <w:r>
+        <w:rPr>
+          <w:rFonts w:ascii="Arial" w:eastAsia="Times New Roman" w:hAnsi="Arial" w:cs="Arial"/>
+          <w:color w:val="000000"/>
+          <w:sz w:val="24"/>
+          <w:szCs w:val="24"/>
+        </w:rPr>
+        <w:t>temperatures for NUMS days.</w:t>
       </w:r>
       <w:r>
         <w:rPr>
@@ -1495,63 +1153,7 @@
           <w:sz w:val="24"/>
           <w:szCs w:val="24"/>
         </w:rPr>
-        <w:t xml:space="preserve">When the </w:t>
-      </w:r>
-      <w:r>
-        <w:rPr>
-          <w:rFonts w:ascii="Arial" w:eastAsia="Times New Roman" w:hAnsi="Arial" w:cs="Arial"/>
-          <w:color w:val="000000"/>
-          <w:sz w:val="24"/>
-          <w:szCs w:val="24"/>
-        </w:rPr>
-        <w:t xml:space="preserve">for </w:t>
-      </w:r>
-      <w:r>
-        <w:rPr>
-          <w:rFonts w:ascii="Arial" w:eastAsia="Times New Roman" w:hAnsi="Arial" w:cs="Arial"/>
-          <w:color w:val="000000"/>
-          <w:sz w:val="24"/>
-          <w:szCs w:val="24"/>
-        </w:rPr>
-        <w:t>loop finishes calculate the average (mean) temperature for NUMS</w:t>
-      </w:r>
-      <w:r>
-        <w:rPr>
-          <w:rFonts w:ascii="Arial" w:eastAsia="Times New Roman" w:hAnsi="Arial" w:cs="Arial"/>
-          <w:color w:val="000000"/>
-          <w:sz w:val="24"/>
-          <w:szCs w:val="24"/>
-        </w:rPr>
-        <w:t xml:space="preserve"> (the total of the temperatures entered divided by the number of temperature readings </w:t>
-      </w:r>
-      <w:proofErr w:type="gramStart"/>
-      <w:r>
-        <w:rPr>
-          <w:rFonts w:ascii="Arial" w:eastAsia="Times New Roman" w:hAnsi="Arial" w:cs="Arial"/>
-          <w:color w:val="000000"/>
-          <w:sz w:val="24"/>
-          <w:szCs w:val="24"/>
-        </w:rPr>
-        <w:t xml:space="preserve">entered) </w:t>
-      </w:r>
-      <w:r>
-        <w:rPr>
-          <w:rFonts w:ascii="Arial" w:eastAsia="Times New Roman" w:hAnsi="Arial" w:cs="Arial"/>
-          <w:color w:val="000000"/>
-          <w:sz w:val="24"/>
-          <w:szCs w:val="24"/>
-        </w:rPr>
-        <w:t xml:space="preserve"> days</w:t>
-      </w:r>
-      <w:proofErr w:type="gramEnd"/>
-      <w:r>
-        <w:rPr>
-          <w:rFonts w:ascii="Arial" w:eastAsia="Times New Roman" w:hAnsi="Arial" w:cs="Arial"/>
-          <w:color w:val="000000"/>
-          <w:sz w:val="24"/>
-          <w:szCs w:val="24"/>
-        </w:rPr>
-        <w:t xml:space="preserve"> and display:</w:t>
+        <w:t>When the loop finishes calculate the average (mean) temperature for NUMS days and display:</w:t>
       </w:r>
       <w:r>
         <w:rPr>
@@ -1617,408 +1219,1459 @@
           <w:rFonts w:eastAsia="Times New Roman"/>
         </w:rPr>
       </w:pPr>
-      <w:bookmarkStart w:id="0" w:name="_GoBack"/>
-      <w:bookmarkEnd w:id="0"/>
       <w:r>
         <w:rPr>
           <w:rFonts w:eastAsia="Times New Roman"/>
         </w:rPr>
+        <w:t>Output Example</w:t>
+      </w:r>
+    </w:p>
+    <w:p>
+      <w:pPr>
+        <w:spacing w:before="100" w:beforeAutospacing="1" w:after="100" w:afterAutospacing="1" w:line="240" w:lineRule="auto"/>
+        <w:textAlignment w:val="baseline"/>
+        <w:rPr>
+          <w:rFonts w:ascii="Consolas" w:eastAsia="Times New Roman" w:hAnsi="Consolas" w:cs="Arial"/>
+          <w:b/>
+          <w:color w:val="70AD47" w:themeColor="accent6"/>
+          <w:sz w:val="24"/>
+          <w:szCs w:val="24"/>
+        </w:rPr>
+      </w:pPr>
+    </w:p>
+    <w:p>
+      <w:pPr>
+        <w:spacing w:before="100" w:beforeAutospacing="1" w:after="100" w:afterAutospacing="1" w:line="240" w:lineRule="auto"/>
+        <w:textAlignment w:val="baseline"/>
+        <w:rPr>
+          <w:rFonts w:ascii="Consolas" w:eastAsia="Times New Roman" w:hAnsi="Consolas" w:cs="Arial"/>
+          <w:b/>
+          <w:color w:val="70AD47" w:themeColor="accent6"/>
+          <w:sz w:val="24"/>
+          <w:szCs w:val="24"/>
+        </w:rPr>
+      </w:pPr>
+    </w:p>
+    <w:p>
+      <w:pPr>
+        <w:autoSpaceDE w:val="0"/>
+        <w:autoSpaceDN w:val="0"/>
+        <w:adjustRightInd w:val="0"/>
+        <w:spacing w:after="0" w:line="240" w:lineRule="auto"/>
+        <w:rPr>
+          <w:rFonts w:ascii="Consolas" w:hAnsi="Consolas" w:cs="Consolas"/>
+          <w:color w:val="000000"/>
+          <w:sz w:val="19"/>
+          <w:szCs w:val="19"/>
+          <w:lang w:val="en-CA"/>
+        </w:rPr>
+      </w:pPr>
+      <w:r>
+        <w:rPr>
+          <w:rFonts w:ascii="Consolas" w:hAnsi="Consolas" w:cs="Consolas"/>
+          <w:color w:val="008000"/>
+          <w:sz w:val="19"/>
+          <w:szCs w:val="19"/>
+          <w:lang w:val="en-CA"/>
+        </w:rPr>
+        <w:t>---=== IPC Temperature Analyzer ===---</w:t>
+      </w:r>
+    </w:p>
+    <w:p>
+      <w:pPr>
+        <w:autoSpaceDE w:val="0"/>
+        <w:autoSpaceDN w:val="0"/>
+        <w:adjustRightInd w:val="0"/>
+        <w:spacing w:after="0" w:line="240" w:lineRule="auto"/>
+        <w:rPr>
+          <w:rFonts w:ascii="Consolas" w:hAnsi="Consolas" w:cs="Consolas"/>
+          <w:color w:val="000000"/>
+          <w:sz w:val="19"/>
+          <w:szCs w:val="19"/>
+          <w:lang w:val="en-CA"/>
+        </w:rPr>
+      </w:pPr>
+      <w:r>
+        <w:rPr>
+          <w:rFonts w:ascii="Consolas" w:hAnsi="Consolas" w:cs="Consolas"/>
+          <w:color w:val="008000"/>
+          <w:sz w:val="19"/>
+          <w:szCs w:val="19"/>
+          <w:lang w:val="en-CA"/>
+        </w:rPr>
+        <w:t xml:space="preserve">Enter the high value for day 1: </w:t>
+      </w:r>
+      <w:r>
+        <w:rPr>
+          <w:rFonts w:ascii="Consolas" w:hAnsi="Consolas" w:cs="Consolas"/>
+          <w:b/>
+          <w:bCs/>
+          <w:color w:val="FF0000"/>
+          <w:sz w:val="19"/>
+          <w:szCs w:val="19"/>
+          <w:lang w:val="en-CA"/>
+        </w:rPr>
+        <w:t>8</w:t>
+      </w:r>
+    </w:p>
+    <w:p>
+      <w:pPr>
+        <w:autoSpaceDE w:val="0"/>
+        <w:autoSpaceDN w:val="0"/>
+        <w:adjustRightInd w:val="0"/>
+        <w:spacing w:after="0" w:line="240" w:lineRule="auto"/>
+        <w:rPr>
+          <w:rFonts w:ascii="Consolas" w:hAnsi="Consolas" w:cs="Consolas"/>
+          <w:color w:val="000000"/>
+          <w:sz w:val="19"/>
+          <w:szCs w:val="19"/>
+          <w:lang w:val="en-CA"/>
+        </w:rPr>
+      </w:pPr>
+    </w:p>
+    <w:p>
+      <w:pPr>
+        <w:autoSpaceDE w:val="0"/>
+        <w:autoSpaceDN w:val="0"/>
+        <w:adjustRightInd w:val="0"/>
+        <w:spacing w:after="0" w:line="240" w:lineRule="auto"/>
+        <w:rPr>
+          <w:rFonts w:ascii="Consolas" w:hAnsi="Consolas" w:cs="Consolas"/>
+          <w:color w:val="000000"/>
+          <w:sz w:val="19"/>
+          <w:szCs w:val="19"/>
+          <w:lang w:val="en-CA"/>
+        </w:rPr>
+      </w:pPr>
+      <w:r>
+        <w:rPr>
+          <w:rFonts w:ascii="Consolas" w:hAnsi="Consolas" w:cs="Consolas"/>
+          <w:color w:val="008000"/>
+          <w:sz w:val="19"/>
+          <w:szCs w:val="19"/>
+          <w:lang w:val="en-CA"/>
+        </w:rPr>
         <w:lastRenderedPageBreak/>
-        <w:t>Output Example with Errors Handled</w:t>
-      </w:r>
-    </w:p>
-    <w:p>
-      <w:pPr>
-        <w:spacing w:before="100" w:beforeAutospacing="1" w:after="100" w:afterAutospacing="1" w:line="240" w:lineRule="auto"/>
-        <w:textAlignment w:val="baseline"/>
-        <w:rPr>
-          <w:rFonts w:ascii="Consolas" w:eastAsia="Times New Roman" w:hAnsi="Consolas" w:cs="Arial"/>
-          <w:color w:val="70AD47" w:themeColor="accent6"/>
-          <w:sz w:val="24"/>
-          <w:szCs w:val="24"/>
-        </w:rPr>
-      </w:pPr>
-      <w:r>
-        <w:rPr>
-          <w:rFonts w:ascii="Consolas" w:eastAsia="Times New Roman" w:hAnsi="Consolas" w:cs="Arial"/>
-          <w:color w:val="70AD47" w:themeColor="accent6"/>
-          <w:sz w:val="24"/>
-          <w:szCs w:val="24"/>
+        <w:t xml:space="preserve">Enter the low value for day 1: </w:t>
+      </w:r>
+      <w:r>
+        <w:rPr>
+          <w:rFonts w:ascii="Consolas" w:hAnsi="Consolas" w:cs="Consolas"/>
+          <w:b/>
+          <w:bCs/>
+          <w:color w:val="FF0000"/>
+          <w:sz w:val="19"/>
+          <w:szCs w:val="19"/>
+          <w:lang w:val="en-CA"/>
+        </w:rPr>
+        <w:t>-2</w:t>
+      </w:r>
+    </w:p>
+    <w:p>
+      <w:pPr>
+        <w:autoSpaceDE w:val="0"/>
+        <w:autoSpaceDN w:val="0"/>
+        <w:adjustRightInd w:val="0"/>
+        <w:spacing w:after="0" w:line="240" w:lineRule="auto"/>
+        <w:rPr>
+          <w:rFonts w:ascii="Consolas" w:hAnsi="Consolas" w:cs="Consolas"/>
+          <w:color w:val="000000"/>
+          <w:sz w:val="19"/>
+          <w:szCs w:val="19"/>
+          <w:lang w:val="en-CA"/>
+        </w:rPr>
+      </w:pPr>
+    </w:p>
+    <w:p>
+      <w:pPr>
+        <w:autoSpaceDE w:val="0"/>
+        <w:autoSpaceDN w:val="0"/>
+        <w:adjustRightInd w:val="0"/>
+        <w:spacing w:after="0" w:line="240" w:lineRule="auto"/>
+        <w:rPr>
+          <w:rFonts w:ascii="Consolas" w:hAnsi="Consolas" w:cs="Consolas"/>
+          <w:color w:val="FF0000"/>
+          <w:sz w:val="19"/>
+          <w:szCs w:val="19"/>
+          <w:lang w:val="en-CA"/>
+        </w:rPr>
+      </w:pPr>
+      <w:r>
+        <w:rPr>
+          <w:rFonts w:ascii="Consolas" w:hAnsi="Consolas" w:cs="Consolas"/>
+          <w:color w:val="008000"/>
+          <w:sz w:val="19"/>
+          <w:szCs w:val="19"/>
+          <w:lang w:val="en-CA"/>
+        </w:rPr>
+        <w:t xml:space="preserve">Enter the high value for day 2: </w:t>
+      </w:r>
+      <w:r>
+        <w:rPr>
+          <w:rFonts w:ascii="Consolas" w:hAnsi="Consolas" w:cs="Consolas"/>
+          <w:b/>
+          <w:bCs/>
+          <w:color w:val="FF0000"/>
+          <w:sz w:val="19"/>
+          <w:szCs w:val="19"/>
+          <w:lang w:val="en-CA"/>
+        </w:rPr>
+        <w:t>9</w:t>
+      </w:r>
+    </w:p>
+    <w:p>
+      <w:pPr>
+        <w:autoSpaceDE w:val="0"/>
+        <w:autoSpaceDN w:val="0"/>
+        <w:adjustRightInd w:val="0"/>
+        <w:spacing w:after="0" w:line="240" w:lineRule="auto"/>
+        <w:rPr>
+          <w:rFonts w:ascii="Consolas" w:hAnsi="Consolas" w:cs="Consolas"/>
+          <w:color w:val="000000"/>
+          <w:sz w:val="19"/>
+          <w:szCs w:val="19"/>
+          <w:lang w:val="en-CA"/>
+        </w:rPr>
+      </w:pPr>
+    </w:p>
+    <w:p>
+      <w:pPr>
+        <w:autoSpaceDE w:val="0"/>
+        <w:autoSpaceDN w:val="0"/>
+        <w:adjustRightInd w:val="0"/>
+        <w:spacing w:after="0" w:line="240" w:lineRule="auto"/>
+        <w:rPr>
+          <w:rFonts w:ascii="Consolas" w:hAnsi="Consolas" w:cs="Consolas"/>
+          <w:color w:val="000000"/>
+          <w:sz w:val="19"/>
+          <w:szCs w:val="19"/>
+          <w:lang w:val="en-CA"/>
+        </w:rPr>
+      </w:pPr>
+      <w:r>
+        <w:rPr>
+          <w:rFonts w:ascii="Consolas" w:hAnsi="Consolas" w:cs="Consolas"/>
+          <w:color w:val="008000"/>
+          <w:sz w:val="19"/>
+          <w:szCs w:val="19"/>
+          <w:lang w:val="en-CA"/>
+        </w:rPr>
+        <w:t xml:space="preserve">Enter the low value for day 2: </w:t>
+      </w:r>
+      <w:r>
+        <w:rPr>
+          <w:rFonts w:ascii="Consolas" w:hAnsi="Consolas" w:cs="Consolas"/>
+          <w:b/>
+          <w:bCs/>
+          <w:color w:val="FF0000"/>
+          <w:sz w:val="19"/>
+          <w:szCs w:val="19"/>
+          <w:lang w:val="en-CA"/>
+        </w:rPr>
+        <w:t>-4</w:t>
+      </w:r>
+    </w:p>
+    <w:p>
+      <w:pPr>
+        <w:autoSpaceDE w:val="0"/>
+        <w:autoSpaceDN w:val="0"/>
+        <w:adjustRightInd w:val="0"/>
+        <w:spacing w:after="0" w:line="240" w:lineRule="auto"/>
+        <w:rPr>
+          <w:rFonts w:ascii="Consolas" w:hAnsi="Consolas" w:cs="Consolas"/>
+          <w:color w:val="000000"/>
+          <w:sz w:val="19"/>
+          <w:szCs w:val="19"/>
+          <w:lang w:val="en-CA"/>
+        </w:rPr>
+      </w:pPr>
+    </w:p>
+    <w:p>
+      <w:pPr>
+        <w:autoSpaceDE w:val="0"/>
+        <w:autoSpaceDN w:val="0"/>
+        <w:adjustRightInd w:val="0"/>
+        <w:spacing w:after="0" w:line="240" w:lineRule="auto"/>
+        <w:rPr>
+          <w:rFonts w:ascii="Consolas" w:hAnsi="Consolas" w:cs="Consolas"/>
+          <w:color w:val="000000"/>
+          <w:sz w:val="19"/>
+          <w:szCs w:val="19"/>
+          <w:lang w:val="en-CA"/>
+        </w:rPr>
+      </w:pPr>
+      <w:r>
+        <w:rPr>
+          <w:rFonts w:ascii="Consolas" w:hAnsi="Consolas" w:cs="Consolas"/>
+          <w:color w:val="008000"/>
+          <w:sz w:val="19"/>
+          <w:szCs w:val="19"/>
+          <w:lang w:val="en-CA"/>
+        </w:rPr>
+        <w:t xml:space="preserve">Enter the high value for day 3: </w:t>
+      </w:r>
+      <w:r>
+        <w:rPr>
+          <w:rFonts w:ascii="Consolas" w:hAnsi="Consolas" w:cs="Consolas"/>
+          <w:b/>
+          <w:bCs/>
+          <w:color w:val="FF0000"/>
+          <w:sz w:val="19"/>
+          <w:szCs w:val="19"/>
+          <w:lang w:val="en-CA"/>
+        </w:rPr>
+        <w:t>11</w:t>
+      </w:r>
+    </w:p>
+    <w:p>
+      <w:pPr>
+        <w:autoSpaceDE w:val="0"/>
+        <w:autoSpaceDN w:val="0"/>
+        <w:adjustRightInd w:val="0"/>
+        <w:spacing w:after="0" w:line="240" w:lineRule="auto"/>
+        <w:rPr>
+          <w:rFonts w:ascii="Consolas" w:hAnsi="Consolas" w:cs="Consolas"/>
+          <w:color w:val="000000"/>
+          <w:sz w:val="19"/>
+          <w:szCs w:val="19"/>
+          <w:lang w:val="en-CA"/>
+        </w:rPr>
+      </w:pPr>
+    </w:p>
+    <w:p>
+      <w:pPr>
+        <w:autoSpaceDE w:val="0"/>
+        <w:autoSpaceDN w:val="0"/>
+        <w:adjustRightInd w:val="0"/>
+        <w:spacing w:after="0" w:line="240" w:lineRule="auto"/>
+        <w:rPr>
+          <w:rFonts w:ascii="Consolas" w:hAnsi="Consolas" w:cs="Consolas"/>
+          <w:b/>
+          <w:bCs/>
+          <w:color w:val="FF0000"/>
+          <w:sz w:val="19"/>
+          <w:szCs w:val="19"/>
+          <w:lang w:val="en-CA"/>
+        </w:rPr>
+      </w:pPr>
+      <w:r>
+        <w:rPr>
+          <w:rFonts w:ascii="Consolas" w:hAnsi="Consolas" w:cs="Consolas"/>
+          <w:color w:val="008000"/>
+          <w:sz w:val="19"/>
+          <w:szCs w:val="19"/>
+          <w:lang w:val="en-CA"/>
+        </w:rPr>
+        <w:t xml:space="preserve">Enter the low value for day 3: </w:t>
+      </w:r>
+      <w:r>
+        <w:rPr>
+          <w:rFonts w:ascii="Consolas" w:hAnsi="Consolas" w:cs="Consolas"/>
+          <w:b/>
+          <w:bCs/>
+          <w:color w:val="FF0000"/>
+          <w:sz w:val="19"/>
+          <w:szCs w:val="19"/>
+          <w:lang w:val="en-CA"/>
+        </w:rPr>
+        <w:t>5</w:t>
+      </w:r>
+    </w:p>
+    <w:p>
+      <w:pPr>
+        <w:autoSpaceDE w:val="0"/>
+        <w:autoSpaceDN w:val="0"/>
+        <w:adjustRightInd w:val="0"/>
+        <w:spacing w:after="0" w:line="240" w:lineRule="auto"/>
+        <w:rPr>
+          <w:rFonts w:ascii="Consolas" w:hAnsi="Consolas" w:cs="Consolas"/>
+          <w:color w:val="000000"/>
+          <w:sz w:val="19"/>
+          <w:szCs w:val="19"/>
+          <w:lang w:val="en-CA"/>
+        </w:rPr>
+      </w:pPr>
+    </w:p>
+    <w:p>
+      <w:pPr>
+        <w:autoSpaceDE w:val="0"/>
+        <w:autoSpaceDN w:val="0"/>
+        <w:adjustRightInd w:val="0"/>
+        <w:spacing w:after="0" w:line="240" w:lineRule="auto"/>
+        <w:rPr>
+          <w:rFonts w:ascii="Consolas" w:hAnsi="Consolas" w:cs="Consolas"/>
+          <w:color w:val="008000"/>
+          <w:sz w:val="19"/>
+          <w:szCs w:val="19"/>
+          <w:lang w:val="en-CA"/>
+        </w:rPr>
+      </w:pPr>
+      <w:r>
+        <w:rPr>
+          <w:rFonts w:ascii="Consolas" w:hAnsi="Consolas" w:cs="Consolas"/>
+          <w:color w:val="008000"/>
+          <w:sz w:val="19"/>
+          <w:szCs w:val="19"/>
+          <w:lang w:val="en-CA"/>
+        </w:rPr>
+        <w:t>The average (mean) temperature was: 4.50</w:t>
+      </w:r>
+    </w:p>
+    <w:p>
+      <w:pPr>
+        <w:autoSpaceDE w:val="0"/>
+        <w:autoSpaceDN w:val="0"/>
+        <w:adjustRightInd w:val="0"/>
+        <w:spacing w:after="0" w:line="240" w:lineRule="auto"/>
+        <w:rPr>
+          <w:rFonts w:ascii="Consolas" w:hAnsi="Consolas" w:cs="Consolas"/>
+          <w:color w:val="000000"/>
+          <w:sz w:val="19"/>
+          <w:szCs w:val="19"/>
+          <w:lang w:val="en-CA"/>
+        </w:rPr>
+      </w:pPr>
+    </w:p>
+    <w:p>
+      <w:pPr>
+        <w:pStyle w:val="Heading2"/>
+        <w:rPr>
+          <w:rFonts w:eastAsia="Times New Roman"/>
+        </w:rPr>
+      </w:pPr>
+      <w:r>
+        <w:rPr>
+          <w:rFonts w:eastAsia="Times New Roman"/>
+        </w:rPr>
+        <w:t xml:space="preserve">Output Example with Errors Handled </w:t>
+      </w:r>
+      <w:r>
+        <w:rPr>
+          <w:rFonts w:eastAsia="Times New Roman"/>
+          <w:b/>
+          <w:bCs/>
+          <w:i/>
+          <w:iCs/>
+          <w:color w:val="FF0000"/>
+        </w:rPr>
+        <w:t>(use this data for submission)</w:t>
+      </w:r>
+    </w:p>
+    <w:p>
+      <w:pPr>
+        <w:autoSpaceDE w:val="0"/>
+        <w:autoSpaceDN w:val="0"/>
+        <w:adjustRightInd w:val="0"/>
+        <w:spacing w:after="0" w:line="240" w:lineRule="auto"/>
+        <w:rPr>
+          <w:rFonts w:ascii="Consolas" w:hAnsi="Consolas" w:cs="Consolas"/>
+          <w:color w:val="000000"/>
+          <w:sz w:val="19"/>
+          <w:szCs w:val="19"/>
+          <w:lang w:val="en-CA"/>
+        </w:rPr>
+      </w:pPr>
+      <w:r>
+        <w:rPr>
+          <w:rFonts w:ascii="Consolas" w:hAnsi="Consolas" w:cs="Consolas"/>
+          <w:color w:val="008000"/>
+          <w:sz w:val="19"/>
+          <w:szCs w:val="19"/>
+          <w:lang w:val="en-CA"/>
         </w:rPr>
         <w:t>---=== IPC Temperature Analyzer ===---</w:t>
       </w:r>
     </w:p>
     <w:p>
       <w:pPr>
-        <w:spacing w:before="100" w:beforeAutospacing="1" w:after="100" w:afterAutospacing="1" w:line="240" w:lineRule="auto"/>
-        <w:textAlignment w:val="baseline"/>
-        <w:rPr>
-          <w:rFonts w:ascii="Consolas" w:eastAsia="Times New Roman" w:hAnsi="Consolas" w:cs="Arial"/>
-          <w:color w:val="70AD47" w:themeColor="accent6"/>
-          <w:sz w:val="24"/>
-          <w:szCs w:val="24"/>
-        </w:rPr>
-      </w:pPr>
-      <w:r>
-        <w:rPr>
-          <w:rFonts w:ascii="Consolas" w:eastAsia="Times New Roman" w:hAnsi="Consolas" w:cs="Arial"/>
-          <w:color w:val="70AD47" w:themeColor="accent6"/>
-          <w:sz w:val="24"/>
-          <w:szCs w:val="24"/>
-        </w:rPr>
-        <w:t>Enter the high value for day 1: 8</w:t>
-      </w:r>
-    </w:p>
-    <w:p>
-      <w:pPr>
-        <w:spacing w:before="100" w:beforeAutospacing="1" w:after="100" w:afterAutospacing="1" w:line="240" w:lineRule="auto"/>
-        <w:textAlignment w:val="baseline"/>
-        <w:rPr>
-          <w:rFonts w:ascii="Consolas" w:eastAsia="Times New Roman" w:hAnsi="Consolas" w:cs="Arial"/>
-          <w:color w:val="70AD47" w:themeColor="accent6"/>
-          <w:sz w:val="24"/>
-          <w:szCs w:val="24"/>
-        </w:rPr>
-      </w:pPr>
-      <w:r>
-        <w:rPr>
-          <w:rFonts w:ascii="Consolas" w:eastAsia="Times New Roman" w:hAnsi="Consolas" w:cs="Arial"/>
-          <w:color w:val="70AD47" w:themeColor="accent6"/>
-          <w:sz w:val="24"/>
-          <w:szCs w:val="24"/>
-        </w:rPr>
-        <w:t>Enter the low value for day 1: -2</w:t>
-      </w:r>
-    </w:p>
-    <w:p>
-      <w:pPr>
-        <w:spacing w:before="100" w:beforeAutospacing="1" w:after="100" w:afterAutospacing="1" w:line="240" w:lineRule="auto"/>
-        <w:textAlignment w:val="baseline"/>
-        <w:rPr>
-          <w:rFonts w:ascii="Consolas" w:eastAsia="Times New Roman" w:hAnsi="Consolas" w:cs="Arial"/>
-          <w:color w:val="70AD47" w:themeColor="accent6"/>
-          <w:sz w:val="24"/>
-          <w:szCs w:val="24"/>
-        </w:rPr>
-      </w:pPr>
-      <w:r>
-        <w:rPr>
-          <w:rFonts w:ascii="Consolas" w:eastAsia="Times New Roman" w:hAnsi="Consolas" w:cs="Arial"/>
-          <w:color w:val="70AD47" w:themeColor="accent6"/>
-          <w:sz w:val="24"/>
-          <w:szCs w:val="24"/>
+        <w:autoSpaceDE w:val="0"/>
+        <w:autoSpaceDN w:val="0"/>
+        <w:adjustRightInd w:val="0"/>
+        <w:spacing w:after="0" w:line="240" w:lineRule="auto"/>
+        <w:rPr>
+          <w:rFonts w:ascii="Consolas" w:hAnsi="Consolas" w:cs="Consolas"/>
+          <w:color w:val="000000"/>
+          <w:sz w:val="19"/>
+          <w:szCs w:val="19"/>
+          <w:lang w:val="en-CA"/>
+        </w:rPr>
+      </w:pPr>
+      <w:r>
+        <w:rPr>
+          <w:rFonts w:ascii="Consolas" w:hAnsi="Consolas" w:cs="Consolas"/>
+          <w:color w:val="008000"/>
+          <w:sz w:val="19"/>
+          <w:szCs w:val="19"/>
+          <w:lang w:val="en-CA"/>
+        </w:rPr>
+        <w:t xml:space="preserve">Enter the high value for day 1: </w:t>
+      </w:r>
+      <w:r>
+        <w:rPr>
+          <w:rFonts w:ascii="Consolas" w:hAnsi="Consolas" w:cs="Consolas"/>
+          <w:b/>
+          <w:bCs/>
+          <w:color w:val="FF0000"/>
+          <w:sz w:val="19"/>
+          <w:szCs w:val="19"/>
+          <w:lang w:val="en-CA"/>
+        </w:rPr>
+        <w:t>8</w:t>
+      </w:r>
+    </w:p>
+    <w:p>
+      <w:pPr>
+        <w:autoSpaceDE w:val="0"/>
+        <w:autoSpaceDN w:val="0"/>
+        <w:adjustRightInd w:val="0"/>
+        <w:spacing w:after="0" w:line="240" w:lineRule="auto"/>
+        <w:rPr>
+          <w:rFonts w:ascii="Consolas" w:hAnsi="Consolas" w:cs="Consolas"/>
+          <w:color w:val="000000"/>
+          <w:sz w:val="19"/>
+          <w:szCs w:val="19"/>
+          <w:lang w:val="en-CA"/>
+        </w:rPr>
+      </w:pPr>
+    </w:p>
+    <w:p>
+      <w:pPr>
+        <w:autoSpaceDE w:val="0"/>
+        <w:autoSpaceDN w:val="0"/>
+        <w:adjustRightInd w:val="0"/>
+        <w:spacing w:after="0" w:line="240" w:lineRule="auto"/>
+        <w:rPr>
+          <w:rFonts w:ascii="Consolas" w:hAnsi="Consolas" w:cs="Consolas"/>
+          <w:color w:val="000000"/>
+          <w:sz w:val="19"/>
+          <w:szCs w:val="19"/>
+          <w:lang w:val="en-CA"/>
+        </w:rPr>
+      </w:pPr>
+      <w:r>
+        <w:rPr>
+          <w:rFonts w:ascii="Consolas" w:hAnsi="Consolas" w:cs="Consolas"/>
+          <w:color w:val="008000"/>
+          <w:sz w:val="19"/>
+          <w:szCs w:val="19"/>
+          <w:lang w:val="en-CA"/>
+        </w:rPr>
+        <w:t xml:space="preserve">Enter the low value for day 1: </w:t>
+      </w:r>
+      <w:r>
+        <w:rPr>
+          <w:rFonts w:ascii="Consolas" w:hAnsi="Consolas" w:cs="Consolas"/>
+          <w:b/>
+          <w:bCs/>
+          <w:color w:val="FF0000"/>
+          <w:sz w:val="19"/>
+          <w:szCs w:val="19"/>
+          <w:lang w:val="en-CA"/>
+        </w:rPr>
+        <w:t>-2</w:t>
+      </w:r>
+    </w:p>
+    <w:p>
+      <w:pPr>
+        <w:autoSpaceDE w:val="0"/>
+        <w:autoSpaceDN w:val="0"/>
+        <w:adjustRightInd w:val="0"/>
+        <w:spacing w:after="0" w:line="240" w:lineRule="auto"/>
+        <w:rPr>
+          <w:rFonts w:ascii="Consolas" w:hAnsi="Consolas" w:cs="Consolas"/>
+          <w:color w:val="000000"/>
+          <w:sz w:val="19"/>
+          <w:szCs w:val="19"/>
+          <w:lang w:val="en-CA"/>
+        </w:rPr>
+      </w:pPr>
+    </w:p>
+    <w:p>
+      <w:pPr>
+        <w:autoSpaceDE w:val="0"/>
+        <w:autoSpaceDN w:val="0"/>
+        <w:adjustRightInd w:val="0"/>
+        <w:spacing w:after="0" w:line="240" w:lineRule="auto"/>
+        <w:rPr>
+          <w:rFonts w:ascii="Consolas" w:hAnsi="Consolas" w:cs="Consolas"/>
+          <w:color w:val="000000"/>
+          <w:sz w:val="19"/>
+          <w:szCs w:val="19"/>
+          <w:lang w:val="en-CA"/>
+        </w:rPr>
+      </w:pPr>
+      <w:r>
+        <w:rPr>
+          <w:rFonts w:ascii="Consolas" w:hAnsi="Consolas" w:cs="Consolas"/>
+          <w:color w:val="008000"/>
+          <w:sz w:val="19"/>
+          <w:szCs w:val="19"/>
+          <w:lang w:val="en-CA"/>
         </w:rPr>
         <w:t xml:space="preserve">Enter the high value for day 2: </w:t>
       </w:r>
       <w:r>
         <w:rPr>
-          <w:rFonts w:ascii="Consolas" w:eastAsia="Times New Roman" w:hAnsi="Consolas" w:cs="Arial"/>
+          <w:rFonts w:ascii="Consolas" w:hAnsi="Consolas" w:cs="Consolas"/>
+          <w:b/>
+          <w:bCs/>
           <w:color w:val="FF0000"/>
-          <w:sz w:val="24"/>
-          <w:szCs w:val="24"/>
+          <w:sz w:val="19"/>
+          <w:szCs w:val="19"/>
+          <w:lang w:val="en-CA"/>
         </w:rPr>
         <w:t>41</w:t>
       </w:r>
     </w:p>
     <w:p>
       <w:pPr>
-        <w:spacing w:before="100" w:beforeAutospacing="1" w:after="100" w:afterAutospacing="1" w:line="240" w:lineRule="auto"/>
-        <w:textAlignment w:val="baseline"/>
-        <w:rPr>
-          <w:rFonts w:ascii="Consolas" w:eastAsia="Times New Roman" w:hAnsi="Consolas" w:cs="Arial"/>
-          <w:color w:val="70AD47" w:themeColor="accent6"/>
-          <w:sz w:val="24"/>
-          <w:szCs w:val="24"/>
-        </w:rPr>
-      </w:pPr>
-      <w:r>
-        <w:rPr>
-          <w:rFonts w:ascii="Consolas" w:eastAsia="Times New Roman" w:hAnsi="Consolas" w:cs="Arial"/>
-          <w:color w:val="70AD47" w:themeColor="accent6"/>
-          <w:sz w:val="24"/>
-          <w:szCs w:val="24"/>
+        <w:autoSpaceDE w:val="0"/>
+        <w:autoSpaceDN w:val="0"/>
+        <w:adjustRightInd w:val="0"/>
+        <w:spacing w:after="0" w:line="240" w:lineRule="auto"/>
+        <w:rPr>
+          <w:rFonts w:ascii="Consolas" w:hAnsi="Consolas" w:cs="Consolas"/>
+          <w:color w:val="000000"/>
+          <w:sz w:val="19"/>
+          <w:szCs w:val="19"/>
+          <w:lang w:val="en-CA"/>
+        </w:rPr>
+      </w:pPr>
+    </w:p>
+    <w:p>
+      <w:pPr>
+        <w:autoSpaceDE w:val="0"/>
+        <w:autoSpaceDN w:val="0"/>
+        <w:adjustRightInd w:val="0"/>
+        <w:spacing w:after="0" w:line="240" w:lineRule="auto"/>
+        <w:rPr>
+          <w:rFonts w:ascii="Consolas" w:hAnsi="Consolas" w:cs="Consolas"/>
+          <w:color w:val="FF0000"/>
+          <w:sz w:val="19"/>
+          <w:szCs w:val="19"/>
+          <w:lang w:val="en-CA"/>
+        </w:rPr>
+      </w:pPr>
+      <w:r>
+        <w:rPr>
+          <w:rFonts w:ascii="Consolas" w:hAnsi="Consolas" w:cs="Consolas"/>
+          <w:color w:val="008000"/>
+          <w:sz w:val="19"/>
+          <w:szCs w:val="19"/>
+          <w:lang w:val="en-CA"/>
         </w:rPr>
         <w:t xml:space="preserve">Enter the low value for day 2: </w:t>
       </w:r>
       <w:r>
         <w:rPr>
-          <w:rFonts w:ascii="Consolas" w:eastAsia="Times New Roman" w:hAnsi="Consolas" w:cs="Arial"/>
+          <w:rFonts w:ascii="Consolas" w:hAnsi="Consolas" w:cs="Consolas"/>
+          <w:b/>
+          <w:bCs/>
           <w:color w:val="FF0000"/>
-          <w:sz w:val="24"/>
-          <w:szCs w:val="24"/>
+          <w:sz w:val="19"/>
+          <w:szCs w:val="19"/>
+          <w:lang w:val="en-CA"/>
         </w:rPr>
         <w:t>-4</w:t>
       </w:r>
     </w:p>
     <w:p>
       <w:pPr>
-        <w:spacing w:before="100" w:beforeAutospacing="1" w:after="100" w:afterAutospacing="1" w:line="240" w:lineRule="auto"/>
-        <w:textAlignment w:val="baseline"/>
-        <w:rPr>
-          <w:rFonts w:ascii="Consolas" w:eastAsia="Times New Roman" w:hAnsi="Consolas" w:cs="Arial"/>
-          <w:color w:val="70AD47" w:themeColor="accent6"/>
-          <w:sz w:val="24"/>
-          <w:szCs w:val="24"/>
-        </w:rPr>
-      </w:pPr>
-      <w:r>
-        <w:rPr>
-          <w:rFonts w:ascii="Consolas" w:eastAsia="Times New Roman" w:hAnsi="Consolas" w:cs="Arial"/>
-          <w:color w:val="70AD47" w:themeColor="accent6"/>
-          <w:sz w:val="24"/>
-          <w:szCs w:val="24"/>
+        <w:autoSpaceDE w:val="0"/>
+        <w:autoSpaceDN w:val="0"/>
+        <w:adjustRightInd w:val="0"/>
+        <w:spacing w:after="0" w:line="240" w:lineRule="auto"/>
+        <w:rPr>
+          <w:rFonts w:ascii="Consolas" w:hAnsi="Consolas" w:cs="Consolas"/>
+          <w:color w:val="000000"/>
+          <w:sz w:val="19"/>
+          <w:szCs w:val="19"/>
+          <w:lang w:val="en-CA"/>
+        </w:rPr>
+      </w:pPr>
+    </w:p>
+    <w:p>
+      <w:pPr>
+        <w:autoSpaceDE w:val="0"/>
+        <w:autoSpaceDN w:val="0"/>
+        <w:adjustRightInd w:val="0"/>
+        <w:spacing w:after="0" w:line="240" w:lineRule="auto"/>
+        <w:rPr>
+          <w:rFonts w:ascii="Consolas" w:hAnsi="Consolas" w:cs="Consolas"/>
+          <w:color w:val="000000"/>
+          <w:sz w:val="19"/>
+          <w:szCs w:val="19"/>
+          <w:lang w:val="en-CA"/>
+        </w:rPr>
+      </w:pPr>
+      <w:r>
+        <w:rPr>
+          <w:rFonts w:ascii="Consolas" w:hAnsi="Consolas" w:cs="Consolas"/>
+          <w:color w:val="008000"/>
+          <w:sz w:val="19"/>
+          <w:szCs w:val="19"/>
+          <w:lang w:val="en-CA"/>
         </w:rPr>
         <w:t>Incorrect values, temperatures must be in the range -40 to 40, high must be greater than low.</w:t>
       </w:r>
     </w:p>
     <w:p>
       <w:pPr>
-        <w:spacing w:before="100" w:beforeAutospacing="1" w:after="100" w:afterAutospacing="1" w:line="240" w:lineRule="auto"/>
-        <w:textAlignment w:val="baseline"/>
-        <w:rPr>
-          <w:rFonts w:ascii="Consolas" w:eastAsia="Times New Roman" w:hAnsi="Consolas" w:cs="Arial"/>
-          <w:color w:val="70AD47" w:themeColor="accent6"/>
-          <w:sz w:val="24"/>
-          <w:szCs w:val="24"/>
-        </w:rPr>
-      </w:pPr>
-      <w:r>
-        <w:rPr>
-          <w:rFonts w:ascii="Consolas" w:eastAsia="Times New Roman" w:hAnsi="Consolas" w:cs="Arial"/>
-          <w:color w:val="70AD47" w:themeColor="accent6"/>
-          <w:sz w:val="24"/>
-          <w:szCs w:val="24"/>
-        </w:rPr>
-        <w:t>Enter the high value for day 2: 9</w:t>
-      </w:r>
-    </w:p>
-    <w:p>
-      <w:pPr>
-        <w:spacing w:before="100" w:beforeAutospacing="1" w:after="100" w:afterAutospacing="1" w:line="240" w:lineRule="auto"/>
-        <w:textAlignment w:val="baseline"/>
-        <w:rPr>
-          <w:rFonts w:ascii="Consolas" w:eastAsia="Times New Roman" w:hAnsi="Consolas" w:cs="Arial"/>
-          <w:color w:val="70AD47" w:themeColor="accent6"/>
-          <w:sz w:val="24"/>
-          <w:szCs w:val="24"/>
-        </w:rPr>
-      </w:pPr>
-      <w:r>
-        <w:rPr>
-          <w:rFonts w:ascii="Consolas" w:eastAsia="Times New Roman" w:hAnsi="Consolas" w:cs="Arial"/>
-          <w:color w:val="70AD47" w:themeColor="accent6"/>
-          <w:sz w:val="24"/>
-          <w:szCs w:val="24"/>
-        </w:rPr>
-        <w:t>Enter the low value for day 2: -4</w:t>
-      </w:r>
-    </w:p>
-    <w:p>
-      <w:pPr>
-        <w:spacing w:before="100" w:beforeAutospacing="1" w:after="100" w:afterAutospacing="1" w:line="240" w:lineRule="auto"/>
-        <w:textAlignment w:val="baseline"/>
-        <w:rPr>
-          <w:rFonts w:ascii="Consolas" w:eastAsia="Times New Roman" w:hAnsi="Consolas" w:cs="Arial"/>
-          <w:color w:val="70AD47" w:themeColor="accent6"/>
-          <w:sz w:val="24"/>
-          <w:szCs w:val="24"/>
-        </w:rPr>
-      </w:pPr>
-      <w:r>
-        <w:rPr>
-          <w:rFonts w:ascii="Consolas" w:eastAsia="Times New Roman" w:hAnsi="Consolas" w:cs="Arial"/>
-          <w:color w:val="70AD47" w:themeColor="accent6"/>
-          <w:sz w:val="24"/>
-          <w:szCs w:val="24"/>
+        <w:autoSpaceDE w:val="0"/>
+        <w:autoSpaceDN w:val="0"/>
+        <w:adjustRightInd w:val="0"/>
+        <w:spacing w:after="0" w:line="240" w:lineRule="auto"/>
+        <w:rPr>
+          <w:rFonts w:ascii="Consolas" w:hAnsi="Consolas" w:cs="Consolas"/>
+          <w:color w:val="000000"/>
+          <w:sz w:val="19"/>
+          <w:szCs w:val="19"/>
+          <w:lang w:val="en-CA"/>
+        </w:rPr>
+      </w:pPr>
+    </w:p>
+    <w:p>
+      <w:pPr>
+        <w:autoSpaceDE w:val="0"/>
+        <w:autoSpaceDN w:val="0"/>
+        <w:adjustRightInd w:val="0"/>
+        <w:spacing w:after="0" w:line="240" w:lineRule="auto"/>
+        <w:rPr>
+          <w:rFonts w:ascii="Consolas" w:hAnsi="Consolas" w:cs="Consolas"/>
+          <w:color w:val="FF0000"/>
+          <w:sz w:val="19"/>
+          <w:szCs w:val="19"/>
+          <w:lang w:val="en-CA"/>
+        </w:rPr>
+      </w:pPr>
+      <w:r>
+        <w:rPr>
+          <w:rFonts w:ascii="Consolas" w:hAnsi="Consolas" w:cs="Consolas"/>
+          <w:color w:val="008000"/>
+          <w:sz w:val="19"/>
+          <w:szCs w:val="19"/>
+          <w:lang w:val="en-CA"/>
+        </w:rPr>
+        <w:t xml:space="preserve">Enter the high value for day 2: </w:t>
+      </w:r>
+      <w:r>
+        <w:rPr>
+          <w:rFonts w:ascii="Consolas" w:hAnsi="Consolas" w:cs="Consolas"/>
+          <w:b/>
+          <w:bCs/>
+          <w:color w:val="FF0000"/>
+          <w:sz w:val="19"/>
+          <w:szCs w:val="19"/>
+          <w:lang w:val="en-CA"/>
+        </w:rPr>
+        <w:t>9</w:t>
+      </w:r>
+    </w:p>
+    <w:p>
+      <w:pPr>
+        <w:autoSpaceDE w:val="0"/>
+        <w:autoSpaceDN w:val="0"/>
+        <w:adjustRightInd w:val="0"/>
+        <w:spacing w:after="0" w:line="240" w:lineRule="auto"/>
+        <w:rPr>
+          <w:rFonts w:ascii="Consolas" w:hAnsi="Consolas" w:cs="Consolas"/>
+          <w:color w:val="000000"/>
+          <w:sz w:val="19"/>
+          <w:szCs w:val="19"/>
+          <w:lang w:val="en-CA"/>
+        </w:rPr>
+      </w:pPr>
+    </w:p>
+    <w:p>
+      <w:pPr>
+        <w:autoSpaceDE w:val="0"/>
+        <w:autoSpaceDN w:val="0"/>
+        <w:adjustRightInd w:val="0"/>
+        <w:spacing w:after="0" w:line="240" w:lineRule="auto"/>
+        <w:rPr>
+          <w:rFonts w:ascii="Consolas" w:hAnsi="Consolas" w:cs="Consolas"/>
+          <w:color w:val="000000"/>
+          <w:sz w:val="19"/>
+          <w:szCs w:val="19"/>
+          <w:lang w:val="en-CA"/>
+        </w:rPr>
+      </w:pPr>
+      <w:r>
+        <w:rPr>
+          <w:rFonts w:ascii="Consolas" w:hAnsi="Consolas" w:cs="Consolas"/>
+          <w:color w:val="008000"/>
+          <w:sz w:val="19"/>
+          <w:szCs w:val="19"/>
+          <w:lang w:val="en-CA"/>
+        </w:rPr>
+        <w:t xml:space="preserve">Enter the low value for day 2: </w:t>
+      </w:r>
+      <w:r>
+        <w:rPr>
+          <w:rFonts w:ascii="Consolas" w:hAnsi="Consolas" w:cs="Consolas"/>
+          <w:b/>
+          <w:bCs/>
+          <w:color w:val="FF0000"/>
+          <w:sz w:val="19"/>
+          <w:szCs w:val="19"/>
+          <w:lang w:val="en-CA"/>
+        </w:rPr>
+        <w:t>-4</w:t>
+      </w:r>
+    </w:p>
+    <w:p>
+      <w:pPr>
+        <w:autoSpaceDE w:val="0"/>
+        <w:autoSpaceDN w:val="0"/>
+        <w:adjustRightInd w:val="0"/>
+        <w:spacing w:after="0" w:line="240" w:lineRule="auto"/>
+        <w:rPr>
+          <w:rFonts w:ascii="Consolas" w:hAnsi="Consolas" w:cs="Consolas"/>
+          <w:color w:val="000000"/>
+          <w:sz w:val="19"/>
+          <w:szCs w:val="19"/>
+          <w:lang w:val="en-CA"/>
+        </w:rPr>
+      </w:pPr>
+    </w:p>
+    <w:p>
+      <w:pPr>
+        <w:autoSpaceDE w:val="0"/>
+        <w:autoSpaceDN w:val="0"/>
+        <w:adjustRightInd w:val="0"/>
+        <w:spacing w:after="0" w:line="240" w:lineRule="auto"/>
+        <w:rPr>
+          <w:rFonts w:ascii="Consolas" w:hAnsi="Consolas" w:cs="Consolas"/>
+          <w:color w:val="000000"/>
+          <w:sz w:val="19"/>
+          <w:szCs w:val="19"/>
+          <w:lang w:val="en-CA"/>
+        </w:rPr>
+      </w:pPr>
+      <w:r>
+        <w:rPr>
+          <w:rFonts w:ascii="Consolas" w:hAnsi="Consolas" w:cs="Consolas"/>
+          <w:color w:val="008000"/>
+          <w:sz w:val="19"/>
+          <w:szCs w:val="19"/>
+          <w:lang w:val="en-CA"/>
         </w:rPr>
         <w:t xml:space="preserve">Enter the high value for day 3: </w:t>
       </w:r>
       <w:r>
         <w:rPr>
-          <w:rFonts w:ascii="Consolas" w:eastAsia="Times New Roman" w:hAnsi="Consolas" w:cs="Arial"/>
+          <w:rFonts w:ascii="Consolas" w:hAnsi="Consolas" w:cs="Consolas"/>
+          <w:b/>
+          <w:bCs/>
           <w:color w:val="FF0000"/>
-          <w:sz w:val="24"/>
-          <w:szCs w:val="24"/>
+          <w:sz w:val="19"/>
+          <w:szCs w:val="19"/>
+          <w:lang w:val="en-CA"/>
         </w:rPr>
         <w:t>5</w:t>
       </w:r>
     </w:p>
     <w:p>
       <w:pPr>
-        <w:spacing w:before="100" w:beforeAutospacing="1" w:after="100" w:afterAutospacing="1" w:line="240" w:lineRule="auto"/>
-        <w:textAlignment w:val="baseline"/>
-        <w:rPr>
-          <w:rFonts w:ascii="Consolas" w:eastAsia="Times New Roman" w:hAnsi="Consolas" w:cs="Arial"/>
-          <w:color w:val="70AD47" w:themeColor="accent6"/>
-          <w:sz w:val="24"/>
-          <w:szCs w:val="24"/>
-        </w:rPr>
-      </w:pPr>
-      <w:r>
-        <w:rPr>
-          <w:rFonts w:ascii="Consolas" w:eastAsia="Times New Roman" w:hAnsi="Consolas" w:cs="Arial"/>
-          <w:color w:val="70AD47" w:themeColor="accent6"/>
-          <w:sz w:val="24"/>
-          <w:szCs w:val="24"/>
+        <w:autoSpaceDE w:val="0"/>
+        <w:autoSpaceDN w:val="0"/>
+        <w:adjustRightInd w:val="0"/>
+        <w:spacing w:after="0" w:line="240" w:lineRule="auto"/>
+        <w:rPr>
+          <w:rFonts w:ascii="Consolas" w:hAnsi="Consolas" w:cs="Consolas"/>
+          <w:color w:val="000000"/>
+          <w:sz w:val="19"/>
+          <w:szCs w:val="19"/>
+          <w:lang w:val="en-CA"/>
+        </w:rPr>
+      </w:pPr>
+    </w:p>
+    <w:p>
+      <w:pPr>
+        <w:autoSpaceDE w:val="0"/>
+        <w:autoSpaceDN w:val="0"/>
+        <w:adjustRightInd w:val="0"/>
+        <w:spacing w:after="0" w:line="240" w:lineRule="auto"/>
+        <w:rPr>
+          <w:rFonts w:ascii="Consolas" w:hAnsi="Consolas" w:cs="Consolas"/>
+          <w:b/>
+          <w:bCs/>
+          <w:color w:val="FF0000"/>
+          <w:sz w:val="19"/>
+          <w:szCs w:val="19"/>
+          <w:lang w:val="en-CA"/>
+        </w:rPr>
+      </w:pPr>
+      <w:r>
+        <w:rPr>
+          <w:rFonts w:ascii="Consolas" w:hAnsi="Consolas" w:cs="Consolas"/>
+          <w:color w:val="008000"/>
+          <w:sz w:val="19"/>
+          <w:szCs w:val="19"/>
+          <w:lang w:val="en-CA"/>
         </w:rPr>
         <w:t xml:space="preserve">Enter the low value for day 3: </w:t>
       </w:r>
       <w:r>
         <w:rPr>
-          <w:rFonts w:ascii="Consolas" w:eastAsia="Times New Roman" w:hAnsi="Consolas" w:cs="Arial"/>
+          <w:rFonts w:ascii="Consolas" w:hAnsi="Consolas" w:cs="Consolas"/>
+          <w:b/>
+          <w:bCs/>
           <w:color w:val="FF0000"/>
-          <w:sz w:val="24"/>
-          <w:szCs w:val="24"/>
+          <w:sz w:val="19"/>
+          <w:szCs w:val="19"/>
+          <w:lang w:val="en-CA"/>
         </w:rPr>
         <w:t>11</w:t>
       </w:r>
     </w:p>
     <w:p>
       <w:pPr>
-        <w:spacing w:before="100" w:beforeAutospacing="1" w:after="100" w:afterAutospacing="1" w:line="240" w:lineRule="auto"/>
-        <w:textAlignment w:val="baseline"/>
-        <w:rPr>
-          <w:rFonts w:ascii="Consolas" w:eastAsia="Times New Roman" w:hAnsi="Consolas" w:cs="Arial"/>
-          <w:color w:val="70AD47" w:themeColor="accent6"/>
-          <w:sz w:val="24"/>
-          <w:szCs w:val="24"/>
-        </w:rPr>
-      </w:pPr>
-      <w:r>
-        <w:rPr>
-          <w:rFonts w:ascii="Consolas" w:eastAsia="Times New Roman" w:hAnsi="Consolas" w:cs="Arial"/>
-          <w:color w:val="70AD47" w:themeColor="accent6"/>
-          <w:sz w:val="24"/>
-          <w:szCs w:val="24"/>
+        <w:autoSpaceDE w:val="0"/>
+        <w:autoSpaceDN w:val="0"/>
+        <w:adjustRightInd w:val="0"/>
+        <w:spacing w:after="0" w:line="240" w:lineRule="auto"/>
+        <w:rPr>
+          <w:rFonts w:ascii="Consolas" w:hAnsi="Consolas" w:cs="Consolas"/>
+          <w:color w:val="000000"/>
+          <w:sz w:val="19"/>
+          <w:szCs w:val="19"/>
+          <w:lang w:val="en-CA"/>
+        </w:rPr>
+      </w:pPr>
+    </w:p>
+    <w:p>
+      <w:pPr>
+        <w:autoSpaceDE w:val="0"/>
+        <w:autoSpaceDN w:val="0"/>
+        <w:adjustRightInd w:val="0"/>
+        <w:spacing w:after="0" w:line="240" w:lineRule="auto"/>
+        <w:rPr>
+          <w:rFonts w:ascii="Consolas" w:hAnsi="Consolas" w:cs="Consolas"/>
+          <w:color w:val="000000"/>
+          <w:sz w:val="19"/>
+          <w:szCs w:val="19"/>
+          <w:lang w:val="en-CA"/>
+        </w:rPr>
+      </w:pPr>
+      <w:r>
+        <w:rPr>
+          <w:rFonts w:ascii="Consolas" w:hAnsi="Consolas" w:cs="Consolas"/>
+          <w:color w:val="008000"/>
+          <w:sz w:val="19"/>
+          <w:szCs w:val="19"/>
+          <w:lang w:val="en-CA"/>
         </w:rPr>
         <w:t>Incorrect values, temperatures must be in the range -40 to 40, high must be greater than low.</w:t>
       </w:r>
     </w:p>
     <w:p>
       <w:pPr>
-        <w:spacing w:before="100" w:beforeAutospacing="1" w:after="100" w:afterAutospacing="1" w:line="240" w:lineRule="auto"/>
-        <w:textAlignment w:val="baseline"/>
-        <w:rPr>
-          <w:rFonts w:ascii="Consolas" w:eastAsia="Times New Roman" w:hAnsi="Consolas" w:cs="Arial"/>
-          <w:color w:val="70AD47" w:themeColor="accent6"/>
-          <w:sz w:val="24"/>
-          <w:szCs w:val="24"/>
-        </w:rPr>
-      </w:pPr>
-      <w:r>
-        <w:rPr>
-          <w:rFonts w:ascii="Consolas" w:eastAsia="Times New Roman" w:hAnsi="Consolas" w:cs="Arial"/>
-          <w:color w:val="70AD47" w:themeColor="accent6"/>
-          <w:sz w:val="24"/>
-          <w:szCs w:val="24"/>
-        </w:rPr>
-        <w:t>Enter the high value for day 3: 11</w:t>
-      </w:r>
-    </w:p>
-    <w:p>
-      <w:pPr>
-        <w:spacing w:before="100" w:beforeAutospacing="1" w:after="100" w:afterAutospacing="1" w:line="240" w:lineRule="auto"/>
-        <w:textAlignment w:val="baseline"/>
-        <w:rPr>
-          <w:rFonts w:ascii="Consolas" w:eastAsia="Times New Roman" w:hAnsi="Consolas" w:cs="Arial"/>
-          <w:color w:val="70AD47" w:themeColor="accent6"/>
-          <w:sz w:val="24"/>
-          <w:szCs w:val="24"/>
-        </w:rPr>
-      </w:pPr>
-      <w:r>
-        <w:rPr>
-          <w:rFonts w:ascii="Consolas" w:eastAsia="Times New Roman" w:hAnsi="Consolas" w:cs="Arial"/>
-          <w:color w:val="70AD47" w:themeColor="accent6"/>
-          <w:sz w:val="24"/>
-          <w:szCs w:val="24"/>
-        </w:rPr>
-        <w:t>Enter the low value for day 3: 5</w:t>
-      </w:r>
-    </w:p>
-    <w:p>
-      <w:pPr>
-        <w:spacing w:before="100" w:beforeAutospacing="1" w:after="100" w:afterAutospacing="1" w:line="240" w:lineRule="auto"/>
-        <w:textAlignment w:val="baseline"/>
-        <w:rPr>
-          <w:rFonts w:ascii="Consolas" w:eastAsia="Times New Roman" w:hAnsi="Consolas" w:cs="Arial"/>
-          <w:color w:val="70AD47" w:themeColor="accent6"/>
-          <w:sz w:val="24"/>
-          <w:szCs w:val="24"/>
-        </w:rPr>
-      </w:pPr>
-      <w:r>
-        <w:rPr>
-          <w:rFonts w:ascii="Consolas" w:eastAsia="Times New Roman" w:hAnsi="Consolas" w:cs="Arial"/>
-          <w:color w:val="70AD47" w:themeColor="accent6"/>
-          <w:sz w:val="24"/>
-          <w:szCs w:val="24"/>
-        </w:rPr>
-        <w:t>The av</w:t>
-      </w:r>
-      <w:r>
-        <w:rPr>
-          <w:rFonts w:ascii="Consolas" w:eastAsia="Times New Roman" w:hAnsi="Consolas" w:cs="Arial"/>
-          <w:color w:val="70AD47" w:themeColor="accent6"/>
-          <w:sz w:val="24"/>
-          <w:szCs w:val="24"/>
-        </w:rPr>
-        <w:t>erage (mean) temperature was: 4.50</w:t>
-      </w:r>
-    </w:p>
-    <w:p>
-      <w:pPr>
-        <w:spacing w:before="100" w:beforeAutospacing="1" w:after="100" w:afterAutospacing="1" w:line="240" w:lineRule="auto"/>
-        <w:textAlignment w:val="baseline"/>
-        <w:rPr>
-          <w:rFonts w:ascii="Arial" w:eastAsia="Times New Roman" w:hAnsi="Arial" w:cs="Arial"/>
-          <w:color w:val="000000"/>
-          <w:sz w:val="24"/>
-          <w:szCs w:val="24"/>
-        </w:rPr>
-      </w:pPr>
-    </w:p>
-    <w:p>
-      <w:pPr>
-        <w:spacing w:before="100" w:beforeAutospacing="1" w:after="100" w:afterAutospacing="1" w:line="240" w:lineRule="auto"/>
-        <w:textAlignment w:val="baseline"/>
-        <w:rPr>
-          <w:rFonts w:ascii="Arial" w:eastAsia="Times New Roman" w:hAnsi="Arial" w:cs="Arial"/>
-          <w:color w:val="000000"/>
-          <w:sz w:val="24"/>
-          <w:szCs w:val="24"/>
-        </w:rPr>
-      </w:pPr>
-      <w:r>
-        <w:rPr>
-          <w:rFonts w:ascii="Arial" w:eastAsia="Times New Roman" w:hAnsi="Arial" w:cs="Arial"/>
-          <w:color w:val="000000"/>
-          <w:sz w:val="24"/>
-          <w:szCs w:val="24"/>
-        </w:rPr>
-        <w:t>For submission instructions, see the </w:t>
-      </w:r>
-      <w:hyperlink r:id="rId5" w:anchor="sub" w:history="1">
-        <w:r>
-          <w:rPr>
-            <w:rStyle w:val="Hyperlink"/>
-            <w:rFonts w:ascii="Arial" w:eastAsia="Times New Roman" w:hAnsi="Arial" w:cs="Arial"/>
-            <w:color w:val="00B0F0"/>
-            <w:sz w:val="24"/>
-            <w:szCs w:val="24"/>
-            <w:u w:val="none"/>
-          </w:rPr>
-          <w:t>SUBMISSION</w:t>
-        </w:r>
-      </w:hyperlink>
-      <w:r>
-        <w:rPr>
-          <w:rFonts w:ascii="Arial" w:eastAsia="Times New Roman" w:hAnsi="Arial" w:cs="Arial"/>
-          <w:color w:val="000000"/>
-          <w:sz w:val="24"/>
-          <w:szCs w:val="24"/>
-        </w:rPr>
-        <w:t> section below.</w:t>
+        <w:autoSpaceDE w:val="0"/>
+        <w:autoSpaceDN w:val="0"/>
+        <w:adjustRightInd w:val="0"/>
+        <w:spacing w:after="0" w:line="240" w:lineRule="auto"/>
+        <w:rPr>
+          <w:rFonts w:ascii="Consolas" w:hAnsi="Consolas" w:cs="Consolas"/>
+          <w:color w:val="000000"/>
+          <w:sz w:val="19"/>
+          <w:szCs w:val="19"/>
+          <w:lang w:val="en-CA"/>
+        </w:rPr>
+      </w:pPr>
+    </w:p>
+    <w:p>
+      <w:pPr>
+        <w:autoSpaceDE w:val="0"/>
+        <w:autoSpaceDN w:val="0"/>
+        <w:adjustRightInd w:val="0"/>
+        <w:spacing w:after="0" w:line="240" w:lineRule="auto"/>
+        <w:rPr>
+          <w:rFonts w:ascii="Consolas" w:hAnsi="Consolas" w:cs="Consolas"/>
+          <w:color w:val="000000"/>
+          <w:sz w:val="19"/>
+          <w:szCs w:val="19"/>
+          <w:lang w:val="en-CA"/>
+        </w:rPr>
+      </w:pPr>
+      <w:r>
+        <w:rPr>
+          <w:rFonts w:ascii="Consolas" w:hAnsi="Consolas" w:cs="Consolas"/>
+          <w:color w:val="008000"/>
+          <w:sz w:val="19"/>
+          <w:szCs w:val="19"/>
+          <w:lang w:val="en-CA"/>
+        </w:rPr>
+        <w:t xml:space="preserve">Enter the high value for day 3: </w:t>
+      </w:r>
+      <w:r>
+        <w:rPr>
+          <w:rFonts w:ascii="Consolas" w:hAnsi="Consolas" w:cs="Consolas"/>
+          <w:b/>
+          <w:bCs/>
+          <w:color w:val="FF0000"/>
+          <w:sz w:val="19"/>
+          <w:szCs w:val="19"/>
+          <w:lang w:val="en-CA"/>
+        </w:rPr>
+        <w:t>11</w:t>
+      </w:r>
+    </w:p>
+    <w:p>
+      <w:pPr>
+        <w:autoSpaceDE w:val="0"/>
+        <w:autoSpaceDN w:val="0"/>
+        <w:adjustRightInd w:val="0"/>
+        <w:spacing w:after="0" w:line="240" w:lineRule="auto"/>
+        <w:rPr>
+          <w:rFonts w:ascii="Consolas" w:hAnsi="Consolas" w:cs="Consolas"/>
+          <w:color w:val="000000"/>
+          <w:sz w:val="19"/>
+          <w:szCs w:val="19"/>
+          <w:lang w:val="en-CA"/>
+        </w:rPr>
+      </w:pPr>
+    </w:p>
+    <w:p>
+      <w:pPr>
+        <w:autoSpaceDE w:val="0"/>
+        <w:autoSpaceDN w:val="0"/>
+        <w:adjustRightInd w:val="0"/>
+        <w:spacing w:after="0" w:line="240" w:lineRule="auto"/>
+        <w:rPr>
+          <w:rFonts w:ascii="Consolas" w:hAnsi="Consolas" w:cs="Consolas"/>
+          <w:b/>
+          <w:bCs/>
+          <w:color w:val="FF0000"/>
+          <w:sz w:val="19"/>
+          <w:szCs w:val="19"/>
+          <w:lang w:val="en-CA"/>
+        </w:rPr>
+      </w:pPr>
+      <w:r>
+        <w:rPr>
+          <w:rFonts w:ascii="Consolas" w:hAnsi="Consolas" w:cs="Consolas"/>
+          <w:color w:val="008000"/>
+          <w:sz w:val="19"/>
+          <w:szCs w:val="19"/>
+          <w:lang w:val="en-CA"/>
+        </w:rPr>
+        <w:t xml:space="preserve">Enter the low value for day 3: </w:t>
+      </w:r>
+      <w:r>
+        <w:rPr>
+          <w:rFonts w:ascii="Consolas" w:hAnsi="Consolas" w:cs="Consolas"/>
+          <w:b/>
+          <w:bCs/>
+          <w:color w:val="FF0000"/>
+          <w:sz w:val="19"/>
+          <w:szCs w:val="19"/>
+          <w:lang w:val="en-CA"/>
+        </w:rPr>
+        <w:t>5</w:t>
+      </w:r>
+    </w:p>
+    <w:p>
+      <w:pPr>
+        <w:autoSpaceDE w:val="0"/>
+        <w:autoSpaceDN w:val="0"/>
+        <w:adjustRightInd w:val="0"/>
+        <w:spacing w:after="0" w:line="240" w:lineRule="auto"/>
+        <w:rPr>
+          <w:rFonts w:ascii="Consolas" w:hAnsi="Consolas" w:cs="Consolas"/>
+          <w:color w:val="000000"/>
+          <w:sz w:val="19"/>
+          <w:szCs w:val="19"/>
+          <w:lang w:val="en-CA"/>
+        </w:rPr>
+      </w:pPr>
+    </w:p>
+    <w:p>
+      <w:pPr>
+        <w:autoSpaceDE w:val="0"/>
+        <w:autoSpaceDN w:val="0"/>
+        <w:adjustRightInd w:val="0"/>
+        <w:spacing w:after="0" w:line="240" w:lineRule="auto"/>
+        <w:rPr>
+          <w:rFonts w:ascii="Consolas" w:hAnsi="Consolas" w:cs="Consolas"/>
+          <w:color w:val="000000"/>
+          <w:sz w:val="19"/>
+          <w:szCs w:val="19"/>
+          <w:lang w:val="en-CA"/>
+        </w:rPr>
+      </w:pPr>
+      <w:r>
+        <w:rPr>
+          <w:rFonts w:ascii="Consolas" w:hAnsi="Consolas" w:cs="Consolas"/>
+          <w:color w:val="008000"/>
+          <w:sz w:val="19"/>
+          <w:szCs w:val="19"/>
+          <w:lang w:val="en-CA"/>
+        </w:rPr>
+        <w:t>The average (mean) temperature was: 4.50</w:t>
+      </w:r>
+    </w:p>
+    <w:p>
+      <w:pPr>
+        <w:spacing w:before="100" w:beforeAutospacing="1" w:after="100" w:afterAutospacing="1" w:line="240" w:lineRule="auto"/>
+        <w:textAlignment w:val="baseline"/>
+        <w:rPr>
+          <w:rFonts w:ascii="Arial" w:eastAsia="Times New Roman" w:hAnsi="Arial" w:cs="Arial"/>
+          <w:color w:val="000000"/>
+          <w:sz w:val="24"/>
+          <w:szCs w:val="24"/>
+        </w:rPr>
+      </w:pPr>
+    </w:p>
+    <w:p>
+      <w:pPr>
+        <w:spacing w:before="100" w:beforeAutospacing="1" w:after="100" w:afterAutospacing="1" w:line="240" w:lineRule="auto"/>
+        <w:textAlignment w:val="baseline"/>
+        <w:rPr>
+          <w:rFonts w:ascii="Arial" w:eastAsia="Times New Roman" w:hAnsi="Arial" w:cs="Arial"/>
+          <w:b/>
+          <w:bCs/>
+          <w:caps/>
+          <w:color w:val="00B0F0"/>
+          <w:sz w:val="27"/>
+          <w:szCs w:val="27"/>
+        </w:rPr>
+      </w:pPr>
+      <w:r>
+        <w:rPr>
+          <w:rFonts w:ascii="Arial" w:eastAsia="Times New Roman" w:hAnsi="Arial" w:cs="Arial"/>
+          <w:b/>
+          <w:bCs/>
+          <w:caps/>
+          <w:color w:val="00B0F0"/>
+          <w:sz w:val="27"/>
+          <w:szCs w:val="27"/>
+        </w:rPr>
+        <w:t>In_</w:t>
+      </w:r>
+      <w:r>
+        <w:rPr>
+          <w:rFonts w:ascii="Arial" w:eastAsia="Times New Roman" w:hAnsi="Arial" w:cs="Arial"/>
+          <w:b/>
+          <w:bCs/>
+          <w:caps/>
+          <w:color w:val="00B0F0"/>
+          <w:sz w:val="27"/>
+          <w:szCs w:val="27"/>
+        </w:rPr>
+        <w:t>Lab SUBMISSION</w:t>
+      </w:r>
+      <w:r>
+        <w:rPr>
+          <w:rFonts w:ascii="Arial" w:eastAsia="Times New Roman" w:hAnsi="Arial" w:cs="Arial"/>
+          <w:b/>
+          <w:bCs/>
+          <w:caps/>
+          <w:color w:val="00B0F0"/>
+          <w:sz w:val="27"/>
+          <w:szCs w:val="27"/>
+        </w:rPr>
+        <w:t>:</w:t>
+      </w:r>
+    </w:p>
+    <w:p>
+      <w:pPr>
+        <w:spacing w:before="100" w:beforeAutospacing="1" w:after="100" w:afterAutospacing="1" w:line="240" w:lineRule="auto"/>
+        <w:textAlignment w:val="baseline"/>
+        <w:rPr>
+          <w:rFonts w:ascii="Arial" w:eastAsia="Times New Roman" w:hAnsi="Arial" w:cs="Arial"/>
+          <w:color w:val="000000"/>
+          <w:sz w:val="24"/>
+          <w:szCs w:val="24"/>
+        </w:rPr>
+      </w:pPr>
+      <w:r>
+        <w:rPr>
+          <w:rFonts w:ascii="Arial" w:eastAsia="Times New Roman" w:hAnsi="Arial" w:cs="Arial"/>
+          <w:color w:val="000000"/>
+          <w:sz w:val="24"/>
+          <w:szCs w:val="24"/>
+        </w:rPr>
+        <w:t>To test and demonstrate execution of your program use the same data as the output example above.</w:t>
+      </w:r>
+    </w:p>
+    <w:p>
+      <w:pPr>
+        <w:spacing w:before="100" w:beforeAutospacing="1" w:after="100" w:afterAutospacing="1" w:line="240" w:lineRule="auto"/>
+        <w:textAlignment w:val="baseline"/>
+        <w:rPr>
+          <w:rFonts w:ascii="Arial" w:eastAsia="Times New Roman" w:hAnsi="Arial" w:cs="Arial"/>
+          <w:color w:val="000000"/>
+          <w:sz w:val="24"/>
+          <w:szCs w:val="24"/>
+        </w:rPr>
+      </w:pPr>
+      <w:r>
+        <w:rPr>
+          <w:rFonts w:ascii="Arial" w:eastAsia="Times New Roman" w:hAnsi="Arial" w:cs="Arial"/>
+          <w:color w:val="000000"/>
+          <w:sz w:val="24"/>
+          <w:szCs w:val="24"/>
+        </w:rPr>
+        <w:t xml:space="preserve">If not on matrix already, upload your </w:t>
+      </w:r>
+      <w:proofErr w:type="spellStart"/>
+      <w:r>
+        <w:rPr>
+          <w:rFonts w:ascii="Courier New" w:eastAsia="Times New Roman" w:hAnsi="Courier New" w:cs="Courier New"/>
+          <w:b/>
+          <w:bCs/>
+          <w:color w:val="00B0F0"/>
+          <w:sz w:val="24"/>
+          <w:szCs w:val="24"/>
+        </w:rPr>
+        <w:t>temps</w:t>
+      </w:r>
+      <w:r>
+        <w:rPr>
+          <w:rFonts w:ascii="Courier New" w:eastAsia="Times New Roman" w:hAnsi="Courier New" w:cs="Courier New"/>
+          <w:b/>
+          <w:bCs/>
+          <w:color w:val="00B0F0"/>
+          <w:sz w:val="24"/>
+          <w:szCs w:val="24"/>
+        </w:rPr>
+        <w:t>.c</w:t>
+      </w:r>
+      <w:proofErr w:type="spellEnd"/>
+      <w:r>
+        <w:rPr>
+          <w:rFonts w:ascii="Arial" w:eastAsia="Times New Roman" w:hAnsi="Arial" w:cs="Arial"/>
+          <w:color w:val="00B0F0"/>
+          <w:sz w:val="24"/>
+          <w:szCs w:val="24"/>
+        </w:rPr>
+        <w:t xml:space="preserve"> </w:t>
+      </w:r>
+      <w:r>
+        <w:rPr>
+          <w:rFonts w:ascii="Arial" w:eastAsia="Times New Roman" w:hAnsi="Arial" w:cs="Arial"/>
+          <w:color w:val="000000"/>
+          <w:sz w:val="24"/>
+          <w:szCs w:val="24"/>
+        </w:rPr>
+        <w:t>to your matrix account. Compile and run your code and make sure everything works properly.</w:t>
+      </w:r>
+    </w:p>
+    <w:p>
+      <w:pPr>
+        <w:spacing w:before="100" w:beforeAutospacing="1" w:after="100" w:afterAutospacing="1" w:line="240" w:lineRule="auto"/>
+        <w:textAlignment w:val="baseline"/>
+        <w:rPr>
+          <w:rFonts w:ascii="Arial" w:eastAsia="Times New Roman" w:hAnsi="Arial" w:cs="Arial"/>
+          <w:color w:val="000000"/>
+          <w:sz w:val="24"/>
+          <w:szCs w:val="24"/>
+        </w:rPr>
+      </w:pPr>
+      <w:r>
+        <w:rPr>
+          <w:rFonts w:ascii="Arial" w:eastAsia="Times New Roman" w:hAnsi="Arial" w:cs="Arial"/>
+          <w:color w:val="000000"/>
+          <w:sz w:val="24"/>
+          <w:szCs w:val="24"/>
+        </w:rPr>
+        <w:t xml:space="preserve">Then run the following script from your account: (replace </w:t>
+      </w:r>
+      <w:proofErr w:type="spellStart"/>
+      <w:r>
+        <w:rPr>
+          <w:rFonts w:ascii="Arial" w:eastAsia="Times New Roman" w:hAnsi="Arial" w:cs="Arial"/>
+          <w:color w:val="000000"/>
+          <w:sz w:val="24"/>
+          <w:szCs w:val="24"/>
+        </w:rPr>
+        <w:t>profname.proflastname</w:t>
+      </w:r>
+      <w:proofErr w:type="spellEnd"/>
+      <w:r>
+        <w:rPr>
+          <w:rFonts w:ascii="Arial" w:eastAsia="Times New Roman" w:hAnsi="Arial" w:cs="Arial"/>
+          <w:color w:val="000000"/>
+          <w:sz w:val="24"/>
+          <w:szCs w:val="24"/>
+        </w:rPr>
+        <w:t xml:space="preserve"> with your professors Seneca </w:t>
+      </w:r>
+      <w:proofErr w:type="spellStart"/>
+      <w:r>
+        <w:rPr>
+          <w:rFonts w:ascii="Arial" w:eastAsia="Times New Roman" w:hAnsi="Arial" w:cs="Arial"/>
+          <w:color w:val="000000"/>
+          <w:sz w:val="24"/>
+          <w:szCs w:val="24"/>
+        </w:rPr>
+        <w:t>userid</w:t>
+      </w:r>
+      <w:proofErr w:type="spellEnd"/>
+      <w:r>
+        <w:rPr>
+          <w:rFonts w:ascii="Arial" w:eastAsia="Times New Roman" w:hAnsi="Arial" w:cs="Arial"/>
+          <w:color w:val="000000"/>
+          <w:sz w:val="24"/>
+          <w:szCs w:val="24"/>
+        </w:rPr>
+        <w:t>)</w:t>
+      </w:r>
+    </w:p>
+    <w:p>
+      <w:pPr>
+        <w:spacing w:before="100" w:beforeAutospacing="1" w:after="100" w:afterAutospacing="1" w:line="240" w:lineRule="auto"/>
+        <w:ind w:left="720"/>
+        <w:textAlignment w:val="baseline"/>
+        <w:rPr>
+          <w:rFonts w:ascii="Courier New" w:eastAsia="Times New Roman" w:hAnsi="Courier New" w:cs="Courier New"/>
+          <w:b/>
+          <w:bCs/>
+          <w:color w:val="000000"/>
+          <w:sz w:val="24"/>
+          <w:szCs w:val="24"/>
+        </w:rPr>
+      </w:pPr>
+      <w:r>
+        <w:rPr>
+          <w:rFonts w:ascii="Courier New" w:eastAsia="Times New Roman" w:hAnsi="Courier New" w:cs="Courier New"/>
+          <w:b/>
+          <w:bCs/>
+          <w:color w:val="000000"/>
+          <w:sz w:val="24"/>
+          <w:szCs w:val="24"/>
+        </w:rPr>
+        <w:lastRenderedPageBreak/>
+        <w:br/>
+        <w:t>~</w:t>
+      </w:r>
+      <w:proofErr w:type="spellStart"/>
+      <w:r>
+        <w:rPr>
+          <w:rFonts w:ascii="Courier New" w:eastAsia="Times New Roman" w:hAnsi="Courier New" w:cs="Courier New"/>
+          <w:b/>
+          <w:bCs/>
+          <w:color w:val="000000"/>
+          <w:sz w:val="24"/>
+          <w:szCs w:val="24"/>
+        </w:rPr>
+        <w:t>profname.proflastname</w:t>
+      </w:r>
+      <w:proofErr w:type="spellEnd"/>
+      <w:r>
+        <w:rPr>
+          <w:rFonts w:ascii="Courier New" w:eastAsia="Times New Roman" w:hAnsi="Courier New" w:cs="Courier New"/>
+          <w:b/>
+          <w:bCs/>
+          <w:color w:val="000000"/>
+          <w:sz w:val="24"/>
+          <w:szCs w:val="24"/>
+        </w:rPr>
+        <w:t>/submit 144_w3_lab</w:t>
+      </w:r>
+      <w:r>
+        <w:rPr>
+          <w:rFonts w:ascii="Courier New" w:eastAsia="Times New Roman" w:hAnsi="Courier New" w:cs="Courier New"/>
+          <w:b/>
+          <w:bCs/>
+          <w:color w:val="000000"/>
+          <w:sz w:val="24"/>
+          <w:szCs w:val="24"/>
+        </w:rPr>
+        <w:t xml:space="preserve"> &lt;ENTER&gt; </w:t>
+      </w:r>
+      <w:r>
+        <w:rPr>
+          <w:rFonts w:ascii="Courier New" w:eastAsia="Times New Roman" w:hAnsi="Courier New" w:cs="Courier New"/>
+          <w:b/>
+          <w:bCs/>
+          <w:color w:val="000000"/>
+          <w:sz w:val="24"/>
+          <w:szCs w:val="24"/>
+        </w:rPr>
+        <w:br/>
+      </w:r>
+    </w:p>
+    <w:p>
+      <w:pPr>
+        <w:spacing w:before="100" w:beforeAutospacing="1" w:after="100" w:afterAutospacing="1" w:line="240" w:lineRule="auto"/>
+        <w:textAlignment w:val="baseline"/>
+        <w:rPr>
+          <w:rFonts w:ascii="Consolas" w:hAnsi="Consolas" w:cs="Consolas"/>
+          <w:color w:val="000000"/>
+          <w:sz w:val="20"/>
+          <w:szCs w:val="20"/>
+        </w:rPr>
+      </w:pPr>
+      <w:proofErr w:type="gramStart"/>
+      <w:r>
+        <w:rPr>
+          <w:rFonts w:ascii="Arial" w:eastAsia="Times New Roman" w:hAnsi="Arial" w:cs="Arial"/>
+          <w:color w:val="000000"/>
+          <w:sz w:val="24"/>
+          <w:szCs w:val="24"/>
+        </w:rPr>
+        <w:t>and</w:t>
+      </w:r>
+      <w:proofErr w:type="gramEnd"/>
+      <w:r>
+        <w:rPr>
+          <w:rFonts w:ascii="Arial" w:eastAsia="Times New Roman" w:hAnsi="Arial" w:cs="Arial"/>
+          <w:color w:val="000000"/>
+          <w:sz w:val="24"/>
+          <w:szCs w:val="24"/>
+        </w:rPr>
+        <w:t xml:space="preserve"> follow the instructions.</w:t>
+      </w:r>
+      <w:r>
+        <w:rPr>
+          <w:rFonts w:ascii="Arial" w:eastAsia="Times New Roman" w:hAnsi="Arial" w:cs="Arial"/>
+          <w:color w:val="000000"/>
+          <w:sz w:val="24"/>
+          <w:szCs w:val="24"/>
+        </w:rPr>
+        <w:br/>
+      </w:r>
+    </w:p>
+    <w:p>
+      <w:pPr>
+        <w:spacing w:before="100" w:beforeAutospacing="1" w:after="100" w:afterAutospacing="1" w:line="240" w:lineRule="auto"/>
+        <w:rPr>
+          <w:rFonts w:ascii="Arial" w:eastAsia="Times New Roman" w:hAnsi="Arial" w:cs="Arial"/>
+          <w:color w:val="FF0000"/>
+          <w:sz w:val="24"/>
+          <w:szCs w:val="24"/>
+        </w:rPr>
+      </w:pPr>
+      <w:r>
+        <w:rPr>
+          <w:rFonts w:ascii="Arial" w:eastAsia="Times New Roman" w:hAnsi="Arial" w:cs="Arial"/>
+          <w:color w:val="FF0000"/>
+          <w:sz w:val="24"/>
+          <w:szCs w:val="24"/>
+        </w:rPr>
+        <w:t>Please note that a successful submission does not guarantee full credit for this workshop.</w:t>
+      </w:r>
+    </w:p>
+    <w:p>
+      <w:pPr>
+        <w:spacing w:before="100" w:beforeAutospacing="1" w:after="100" w:afterAutospacing="1" w:line="240" w:lineRule="auto"/>
+        <w:rPr>
+          <w:rFonts w:ascii="Arial" w:eastAsia="Times New Roman" w:hAnsi="Arial" w:cs="Arial"/>
+          <w:color w:val="FF0000"/>
+          <w:sz w:val="24"/>
+          <w:szCs w:val="24"/>
+        </w:rPr>
+      </w:pPr>
+      <w:r>
+        <w:rPr>
+          <w:rFonts w:ascii="Arial" w:eastAsia="Times New Roman" w:hAnsi="Arial" w:cs="Arial"/>
+          <w:color w:val="FF0000"/>
+          <w:sz w:val="24"/>
+          <w:szCs w:val="24"/>
+        </w:rPr>
+        <w:t xml:space="preserve">If the professor is not satisfied with your implementation, your professor may ask you to resubmit. Resubmissions will attract a penalty. </w:t>
       </w:r>
     </w:p>
     <w:p>
@@ -2035,352 +2688,6 @@
           <w:szCs w:val="27"/>
         </w:rPr>
       </w:pPr>
-    </w:p>
-    <w:p>
-      <w:pPr>
-        <w:spacing w:before="100" w:beforeAutospacing="1" w:after="100" w:afterAutospacing="1" w:line="240" w:lineRule="auto"/>
-        <w:textAlignment w:val="baseline"/>
-        <w:rPr>
-          <w:rFonts w:ascii="Arial" w:eastAsia="Times New Roman" w:hAnsi="Arial" w:cs="Arial"/>
-          <w:b/>
-          <w:bCs/>
-          <w:caps/>
-          <w:color w:val="00B0F0"/>
-          <w:sz w:val="27"/>
-          <w:szCs w:val="27"/>
-        </w:rPr>
-      </w:pPr>
-      <w:r>
-        <w:rPr>
-          <w:rFonts w:ascii="Arial" w:eastAsia="Times New Roman" w:hAnsi="Arial" w:cs="Arial"/>
-          <w:b/>
-          <w:bCs/>
-          <w:caps/>
-          <w:color w:val="00B0F0"/>
-          <w:sz w:val="27"/>
-          <w:szCs w:val="27"/>
-        </w:rPr>
-        <w:t>In_</w:t>
-      </w:r>
-      <w:r>
-        <w:rPr>
-          <w:rFonts w:ascii="Arial" w:eastAsia="Times New Roman" w:hAnsi="Arial" w:cs="Arial"/>
-          <w:b/>
-          <w:bCs/>
-          <w:caps/>
-          <w:color w:val="00B0F0"/>
-          <w:sz w:val="27"/>
-          <w:szCs w:val="27"/>
-        </w:rPr>
-        <w:t>Lab SUBMISSION</w:t>
-      </w:r>
-      <w:r>
-        <w:rPr>
-          <w:rFonts w:ascii="Arial" w:eastAsia="Times New Roman" w:hAnsi="Arial" w:cs="Arial"/>
-          <w:b/>
-          <w:bCs/>
-          <w:caps/>
-          <w:color w:val="00B0F0"/>
-          <w:sz w:val="27"/>
-          <w:szCs w:val="27"/>
-        </w:rPr>
-        <w:t>:</w:t>
-      </w:r>
-    </w:p>
-    <w:p>
-      <w:pPr>
-        <w:spacing w:before="100" w:beforeAutospacing="1" w:after="100" w:afterAutospacing="1" w:line="240" w:lineRule="auto"/>
-        <w:textAlignment w:val="baseline"/>
-        <w:rPr>
-          <w:rFonts w:ascii="Arial" w:eastAsia="Times New Roman" w:hAnsi="Arial" w:cs="Arial"/>
-          <w:color w:val="000000"/>
-          <w:sz w:val="24"/>
-          <w:szCs w:val="24"/>
-        </w:rPr>
-      </w:pPr>
-      <w:r>
-        <w:rPr>
-          <w:rFonts w:ascii="Arial" w:eastAsia="Times New Roman" w:hAnsi="Arial" w:cs="Arial"/>
-          <w:color w:val="000000"/>
-          <w:sz w:val="24"/>
-          <w:szCs w:val="24"/>
-        </w:rPr>
-        <w:t>To test and demonstrate execution of your program use the same data as the output example a</w:t>
-      </w:r>
-      <w:r>
-        <w:rPr>
-          <w:rFonts w:ascii="Arial" w:eastAsia="Times New Roman" w:hAnsi="Arial" w:cs="Arial"/>
-          <w:color w:val="000000"/>
-          <w:sz w:val="24"/>
-          <w:szCs w:val="24"/>
-        </w:rPr>
-        <w:t xml:space="preserve">bove, including the erroneous entries (the mistakes). </w:t>
-      </w:r>
-    </w:p>
-    <w:p>
-      <w:pPr>
-        <w:spacing w:before="100" w:beforeAutospacing="1" w:after="100" w:afterAutospacing="1" w:line="240" w:lineRule="auto"/>
-        <w:textAlignment w:val="baseline"/>
-        <w:rPr>
-          <w:rFonts w:ascii="Arial" w:eastAsia="Times New Roman" w:hAnsi="Arial" w:cs="Arial"/>
-          <w:color w:val="000000"/>
-          <w:sz w:val="24"/>
-          <w:szCs w:val="24"/>
-        </w:rPr>
-      </w:pPr>
-      <w:r>
-        <w:rPr>
-          <w:rFonts w:ascii="Arial" w:eastAsia="Times New Roman" w:hAnsi="Arial" w:cs="Arial"/>
-          <w:color w:val="000000"/>
-          <w:sz w:val="24"/>
-          <w:szCs w:val="24"/>
-        </w:rPr>
-        <w:t xml:space="preserve">If not on matrix already, upload your </w:t>
-      </w:r>
-      <w:proofErr w:type="spellStart"/>
-      <w:r>
-        <w:rPr>
-          <w:rFonts w:ascii="Courier New" w:eastAsia="Times New Roman" w:hAnsi="Courier New" w:cs="Courier New"/>
-          <w:b/>
-          <w:bCs/>
-          <w:color w:val="00B0F0"/>
-          <w:sz w:val="24"/>
-          <w:szCs w:val="24"/>
-        </w:rPr>
-        <w:t>temps</w:t>
-      </w:r>
-      <w:r>
-        <w:rPr>
-          <w:rFonts w:ascii="Courier New" w:eastAsia="Times New Roman" w:hAnsi="Courier New" w:cs="Courier New"/>
-          <w:b/>
-          <w:bCs/>
-          <w:color w:val="00B0F0"/>
-          <w:sz w:val="24"/>
-          <w:szCs w:val="24"/>
-        </w:rPr>
-        <w:t>.c</w:t>
-      </w:r>
-      <w:proofErr w:type="spellEnd"/>
-      <w:r>
-        <w:rPr>
-          <w:rFonts w:ascii="Arial" w:eastAsia="Times New Roman" w:hAnsi="Arial" w:cs="Arial"/>
-          <w:color w:val="00B0F0"/>
-          <w:sz w:val="24"/>
-          <w:szCs w:val="24"/>
-        </w:rPr>
-        <w:t xml:space="preserve"> </w:t>
-      </w:r>
-      <w:r>
-        <w:rPr>
-          <w:rFonts w:ascii="Arial" w:eastAsia="Times New Roman" w:hAnsi="Arial" w:cs="Arial"/>
-          <w:color w:val="000000"/>
-          <w:sz w:val="24"/>
-          <w:szCs w:val="24"/>
-        </w:rPr>
-        <w:t>to your matrix account. Compile and run your code and make sure everything works properly.</w:t>
-      </w:r>
-    </w:p>
-    <w:p>
-      <w:pPr>
-        <w:spacing w:before="100" w:beforeAutospacing="1" w:after="100" w:afterAutospacing="1" w:line="240" w:lineRule="auto"/>
-        <w:textAlignment w:val="baseline"/>
-        <w:rPr>
-          <w:rFonts w:ascii="Arial" w:eastAsia="Times New Roman" w:hAnsi="Arial" w:cs="Arial"/>
-          <w:color w:val="000000"/>
-          <w:sz w:val="24"/>
-          <w:szCs w:val="24"/>
-        </w:rPr>
-      </w:pPr>
-      <w:r>
-        <w:rPr>
-          <w:rFonts w:ascii="Arial" w:eastAsia="Times New Roman" w:hAnsi="Arial" w:cs="Arial"/>
-          <w:color w:val="000000"/>
-          <w:sz w:val="24"/>
-          <w:szCs w:val="24"/>
-        </w:rPr>
-        <w:lastRenderedPageBreak/>
-        <w:t xml:space="preserve">Then run the following script from your account: (replace </w:t>
-      </w:r>
-      <w:proofErr w:type="spellStart"/>
-      <w:proofErr w:type="gramStart"/>
-      <w:r>
-        <w:rPr>
-          <w:rFonts w:ascii="Arial" w:eastAsia="Times New Roman" w:hAnsi="Arial" w:cs="Arial"/>
-          <w:color w:val="000000"/>
-          <w:sz w:val="24"/>
-          <w:szCs w:val="24"/>
-        </w:rPr>
-        <w:t>profname.proflastname</w:t>
-      </w:r>
-      <w:proofErr w:type="spellEnd"/>
-      <w:proofErr w:type="gramEnd"/>
-      <w:r>
-        <w:rPr>
-          <w:rFonts w:ascii="Arial" w:eastAsia="Times New Roman" w:hAnsi="Arial" w:cs="Arial"/>
-          <w:color w:val="000000"/>
-          <w:sz w:val="24"/>
-          <w:szCs w:val="24"/>
-        </w:rPr>
-        <w:t xml:space="preserve"> with your professors Seneca </w:t>
-      </w:r>
-      <w:proofErr w:type="spellStart"/>
-      <w:r>
-        <w:rPr>
-          <w:rFonts w:ascii="Arial" w:eastAsia="Times New Roman" w:hAnsi="Arial" w:cs="Arial"/>
-          <w:color w:val="000000"/>
-          <w:sz w:val="24"/>
-          <w:szCs w:val="24"/>
-        </w:rPr>
-        <w:t>userid</w:t>
-      </w:r>
-      <w:proofErr w:type="spellEnd"/>
-      <w:r>
-        <w:rPr>
-          <w:rFonts w:ascii="Arial" w:eastAsia="Times New Roman" w:hAnsi="Arial" w:cs="Arial"/>
-          <w:color w:val="000000"/>
-          <w:sz w:val="24"/>
-          <w:szCs w:val="24"/>
-        </w:rPr>
-        <w:t>)</w:t>
-      </w:r>
-    </w:p>
-    <w:p>
-      <w:pPr>
-        <w:spacing w:before="100" w:beforeAutospacing="1" w:after="100" w:afterAutospacing="1" w:line="240" w:lineRule="auto"/>
-        <w:ind w:left="720"/>
-        <w:textAlignment w:val="baseline"/>
-        <w:rPr>
-          <w:rFonts w:ascii="Courier New" w:eastAsia="Times New Roman" w:hAnsi="Courier New" w:cs="Courier New"/>
-          <w:b/>
-          <w:bCs/>
-          <w:color w:val="000000"/>
-          <w:sz w:val="24"/>
-          <w:szCs w:val="24"/>
-        </w:rPr>
-      </w:pPr>
-      <w:r>
-        <w:rPr>
-          <w:rFonts w:ascii="Courier New" w:eastAsia="Times New Roman" w:hAnsi="Courier New" w:cs="Courier New"/>
-          <w:b/>
-          <w:bCs/>
-          <w:color w:val="000000"/>
-          <w:sz w:val="24"/>
-          <w:szCs w:val="24"/>
-        </w:rPr>
-        <w:br/>
-        <w:t>~</w:t>
-      </w:r>
-      <w:proofErr w:type="spellStart"/>
-      <w:proofErr w:type="gramStart"/>
-      <w:r>
-        <w:rPr>
-          <w:rFonts w:ascii="Courier New" w:eastAsia="Times New Roman" w:hAnsi="Courier New" w:cs="Courier New"/>
-          <w:b/>
-          <w:bCs/>
-          <w:color w:val="000000"/>
-          <w:sz w:val="24"/>
-          <w:szCs w:val="24"/>
-        </w:rPr>
-        <w:t>profna</w:t>
-      </w:r>
-      <w:r>
-        <w:rPr>
-          <w:rFonts w:ascii="Courier New" w:eastAsia="Times New Roman" w:hAnsi="Courier New" w:cs="Courier New"/>
-          <w:b/>
-          <w:bCs/>
-          <w:color w:val="000000"/>
-          <w:sz w:val="24"/>
-          <w:szCs w:val="24"/>
-        </w:rPr>
-        <w:t>me.proflastname</w:t>
-      </w:r>
-      <w:proofErr w:type="spellEnd"/>
-      <w:proofErr w:type="gramEnd"/>
-      <w:r>
-        <w:rPr>
-          <w:rFonts w:ascii="Courier New" w:eastAsia="Times New Roman" w:hAnsi="Courier New" w:cs="Courier New"/>
-          <w:b/>
-          <w:bCs/>
-          <w:color w:val="000000"/>
-          <w:sz w:val="24"/>
-          <w:szCs w:val="24"/>
-        </w:rPr>
-        <w:t>/submit 144</w:t>
-      </w:r>
-      <w:r>
-        <w:rPr>
-          <w:rFonts w:ascii="Courier New" w:eastAsia="Times New Roman" w:hAnsi="Courier New" w:cs="Courier New"/>
-          <w:b/>
-          <w:bCs/>
-          <w:color w:val="000000"/>
-          <w:sz w:val="24"/>
-          <w:szCs w:val="24"/>
-        </w:rPr>
-        <w:t>_w3</w:t>
-      </w:r>
-      <w:r>
-        <w:rPr>
-          <w:rFonts w:ascii="Courier New" w:eastAsia="Times New Roman" w:hAnsi="Courier New" w:cs="Courier New"/>
-          <w:b/>
-          <w:bCs/>
-          <w:color w:val="000000"/>
-          <w:sz w:val="24"/>
-          <w:szCs w:val="24"/>
-        </w:rPr>
-        <w:t>_lab</w:t>
-      </w:r>
-      <w:r>
-        <w:rPr>
-          <w:rFonts w:ascii="Courier New" w:eastAsia="Times New Roman" w:hAnsi="Courier New" w:cs="Courier New"/>
-          <w:b/>
-          <w:bCs/>
-          <w:color w:val="000000"/>
-          <w:sz w:val="24"/>
-          <w:szCs w:val="24"/>
-        </w:rPr>
-        <w:t xml:space="preserve"> &lt;ENTER&gt; </w:t>
-      </w:r>
-      <w:r>
-        <w:rPr>
-          <w:rFonts w:ascii="Courier New" w:eastAsia="Times New Roman" w:hAnsi="Courier New" w:cs="Courier New"/>
-          <w:b/>
-          <w:bCs/>
-          <w:color w:val="000000"/>
-          <w:sz w:val="24"/>
-          <w:szCs w:val="24"/>
-        </w:rPr>
-        <w:br/>
-      </w:r>
-    </w:p>
-    <w:p>
-      <w:pPr>
-        <w:spacing w:before="100" w:beforeAutospacing="1" w:after="100" w:afterAutospacing="1" w:line="240" w:lineRule="auto"/>
-        <w:textAlignment w:val="baseline"/>
-        <w:rPr>
-          <w:rFonts w:ascii="Consolas" w:hAnsi="Consolas" w:cs="Consolas"/>
-          <w:color w:val="000000"/>
-          <w:sz w:val="20"/>
-          <w:szCs w:val="20"/>
-        </w:rPr>
-      </w:pPr>
-      <w:r>
-        <w:rPr>
-          <w:rFonts w:ascii="Arial" w:eastAsia="Times New Roman" w:hAnsi="Arial" w:cs="Arial"/>
-          <w:color w:val="000000"/>
-          <w:sz w:val="24"/>
-          <w:szCs w:val="24"/>
-        </w:rPr>
-        <w:t>and follow the instructions.</w:t>
-      </w:r>
-      <w:r>
-        <w:rPr>
-          <w:rFonts w:ascii="Arial" w:eastAsia="Times New Roman" w:hAnsi="Arial" w:cs="Arial"/>
-          <w:color w:val="000000"/>
-          <w:sz w:val="24"/>
-          <w:szCs w:val="24"/>
-        </w:rPr>
-        <w:br/>
-      </w:r>
     </w:p>
     <w:p>
       <w:pPr>
@@ -2669,14 +2976,25 @@
           <w:color w:val="C45911" w:themeColor="accent2" w:themeShade="BF"/>
         </w:rPr>
       </w:pPr>
-      <w:r>
-        <w:rPr>
-          <w:rFonts w:ascii="Arial" w:eastAsia="Times New Roman" w:hAnsi="Arial" w:cs="Arial"/>
-          <w:color w:val="000000"/>
-          <w:sz w:val="24"/>
-          <w:szCs w:val="24"/>
-        </w:rPr>
-        <w:t xml:space="preserve">calculate and </w:t>
+      <w:proofErr w:type="gramStart"/>
+      <w:r>
+        <w:rPr>
+          <w:rFonts w:ascii="Arial" w:eastAsia="Times New Roman" w:hAnsi="Arial" w:cs="Arial"/>
+          <w:color w:val="000000"/>
+          <w:sz w:val="24"/>
+          <w:szCs w:val="24"/>
+        </w:rPr>
+        <w:t>calculate</w:t>
+      </w:r>
+      <w:proofErr w:type="gramEnd"/>
+      <w:r>
+        <w:rPr>
+          <w:rFonts w:ascii="Arial" w:eastAsia="Times New Roman" w:hAnsi="Arial" w:cs="Arial"/>
+          <w:color w:val="000000"/>
+          <w:sz w:val="24"/>
+          <w:szCs w:val="24"/>
+        </w:rPr>
+        <w:t xml:space="preserve"> and </w:t>
       </w:r>
       <w:r>
         <w:rPr>
@@ -2773,15 +3091,6 @@
       </w:pPr>
       <w:r>
         <w:rPr>
-          <w:rFonts w:ascii="Arial" w:eastAsia="Times New Roman" w:hAnsi="Arial" w:cs="Arial"/>
-          <w:color w:val="000000"/>
-          <w:sz w:val="24"/>
-          <w:szCs w:val="24"/>
-        </w:rPr>
-        <w:t xml:space="preserve">       </w:t>
-      </w:r>
-      <w:r>
-        <w:rPr>
           <w:rFonts w:ascii="Consolas" w:eastAsia="Times New Roman" w:hAnsi="Consolas" w:cs="Arial"/>
           <w:b/>
           <w:color w:val="70AD47" w:themeColor="accent6"/>
@@ -2949,6 +3258,7 @@
           <w:sz w:val="24"/>
           <w:szCs w:val="24"/>
         </w:rPr>
+        <w:lastRenderedPageBreak/>
         <w:t xml:space="preserve">Enter the high value for day </w:t>
       </w:r>
       <w:r>
@@ -3054,7 +3364,6 @@
           <w:sz w:val="24"/>
           <w:szCs w:val="24"/>
         </w:rPr>
-        <w:lastRenderedPageBreak/>
         <w:t xml:space="preserve">The average (mean) temperature was: </w:t>
       </w:r>
       <w:r>
@@ -3361,13 +3670,25 @@
         </w:rPr>
         <w:t>:</w:t>
       </w:r>
-    </w:p>
-    <w:p>
-      <w:pPr>
-        <w:spacing w:before="100" w:beforeAutospacing="1" w:after="100" w:afterAutospacing="1" w:line="240" w:lineRule="auto"/>
-        <w:textAlignment w:val="baseline"/>
-        <w:rPr>
-          <w:rFonts w:ascii="Arial" w:eastAsia="Times New Roman" w:hAnsi="Arial" w:cs="Arial"/>
+      <w:r>
+        <w:rPr>
+          <w:rFonts w:ascii="Arial" w:eastAsia="Times New Roman" w:hAnsi="Arial" w:cs="Arial"/>
+          <w:caps/>
+          <w:color w:val="00B0F0"/>
+          <w:sz w:val="20"/>
+          <w:szCs w:val="20"/>
+        </w:rPr>
+        <w:t xml:space="preserve"> </w:t>
+      </w:r>
+    </w:p>
+    <w:p>
+      <w:pPr>
+        <w:spacing w:before="100" w:beforeAutospacing="1" w:after="100" w:afterAutospacing="1" w:line="240" w:lineRule="auto"/>
+        <w:textAlignment w:val="baseline"/>
+        <w:rPr>
+          <w:rFonts w:ascii="Arial" w:eastAsia="Times New Roman" w:hAnsi="Arial" w:cs="Arial"/>
+          <w:i/>
+          <w:iCs/>
           <w:color w:val="FF0000"/>
           <w:sz w:val="24"/>
           <w:szCs w:val="24"/>
@@ -3376,25 +3697,14 @@
       <w:r>
         <w:rPr>
           <w:rFonts w:ascii="Arial" w:eastAsia="Times New Roman" w:hAnsi="Arial" w:cs="Arial"/>
+          <w:i/>
+          <w:iCs/>
           <w:color w:val="FF0000"/>
           <w:sz w:val="24"/>
           <w:szCs w:val="24"/>
         </w:rPr>
-        <w:t>The submission script is not ready yet, check back later.</w:t>
-      </w:r>
-    </w:p>
-    <w:p>
-      <w:pPr>
-        <w:spacing w:before="100" w:beforeAutospacing="1" w:after="100" w:afterAutospacing="1" w:line="240" w:lineRule="auto"/>
-        <w:textAlignment w:val="baseline"/>
-        <w:rPr>
-          <w:rFonts w:ascii="Arial" w:eastAsia="Times New Roman" w:hAnsi="Arial" w:cs="Arial"/>
-          <w:strike/>
-          <w:color w:val="000000"/>
-          <w:sz w:val="24"/>
-          <w:szCs w:val="24"/>
-        </w:rPr>
-      </w:pPr>
+        <w:t>Submission is currently closed, please check this page later again.</w:t>
+      </w:r>
     </w:p>
     <w:p>
       <w:pPr>
@@ -3554,7 +3864,6 @@
         <w:t xml:space="preserve">Then run the following script from your account: (replace </w:t>
       </w:r>
       <w:proofErr w:type="spellStart"/>
-      <w:proofErr w:type="gramStart"/>
       <w:r>
         <w:rPr>
           <w:rFonts w:ascii="Arial" w:eastAsia="Times New Roman" w:hAnsi="Arial" w:cs="Arial"/>
@@ -3566,7 +3875,6 @@
         <w:t>profname.proflastname</w:t>
       </w:r>
       <w:proofErr w:type="spellEnd"/>
-      <w:proofErr w:type="gramEnd"/>
       <w:r>
         <w:rPr>
           <w:rFonts w:ascii="Arial" w:eastAsia="Times New Roman" w:hAnsi="Arial" w:cs="Arial"/>
@@ -3629,38 +3937,123 @@
         <w:t>~</w:t>
       </w:r>
       <w:proofErr w:type="spellStart"/>
+      <w:r>
+        <w:rPr>
+          <w:rFonts w:ascii="Courier New" w:eastAsia="Times New Roman" w:hAnsi="Courier New" w:cs="Courier New"/>
+          <w:b/>
+          <w:bCs/>
+          <w:strike/>
+          <w:color w:val="000000"/>
+          <w:sz w:val="24"/>
+          <w:szCs w:val="24"/>
+        </w:rPr>
+        <w:t>profna</w:t>
+      </w:r>
+      <w:r>
+        <w:rPr>
+          <w:rFonts w:ascii="Courier New" w:eastAsia="Times New Roman" w:hAnsi="Courier New" w:cs="Courier New"/>
+          <w:b/>
+          <w:bCs/>
+          <w:strike/>
+          <w:color w:val="000000"/>
+          <w:sz w:val="24"/>
+          <w:szCs w:val="24"/>
+        </w:rPr>
+        <w:t>me.proflastname</w:t>
+      </w:r>
+      <w:proofErr w:type="spellEnd"/>
+      <w:r>
+        <w:rPr>
+          <w:rFonts w:ascii="Courier New" w:eastAsia="Times New Roman" w:hAnsi="Courier New" w:cs="Courier New"/>
+          <w:b/>
+          <w:bCs/>
+          <w:strike/>
+          <w:color w:val="000000"/>
+          <w:sz w:val="24"/>
+          <w:szCs w:val="24"/>
+        </w:rPr>
+        <w:t xml:space="preserve">/submit </w:t>
+      </w:r>
+      <w:r>
+        <w:rPr>
+          <w:rFonts w:ascii="Courier New" w:eastAsia="Times New Roman" w:hAnsi="Courier New" w:cs="Courier New"/>
+          <w:b/>
+          <w:bCs/>
+          <w:strike/>
+          <w:color w:val="000000"/>
+          <w:sz w:val="24"/>
+          <w:szCs w:val="24"/>
+        </w:rPr>
+        <w:t>144</w:t>
+      </w:r>
+      <w:r>
+        <w:rPr>
+          <w:rFonts w:ascii="Courier New" w:eastAsia="Times New Roman" w:hAnsi="Courier New" w:cs="Courier New"/>
+          <w:b/>
+          <w:bCs/>
+          <w:strike/>
+          <w:color w:val="000000"/>
+          <w:sz w:val="24"/>
+          <w:szCs w:val="24"/>
+        </w:rPr>
+        <w:t>_w3</w:t>
+      </w:r>
+      <w:r>
+        <w:rPr>
+          <w:rFonts w:ascii="Courier New" w:eastAsia="Times New Roman" w:hAnsi="Courier New" w:cs="Courier New"/>
+          <w:b/>
+          <w:bCs/>
+          <w:strike/>
+          <w:color w:val="000000"/>
+          <w:sz w:val="24"/>
+          <w:szCs w:val="24"/>
+        </w:rPr>
+        <w:t xml:space="preserve">_home &lt;ENTER&gt; </w:t>
+      </w:r>
+      <w:r>
+        <w:rPr>
+          <w:rFonts w:ascii="Courier New" w:eastAsia="Times New Roman" w:hAnsi="Courier New" w:cs="Courier New"/>
+          <w:b/>
+          <w:bCs/>
+          <w:strike/>
+          <w:color w:val="000000"/>
+          <w:sz w:val="24"/>
+          <w:szCs w:val="24"/>
+        </w:rPr>
+        <w:br/>
+      </w:r>
+    </w:p>
+    <w:p>
+      <w:pPr>
+        <w:rPr>
+          <w:strike/>
+        </w:rPr>
+      </w:pPr>
       <w:proofErr w:type="gramStart"/>
       <w:r>
         <w:rPr>
-          <w:rFonts w:ascii="Courier New" w:eastAsia="Times New Roman" w:hAnsi="Courier New" w:cs="Courier New"/>
-          <w:b/>
-          <w:bCs/>
+          <w:rFonts w:ascii="Arial" w:eastAsia="Times New Roman" w:hAnsi="Arial" w:cs="Arial"/>
           <w:strike/>
           <w:color w:val="000000"/>
           <w:sz w:val="24"/>
           <w:szCs w:val="24"/>
         </w:rPr>
-        <w:t>profname.proflastname</w:t>
-      </w:r>
-      <w:proofErr w:type="spellEnd"/>
+        <w:t>and</w:t>
+      </w:r>
       <w:proofErr w:type="gramEnd"/>
       <w:r>
         <w:rPr>
-          <w:rFonts w:ascii="Courier New" w:eastAsia="Times New Roman" w:hAnsi="Courier New" w:cs="Courier New"/>
-          <w:b/>
-          <w:bCs/>
+          <w:rFonts w:ascii="Arial" w:eastAsia="Times New Roman" w:hAnsi="Arial" w:cs="Arial"/>
           <w:strike/>
           <w:color w:val="000000"/>
           <w:sz w:val="24"/>
           <w:szCs w:val="24"/>
         </w:rPr>
-        <w:t xml:space="preserve">/submit ipc_w3_at_home &lt;ENTER&gt; </w:t>
-      </w:r>
-      <w:r>
-        <w:rPr>
-          <w:rFonts w:ascii="Courier New" w:eastAsia="Times New Roman" w:hAnsi="Courier New" w:cs="Courier New"/>
-          <w:b/>
-          <w:bCs/>
+        <w:t xml:space="preserve"> follow the instructions.</w:t>
+      </w:r>
+      <w:r>
+        <w:rPr>
+          <w:rFonts w:ascii="Arial" w:eastAsia="Times New Roman" w:hAnsi="Arial" w:cs="Arial"/>
           <w:strike/>
           <w:color w:val="000000"/>
           <w:sz w:val="24"/>
@@ -3670,24 +4063,129 @@
       </w:r>
     </w:p>
     <w:p>
-      <w:r>
-        <w:rPr>
-          <w:rFonts w:ascii="Arial" w:eastAsia="Times New Roman" w:hAnsi="Arial" w:cs="Arial"/>
+      <w:pPr>
+        <w:autoSpaceDE w:val="0"/>
+        <w:autoSpaceDN w:val="0"/>
+        <w:adjustRightInd w:val="0"/>
+        <w:spacing w:after="0" w:line="240" w:lineRule="auto"/>
+        <w:rPr>
+          <w:rFonts w:ascii="Arial" w:hAnsi="Arial" w:cs="Arial"/>
           <w:strike/>
-          <w:color w:val="000000"/>
-          <w:sz w:val="24"/>
-          <w:szCs w:val="24"/>
-        </w:rPr>
-        <w:t>and follow the instructions.</w:t>
-      </w:r>
-      <w:r>
-        <w:rPr>
-          <w:rFonts w:ascii="Arial" w:eastAsia="Times New Roman" w:hAnsi="Arial" w:cs="Arial"/>
-          <w:color w:val="000000"/>
-          <w:sz w:val="24"/>
-          <w:szCs w:val="24"/>
-        </w:rPr>
-        <w:br/>
+          <w:color w:val="FF0000"/>
+          <w:sz w:val="24"/>
+          <w:szCs w:val="24"/>
+          <w:lang w:val="en-CA"/>
+        </w:rPr>
+      </w:pPr>
+      <w:r>
+        <w:rPr>
+          <w:rFonts w:ascii="Arial" w:hAnsi="Arial" w:cs="Arial"/>
+          <w:strike/>
+          <w:color w:val="FF0000"/>
+          <w:sz w:val="24"/>
+          <w:szCs w:val="24"/>
+          <w:lang w:val="en-CA"/>
+        </w:rPr>
+        <w:t>Please note that a successful submission does not guarantee full credit for this</w:t>
+      </w:r>
+    </w:p>
+    <w:p>
+      <w:pPr>
+        <w:autoSpaceDE w:val="0"/>
+        <w:autoSpaceDN w:val="0"/>
+        <w:adjustRightInd w:val="0"/>
+        <w:spacing w:after="0" w:line="240" w:lineRule="auto"/>
+        <w:rPr>
+          <w:rFonts w:ascii="Arial" w:hAnsi="Arial" w:cs="Arial"/>
+          <w:strike/>
+          <w:color w:val="FF0000"/>
+          <w:sz w:val="24"/>
+          <w:szCs w:val="24"/>
+          <w:lang w:val="en-CA"/>
+        </w:rPr>
+      </w:pPr>
+      <w:proofErr w:type="gramStart"/>
+      <w:r>
+        <w:rPr>
+          <w:rFonts w:ascii="Arial" w:hAnsi="Arial" w:cs="Arial"/>
+          <w:strike/>
+          <w:color w:val="FF0000"/>
+          <w:sz w:val="24"/>
+          <w:szCs w:val="24"/>
+          <w:lang w:val="en-CA"/>
+        </w:rPr>
+        <w:t>workshop</w:t>
+      </w:r>
+      <w:proofErr w:type="gramEnd"/>
+      <w:r>
+        <w:rPr>
+          <w:rFonts w:ascii="Arial" w:hAnsi="Arial" w:cs="Arial"/>
+          <w:strike/>
+          <w:color w:val="FF0000"/>
+          <w:sz w:val="24"/>
+          <w:szCs w:val="24"/>
+          <w:lang w:val="en-CA"/>
+        </w:rPr>
+        <w:t>.</w:t>
+      </w:r>
+    </w:p>
+    <w:p>
+      <w:pPr>
+        <w:autoSpaceDE w:val="0"/>
+        <w:autoSpaceDN w:val="0"/>
+        <w:adjustRightInd w:val="0"/>
+        <w:spacing w:after="0" w:line="240" w:lineRule="auto"/>
+        <w:rPr>
+          <w:rFonts w:ascii="Arial" w:hAnsi="Arial" w:cs="Arial"/>
+          <w:strike/>
+          <w:color w:val="FF0000"/>
+          <w:sz w:val="24"/>
+          <w:szCs w:val="24"/>
+          <w:lang w:val="en-CA"/>
+        </w:rPr>
+      </w:pPr>
+      <w:r>
+        <w:rPr>
+          <w:rFonts w:ascii="Arial" w:hAnsi="Arial" w:cs="Arial"/>
+          <w:strike/>
+          <w:color w:val="FF0000"/>
+          <w:sz w:val="24"/>
+          <w:szCs w:val="24"/>
+          <w:lang w:val="en-CA"/>
+        </w:rPr>
+        <w:t>If the professor is not satisfied with your implementation, your professor may ask you to</w:t>
+      </w:r>
+    </w:p>
+    <w:p>
+      <w:pPr>
+        <w:rPr>
+          <w:strike/>
+        </w:rPr>
+      </w:pPr>
+      <w:proofErr w:type="gramStart"/>
+      <w:r>
+        <w:rPr>
+          <w:rFonts w:ascii="Arial" w:hAnsi="Arial" w:cs="Arial"/>
+          <w:strike/>
+          <w:color w:val="FF0000"/>
+          <w:sz w:val="24"/>
+          <w:szCs w:val="24"/>
+          <w:lang w:val="en-CA"/>
+        </w:rPr>
+        <w:lastRenderedPageBreak/>
+        <w:t>resubmit</w:t>
+      </w:r>
+      <w:proofErr w:type="gramEnd"/>
+      <w:r>
+        <w:rPr>
+          <w:rFonts w:ascii="Arial" w:hAnsi="Arial" w:cs="Arial"/>
+          <w:strike/>
+          <w:color w:val="FF0000"/>
+          <w:sz w:val="24"/>
+          <w:szCs w:val="24"/>
+          <w:lang w:val="en-CA"/>
+        </w:rPr>
+        <w:t>. Resubmissions will attract a penalty.</w:t>
       </w:r>
     </w:p>
     <w:sectPr>
@@ -3701,8 +4199,8 @@
 </file>
 
 <file path=word/numbering.xml><?xml version="1.0" encoding="utf-8"?>
-<w:numbering xmlns:wpc="http://schemas.microsoft.com/office/word/2010/wordprocessingCanvas" xmlns:mo="http://schemas.microsoft.com/office/mac/office/2008/main" xmlns:mc="http://schemas.openxmlformats.org/markup-compatibility/2006" xmlns:mv="urn:schemas-microsoft-com:mac:vml" xmlns:o="urn:schemas-microsoft-com:office:office" xmlns:r="http://schemas.openxmlformats.org/officeDocument/2006/relationships" xmlns:m="http://schemas.openxmlformats.org/officeDocument/2006/math" xmlns:v="urn:schemas-microsoft-com:vml" xmlns:wp14="http://schemas.microsoft.com/office/word/2010/wordprocessingDrawing" xmlns:wp="http://schemas.openxmlformats.org/drawingml/2006/wordprocessingDrawing" xmlns:w10="urn:schemas-microsoft-com:office:word" xmlns:w="http://schemas.openxmlformats.org/wordprocessingml/2006/main" xmlns:w14="http://schemas.microsoft.com/office/word/2010/wordml" xmlns:w15="http://schemas.microsoft.com/office/word/2012/wordml" xmlns:wpg="http://schemas.microsoft.com/office/word/2010/wordprocessingGroup" xmlns:wpi="http://schemas.microsoft.com/office/word/2010/wordprocessingInk" xmlns:wne="http://schemas.microsoft.com/office/word/2006/wordml" xmlns:wps="http://schemas.microsoft.com/office/word/2010/wordprocessingShape" mc:Ignorable="w14 w15 wp14">
-  <w:abstractNum w:abstractNumId="0">
+<w:numbering xmlns:wpc="http://schemas.microsoft.com/office/word/2010/wordprocessingCanvas" xmlns:mc="http://schemas.openxmlformats.org/markup-compatibility/2006" xmlns:o="urn:schemas-microsoft-com:office:office" xmlns:r="http://schemas.openxmlformats.org/officeDocument/2006/relationships" xmlns:m="http://schemas.openxmlformats.org/officeDocument/2006/math" xmlns:v="urn:schemas-microsoft-com:vml" xmlns:wp14="http://schemas.microsoft.com/office/word/2010/wordprocessingDrawing" xmlns:wp="http://schemas.openxmlformats.org/drawingml/2006/wordprocessingDrawing" xmlns:w10="urn:schemas-microsoft-com:office:word" xmlns:w="http://schemas.openxmlformats.org/wordprocessingml/2006/main" xmlns:w14="http://schemas.microsoft.com/office/word/2010/wordml" xmlns:w15="http://schemas.microsoft.com/office/word/2012/wordml" xmlns:wpg="http://schemas.microsoft.com/office/word/2010/wordprocessingGroup" xmlns:wpi="http://schemas.microsoft.com/office/word/2010/wordprocessingInk" xmlns:wne="http://schemas.microsoft.com/office/word/2006/wordml" xmlns:wps="http://schemas.microsoft.com/office/word/2010/wordprocessingShape" mc:Ignorable="w14 w15 wp14">
+  <w:abstractNum w:abstractNumId="0" w15:restartNumberingAfterBreak="0">
     <w:nsid w:val="17387454"/>
     <w:multiLevelType w:val="hybridMultilevel"/>
     <w:tmpl w:val="2B78FE2E"/>
@@ -3815,7 +4313,7 @@
       </w:rPr>
     </w:lvl>
   </w:abstractNum>
-  <w:abstractNum w:abstractNumId="1">
+  <w:abstractNum w:abstractNumId="1" w15:restartNumberingAfterBreak="0">
     <w:nsid w:val="1BE73662"/>
     <w:multiLevelType w:val="hybridMultilevel"/>
     <w:tmpl w:val="3BDE0B74"/>
@@ -3928,7 +4426,7 @@
       </w:rPr>
     </w:lvl>
   </w:abstractNum>
-  <w:abstractNum w:abstractNumId="2">
+  <w:abstractNum w:abstractNumId="2" w15:restartNumberingAfterBreak="0">
     <w:nsid w:val="49C370D5"/>
     <w:multiLevelType w:val="hybridMultilevel"/>
     <w:tmpl w:val="8D30DE4C"/>
@@ -4017,7 +4515,7 @@
       </w:pPr>
     </w:lvl>
   </w:abstractNum>
-  <w:abstractNum w:abstractNumId="3">
+  <w:abstractNum w:abstractNumId="3" w15:restartNumberingAfterBreak="0">
     <w:nsid w:val="56AC54E4"/>
     <w:multiLevelType w:val="hybridMultilevel"/>
     <w:tmpl w:val="A1829E4E"/>
@@ -4109,7 +4607,7 @@
       </w:pPr>
     </w:lvl>
   </w:abstractNum>
-  <w:abstractNum w:abstractNumId="4">
+  <w:abstractNum w:abstractNumId="4" w15:restartNumberingAfterBreak="0">
     <w:nsid w:val="571E6F2B"/>
     <w:multiLevelType w:val="hybridMultilevel"/>
     <w:tmpl w:val="0F4AE2E6"/>
@@ -4222,7 +4720,7 @@
       </w:rPr>
     </w:lvl>
   </w:abstractNum>
-  <w:abstractNum w:abstractNumId="5">
+  <w:abstractNum w:abstractNumId="5" w15:restartNumberingAfterBreak="0">
     <w:nsid w:val="62A93119"/>
     <w:multiLevelType w:val="hybridMultilevel"/>
     <w:tmpl w:val="AE02244A"/>
@@ -4372,7 +4870,7 @@
     </w:rPrDefault>
     <w:pPrDefault/>
   </w:docDefaults>
-  <w:latentStyles w:defLockedState="0" w:defUIPriority="99" w:defSemiHidden="0" w:defUnhideWhenUsed="0" w:defQFormat="0" w:count="382">
+  <w:latentStyles w:defLockedState="0" w:defUIPriority="99" w:defSemiHidden="0" w:defUnhideWhenUsed="0" w:defQFormat="0" w:count="371">
     <w:lsdException w:name="Normal" w:uiPriority="0" w:qFormat="1"/>
     <w:lsdException w:name="heading 1" w:uiPriority="9" w:qFormat="1"/>
     <w:lsdException w:name="heading 2" w:semiHidden="1" w:uiPriority="9" w:unhideWhenUsed="1" w:qFormat="1"/>
@@ -4744,8 +5242,6 @@
     <w:lsdException w:name="List Table 5 Dark Accent 6" w:uiPriority="50"/>
     <w:lsdException w:name="List Table 6 Colorful Accent 6" w:uiPriority="51"/>
     <w:lsdException w:name="List Table 7 Colorful Accent 6" w:uiPriority="52"/>
-    <w:lsdException w:name="Mention" w:semiHidden="1" w:unhideWhenUsed="1"/>
-    <w:lsdException w:name="Smart Hyperlink" w:semiHidden="1" w:unhideWhenUsed="1"/>
   </w:latentStyles>
   <w:style w:type="paragraph" w:default="1" w:styleId="Normal">
     <w:name w:val="Normal"/>

</xml_diff>

<commit_message>
at home submission added
</commit_message>
<xml_diff>
--- a/Workshop3.docx
+++ b/Workshop3.docx
@@ -78,7 +78,7 @@
         <w:jc w:val="center"/>
         <w:rPr>
           <w:rFonts w:ascii="Arial" w:eastAsia="Times New Roman" w:hAnsi="Arial" w:cs="Arial"/>
-          <w:color w:val="000000"/>
+          <w:color w:val="FF0000"/>
           <w:sz w:val="20"/>
           <w:szCs w:val="20"/>
         </w:rPr>
@@ -96,6 +96,27 @@
     <w:p>
       <w:pPr>
         <w:spacing w:after="0" w:line="240" w:lineRule="auto"/>
+        <w:jc w:val="center"/>
+        <w:rPr>
+          <w:rFonts w:ascii="Arial" w:eastAsia="Times New Roman" w:hAnsi="Arial" w:cs="Arial"/>
+          <w:color w:val="000000"/>
+          <w:sz w:val="20"/>
+          <w:szCs w:val="20"/>
+        </w:rPr>
+      </w:pPr>
+      <w:r>
+        <w:rPr>
+          <w:rFonts w:ascii="Arial" w:eastAsia="Times New Roman" w:hAnsi="Arial" w:cs="Arial"/>
+          <w:color w:val="FF0000"/>
+          <w:sz w:val="20"/>
+          <w:szCs w:val="20"/>
+        </w:rPr>
+        <w:t>V1.2 At-home submission added</w:t>
+      </w:r>
+    </w:p>
+    <w:p>
+      <w:pPr>
+        <w:spacing w:after="0" w:line="240" w:lineRule="auto"/>
         <w:rPr>
           <w:rFonts w:ascii="Times New Roman" w:eastAsia="Times New Roman" w:hAnsi="Times New Roman" w:cs="Times New Roman"/>
           <w:sz w:val="24"/>
@@ -111,8 +132,6 @@
         </w:rPr>
         <w:br/>
       </w:r>
-      <w:bookmarkStart w:id="0" w:name="_GoBack"/>
-      <w:bookmarkEnd w:id="0"/>
       <w:r>
         <w:rPr>
           <w:rFonts w:ascii="Arial" w:eastAsia="Times New Roman" w:hAnsi="Arial" w:cs="Arial"/>
@@ -1216,434 +1235,453 @@
       <w:pPr>
         <w:pStyle w:val="Heading2"/>
         <w:rPr>
+          <w:rFonts w:ascii="Consolas" w:eastAsia="Times New Roman" w:hAnsi="Consolas" w:cs="Arial"/>
+          <w:b/>
+          <w:color w:val="70AD47" w:themeColor="accent6"/>
+          <w:sz w:val="20"/>
+          <w:szCs w:val="20"/>
+        </w:rPr>
+      </w:pPr>
+      <w:r>
+        <w:rPr>
+          <w:rFonts w:ascii="Arial" w:eastAsia="Times New Roman" w:hAnsi="Arial" w:cs="Arial"/>
+          <w:b/>
+          <w:bCs/>
+          <w:caps/>
+          <w:color w:val="00B0F0"/>
+          <w:sz w:val="22"/>
+          <w:szCs w:val="22"/>
+        </w:rPr>
+        <w:t>Output Example</w:t>
+      </w:r>
+      <w:r>
+        <w:rPr>
           <w:rFonts w:eastAsia="Times New Roman"/>
-        </w:rPr>
-      </w:pPr>
+          <w:sz w:val="22"/>
+          <w:szCs w:val="22"/>
+        </w:rPr>
+        <w:br/>
+      </w:r>
+    </w:p>
+    <w:p>
+      <w:pPr>
+        <w:autoSpaceDE w:val="0"/>
+        <w:autoSpaceDN w:val="0"/>
+        <w:adjustRightInd w:val="0"/>
+        <w:spacing w:after="0" w:line="240" w:lineRule="auto"/>
+        <w:rPr>
+          <w:rFonts w:ascii="Consolas" w:hAnsi="Consolas" w:cs="Consolas"/>
+          <w:color w:val="000000"/>
+          <w:sz w:val="19"/>
+          <w:szCs w:val="19"/>
+          <w:lang w:val="en-CA"/>
+        </w:rPr>
+      </w:pPr>
+      <w:r>
+        <w:rPr>
+          <w:rFonts w:ascii="Consolas" w:hAnsi="Consolas" w:cs="Consolas"/>
+          <w:color w:val="008000"/>
+          <w:sz w:val="19"/>
+          <w:szCs w:val="19"/>
+          <w:lang w:val="en-CA"/>
+        </w:rPr>
+        <w:t>---=== IPC Temperature Analyzer ===---</w:t>
+      </w:r>
+    </w:p>
+    <w:p>
+      <w:pPr>
+        <w:autoSpaceDE w:val="0"/>
+        <w:autoSpaceDN w:val="0"/>
+        <w:adjustRightInd w:val="0"/>
+        <w:spacing w:after="0" w:line="240" w:lineRule="auto"/>
+        <w:rPr>
+          <w:rFonts w:ascii="Consolas" w:hAnsi="Consolas" w:cs="Consolas"/>
+          <w:color w:val="000000"/>
+          <w:sz w:val="19"/>
+          <w:szCs w:val="19"/>
+          <w:lang w:val="en-CA"/>
+        </w:rPr>
+      </w:pPr>
+      <w:r>
+        <w:rPr>
+          <w:rFonts w:ascii="Consolas" w:hAnsi="Consolas" w:cs="Consolas"/>
+          <w:color w:val="008000"/>
+          <w:sz w:val="19"/>
+          <w:szCs w:val="19"/>
+          <w:lang w:val="en-CA"/>
+        </w:rPr>
+        <w:t xml:space="preserve">Enter the high value for day 1: </w:t>
+      </w:r>
+      <w:r>
+        <w:rPr>
+          <w:rFonts w:ascii="Consolas" w:hAnsi="Consolas" w:cs="Consolas"/>
+          <w:b/>
+          <w:bCs/>
+          <w:color w:val="FF0000"/>
+          <w:sz w:val="19"/>
+          <w:szCs w:val="19"/>
+          <w:lang w:val="en-CA"/>
+        </w:rPr>
+        <w:t>8</w:t>
+      </w:r>
+    </w:p>
+    <w:p>
+      <w:pPr>
+        <w:autoSpaceDE w:val="0"/>
+        <w:autoSpaceDN w:val="0"/>
+        <w:adjustRightInd w:val="0"/>
+        <w:spacing w:after="0" w:line="240" w:lineRule="auto"/>
+        <w:rPr>
+          <w:rFonts w:ascii="Consolas" w:hAnsi="Consolas" w:cs="Consolas"/>
+          <w:color w:val="000000"/>
+          <w:sz w:val="19"/>
+          <w:szCs w:val="19"/>
+          <w:lang w:val="en-CA"/>
+        </w:rPr>
+      </w:pPr>
+    </w:p>
+    <w:p>
+      <w:pPr>
+        <w:autoSpaceDE w:val="0"/>
+        <w:autoSpaceDN w:val="0"/>
+        <w:adjustRightInd w:val="0"/>
+        <w:spacing w:after="0" w:line="240" w:lineRule="auto"/>
+        <w:rPr>
+          <w:rFonts w:ascii="Consolas" w:hAnsi="Consolas" w:cs="Consolas"/>
+          <w:color w:val="000000"/>
+          <w:sz w:val="19"/>
+          <w:szCs w:val="19"/>
+          <w:lang w:val="en-CA"/>
+        </w:rPr>
+      </w:pPr>
+      <w:r>
+        <w:rPr>
+          <w:rFonts w:ascii="Consolas" w:hAnsi="Consolas" w:cs="Consolas"/>
+          <w:color w:val="008000"/>
+          <w:sz w:val="19"/>
+          <w:szCs w:val="19"/>
+          <w:lang w:val="en-CA"/>
+        </w:rPr>
+        <w:t xml:space="preserve">Enter the low value for day 1: </w:t>
+      </w:r>
+      <w:r>
+        <w:rPr>
+          <w:rFonts w:ascii="Consolas" w:hAnsi="Consolas" w:cs="Consolas"/>
+          <w:b/>
+          <w:bCs/>
+          <w:color w:val="FF0000"/>
+          <w:sz w:val="19"/>
+          <w:szCs w:val="19"/>
+          <w:lang w:val="en-CA"/>
+        </w:rPr>
+        <w:t>-2</w:t>
+      </w:r>
+    </w:p>
+    <w:p>
+      <w:pPr>
+        <w:autoSpaceDE w:val="0"/>
+        <w:autoSpaceDN w:val="0"/>
+        <w:adjustRightInd w:val="0"/>
+        <w:spacing w:after="0" w:line="240" w:lineRule="auto"/>
+        <w:rPr>
+          <w:rFonts w:ascii="Consolas" w:hAnsi="Consolas" w:cs="Consolas"/>
+          <w:color w:val="000000"/>
+          <w:sz w:val="19"/>
+          <w:szCs w:val="19"/>
+          <w:lang w:val="en-CA"/>
+        </w:rPr>
+      </w:pPr>
+    </w:p>
+    <w:p>
+      <w:pPr>
+        <w:autoSpaceDE w:val="0"/>
+        <w:autoSpaceDN w:val="0"/>
+        <w:adjustRightInd w:val="0"/>
+        <w:spacing w:after="0" w:line="240" w:lineRule="auto"/>
+        <w:rPr>
+          <w:rFonts w:ascii="Consolas" w:hAnsi="Consolas" w:cs="Consolas"/>
+          <w:color w:val="FF0000"/>
+          <w:sz w:val="19"/>
+          <w:szCs w:val="19"/>
+          <w:lang w:val="en-CA"/>
+        </w:rPr>
+      </w:pPr>
+      <w:r>
+        <w:rPr>
+          <w:rFonts w:ascii="Consolas" w:hAnsi="Consolas" w:cs="Consolas"/>
+          <w:color w:val="008000"/>
+          <w:sz w:val="19"/>
+          <w:szCs w:val="19"/>
+          <w:lang w:val="en-CA"/>
+        </w:rPr>
+        <w:t xml:space="preserve">Enter the high value for day 2: </w:t>
+      </w:r>
+      <w:r>
+        <w:rPr>
+          <w:rFonts w:ascii="Consolas" w:hAnsi="Consolas" w:cs="Consolas"/>
+          <w:b/>
+          <w:bCs/>
+          <w:color w:val="FF0000"/>
+          <w:sz w:val="19"/>
+          <w:szCs w:val="19"/>
+          <w:lang w:val="en-CA"/>
+        </w:rPr>
+        <w:t>9</w:t>
+      </w:r>
+    </w:p>
+    <w:p>
+      <w:pPr>
+        <w:autoSpaceDE w:val="0"/>
+        <w:autoSpaceDN w:val="0"/>
+        <w:adjustRightInd w:val="0"/>
+        <w:spacing w:after="0" w:line="240" w:lineRule="auto"/>
+        <w:rPr>
+          <w:rFonts w:ascii="Consolas" w:hAnsi="Consolas" w:cs="Consolas"/>
+          <w:color w:val="000000"/>
+          <w:sz w:val="19"/>
+          <w:szCs w:val="19"/>
+          <w:lang w:val="en-CA"/>
+        </w:rPr>
+      </w:pPr>
+    </w:p>
+    <w:p>
+      <w:pPr>
+        <w:autoSpaceDE w:val="0"/>
+        <w:autoSpaceDN w:val="0"/>
+        <w:adjustRightInd w:val="0"/>
+        <w:spacing w:after="0" w:line="240" w:lineRule="auto"/>
+        <w:rPr>
+          <w:rFonts w:ascii="Consolas" w:hAnsi="Consolas" w:cs="Consolas"/>
+          <w:color w:val="000000"/>
+          <w:sz w:val="19"/>
+          <w:szCs w:val="19"/>
+          <w:lang w:val="en-CA"/>
+        </w:rPr>
+      </w:pPr>
+      <w:r>
+        <w:rPr>
+          <w:rFonts w:ascii="Consolas" w:hAnsi="Consolas" w:cs="Consolas"/>
+          <w:color w:val="008000"/>
+          <w:sz w:val="19"/>
+          <w:szCs w:val="19"/>
+          <w:lang w:val="en-CA"/>
+        </w:rPr>
+        <w:t xml:space="preserve">Enter the low value for day 2: </w:t>
+      </w:r>
+      <w:r>
+        <w:rPr>
+          <w:rFonts w:ascii="Consolas" w:hAnsi="Consolas" w:cs="Consolas"/>
+          <w:b/>
+          <w:bCs/>
+          <w:color w:val="FF0000"/>
+          <w:sz w:val="19"/>
+          <w:szCs w:val="19"/>
+          <w:lang w:val="en-CA"/>
+        </w:rPr>
+        <w:t>-4</w:t>
+      </w:r>
+    </w:p>
+    <w:p>
+      <w:pPr>
+        <w:autoSpaceDE w:val="0"/>
+        <w:autoSpaceDN w:val="0"/>
+        <w:adjustRightInd w:val="0"/>
+        <w:spacing w:after="0" w:line="240" w:lineRule="auto"/>
+        <w:rPr>
+          <w:rFonts w:ascii="Consolas" w:hAnsi="Consolas" w:cs="Consolas"/>
+          <w:color w:val="000000"/>
+          <w:sz w:val="19"/>
+          <w:szCs w:val="19"/>
+          <w:lang w:val="en-CA"/>
+        </w:rPr>
+      </w:pPr>
+    </w:p>
+    <w:p>
+      <w:pPr>
+        <w:autoSpaceDE w:val="0"/>
+        <w:autoSpaceDN w:val="0"/>
+        <w:adjustRightInd w:val="0"/>
+        <w:spacing w:after="0" w:line="240" w:lineRule="auto"/>
+        <w:rPr>
+          <w:rFonts w:ascii="Consolas" w:hAnsi="Consolas" w:cs="Consolas"/>
+          <w:color w:val="000000"/>
+          <w:sz w:val="19"/>
+          <w:szCs w:val="19"/>
+          <w:lang w:val="en-CA"/>
+        </w:rPr>
+      </w:pPr>
+      <w:r>
+        <w:rPr>
+          <w:rFonts w:ascii="Consolas" w:hAnsi="Consolas" w:cs="Consolas"/>
+          <w:color w:val="008000"/>
+          <w:sz w:val="19"/>
+          <w:szCs w:val="19"/>
+          <w:lang w:val="en-CA"/>
+        </w:rPr>
+        <w:t xml:space="preserve">Enter the high value for day 3: </w:t>
+      </w:r>
+      <w:r>
+        <w:rPr>
+          <w:rFonts w:ascii="Consolas" w:hAnsi="Consolas" w:cs="Consolas"/>
+          <w:b/>
+          <w:bCs/>
+          <w:color w:val="FF0000"/>
+          <w:sz w:val="19"/>
+          <w:szCs w:val="19"/>
+          <w:lang w:val="en-CA"/>
+        </w:rPr>
+        <w:t>11</w:t>
+      </w:r>
+    </w:p>
+    <w:p>
+      <w:pPr>
+        <w:autoSpaceDE w:val="0"/>
+        <w:autoSpaceDN w:val="0"/>
+        <w:adjustRightInd w:val="0"/>
+        <w:spacing w:after="0" w:line="240" w:lineRule="auto"/>
+        <w:rPr>
+          <w:rFonts w:ascii="Consolas" w:hAnsi="Consolas" w:cs="Consolas"/>
+          <w:color w:val="000000"/>
+          <w:sz w:val="19"/>
+          <w:szCs w:val="19"/>
+          <w:lang w:val="en-CA"/>
+        </w:rPr>
+      </w:pPr>
+    </w:p>
+    <w:p>
+      <w:pPr>
+        <w:autoSpaceDE w:val="0"/>
+        <w:autoSpaceDN w:val="0"/>
+        <w:adjustRightInd w:val="0"/>
+        <w:spacing w:after="0" w:line="240" w:lineRule="auto"/>
+        <w:rPr>
+          <w:rFonts w:ascii="Consolas" w:hAnsi="Consolas" w:cs="Consolas"/>
+          <w:b/>
+          <w:bCs/>
+          <w:color w:val="FF0000"/>
+          <w:sz w:val="19"/>
+          <w:szCs w:val="19"/>
+          <w:lang w:val="en-CA"/>
+        </w:rPr>
+      </w:pPr>
+      <w:r>
+        <w:rPr>
+          <w:rFonts w:ascii="Consolas" w:hAnsi="Consolas" w:cs="Consolas"/>
+          <w:color w:val="008000"/>
+          <w:sz w:val="19"/>
+          <w:szCs w:val="19"/>
+          <w:lang w:val="en-CA"/>
+        </w:rPr>
+        <w:t xml:space="preserve">Enter the low value for day 3: </w:t>
+      </w:r>
+      <w:r>
+        <w:rPr>
+          <w:rFonts w:ascii="Consolas" w:hAnsi="Consolas" w:cs="Consolas"/>
+          <w:b/>
+          <w:bCs/>
+          <w:color w:val="FF0000"/>
+          <w:sz w:val="19"/>
+          <w:szCs w:val="19"/>
+          <w:lang w:val="en-CA"/>
+        </w:rPr>
+        <w:t>5</w:t>
+      </w:r>
+    </w:p>
+    <w:p>
+      <w:pPr>
+        <w:autoSpaceDE w:val="0"/>
+        <w:autoSpaceDN w:val="0"/>
+        <w:adjustRightInd w:val="0"/>
+        <w:spacing w:after="0" w:line="240" w:lineRule="auto"/>
+        <w:rPr>
+          <w:rFonts w:ascii="Consolas" w:hAnsi="Consolas" w:cs="Consolas"/>
+          <w:color w:val="000000"/>
+          <w:sz w:val="19"/>
+          <w:szCs w:val="19"/>
+          <w:lang w:val="en-CA"/>
+        </w:rPr>
+      </w:pPr>
+    </w:p>
+    <w:p>
+      <w:pPr>
+        <w:autoSpaceDE w:val="0"/>
+        <w:autoSpaceDN w:val="0"/>
+        <w:adjustRightInd w:val="0"/>
+        <w:spacing w:after="0" w:line="240" w:lineRule="auto"/>
+        <w:rPr>
+          <w:rFonts w:ascii="Consolas" w:hAnsi="Consolas" w:cs="Consolas"/>
+          <w:color w:val="008000"/>
+          <w:sz w:val="19"/>
+          <w:szCs w:val="19"/>
+          <w:lang w:val="en-CA"/>
+        </w:rPr>
+      </w:pPr>
+      <w:r>
+        <w:rPr>
+          <w:rFonts w:ascii="Consolas" w:hAnsi="Consolas" w:cs="Consolas"/>
+          <w:color w:val="008000"/>
+          <w:sz w:val="19"/>
+          <w:szCs w:val="19"/>
+          <w:lang w:val="en-CA"/>
+        </w:rPr>
+        <w:t>The average (mean) temperature was: 4.50</w:t>
+      </w:r>
+    </w:p>
+    <w:p>
+      <w:pPr>
+        <w:autoSpaceDE w:val="0"/>
+        <w:autoSpaceDN w:val="0"/>
+        <w:adjustRightInd w:val="0"/>
+        <w:spacing w:after="0" w:line="240" w:lineRule="auto"/>
+        <w:rPr>
+          <w:rFonts w:ascii="Consolas" w:hAnsi="Consolas" w:cs="Consolas"/>
+          <w:color w:val="000000"/>
+          <w:sz w:val="19"/>
+          <w:szCs w:val="19"/>
+          <w:lang w:val="en-CA"/>
+        </w:rPr>
+      </w:pPr>
+    </w:p>
+    <w:p>
+      <w:pPr>
+        <w:pStyle w:val="Heading2"/>
+        <w:rPr>
+          <w:rFonts w:ascii="Consolas" w:eastAsia="Times New Roman" w:hAnsi="Consolas" w:cs="Arial"/>
+          <w:b/>
+          <w:color w:val="70AD47" w:themeColor="accent6"/>
+          <w:sz w:val="20"/>
+          <w:szCs w:val="20"/>
+        </w:rPr>
+      </w:pPr>
+      <w:r>
+        <w:rPr>
+          <w:rFonts w:ascii="Arial" w:eastAsia="Times New Roman" w:hAnsi="Arial" w:cs="Arial"/>
+          <w:b/>
+          <w:bCs/>
+          <w:caps/>
+          <w:color w:val="00B0F0"/>
+          <w:sz w:val="22"/>
+          <w:szCs w:val="22"/>
+        </w:rPr>
+        <w:t>Output Example</w:t>
+      </w:r>
+      <w:r>
+        <w:rPr>
+          <w:rFonts w:ascii="Arial" w:eastAsia="Times New Roman" w:hAnsi="Arial" w:cs="Arial"/>
+          <w:b/>
+          <w:bCs/>
+          <w:caps/>
+          <w:color w:val="00B0F0"/>
+          <w:sz w:val="22"/>
+          <w:szCs w:val="22"/>
+        </w:rPr>
+        <w:t xml:space="preserve"> With Errors Handled</w:t>
+      </w:r>
       <w:r>
         <w:rPr>
           <w:rFonts w:eastAsia="Times New Roman"/>
         </w:rPr>
-        <w:t>Output Example</w:t>
-      </w:r>
-    </w:p>
-    <w:p>
-      <w:pPr>
-        <w:spacing w:before="100" w:beforeAutospacing="1" w:after="100" w:afterAutospacing="1" w:line="240" w:lineRule="auto"/>
-        <w:textAlignment w:val="baseline"/>
-        <w:rPr>
-          <w:rFonts w:ascii="Consolas" w:eastAsia="Times New Roman" w:hAnsi="Consolas" w:cs="Arial"/>
-          <w:b/>
-          <w:color w:val="70AD47" w:themeColor="accent6"/>
-          <w:sz w:val="24"/>
-          <w:szCs w:val="24"/>
-        </w:rPr>
-      </w:pPr>
-    </w:p>
-    <w:p>
-      <w:pPr>
-        <w:spacing w:before="100" w:beforeAutospacing="1" w:after="100" w:afterAutospacing="1" w:line="240" w:lineRule="auto"/>
-        <w:textAlignment w:val="baseline"/>
-        <w:rPr>
-          <w:rFonts w:ascii="Consolas" w:eastAsia="Times New Roman" w:hAnsi="Consolas" w:cs="Arial"/>
-          <w:b/>
-          <w:color w:val="70AD47" w:themeColor="accent6"/>
-          <w:sz w:val="24"/>
-          <w:szCs w:val="24"/>
-        </w:rPr>
-      </w:pPr>
-    </w:p>
-    <w:p>
-      <w:pPr>
-        <w:autoSpaceDE w:val="0"/>
-        <w:autoSpaceDN w:val="0"/>
-        <w:adjustRightInd w:val="0"/>
-        <w:spacing w:after="0" w:line="240" w:lineRule="auto"/>
-        <w:rPr>
-          <w:rFonts w:ascii="Consolas" w:hAnsi="Consolas" w:cs="Consolas"/>
-          <w:color w:val="000000"/>
-          <w:sz w:val="19"/>
-          <w:szCs w:val="19"/>
-          <w:lang w:val="en-CA"/>
-        </w:rPr>
-      </w:pPr>
-      <w:r>
-        <w:rPr>
-          <w:rFonts w:ascii="Consolas" w:hAnsi="Consolas" w:cs="Consolas"/>
-          <w:color w:val="008000"/>
-          <w:sz w:val="19"/>
-          <w:szCs w:val="19"/>
-          <w:lang w:val="en-CA"/>
-        </w:rPr>
-        <w:t>---=== IPC Temperature Analyzer ===---</w:t>
-      </w:r>
-    </w:p>
-    <w:p>
-      <w:pPr>
-        <w:autoSpaceDE w:val="0"/>
-        <w:autoSpaceDN w:val="0"/>
-        <w:adjustRightInd w:val="0"/>
-        <w:spacing w:after="0" w:line="240" w:lineRule="auto"/>
-        <w:rPr>
-          <w:rFonts w:ascii="Consolas" w:hAnsi="Consolas" w:cs="Consolas"/>
-          <w:color w:val="000000"/>
-          <w:sz w:val="19"/>
-          <w:szCs w:val="19"/>
-          <w:lang w:val="en-CA"/>
-        </w:rPr>
-      </w:pPr>
-      <w:r>
-        <w:rPr>
-          <w:rFonts w:ascii="Consolas" w:hAnsi="Consolas" w:cs="Consolas"/>
-          <w:color w:val="008000"/>
-          <w:sz w:val="19"/>
-          <w:szCs w:val="19"/>
-          <w:lang w:val="en-CA"/>
-        </w:rPr>
-        <w:t xml:space="preserve">Enter the high value for day 1: </w:t>
-      </w:r>
-      <w:r>
-        <w:rPr>
-          <w:rFonts w:ascii="Consolas" w:hAnsi="Consolas" w:cs="Consolas"/>
-          <w:b/>
-          <w:bCs/>
-          <w:color w:val="FF0000"/>
-          <w:sz w:val="19"/>
-          <w:szCs w:val="19"/>
-          <w:lang w:val="en-CA"/>
-        </w:rPr>
-        <w:t>8</w:t>
-      </w:r>
-    </w:p>
-    <w:p>
-      <w:pPr>
-        <w:autoSpaceDE w:val="0"/>
-        <w:autoSpaceDN w:val="0"/>
-        <w:adjustRightInd w:val="0"/>
-        <w:spacing w:after="0" w:line="240" w:lineRule="auto"/>
-        <w:rPr>
-          <w:rFonts w:ascii="Consolas" w:hAnsi="Consolas" w:cs="Consolas"/>
-          <w:color w:val="000000"/>
-          <w:sz w:val="19"/>
-          <w:szCs w:val="19"/>
-          <w:lang w:val="en-CA"/>
-        </w:rPr>
-      </w:pPr>
-    </w:p>
-    <w:p>
-      <w:pPr>
-        <w:autoSpaceDE w:val="0"/>
-        <w:autoSpaceDN w:val="0"/>
-        <w:adjustRightInd w:val="0"/>
-        <w:spacing w:after="0" w:line="240" w:lineRule="auto"/>
-        <w:rPr>
-          <w:rFonts w:ascii="Consolas" w:hAnsi="Consolas" w:cs="Consolas"/>
-          <w:color w:val="000000"/>
-          <w:sz w:val="19"/>
-          <w:szCs w:val="19"/>
-          <w:lang w:val="en-CA"/>
-        </w:rPr>
-      </w:pPr>
-      <w:r>
-        <w:rPr>
-          <w:rFonts w:ascii="Consolas" w:hAnsi="Consolas" w:cs="Consolas"/>
-          <w:color w:val="008000"/>
-          <w:sz w:val="19"/>
-          <w:szCs w:val="19"/>
-          <w:lang w:val="en-CA"/>
-        </w:rPr>
-        <w:lastRenderedPageBreak/>
-        <w:t xml:space="preserve">Enter the low value for day 1: </w:t>
-      </w:r>
-      <w:r>
-        <w:rPr>
-          <w:rFonts w:ascii="Consolas" w:hAnsi="Consolas" w:cs="Consolas"/>
-          <w:b/>
-          <w:bCs/>
-          <w:color w:val="FF0000"/>
-          <w:sz w:val="19"/>
-          <w:szCs w:val="19"/>
-          <w:lang w:val="en-CA"/>
-        </w:rPr>
-        <w:t>-2</w:t>
-      </w:r>
-    </w:p>
-    <w:p>
-      <w:pPr>
-        <w:autoSpaceDE w:val="0"/>
-        <w:autoSpaceDN w:val="0"/>
-        <w:adjustRightInd w:val="0"/>
-        <w:spacing w:after="0" w:line="240" w:lineRule="auto"/>
-        <w:rPr>
-          <w:rFonts w:ascii="Consolas" w:hAnsi="Consolas" w:cs="Consolas"/>
-          <w:color w:val="000000"/>
-          <w:sz w:val="19"/>
-          <w:szCs w:val="19"/>
-          <w:lang w:val="en-CA"/>
-        </w:rPr>
-      </w:pPr>
-    </w:p>
-    <w:p>
-      <w:pPr>
-        <w:autoSpaceDE w:val="0"/>
-        <w:autoSpaceDN w:val="0"/>
-        <w:adjustRightInd w:val="0"/>
-        <w:spacing w:after="0" w:line="240" w:lineRule="auto"/>
-        <w:rPr>
-          <w:rFonts w:ascii="Consolas" w:hAnsi="Consolas" w:cs="Consolas"/>
-          <w:color w:val="FF0000"/>
-          <w:sz w:val="19"/>
-          <w:szCs w:val="19"/>
-          <w:lang w:val="en-CA"/>
-        </w:rPr>
-      </w:pPr>
-      <w:r>
-        <w:rPr>
-          <w:rFonts w:ascii="Consolas" w:hAnsi="Consolas" w:cs="Consolas"/>
-          <w:color w:val="008000"/>
-          <w:sz w:val="19"/>
-          <w:szCs w:val="19"/>
-          <w:lang w:val="en-CA"/>
-        </w:rPr>
-        <w:t xml:space="preserve">Enter the high value for day 2: </w:t>
-      </w:r>
-      <w:r>
-        <w:rPr>
-          <w:rFonts w:ascii="Consolas" w:hAnsi="Consolas" w:cs="Consolas"/>
-          <w:b/>
-          <w:bCs/>
-          <w:color w:val="FF0000"/>
-          <w:sz w:val="19"/>
-          <w:szCs w:val="19"/>
-          <w:lang w:val="en-CA"/>
-        </w:rPr>
-        <w:t>9</w:t>
-      </w:r>
-    </w:p>
-    <w:p>
-      <w:pPr>
-        <w:autoSpaceDE w:val="0"/>
-        <w:autoSpaceDN w:val="0"/>
-        <w:adjustRightInd w:val="0"/>
-        <w:spacing w:after="0" w:line="240" w:lineRule="auto"/>
-        <w:rPr>
-          <w:rFonts w:ascii="Consolas" w:hAnsi="Consolas" w:cs="Consolas"/>
-          <w:color w:val="000000"/>
-          <w:sz w:val="19"/>
-          <w:szCs w:val="19"/>
-          <w:lang w:val="en-CA"/>
-        </w:rPr>
-      </w:pPr>
-    </w:p>
-    <w:p>
-      <w:pPr>
-        <w:autoSpaceDE w:val="0"/>
-        <w:autoSpaceDN w:val="0"/>
-        <w:adjustRightInd w:val="0"/>
-        <w:spacing w:after="0" w:line="240" w:lineRule="auto"/>
-        <w:rPr>
-          <w:rFonts w:ascii="Consolas" w:hAnsi="Consolas" w:cs="Consolas"/>
-          <w:color w:val="000000"/>
-          <w:sz w:val="19"/>
-          <w:szCs w:val="19"/>
-          <w:lang w:val="en-CA"/>
-        </w:rPr>
-      </w:pPr>
-      <w:r>
-        <w:rPr>
-          <w:rFonts w:ascii="Consolas" w:hAnsi="Consolas" w:cs="Consolas"/>
-          <w:color w:val="008000"/>
-          <w:sz w:val="19"/>
-          <w:szCs w:val="19"/>
-          <w:lang w:val="en-CA"/>
-        </w:rPr>
-        <w:t xml:space="preserve">Enter the low value for day 2: </w:t>
-      </w:r>
-      <w:r>
-        <w:rPr>
-          <w:rFonts w:ascii="Consolas" w:hAnsi="Consolas" w:cs="Consolas"/>
-          <w:b/>
-          <w:bCs/>
-          <w:color w:val="FF0000"/>
-          <w:sz w:val="19"/>
-          <w:szCs w:val="19"/>
-          <w:lang w:val="en-CA"/>
-        </w:rPr>
-        <w:t>-4</w:t>
-      </w:r>
-    </w:p>
-    <w:p>
-      <w:pPr>
-        <w:autoSpaceDE w:val="0"/>
-        <w:autoSpaceDN w:val="0"/>
-        <w:adjustRightInd w:val="0"/>
-        <w:spacing w:after="0" w:line="240" w:lineRule="auto"/>
-        <w:rPr>
-          <w:rFonts w:ascii="Consolas" w:hAnsi="Consolas" w:cs="Consolas"/>
-          <w:color w:val="000000"/>
-          <w:sz w:val="19"/>
-          <w:szCs w:val="19"/>
-          <w:lang w:val="en-CA"/>
-        </w:rPr>
-      </w:pPr>
-    </w:p>
-    <w:p>
-      <w:pPr>
-        <w:autoSpaceDE w:val="0"/>
-        <w:autoSpaceDN w:val="0"/>
-        <w:adjustRightInd w:val="0"/>
-        <w:spacing w:after="0" w:line="240" w:lineRule="auto"/>
-        <w:rPr>
-          <w:rFonts w:ascii="Consolas" w:hAnsi="Consolas" w:cs="Consolas"/>
-          <w:color w:val="000000"/>
-          <w:sz w:val="19"/>
-          <w:szCs w:val="19"/>
-          <w:lang w:val="en-CA"/>
-        </w:rPr>
-      </w:pPr>
-      <w:r>
-        <w:rPr>
-          <w:rFonts w:ascii="Consolas" w:hAnsi="Consolas" w:cs="Consolas"/>
-          <w:color w:val="008000"/>
-          <w:sz w:val="19"/>
-          <w:szCs w:val="19"/>
-          <w:lang w:val="en-CA"/>
-        </w:rPr>
-        <w:t xml:space="preserve">Enter the high value for day 3: </w:t>
-      </w:r>
-      <w:r>
-        <w:rPr>
-          <w:rFonts w:ascii="Consolas" w:hAnsi="Consolas" w:cs="Consolas"/>
-          <w:b/>
-          <w:bCs/>
-          <w:color w:val="FF0000"/>
-          <w:sz w:val="19"/>
-          <w:szCs w:val="19"/>
-          <w:lang w:val="en-CA"/>
-        </w:rPr>
-        <w:t>11</w:t>
-      </w:r>
-    </w:p>
-    <w:p>
-      <w:pPr>
-        <w:autoSpaceDE w:val="0"/>
-        <w:autoSpaceDN w:val="0"/>
-        <w:adjustRightInd w:val="0"/>
-        <w:spacing w:after="0" w:line="240" w:lineRule="auto"/>
-        <w:rPr>
-          <w:rFonts w:ascii="Consolas" w:hAnsi="Consolas" w:cs="Consolas"/>
-          <w:color w:val="000000"/>
-          <w:sz w:val="19"/>
-          <w:szCs w:val="19"/>
-          <w:lang w:val="en-CA"/>
-        </w:rPr>
-      </w:pPr>
-    </w:p>
-    <w:p>
-      <w:pPr>
-        <w:autoSpaceDE w:val="0"/>
-        <w:autoSpaceDN w:val="0"/>
-        <w:adjustRightInd w:val="0"/>
-        <w:spacing w:after="0" w:line="240" w:lineRule="auto"/>
-        <w:rPr>
-          <w:rFonts w:ascii="Consolas" w:hAnsi="Consolas" w:cs="Consolas"/>
-          <w:b/>
-          <w:bCs/>
-          <w:color w:val="FF0000"/>
-          <w:sz w:val="19"/>
-          <w:szCs w:val="19"/>
-          <w:lang w:val="en-CA"/>
-        </w:rPr>
-      </w:pPr>
-      <w:r>
-        <w:rPr>
-          <w:rFonts w:ascii="Consolas" w:hAnsi="Consolas" w:cs="Consolas"/>
-          <w:color w:val="008000"/>
-          <w:sz w:val="19"/>
-          <w:szCs w:val="19"/>
-          <w:lang w:val="en-CA"/>
-        </w:rPr>
-        <w:t xml:space="preserve">Enter the low value for day 3: </w:t>
-      </w:r>
-      <w:r>
-        <w:rPr>
-          <w:rFonts w:ascii="Consolas" w:hAnsi="Consolas" w:cs="Consolas"/>
-          <w:b/>
-          <w:bCs/>
-          <w:color w:val="FF0000"/>
-          <w:sz w:val="19"/>
-          <w:szCs w:val="19"/>
-          <w:lang w:val="en-CA"/>
-        </w:rPr>
-        <w:t>5</w:t>
-      </w:r>
-    </w:p>
-    <w:p>
-      <w:pPr>
-        <w:autoSpaceDE w:val="0"/>
-        <w:autoSpaceDN w:val="0"/>
-        <w:adjustRightInd w:val="0"/>
-        <w:spacing w:after="0" w:line="240" w:lineRule="auto"/>
-        <w:rPr>
-          <w:rFonts w:ascii="Consolas" w:hAnsi="Consolas" w:cs="Consolas"/>
-          <w:color w:val="000000"/>
-          <w:sz w:val="19"/>
-          <w:szCs w:val="19"/>
-          <w:lang w:val="en-CA"/>
-        </w:rPr>
-      </w:pPr>
-    </w:p>
-    <w:p>
-      <w:pPr>
-        <w:autoSpaceDE w:val="0"/>
-        <w:autoSpaceDN w:val="0"/>
-        <w:adjustRightInd w:val="0"/>
-        <w:spacing w:after="0" w:line="240" w:lineRule="auto"/>
-        <w:rPr>
-          <w:rFonts w:ascii="Consolas" w:hAnsi="Consolas" w:cs="Consolas"/>
-          <w:color w:val="008000"/>
-          <w:sz w:val="19"/>
-          <w:szCs w:val="19"/>
-          <w:lang w:val="en-CA"/>
-        </w:rPr>
-      </w:pPr>
-      <w:r>
-        <w:rPr>
-          <w:rFonts w:ascii="Consolas" w:hAnsi="Consolas" w:cs="Consolas"/>
-          <w:color w:val="008000"/>
-          <w:sz w:val="19"/>
-          <w:szCs w:val="19"/>
-          <w:lang w:val="en-CA"/>
-        </w:rPr>
-        <w:t>The average (mean) temperature was: 4.50</w:t>
-      </w:r>
-    </w:p>
-    <w:p>
-      <w:pPr>
-        <w:autoSpaceDE w:val="0"/>
-        <w:autoSpaceDN w:val="0"/>
-        <w:adjustRightInd w:val="0"/>
-        <w:spacing w:after="0" w:line="240" w:lineRule="auto"/>
-        <w:rPr>
-          <w:rFonts w:ascii="Consolas" w:hAnsi="Consolas" w:cs="Consolas"/>
-          <w:color w:val="000000"/>
-          <w:sz w:val="19"/>
-          <w:szCs w:val="19"/>
-          <w:lang w:val="en-CA"/>
-        </w:rPr>
-      </w:pPr>
-    </w:p>
-    <w:p>
-      <w:pPr>
-        <w:pStyle w:val="Heading2"/>
-        <w:rPr>
-          <w:rFonts w:eastAsia="Times New Roman"/>
-        </w:rPr>
-      </w:pPr>
-      <w:r>
-        <w:rPr>
-          <w:rFonts w:eastAsia="Times New Roman"/>
-        </w:rPr>
-        <w:t xml:space="preserve">Output Example with Errors Handled </w:t>
+        <w:t xml:space="preserve"> </w:t>
       </w:r>
       <w:r>
         <w:rPr>
@@ -2542,7 +2580,6 @@
           <w:sz w:val="24"/>
           <w:szCs w:val="24"/>
         </w:rPr>
-        <w:lastRenderedPageBreak/>
         <w:br/>
         <w:t>~</w:t>
       </w:r>
@@ -2612,6 +2649,7 @@
           <w:sz w:val="24"/>
           <w:szCs w:val="24"/>
         </w:rPr>
+        <w:lastRenderedPageBreak/>
         <w:t>and</w:t>
       </w:r>
       <w:proofErr w:type="gramEnd"/>
@@ -3026,424 +3064,588 @@
     </w:p>
     <w:p>
       <w:pPr>
+        <w:spacing w:after="0" w:line="240" w:lineRule="auto"/>
+        <w:rPr>
+          <w:rFonts w:asciiTheme="majorHAnsi" w:eastAsia="Times New Roman" w:hAnsiTheme="majorHAnsi" w:cstheme="majorBidi"/>
+          <w:color w:val="2F5496" w:themeColor="accent1" w:themeShade="BF"/>
+          <w:sz w:val="26"/>
+          <w:szCs w:val="26"/>
+        </w:rPr>
+      </w:pPr>
+    </w:p>
+    <w:p>
+      <w:pPr>
         <w:pStyle w:val="Heading2"/>
         <w:rPr>
+          <w:rFonts w:ascii="Consolas" w:hAnsi="Consolas" w:cs="Consolas"/>
+          <w:color w:val="000000"/>
+          <w:sz w:val="19"/>
+          <w:szCs w:val="19"/>
+          <w:lang w:val="en-CA"/>
+        </w:rPr>
+      </w:pPr>
+      <w:r>
+        <w:rPr>
+          <w:rFonts w:ascii="Arial" w:eastAsia="Times New Roman" w:hAnsi="Arial" w:cs="Arial"/>
+          <w:b/>
+          <w:bCs/>
+          <w:caps/>
+          <w:color w:val="00B0F0"/>
+          <w:sz w:val="22"/>
+          <w:szCs w:val="22"/>
+        </w:rPr>
+        <w:t>Output Example</w:t>
+      </w:r>
+      <w:r>
+        <w:rPr>
           <w:rFonts w:eastAsia="Times New Roman"/>
-        </w:rPr>
-      </w:pPr>
-      <w:r>
-        <w:rPr>
-          <w:rFonts w:ascii="Consolas" w:eastAsia="Times New Roman" w:hAnsi="Consolas" w:cs="Arial"/>
-          <w:color w:val="70AD47" w:themeColor="accent6"/>
-          <w:sz w:val="24"/>
-          <w:szCs w:val="24"/>
+          <w:sz w:val="22"/>
+          <w:szCs w:val="22"/>
         </w:rPr>
         <w:br/>
       </w:r>
       <w:r>
         <w:rPr>
-          <w:rFonts w:ascii="Arial" w:eastAsia="Times New Roman" w:hAnsi="Arial" w:cs="Arial"/>
-          <w:color w:val="000000"/>
-          <w:sz w:val="24"/>
-          <w:szCs w:val="24"/>
-        </w:rPr>
-        <w:br/>
-      </w:r>
-      <w:r>
-        <w:rPr>
-          <w:rFonts w:eastAsia="Times New Roman"/>
-        </w:rPr>
-        <w:t>Output Example</w:t>
-      </w:r>
-    </w:p>
-    <w:p>
-      <w:pPr>
-        <w:spacing w:before="100" w:beforeAutospacing="1" w:after="100" w:afterAutospacing="1" w:line="240" w:lineRule="auto"/>
-        <w:textAlignment w:val="baseline"/>
-        <w:rPr>
-          <w:rFonts w:ascii="Arial" w:eastAsia="Times New Roman" w:hAnsi="Arial" w:cs="Arial"/>
-          <w:color w:val="000000"/>
-          <w:sz w:val="24"/>
-          <w:szCs w:val="24"/>
-        </w:rPr>
-      </w:pPr>
-      <w:r>
-        <w:rPr>
-          <w:rFonts w:ascii="Arial" w:eastAsia="Times New Roman" w:hAnsi="Arial" w:cs="Arial"/>
-          <w:color w:val="000000"/>
-          <w:sz w:val="24"/>
-          <w:szCs w:val="24"/>
-        </w:rPr>
-        <w:t xml:space="preserve">  </w:t>
-      </w:r>
-    </w:p>
-    <w:p>
-      <w:pPr>
-        <w:spacing w:before="100" w:beforeAutospacing="1" w:after="100" w:afterAutospacing="1" w:line="240" w:lineRule="auto"/>
-        <w:textAlignment w:val="baseline"/>
-        <w:rPr>
-          <w:rFonts w:ascii="Consolas" w:eastAsia="Times New Roman" w:hAnsi="Consolas" w:cs="Arial"/>
-          <w:b/>
-          <w:color w:val="70AD47" w:themeColor="accent6"/>
-          <w:sz w:val="24"/>
-          <w:szCs w:val="24"/>
-        </w:rPr>
-      </w:pPr>
-      <w:r>
-        <w:rPr>
-          <w:rFonts w:ascii="Consolas" w:eastAsia="Times New Roman" w:hAnsi="Consolas" w:cs="Arial"/>
-          <w:b/>
-          <w:color w:val="70AD47" w:themeColor="accent6"/>
-          <w:sz w:val="24"/>
-          <w:szCs w:val="24"/>
+          <w:rFonts w:ascii="Consolas" w:hAnsi="Consolas" w:cs="Consolas"/>
+          <w:color w:val="008000"/>
+          <w:sz w:val="19"/>
+          <w:szCs w:val="19"/>
+          <w:lang w:val="en-CA"/>
         </w:rPr>
         <w:t>---=== IPC Temperature Analyzer ===---</w:t>
       </w:r>
     </w:p>
     <w:p>
       <w:pPr>
-        <w:spacing w:before="100" w:beforeAutospacing="1" w:after="100" w:afterAutospacing="1" w:line="240" w:lineRule="auto"/>
-        <w:textAlignment w:val="baseline"/>
-        <w:rPr>
-          <w:rFonts w:ascii="Consolas" w:eastAsia="Times New Roman" w:hAnsi="Consolas" w:cs="Arial"/>
-          <w:b/>
-          <w:color w:val="70AD47" w:themeColor="accent6"/>
-          <w:sz w:val="24"/>
-          <w:szCs w:val="24"/>
-        </w:rPr>
-      </w:pPr>
-      <w:r>
-        <w:rPr>
-          <w:rFonts w:ascii="Consolas" w:eastAsia="Times New Roman" w:hAnsi="Consolas" w:cs="Arial"/>
-          <w:b/>
-          <w:color w:val="70AD47" w:themeColor="accent6"/>
-          <w:sz w:val="24"/>
-          <w:szCs w:val="24"/>
-        </w:rPr>
-        <w:t>Enter the high value for day 1: 8</w:t>
-      </w:r>
-    </w:p>
-    <w:p>
-      <w:pPr>
-        <w:spacing w:before="100" w:beforeAutospacing="1" w:after="100" w:afterAutospacing="1" w:line="240" w:lineRule="auto"/>
-        <w:textAlignment w:val="baseline"/>
-        <w:rPr>
-          <w:rFonts w:ascii="Consolas" w:eastAsia="Times New Roman" w:hAnsi="Consolas" w:cs="Arial"/>
-          <w:b/>
-          <w:color w:val="70AD47" w:themeColor="accent6"/>
-          <w:sz w:val="24"/>
-          <w:szCs w:val="24"/>
-        </w:rPr>
-      </w:pPr>
-      <w:r>
-        <w:rPr>
-          <w:rFonts w:ascii="Consolas" w:eastAsia="Times New Roman" w:hAnsi="Consolas" w:cs="Arial"/>
-          <w:b/>
-          <w:color w:val="70AD47" w:themeColor="accent6"/>
-          <w:sz w:val="24"/>
-          <w:szCs w:val="24"/>
-        </w:rPr>
-        <w:t>Enter the low value for day 1: -2</w:t>
-      </w:r>
-    </w:p>
-    <w:p>
-      <w:pPr>
-        <w:spacing w:before="100" w:beforeAutospacing="1" w:after="100" w:afterAutospacing="1" w:line="240" w:lineRule="auto"/>
-        <w:textAlignment w:val="baseline"/>
-        <w:rPr>
-          <w:rFonts w:ascii="Consolas" w:eastAsia="Times New Roman" w:hAnsi="Consolas" w:cs="Arial"/>
-          <w:b/>
-          <w:color w:val="70AD47" w:themeColor="accent6"/>
-          <w:sz w:val="24"/>
-          <w:szCs w:val="24"/>
-        </w:rPr>
-      </w:pPr>
-      <w:r>
-        <w:rPr>
-          <w:rFonts w:ascii="Consolas" w:eastAsia="Times New Roman" w:hAnsi="Consolas" w:cs="Arial"/>
-          <w:b/>
-          <w:color w:val="70AD47" w:themeColor="accent6"/>
-          <w:sz w:val="24"/>
-          <w:szCs w:val="24"/>
-        </w:rPr>
-        <w:t>Enter the high value for day 2: 9</w:t>
-      </w:r>
-    </w:p>
-    <w:p>
-      <w:pPr>
-        <w:spacing w:before="100" w:beforeAutospacing="1" w:after="100" w:afterAutospacing="1" w:line="240" w:lineRule="auto"/>
-        <w:textAlignment w:val="baseline"/>
-        <w:rPr>
-          <w:rFonts w:ascii="Consolas" w:eastAsia="Times New Roman" w:hAnsi="Consolas" w:cs="Arial"/>
-          <w:b/>
-          <w:color w:val="70AD47" w:themeColor="accent6"/>
-          <w:sz w:val="24"/>
-          <w:szCs w:val="24"/>
-        </w:rPr>
-      </w:pPr>
-      <w:r>
-        <w:rPr>
-          <w:rFonts w:ascii="Consolas" w:eastAsia="Times New Roman" w:hAnsi="Consolas" w:cs="Arial"/>
-          <w:b/>
-          <w:color w:val="70AD47" w:themeColor="accent6"/>
-          <w:sz w:val="24"/>
-          <w:szCs w:val="24"/>
-        </w:rPr>
-        <w:t>Enter the low value for day 2: -4</w:t>
-      </w:r>
-    </w:p>
-    <w:p>
-      <w:pPr>
-        <w:spacing w:before="100" w:beforeAutospacing="1" w:after="100" w:afterAutospacing="1" w:line="240" w:lineRule="auto"/>
-        <w:textAlignment w:val="baseline"/>
-        <w:rPr>
-          <w:rFonts w:ascii="Consolas" w:eastAsia="Times New Roman" w:hAnsi="Consolas" w:cs="Arial"/>
-          <w:b/>
-          <w:color w:val="70AD47" w:themeColor="accent6"/>
-          <w:sz w:val="24"/>
-          <w:szCs w:val="24"/>
-        </w:rPr>
-      </w:pPr>
-      <w:r>
-        <w:rPr>
-          <w:rFonts w:ascii="Consolas" w:eastAsia="Times New Roman" w:hAnsi="Consolas" w:cs="Arial"/>
-          <w:b/>
-          <w:color w:val="70AD47" w:themeColor="accent6"/>
-          <w:sz w:val="24"/>
-          <w:szCs w:val="24"/>
-        </w:rPr>
-        <w:t>Enter the high value for day 3: 11</w:t>
-      </w:r>
-    </w:p>
-    <w:p>
-      <w:pPr>
-        <w:spacing w:before="100" w:beforeAutospacing="1" w:after="100" w:afterAutospacing="1" w:line="240" w:lineRule="auto"/>
-        <w:textAlignment w:val="baseline"/>
-        <w:rPr>
-          <w:rFonts w:ascii="Consolas" w:eastAsia="Times New Roman" w:hAnsi="Consolas" w:cs="Arial"/>
-          <w:b/>
-          <w:color w:val="70AD47" w:themeColor="accent6"/>
-          <w:sz w:val="24"/>
-          <w:szCs w:val="24"/>
-        </w:rPr>
-      </w:pPr>
-      <w:r>
-        <w:rPr>
-          <w:rFonts w:ascii="Consolas" w:eastAsia="Times New Roman" w:hAnsi="Consolas" w:cs="Arial"/>
-          <w:b/>
-          <w:color w:val="70AD47" w:themeColor="accent6"/>
-          <w:sz w:val="24"/>
-          <w:szCs w:val="24"/>
-        </w:rPr>
-        <w:t>Enter the low value for day 3: 5</w:t>
-      </w:r>
-    </w:p>
-    <w:p>
-      <w:pPr>
-        <w:spacing w:before="100" w:beforeAutospacing="1" w:after="100" w:afterAutospacing="1" w:line="240" w:lineRule="auto"/>
-        <w:textAlignment w:val="baseline"/>
-        <w:rPr>
-          <w:rFonts w:ascii="Consolas" w:eastAsia="Times New Roman" w:hAnsi="Consolas" w:cs="Arial"/>
-          <w:b/>
-          <w:color w:val="70AD47" w:themeColor="accent6"/>
-          <w:sz w:val="24"/>
-          <w:szCs w:val="24"/>
-        </w:rPr>
-      </w:pPr>
-      <w:r>
-        <w:rPr>
-          <w:rFonts w:ascii="Consolas" w:eastAsia="Times New Roman" w:hAnsi="Consolas" w:cs="Arial"/>
-          <w:b/>
-          <w:color w:val="70AD47" w:themeColor="accent6"/>
-          <w:sz w:val="24"/>
-          <w:szCs w:val="24"/>
-        </w:rPr>
-        <w:lastRenderedPageBreak/>
-        <w:t xml:space="preserve">Enter the high value for day </w:t>
-      </w:r>
-      <w:r>
-        <w:rPr>
-          <w:rFonts w:ascii="Consolas" w:eastAsia="Times New Roman" w:hAnsi="Consolas" w:cs="Arial"/>
-          <w:b/>
-          <w:color w:val="70AD47" w:themeColor="accent6"/>
-          <w:sz w:val="24"/>
-          <w:szCs w:val="24"/>
-        </w:rPr>
-        <w:t>4</w:t>
-      </w:r>
-      <w:r>
-        <w:rPr>
-          <w:rFonts w:ascii="Consolas" w:eastAsia="Times New Roman" w:hAnsi="Consolas" w:cs="Arial"/>
-          <w:b/>
-          <w:color w:val="70AD47" w:themeColor="accent6"/>
-          <w:sz w:val="24"/>
-          <w:szCs w:val="24"/>
-        </w:rPr>
-        <w:t>: 1</w:t>
-      </w:r>
-      <w:r>
-        <w:rPr>
-          <w:rFonts w:ascii="Consolas" w:eastAsia="Times New Roman" w:hAnsi="Consolas" w:cs="Arial"/>
-          <w:b/>
-          <w:color w:val="70AD47" w:themeColor="accent6"/>
-          <w:sz w:val="24"/>
-          <w:szCs w:val="24"/>
-        </w:rPr>
-        <w:t>0</w:t>
-      </w:r>
-    </w:p>
-    <w:p>
-      <w:pPr>
-        <w:spacing w:before="100" w:beforeAutospacing="1" w:after="100" w:afterAutospacing="1" w:line="240" w:lineRule="auto"/>
-        <w:textAlignment w:val="baseline"/>
-        <w:rPr>
-          <w:rFonts w:ascii="Consolas" w:eastAsia="Times New Roman" w:hAnsi="Consolas" w:cs="Arial"/>
-          <w:b/>
-          <w:color w:val="70AD47" w:themeColor="accent6"/>
-          <w:sz w:val="24"/>
-          <w:szCs w:val="24"/>
-        </w:rPr>
-      </w:pPr>
-      <w:r>
-        <w:rPr>
-          <w:rFonts w:ascii="Consolas" w:eastAsia="Times New Roman" w:hAnsi="Consolas" w:cs="Arial"/>
-          <w:b/>
-          <w:color w:val="70AD47" w:themeColor="accent6"/>
-          <w:sz w:val="24"/>
-          <w:szCs w:val="24"/>
-        </w:rPr>
-        <w:t xml:space="preserve">Enter the low value for day </w:t>
-      </w:r>
-      <w:r>
-        <w:rPr>
-          <w:rFonts w:ascii="Consolas" w:eastAsia="Times New Roman" w:hAnsi="Consolas" w:cs="Arial"/>
-          <w:b/>
-          <w:color w:val="70AD47" w:themeColor="accent6"/>
-          <w:sz w:val="24"/>
-          <w:szCs w:val="24"/>
-        </w:rPr>
-        <w:t>4</w:t>
-      </w:r>
-      <w:r>
-        <w:rPr>
-          <w:rFonts w:ascii="Consolas" w:eastAsia="Times New Roman" w:hAnsi="Consolas" w:cs="Arial"/>
-          <w:b/>
-          <w:color w:val="70AD47" w:themeColor="accent6"/>
-          <w:sz w:val="24"/>
-          <w:szCs w:val="24"/>
-        </w:rPr>
-        <w:t xml:space="preserve">: </w:t>
-      </w:r>
-      <w:r>
-        <w:rPr>
-          <w:rFonts w:ascii="Consolas" w:eastAsia="Times New Roman" w:hAnsi="Consolas" w:cs="Arial"/>
-          <w:b/>
-          <w:color w:val="70AD47" w:themeColor="accent6"/>
-          <w:sz w:val="24"/>
-          <w:szCs w:val="24"/>
+        <w:autoSpaceDE w:val="0"/>
+        <w:autoSpaceDN w:val="0"/>
+        <w:adjustRightInd w:val="0"/>
+        <w:spacing w:after="0" w:line="240" w:lineRule="auto"/>
+        <w:rPr>
+          <w:rFonts w:ascii="Consolas" w:hAnsi="Consolas" w:cs="Consolas"/>
+          <w:color w:val="000000"/>
+          <w:sz w:val="19"/>
+          <w:szCs w:val="19"/>
+          <w:lang w:val="en-CA"/>
+        </w:rPr>
+      </w:pPr>
+      <w:r>
+        <w:rPr>
+          <w:rFonts w:ascii="Consolas" w:hAnsi="Consolas" w:cs="Consolas"/>
+          <w:color w:val="008000"/>
+          <w:sz w:val="19"/>
+          <w:szCs w:val="19"/>
+          <w:lang w:val="en-CA"/>
+        </w:rPr>
+        <w:t xml:space="preserve">Enter the high value for day 1: </w:t>
+      </w:r>
+      <w:r>
+        <w:rPr>
+          <w:rFonts w:ascii="Consolas" w:hAnsi="Consolas" w:cs="Consolas"/>
+          <w:color w:val="FF0000"/>
+          <w:sz w:val="19"/>
+          <w:szCs w:val="19"/>
+          <w:lang w:val="en-CA"/>
+        </w:rPr>
+        <w:t>8</w:t>
+      </w:r>
+    </w:p>
+    <w:p>
+      <w:pPr>
+        <w:autoSpaceDE w:val="0"/>
+        <w:autoSpaceDN w:val="0"/>
+        <w:adjustRightInd w:val="0"/>
+        <w:spacing w:after="0" w:line="240" w:lineRule="auto"/>
+        <w:rPr>
+          <w:rFonts w:ascii="Consolas" w:hAnsi="Consolas" w:cs="Consolas"/>
+          <w:color w:val="000000"/>
+          <w:sz w:val="19"/>
+          <w:szCs w:val="19"/>
+          <w:lang w:val="en-CA"/>
+        </w:rPr>
+      </w:pPr>
+    </w:p>
+    <w:p>
+      <w:pPr>
+        <w:autoSpaceDE w:val="0"/>
+        <w:autoSpaceDN w:val="0"/>
+        <w:adjustRightInd w:val="0"/>
+        <w:spacing w:after="0" w:line="240" w:lineRule="auto"/>
+        <w:rPr>
+          <w:rFonts w:ascii="Consolas" w:hAnsi="Consolas" w:cs="Consolas"/>
+          <w:color w:val="000000"/>
+          <w:sz w:val="19"/>
+          <w:szCs w:val="19"/>
+          <w:lang w:val="en-CA"/>
+        </w:rPr>
+      </w:pPr>
+      <w:r>
+        <w:rPr>
+          <w:rFonts w:ascii="Consolas" w:hAnsi="Consolas" w:cs="Consolas"/>
+          <w:color w:val="008000"/>
+          <w:sz w:val="19"/>
+          <w:szCs w:val="19"/>
+          <w:lang w:val="en-CA"/>
+        </w:rPr>
+        <w:t xml:space="preserve">Enter the low value for day 1: </w:t>
+      </w:r>
+      <w:r>
+        <w:rPr>
+          <w:rFonts w:ascii="Consolas" w:hAnsi="Consolas" w:cs="Consolas"/>
+          <w:color w:val="FF0000"/>
+          <w:sz w:val="19"/>
+          <w:szCs w:val="19"/>
+          <w:lang w:val="en-CA"/>
+        </w:rPr>
+        <w:t>-2</w:t>
+      </w:r>
+    </w:p>
+    <w:p>
+      <w:pPr>
+        <w:autoSpaceDE w:val="0"/>
+        <w:autoSpaceDN w:val="0"/>
+        <w:adjustRightInd w:val="0"/>
+        <w:spacing w:after="0" w:line="240" w:lineRule="auto"/>
+        <w:rPr>
+          <w:rFonts w:ascii="Consolas" w:hAnsi="Consolas" w:cs="Consolas"/>
+          <w:color w:val="000000"/>
+          <w:sz w:val="19"/>
+          <w:szCs w:val="19"/>
+          <w:lang w:val="en-CA"/>
+        </w:rPr>
+      </w:pPr>
+    </w:p>
+    <w:p>
+      <w:pPr>
+        <w:autoSpaceDE w:val="0"/>
+        <w:autoSpaceDN w:val="0"/>
+        <w:adjustRightInd w:val="0"/>
+        <w:spacing w:after="0" w:line="240" w:lineRule="auto"/>
+        <w:rPr>
+          <w:rFonts w:ascii="Consolas" w:hAnsi="Consolas" w:cs="Consolas"/>
+          <w:color w:val="000000"/>
+          <w:sz w:val="19"/>
+          <w:szCs w:val="19"/>
+          <w:lang w:val="en-CA"/>
+        </w:rPr>
+      </w:pPr>
+      <w:r>
+        <w:rPr>
+          <w:rFonts w:ascii="Consolas" w:hAnsi="Consolas" w:cs="Consolas"/>
+          <w:color w:val="008000"/>
+          <w:sz w:val="19"/>
+          <w:szCs w:val="19"/>
+          <w:lang w:val="en-CA"/>
+        </w:rPr>
+        <w:t>Enter the high value for day 2:</w:t>
+      </w:r>
+      <w:r>
+        <w:rPr>
+          <w:rFonts w:ascii="Consolas" w:hAnsi="Consolas" w:cs="Consolas"/>
+          <w:color w:val="FF0000"/>
+          <w:sz w:val="19"/>
+          <w:szCs w:val="19"/>
+          <w:lang w:val="en-CA"/>
+        </w:rPr>
+        <w:t xml:space="preserve"> 9</w:t>
+      </w:r>
+    </w:p>
+    <w:p>
+      <w:pPr>
+        <w:autoSpaceDE w:val="0"/>
+        <w:autoSpaceDN w:val="0"/>
+        <w:adjustRightInd w:val="0"/>
+        <w:spacing w:after="0" w:line="240" w:lineRule="auto"/>
+        <w:rPr>
+          <w:rFonts w:ascii="Consolas" w:hAnsi="Consolas" w:cs="Consolas"/>
+          <w:color w:val="000000"/>
+          <w:sz w:val="19"/>
+          <w:szCs w:val="19"/>
+          <w:lang w:val="en-CA"/>
+        </w:rPr>
+      </w:pPr>
+    </w:p>
+    <w:p>
+      <w:pPr>
+        <w:autoSpaceDE w:val="0"/>
+        <w:autoSpaceDN w:val="0"/>
+        <w:adjustRightInd w:val="0"/>
+        <w:spacing w:after="0" w:line="240" w:lineRule="auto"/>
+        <w:rPr>
+          <w:rFonts w:ascii="Consolas" w:hAnsi="Consolas" w:cs="Consolas"/>
+          <w:color w:val="000000"/>
+          <w:sz w:val="19"/>
+          <w:szCs w:val="19"/>
+          <w:lang w:val="en-CA"/>
+        </w:rPr>
+      </w:pPr>
+      <w:r>
+        <w:rPr>
+          <w:rFonts w:ascii="Consolas" w:hAnsi="Consolas" w:cs="Consolas"/>
+          <w:color w:val="008000"/>
+          <w:sz w:val="19"/>
+          <w:szCs w:val="19"/>
+          <w:lang w:val="en-CA"/>
+        </w:rPr>
+        <w:t xml:space="preserve">Enter the low value for day 2: </w:t>
+      </w:r>
+      <w:r>
+        <w:rPr>
+          <w:rFonts w:ascii="Consolas" w:hAnsi="Consolas" w:cs="Consolas"/>
+          <w:color w:val="FF0000"/>
+          <w:sz w:val="19"/>
+          <w:szCs w:val="19"/>
+          <w:lang w:val="en-CA"/>
+        </w:rPr>
+        <w:t>-4</w:t>
+      </w:r>
+    </w:p>
+    <w:p>
+      <w:pPr>
+        <w:autoSpaceDE w:val="0"/>
+        <w:autoSpaceDN w:val="0"/>
+        <w:adjustRightInd w:val="0"/>
+        <w:spacing w:after="0" w:line="240" w:lineRule="auto"/>
+        <w:rPr>
+          <w:rFonts w:ascii="Consolas" w:hAnsi="Consolas" w:cs="Consolas"/>
+          <w:color w:val="000000"/>
+          <w:sz w:val="19"/>
+          <w:szCs w:val="19"/>
+          <w:lang w:val="en-CA"/>
+        </w:rPr>
+      </w:pPr>
+    </w:p>
+    <w:p>
+      <w:pPr>
+        <w:autoSpaceDE w:val="0"/>
+        <w:autoSpaceDN w:val="0"/>
+        <w:adjustRightInd w:val="0"/>
+        <w:spacing w:after="0" w:line="240" w:lineRule="auto"/>
+        <w:rPr>
+          <w:rFonts w:ascii="Consolas" w:hAnsi="Consolas" w:cs="Consolas"/>
+          <w:color w:val="000000"/>
+          <w:sz w:val="19"/>
+          <w:szCs w:val="19"/>
+          <w:lang w:val="en-CA"/>
+        </w:rPr>
+      </w:pPr>
+      <w:r>
+        <w:rPr>
+          <w:rFonts w:ascii="Consolas" w:hAnsi="Consolas" w:cs="Consolas"/>
+          <w:color w:val="008000"/>
+          <w:sz w:val="19"/>
+          <w:szCs w:val="19"/>
+          <w:lang w:val="en-CA"/>
+        </w:rPr>
+        <w:t xml:space="preserve">Enter the high value for day 3: </w:t>
+      </w:r>
+      <w:r>
+        <w:rPr>
+          <w:rFonts w:ascii="Consolas" w:hAnsi="Consolas" w:cs="Consolas"/>
+          <w:color w:val="FF0000"/>
+          <w:sz w:val="19"/>
+          <w:szCs w:val="19"/>
+          <w:lang w:val="en-CA"/>
+        </w:rPr>
+        <w:t>11</w:t>
+      </w:r>
+    </w:p>
+    <w:p>
+      <w:pPr>
+        <w:autoSpaceDE w:val="0"/>
+        <w:autoSpaceDN w:val="0"/>
+        <w:adjustRightInd w:val="0"/>
+        <w:spacing w:after="0" w:line="240" w:lineRule="auto"/>
+        <w:rPr>
+          <w:rFonts w:ascii="Consolas" w:hAnsi="Consolas" w:cs="Consolas"/>
+          <w:color w:val="000000"/>
+          <w:sz w:val="19"/>
+          <w:szCs w:val="19"/>
+          <w:lang w:val="en-CA"/>
+        </w:rPr>
+      </w:pPr>
+    </w:p>
+    <w:p>
+      <w:pPr>
+        <w:autoSpaceDE w:val="0"/>
+        <w:autoSpaceDN w:val="0"/>
+        <w:adjustRightInd w:val="0"/>
+        <w:spacing w:after="0" w:line="240" w:lineRule="auto"/>
+        <w:rPr>
+          <w:rFonts w:ascii="Consolas" w:hAnsi="Consolas" w:cs="Consolas"/>
+          <w:color w:val="000000"/>
+          <w:sz w:val="19"/>
+          <w:szCs w:val="19"/>
+          <w:lang w:val="en-CA"/>
+        </w:rPr>
+      </w:pPr>
+      <w:r>
+        <w:rPr>
+          <w:rFonts w:ascii="Consolas" w:hAnsi="Consolas" w:cs="Consolas"/>
+          <w:color w:val="008000"/>
+          <w:sz w:val="19"/>
+          <w:szCs w:val="19"/>
+          <w:lang w:val="en-CA"/>
+        </w:rPr>
+        <w:t xml:space="preserve">Enter the low value for day 3: </w:t>
+      </w:r>
+      <w:r>
+        <w:rPr>
+          <w:rFonts w:ascii="Consolas" w:hAnsi="Consolas" w:cs="Consolas"/>
+          <w:color w:val="FF0000"/>
+          <w:sz w:val="19"/>
+          <w:szCs w:val="19"/>
+          <w:lang w:val="en-CA"/>
+        </w:rPr>
+        <w:t>5</w:t>
+      </w:r>
+    </w:p>
+    <w:p>
+      <w:pPr>
+        <w:autoSpaceDE w:val="0"/>
+        <w:autoSpaceDN w:val="0"/>
+        <w:adjustRightInd w:val="0"/>
+        <w:spacing w:after="0" w:line="240" w:lineRule="auto"/>
+        <w:rPr>
+          <w:rFonts w:ascii="Consolas" w:hAnsi="Consolas" w:cs="Consolas"/>
+          <w:color w:val="000000"/>
+          <w:sz w:val="19"/>
+          <w:szCs w:val="19"/>
+          <w:lang w:val="en-CA"/>
+        </w:rPr>
+      </w:pPr>
+    </w:p>
+    <w:p>
+      <w:pPr>
+        <w:autoSpaceDE w:val="0"/>
+        <w:autoSpaceDN w:val="0"/>
+        <w:adjustRightInd w:val="0"/>
+        <w:spacing w:after="0" w:line="240" w:lineRule="auto"/>
+        <w:rPr>
+          <w:rFonts w:ascii="Consolas" w:hAnsi="Consolas" w:cs="Consolas"/>
+          <w:color w:val="000000"/>
+          <w:sz w:val="19"/>
+          <w:szCs w:val="19"/>
+          <w:lang w:val="en-CA"/>
+        </w:rPr>
+      </w:pPr>
+      <w:r>
+        <w:rPr>
+          <w:rFonts w:ascii="Consolas" w:hAnsi="Consolas" w:cs="Consolas"/>
+          <w:color w:val="008000"/>
+          <w:sz w:val="19"/>
+          <w:szCs w:val="19"/>
+          <w:lang w:val="en-CA"/>
+        </w:rPr>
+        <w:t xml:space="preserve">Enter the high value for day 4: </w:t>
+      </w:r>
+      <w:r>
+        <w:rPr>
+          <w:rFonts w:ascii="Consolas" w:hAnsi="Consolas" w:cs="Consolas"/>
+          <w:color w:val="FF0000"/>
+          <w:sz w:val="19"/>
+          <w:szCs w:val="19"/>
+          <w:lang w:val="en-CA"/>
+        </w:rPr>
+        <w:t>10</w:t>
+      </w:r>
+    </w:p>
+    <w:p>
+      <w:pPr>
+        <w:autoSpaceDE w:val="0"/>
+        <w:autoSpaceDN w:val="0"/>
+        <w:adjustRightInd w:val="0"/>
+        <w:spacing w:after="0" w:line="240" w:lineRule="auto"/>
+        <w:rPr>
+          <w:rFonts w:ascii="Consolas" w:hAnsi="Consolas" w:cs="Consolas"/>
+          <w:color w:val="000000"/>
+          <w:sz w:val="19"/>
+          <w:szCs w:val="19"/>
+          <w:lang w:val="en-CA"/>
+        </w:rPr>
+      </w:pPr>
+    </w:p>
+    <w:p>
+      <w:pPr>
+        <w:autoSpaceDE w:val="0"/>
+        <w:autoSpaceDN w:val="0"/>
+        <w:adjustRightInd w:val="0"/>
+        <w:spacing w:after="0" w:line="240" w:lineRule="auto"/>
+        <w:rPr>
+          <w:rFonts w:ascii="Consolas" w:hAnsi="Consolas" w:cs="Consolas"/>
+          <w:color w:val="000000"/>
+          <w:sz w:val="19"/>
+          <w:szCs w:val="19"/>
+          <w:lang w:val="en-CA"/>
+        </w:rPr>
+      </w:pPr>
+      <w:r>
+        <w:rPr>
+          <w:rFonts w:ascii="Consolas" w:hAnsi="Consolas" w:cs="Consolas"/>
+          <w:color w:val="008000"/>
+          <w:sz w:val="19"/>
+          <w:szCs w:val="19"/>
+          <w:lang w:val="en-CA"/>
+        </w:rPr>
+        <w:t xml:space="preserve">Enter the low value for day 4: </w:t>
+      </w:r>
+      <w:r>
+        <w:rPr>
+          <w:rFonts w:ascii="Consolas" w:hAnsi="Consolas" w:cs="Consolas"/>
+          <w:color w:val="FF0000"/>
+          <w:sz w:val="19"/>
+          <w:szCs w:val="19"/>
+          <w:lang w:val="en-CA"/>
         </w:rPr>
         <w:t>3</w:t>
       </w:r>
     </w:p>
     <w:p>
       <w:pPr>
-        <w:spacing w:before="100" w:beforeAutospacing="1" w:after="100" w:afterAutospacing="1" w:line="240" w:lineRule="auto"/>
-        <w:textAlignment w:val="baseline"/>
-        <w:rPr>
-          <w:rFonts w:ascii="Consolas" w:eastAsia="Times New Roman" w:hAnsi="Consolas" w:cs="Arial"/>
-          <w:color w:val="70AD47" w:themeColor="accent6"/>
-          <w:sz w:val="24"/>
-          <w:szCs w:val="24"/>
-        </w:rPr>
-      </w:pPr>
-      <w:r>
-        <w:rPr>
-          <w:rFonts w:ascii="Consolas" w:eastAsia="Times New Roman" w:hAnsi="Consolas" w:cs="Arial"/>
-          <w:b/>
-          <w:color w:val="70AD47" w:themeColor="accent6"/>
-          <w:sz w:val="24"/>
-          <w:szCs w:val="24"/>
-        </w:rPr>
-        <w:t xml:space="preserve">The average (mean) temperature was: </w:t>
-      </w:r>
-      <w:r>
-        <w:rPr>
-          <w:rFonts w:ascii="Consolas" w:eastAsia="Times New Roman" w:hAnsi="Consolas" w:cs="Arial"/>
-          <w:b/>
-          <w:color w:val="70AD47" w:themeColor="accent6"/>
-          <w:sz w:val="24"/>
-          <w:szCs w:val="24"/>
-        </w:rPr>
-        <w:t>5</w:t>
-      </w:r>
-      <w:r>
-        <w:rPr>
-          <w:rFonts w:ascii="Consolas" w:eastAsia="Times New Roman" w:hAnsi="Consolas" w:cs="Arial"/>
-          <w:b/>
-          <w:color w:val="70AD47" w:themeColor="accent6"/>
-          <w:sz w:val="24"/>
-          <w:szCs w:val="24"/>
-        </w:rPr>
-        <w:t>.00</w:t>
-      </w:r>
-    </w:p>
-    <w:p>
-      <w:pPr>
-        <w:spacing w:before="100" w:beforeAutospacing="1" w:after="100" w:afterAutospacing="1" w:line="240" w:lineRule="auto"/>
-        <w:textAlignment w:val="baseline"/>
-        <w:rPr>
-          <w:rFonts w:ascii="Consolas" w:eastAsia="Times New Roman" w:hAnsi="Consolas" w:cs="Arial"/>
-          <w:b/>
-          <w:color w:val="70AD47" w:themeColor="accent6"/>
-          <w:sz w:val="24"/>
-          <w:szCs w:val="24"/>
-        </w:rPr>
-      </w:pPr>
-      <w:r>
-        <w:rPr>
-          <w:rFonts w:ascii="Consolas" w:eastAsia="Times New Roman" w:hAnsi="Consolas" w:cs="Arial"/>
-          <w:b/>
-          <w:color w:val="70AD47" w:themeColor="accent6"/>
-          <w:sz w:val="24"/>
-          <w:szCs w:val="24"/>
-        </w:rPr>
-        <w:t xml:space="preserve">The </w:t>
-      </w:r>
-      <w:r>
-        <w:rPr>
-          <w:rFonts w:ascii="Consolas" w:eastAsia="Times New Roman" w:hAnsi="Consolas" w:cs="Arial"/>
-          <w:b/>
-          <w:color w:val="70AD47" w:themeColor="accent6"/>
-          <w:sz w:val="24"/>
-          <w:szCs w:val="24"/>
-        </w:rPr>
-        <w:t>highest temperature was 11, on day 3</w:t>
-      </w:r>
-    </w:p>
-    <w:p>
-      <w:pPr>
-        <w:spacing w:before="100" w:beforeAutospacing="1" w:after="100" w:afterAutospacing="1" w:line="240" w:lineRule="auto"/>
-        <w:textAlignment w:val="baseline"/>
-        <w:rPr>
-          <w:rFonts w:ascii="Consolas" w:eastAsia="Times New Roman" w:hAnsi="Consolas" w:cs="Arial"/>
-          <w:b/>
-          <w:color w:val="70AD47" w:themeColor="accent6"/>
-          <w:sz w:val="24"/>
-          <w:szCs w:val="24"/>
-        </w:rPr>
-      </w:pPr>
-      <w:r>
-        <w:rPr>
-          <w:rFonts w:ascii="Consolas" w:eastAsia="Times New Roman" w:hAnsi="Consolas" w:cs="Arial"/>
-          <w:b/>
-          <w:color w:val="70AD47" w:themeColor="accent6"/>
-          <w:sz w:val="24"/>
-          <w:szCs w:val="24"/>
+        <w:autoSpaceDE w:val="0"/>
+        <w:autoSpaceDN w:val="0"/>
+        <w:adjustRightInd w:val="0"/>
+        <w:spacing w:after="0" w:line="240" w:lineRule="auto"/>
+        <w:rPr>
+          <w:rFonts w:ascii="Consolas" w:hAnsi="Consolas" w:cs="Consolas"/>
+          <w:color w:val="000000"/>
+          <w:sz w:val="19"/>
+          <w:szCs w:val="19"/>
+          <w:lang w:val="en-CA"/>
+        </w:rPr>
+      </w:pPr>
+    </w:p>
+    <w:p>
+      <w:pPr>
+        <w:autoSpaceDE w:val="0"/>
+        <w:autoSpaceDN w:val="0"/>
+        <w:adjustRightInd w:val="0"/>
+        <w:spacing w:after="0" w:line="240" w:lineRule="auto"/>
+        <w:rPr>
+          <w:rFonts w:ascii="Consolas" w:hAnsi="Consolas" w:cs="Consolas"/>
+          <w:color w:val="000000"/>
+          <w:sz w:val="19"/>
+          <w:szCs w:val="19"/>
+          <w:lang w:val="en-CA"/>
+        </w:rPr>
+      </w:pPr>
+      <w:r>
+        <w:rPr>
+          <w:rFonts w:ascii="Consolas" w:hAnsi="Consolas" w:cs="Consolas"/>
+          <w:color w:val="008000"/>
+          <w:sz w:val="19"/>
+          <w:szCs w:val="19"/>
+          <w:lang w:val="en-CA"/>
+        </w:rPr>
+        <w:t>The average (mean) temperature was: 5.00</w:t>
+      </w:r>
+    </w:p>
+    <w:p>
+      <w:pPr>
+        <w:autoSpaceDE w:val="0"/>
+        <w:autoSpaceDN w:val="0"/>
+        <w:adjustRightInd w:val="0"/>
+        <w:spacing w:after="0" w:line="240" w:lineRule="auto"/>
+        <w:rPr>
+          <w:rFonts w:ascii="Consolas" w:hAnsi="Consolas" w:cs="Consolas"/>
+          <w:color w:val="000000"/>
+          <w:sz w:val="19"/>
+          <w:szCs w:val="19"/>
+          <w:lang w:val="en-CA"/>
+        </w:rPr>
+      </w:pPr>
+      <w:r>
+        <w:rPr>
+          <w:rFonts w:ascii="Consolas" w:hAnsi="Consolas" w:cs="Consolas"/>
+          <w:color w:val="008000"/>
+          <w:sz w:val="19"/>
+          <w:szCs w:val="19"/>
+          <w:lang w:val="en-CA"/>
+        </w:rPr>
+        <w:t>The highest temperature was 11, on day 3</w:t>
+      </w:r>
+    </w:p>
+    <w:p>
+      <w:pPr>
+        <w:autoSpaceDE w:val="0"/>
+        <w:autoSpaceDN w:val="0"/>
+        <w:adjustRightInd w:val="0"/>
+        <w:spacing w:after="0" w:line="240" w:lineRule="auto"/>
+        <w:rPr>
+          <w:rFonts w:ascii="Consolas" w:hAnsi="Consolas" w:cs="Consolas"/>
+          <w:color w:val="008000"/>
+          <w:sz w:val="19"/>
+          <w:szCs w:val="19"/>
+          <w:lang w:val="en-CA"/>
+        </w:rPr>
+      </w:pPr>
+      <w:r>
+        <w:rPr>
+          <w:rFonts w:ascii="Consolas" w:hAnsi="Consolas" w:cs="Consolas"/>
+          <w:color w:val="008000"/>
+          <w:sz w:val="19"/>
+          <w:szCs w:val="19"/>
+          <w:lang w:val="en-CA"/>
         </w:rPr>
         <w:t>The lowest temperature was -4, on day 2</w:t>
       </w:r>
     </w:p>
-    <w:p/>
+    <w:p>
+      <w:pPr>
+        <w:autoSpaceDE w:val="0"/>
+        <w:autoSpaceDN w:val="0"/>
+        <w:adjustRightInd w:val="0"/>
+        <w:spacing w:after="0" w:line="240" w:lineRule="auto"/>
+        <w:rPr>
+          <w:rFonts w:ascii="Consolas" w:hAnsi="Consolas" w:cs="Consolas"/>
+          <w:color w:val="008000"/>
+          <w:sz w:val="19"/>
+          <w:szCs w:val="19"/>
+          <w:lang w:val="en-CA"/>
+        </w:rPr>
+      </w:pPr>
+    </w:p>
+    <w:p>
+      <w:pPr>
+        <w:autoSpaceDE w:val="0"/>
+        <w:autoSpaceDN w:val="0"/>
+        <w:adjustRightInd w:val="0"/>
+        <w:spacing w:after="0" w:line="240" w:lineRule="auto"/>
+        <w:rPr>
+          <w:rFonts w:ascii="Consolas" w:hAnsi="Consolas" w:cs="Consolas"/>
+          <w:color w:val="000000"/>
+          <w:sz w:val="19"/>
+          <w:szCs w:val="19"/>
+          <w:lang w:val="en-CA"/>
+        </w:rPr>
+      </w:pPr>
+    </w:p>
+    <w:p>
+      <w:pPr>
+        <w:spacing w:after="0" w:line="240" w:lineRule="auto"/>
+        <w:rPr>
+          <w:rFonts w:ascii="Arial" w:eastAsia="Times New Roman" w:hAnsi="Arial" w:cs="Arial"/>
+          <w:b/>
+          <w:bCs/>
+          <w:caps/>
+          <w:color w:val="00B0F0"/>
+          <w:sz w:val="27"/>
+          <w:szCs w:val="27"/>
+        </w:rPr>
+      </w:pPr>
+      <w:r>
+        <w:rPr>
+          <w:rFonts w:ascii="Arial" w:eastAsia="Times New Roman" w:hAnsi="Arial" w:cs="Arial"/>
+          <w:b/>
+          <w:bCs/>
+          <w:caps/>
+          <w:color w:val="00B0F0"/>
+          <w:sz w:val="27"/>
+          <w:szCs w:val="27"/>
+        </w:rPr>
+        <w:br w:type="page"/>
+      </w:r>
+    </w:p>
     <w:p>
       <w:pPr>
         <w:spacing w:before="100" w:beforeAutospacing="1" w:after="100" w:afterAutospacing="1" w:line="240" w:lineRule="auto"/>
@@ -3468,6 +3670,7 @@
           <w:sz w:val="27"/>
           <w:szCs w:val="27"/>
         </w:rPr>
+        <w:lastRenderedPageBreak/>
         <w:t>AT-HOME REFLECTION</w:t>
       </w:r>
       <w:r>
@@ -3689,7 +3892,7 @@
           <w:rFonts w:ascii="Arial" w:eastAsia="Times New Roman" w:hAnsi="Arial" w:cs="Arial"/>
           <w:i/>
           <w:iCs/>
-          <w:color w:val="FF0000"/>
+          <w:color w:val="00B050"/>
           <w:sz w:val="24"/>
           <w:szCs w:val="24"/>
         </w:rPr>
@@ -3699,11 +3902,22 @@
           <w:rFonts w:ascii="Arial" w:eastAsia="Times New Roman" w:hAnsi="Arial" w:cs="Arial"/>
           <w:i/>
           <w:iCs/>
-          <w:color w:val="FF0000"/>
-          <w:sz w:val="24"/>
-          <w:szCs w:val="24"/>
-        </w:rPr>
-        <w:t>Submission is currently closed, please check this page later again.</w:t>
+          <w:color w:val="00B050"/>
+          <w:sz w:val="24"/>
+          <w:szCs w:val="24"/>
+        </w:rPr>
+        <w:t xml:space="preserve">Submission </w:t>
+      </w:r>
+      <w:r>
+        <w:rPr>
+          <w:rFonts w:ascii="Arial" w:eastAsia="Times New Roman" w:hAnsi="Arial" w:cs="Arial"/>
+          <w:i/>
+          <w:iCs/>
+          <w:color w:val="00B050"/>
+          <w:sz w:val="24"/>
+          <w:szCs w:val="24"/>
+        </w:rPr>
+        <w:t>is open now:</w:t>
       </w:r>
     </w:p>
     <w:p>
@@ -3712,16 +3926,14 @@
         <w:textAlignment w:val="baseline"/>
         <w:rPr>
           <w:rFonts w:ascii="Arial" w:eastAsia="Times New Roman" w:hAnsi="Arial" w:cs="Arial"/>
-          <w:strike/>
-          <w:color w:val="000000"/>
-          <w:sz w:val="24"/>
-          <w:szCs w:val="24"/>
-        </w:rPr>
-      </w:pPr>
-      <w:r>
-        <w:rPr>
-          <w:rFonts w:ascii="Arial" w:eastAsia="Times New Roman" w:hAnsi="Arial" w:cs="Arial"/>
-          <w:strike/>
+          <w:color w:val="000000"/>
+          <w:sz w:val="24"/>
+          <w:szCs w:val="24"/>
+        </w:rPr>
+      </w:pPr>
+      <w:r>
+        <w:rPr>
+          <w:rFonts w:ascii="Arial" w:eastAsia="Times New Roman" w:hAnsi="Arial" w:cs="Arial"/>
           <w:color w:val="000000"/>
           <w:sz w:val="24"/>
           <w:szCs w:val="24"/>
@@ -3731,18 +3943,25 @@
       <w:r>
         <w:rPr>
           <w:rFonts w:ascii="Arial" w:eastAsia="Times New Roman" w:hAnsi="Arial" w:cs="Arial"/>
-          <w:strike/>
-          <w:color w:val="000000"/>
-          <w:sz w:val="24"/>
-          <w:szCs w:val="24"/>
-        </w:rPr>
-        <w:t>ata as the output example above… (8, -2, 9, -4, 11, 5</w:t>
-      </w:r>
-      <w:r>
-        <w:rPr>
-          <w:rFonts w:ascii="Arial" w:eastAsia="Times New Roman" w:hAnsi="Arial" w:cs="Arial"/>
-          <w:strike/>
-          <w:color w:val="000000"/>
+          <w:color w:val="000000"/>
+          <w:sz w:val="24"/>
+          <w:szCs w:val="24"/>
+        </w:rPr>
+        <w:t>ata as the output example above… (</w:t>
+      </w:r>
+      <w:r>
+        <w:rPr>
+          <w:rFonts w:ascii="Arial" w:eastAsia="Times New Roman" w:hAnsi="Arial" w:cs="Arial"/>
+          <w:color w:val="FF0000"/>
+          <w:sz w:val="24"/>
+          <w:szCs w:val="24"/>
+        </w:rPr>
+        <w:t>8, -2, 9, -4, 11, 5</w:t>
+      </w:r>
+      <w:r>
+        <w:rPr>
+          <w:rFonts w:ascii="Arial" w:eastAsia="Times New Roman" w:hAnsi="Arial" w:cs="Arial"/>
+          <w:color w:val="FF0000"/>
           <w:sz w:val="24"/>
           <w:szCs w:val="24"/>
         </w:rPr>
@@ -3751,7 +3970,6 @@
       <w:r>
         <w:rPr>
           <w:rFonts w:ascii="Arial" w:eastAsia="Times New Roman" w:hAnsi="Arial" w:cs="Arial"/>
-          <w:strike/>
           <w:color w:val="000000"/>
           <w:sz w:val="24"/>
           <w:szCs w:val="24"/>
@@ -3765,16 +3983,14 @@
         <w:textAlignment w:val="baseline"/>
         <w:rPr>
           <w:rFonts w:ascii="Arial" w:eastAsia="Times New Roman" w:hAnsi="Arial" w:cs="Arial"/>
-          <w:strike/>
-          <w:color w:val="000000"/>
-          <w:sz w:val="24"/>
-          <w:szCs w:val="24"/>
-        </w:rPr>
-      </w:pPr>
-      <w:r>
-        <w:rPr>
-          <w:rFonts w:ascii="Arial" w:eastAsia="Times New Roman" w:hAnsi="Arial" w:cs="Arial"/>
-          <w:strike/>
+          <w:color w:val="000000"/>
+          <w:sz w:val="24"/>
+          <w:szCs w:val="24"/>
+        </w:rPr>
+      </w:pPr>
+      <w:r>
+        <w:rPr>
+          <w:rFonts w:ascii="Arial" w:eastAsia="Times New Roman" w:hAnsi="Arial" w:cs="Arial"/>
           <w:color w:val="000000"/>
           <w:sz w:val="24"/>
           <w:szCs w:val="24"/>
@@ -3787,7 +4003,6 @@
           <w:rFonts w:ascii="Courier New" w:eastAsia="Times New Roman" w:hAnsi="Courier New" w:cs="Courier New"/>
           <w:b/>
           <w:bCs/>
-          <w:strike/>
           <w:color w:val="00B0F0"/>
           <w:sz w:val="24"/>
           <w:szCs w:val="24"/>
@@ -3800,7 +4015,6 @@
           <w:rFonts w:ascii="Courier New" w:eastAsia="Times New Roman" w:hAnsi="Courier New" w:cs="Courier New"/>
           <w:b/>
           <w:bCs/>
-          <w:strike/>
           <w:sz w:val="24"/>
           <w:szCs w:val="24"/>
         </w:rPr>
@@ -3811,7 +4025,6 @@
           <w:rFonts w:ascii="Courier New" w:eastAsia="Times New Roman" w:hAnsi="Courier New" w:cs="Courier New"/>
           <w:b/>
           <w:bCs/>
-          <w:strike/>
           <w:color w:val="2F5496" w:themeColor="accent1" w:themeShade="BF"/>
           <w:sz w:val="24"/>
           <w:szCs w:val="24"/>
@@ -3823,7 +4036,6 @@
           <w:rFonts w:ascii="Courier New" w:eastAsia="Times New Roman" w:hAnsi="Courier New" w:cs="Courier New"/>
           <w:b/>
           <w:bCs/>
-          <w:strike/>
           <w:color w:val="00B0F0"/>
           <w:sz w:val="24"/>
           <w:szCs w:val="24"/>
@@ -3833,7 +4045,6 @@
       <w:r>
         <w:rPr>
           <w:rFonts w:ascii="Arial" w:eastAsia="Times New Roman" w:hAnsi="Arial" w:cs="Arial"/>
-          <w:strike/>
           <w:color w:val="000000"/>
           <w:sz w:val="24"/>
           <w:szCs w:val="24"/>
@@ -3847,16 +4058,14 @@
         <w:textAlignment w:val="baseline"/>
         <w:rPr>
           <w:rFonts w:ascii="Arial" w:eastAsia="Times New Roman" w:hAnsi="Arial" w:cs="Arial"/>
-          <w:strike/>
-          <w:color w:val="000000"/>
-          <w:sz w:val="24"/>
-          <w:szCs w:val="24"/>
-        </w:rPr>
-      </w:pPr>
-      <w:r>
-        <w:rPr>
-          <w:rFonts w:ascii="Arial" w:eastAsia="Times New Roman" w:hAnsi="Arial" w:cs="Arial"/>
-          <w:strike/>
+          <w:color w:val="000000"/>
+          <w:sz w:val="24"/>
+          <w:szCs w:val="24"/>
+        </w:rPr>
+      </w:pPr>
+      <w:r>
+        <w:rPr>
+          <w:rFonts w:ascii="Arial" w:eastAsia="Times New Roman" w:hAnsi="Arial" w:cs="Arial"/>
           <w:color w:val="000000"/>
           <w:sz w:val="24"/>
           <w:szCs w:val="24"/>
@@ -3867,7 +4076,6 @@
       <w:r>
         <w:rPr>
           <w:rFonts w:ascii="Arial" w:eastAsia="Times New Roman" w:hAnsi="Arial" w:cs="Arial"/>
-          <w:strike/>
           <w:color w:val="000000"/>
           <w:sz w:val="24"/>
           <w:szCs w:val="24"/>
@@ -3878,7 +4086,6 @@
       <w:r>
         <w:rPr>
           <w:rFonts w:ascii="Arial" w:eastAsia="Times New Roman" w:hAnsi="Arial" w:cs="Arial"/>
-          <w:strike/>
           <w:color w:val="000000"/>
           <w:sz w:val="24"/>
           <w:szCs w:val="24"/>
@@ -3889,7 +4096,6 @@
       <w:r>
         <w:rPr>
           <w:rFonts w:ascii="Arial" w:eastAsia="Times New Roman" w:hAnsi="Arial" w:cs="Arial"/>
-          <w:strike/>
           <w:color w:val="000000"/>
           <w:sz w:val="24"/>
           <w:szCs w:val="24"/>
@@ -3900,7 +4106,6 @@
       <w:r>
         <w:rPr>
           <w:rFonts w:ascii="Arial" w:eastAsia="Times New Roman" w:hAnsi="Arial" w:cs="Arial"/>
-          <w:strike/>
           <w:color w:val="000000"/>
           <w:sz w:val="24"/>
           <w:szCs w:val="24"/>
@@ -3917,7 +4122,6 @@
           <w:rFonts w:ascii="Courier New" w:eastAsia="Times New Roman" w:hAnsi="Courier New" w:cs="Courier New"/>
           <w:b/>
           <w:bCs/>
-          <w:strike/>
           <w:color w:val="000000"/>
           <w:sz w:val="24"/>
           <w:szCs w:val="24"/>
@@ -3928,7 +4132,6 @@
           <w:rFonts w:ascii="Courier New" w:eastAsia="Times New Roman" w:hAnsi="Courier New" w:cs="Courier New"/>
           <w:b/>
           <w:bCs/>
-          <w:strike/>
           <w:color w:val="000000"/>
           <w:sz w:val="24"/>
           <w:szCs w:val="24"/>
@@ -3942,7 +4145,6 @@
           <w:rFonts w:ascii="Courier New" w:eastAsia="Times New Roman" w:hAnsi="Courier New" w:cs="Courier New"/>
           <w:b/>
           <w:bCs/>
-          <w:strike/>
           <w:color w:val="000000"/>
           <w:sz w:val="24"/>
           <w:szCs w:val="24"/>
@@ -3954,7 +4156,6 @@
           <w:rFonts w:ascii="Courier New" w:eastAsia="Times New Roman" w:hAnsi="Courier New" w:cs="Courier New"/>
           <w:b/>
           <w:bCs/>
-          <w:strike/>
           <w:color w:val="000000"/>
           <w:sz w:val="24"/>
           <w:szCs w:val="24"/>
@@ -3967,7 +4168,6 @@
           <w:rFonts w:ascii="Courier New" w:eastAsia="Times New Roman" w:hAnsi="Courier New" w:cs="Courier New"/>
           <w:b/>
           <w:bCs/>
-          <w:strike/>
           <w:color w:val="000000"/>
           <w:sz w:val="24"/>
           <w:szCs w:val="24"/>
@@ -3979,7 +4179,6 @@
           <w:rFonts w:ascii="Courier New" w:eastAsia="Times New Roman" w:hAnsi="Courier New" w:cs="Courier New"/>
           <w:b/>
           <w:bCs/>
-          <w:strike/>
           <w:color w:val="000000"/>
           <w:sz w:val="24"/>
           <w:szCs w:val="24"/>
@@ -3991,7 +4190,6 @@
           <w:rFonts w:ascii="Courier New" w:eastAsia="Times New Roman" w:hAnsi="Courier New" w:cs="Courier New"/>
           <w:b/>
           <w:bCs/>
-          <w:strike/>
           <w:color w:val="000000"/>
           <w:sz w:val="24"/>
           <w:szCs w:val="24"/>
@@ -4003,7 +4201,6 @@
           <w:rFonts w:ascii="Courier New" w:eastAsia="Times New Roman" w:hAnsi="Courier New" w:cs="Courier New"/>
           <w:b/>
           <w:bCs/>
-          <w:strike/>
           <w:color w:val="000000"/>
           <w:sz w:val="24"/>
           <w:szCs w:val="24"/>
@@ -4015,7 +4212,6 @@
           <w:rFonts w:ascii="Courier New" w:eastAsia="Times New Roman" w:hAnsi="Courier New" w:cs="Courier New"/>
           <w:b/>
           <w:bCs/>
-          <w:strike/>
           <w:color w:val="000000"/>
           <w:sz w:val="24"/>
           <w:szCs w:val="24"/>
@@ -4024,16 +4220,10 @@
       </w:r>
     </w:p>
     <w:p>
-      <w:pPr>
-        <w:rPr>
-          <w:strike/>
-        </w:rPr>
-      </w:pPr>
       <w:proofErr w:type="gramStart"/>
       <w:r>
         <w:rPr>
           <w:rFonts w:ascii="Arial" w:eastAsia="Times New Roman" w:hAnsi="Arial" w:cs="Arial"/>
-          <w:strike/>
           <w:color w:val="000000"/>
           <w:sz w:val="24"/>
           <w:szCs w:val="24"/>
@@ -4044,7 +4234,6 @@
       <w:r>
         <w:rPr>
           <w:rFonts w:ascii="Arial" w:eastAsia="Times New Roman" w:hAnsi="Arial" w:cs="Arial"/>
-          <w:strike/>
           <w:color w:val="000000"/>
           <w:sz w:val="24"/>
           <w:szCs w:val="24"/>
@@ -4054,7 +4243,6 @@
       <w:r>
         <w:rPr>
           <w:rFonts w:ascii="Arial" w:eastAsia="Times New Roman" w:hAnsi="Arial" w:cs="Arial"/>
-          <w:strike/>
           <w:color w:val="000000"/>
           <w:sz w:val="24"/>
           <w:szCs w:val="24"/>
@@ -4070,7 +4258,6 @@
         <w:spacing w:after="0" w:line="240" w:lineRule="auto"/>
         <w:rPr>
           <w:rFonts w:ascii="Arial" w:hAnsi="Arial" w:cs="Arial"/>
-          <w:strike/>
           <w:color w:val="FF0000"/>
           <w:sz w:val="24"/>
           <w:szCs w:val="24"/>
@@ -4080,7 +4267,6 @@
       <w:r>
         <w:rPr>
           <w:rFonts w:ascii="Arial" w:hAnsi="Arial" w:cs="Arial"/>
-          <w:strike/>
           <w:color w:val="FF0000"/>
           <w:sz w:val="24"/>
           <w:szCs w:val="24"/>
@@ -4088,105 +4274,73 @@
         </w:rPr>
         <w:t>Please note that a successful submission does not guarantee full credit for this</w:t>
       </w:r>
-    </w:p>
-    <w:p>
-      <w:pPr>
-        <w:autoSpaceDE w:val="0"/>
-        <w:autoSpaceDN w:val="0"/>
-        <w:adjustRightInd w:val="0"/>
-        <w:spacing w:after="0" w:line="240" w:lineRule="auto"/>
+      <w:r>
         <w:rPr>
           <w:rFonts w:ascii="Arial" w:hAnsi="Arial" w:cs="Arial"/>
-          <w:strike/>
-          <w:color w:val="FF0000"/>
-          <w:sz w:val="24"/>
-          <w:szCs w:val="24"/>
-          <w:lang w:val="en-CA"/>
-        </w:rPr>
-      </w:pPr>
-      <w:proofErr w:type="gramStart"/>
+          <w:color w:val="FF0000"/>
+          <w:sz w:val="24"/>
+          <w:szCs w:val="24"/>
+          <w:lang w:val="en-CA"/>
+        </w:rPr>
+        <w:t xml:space="preserve"> </w:t>
+      </w:r>
       <w:r>
         <w:rPr>
           <w:rFonts w:ascii="Arial" w:hAnsi="Arial" w:cs="Arial"/>
-          <w:strike/>
-          <w:color w:val="FF0000"/>
-          <w:sz w:val="24"/>
-          <w:szCs w:val="24"/>
-          <w:lang w:val="en-CA"/>
-        </w:rPr>
-        <w:t>workshop</w:t>
-      </w:r>
-      <w:proofErr w:type="gramEnd"/>
-      <w:r>
+          <w:color w:val="FF0000"/>
+          <w:sz w:val="24"/>
+          <w:szCs w:val="24"/>
+          <w:lang w:val="en-CA"/>
+        </w:rPr>
+        <w:t>workshop.</w:t>
+      </w:r>
+    </w:p>
+    <w:p>
+      <w:pPr>
+        <w:autoSpaceDE w:val="0"/>
+        <w:autoSpaceDN w:val="0"/>
+        <w:adjustRightInd w:val="0"/>
+        <w:spacing w:after="0" w:line="240" w:lineRule="auto"/>
         <w:rPr>
           <w:rFonts w:ascii="Arial" w:hAnsi="Arial" w:cs="Arial"/>
-          <w:strike/>
-          <w:color w:val="FF0000"/>
-          <w:sz w:val="24"/>
-          <w:szCs w:val="24"/>
-          <w:lang w:val="en-CA"/>
-        </w:rPr>
-        <w:t>.</w:t>
-      </w:r>
-    </w:p>
-    <w:p>
-      <w:pPr>
-        <w:autoSpaceDE w:val="0"/>
-        <w:autoSpaceDN w:val="0"/>
-        <w:adjustRightInd w:val="0"/>
-        <w:spacing w:after="0" w:line="240" w:lineRule="auto"/>
+          <w:color w:val="FF0000"/>
+          <w:sz w:val="24"/>
+          <w:szCs w:val="24"/>
+          <w:lang w:val="en-CA"/>
+        </w:rPr>
+      </w:pPr>
+      <w:r>
         <w:rPr>
           <w:rFonts w:ascii="Arial" w:hAnsi="Arial" w:cs="Arial"/>
-          <w:strike/>
-          <w:color w:val="FF0000"/>
-          <w:sz w:val="24"/>
-          <w:szCs w:val="24"/>
-          <w:lang w:val="en-CA"/>
-        </w:rPr>
-      </w:pPr>
+          <w:color w:val="FF0000"/>
+          <w:sz w:val="24"/>
+          <w:szCs w:val="24"/>
+          <w:lang w:val="en-CA"/>
+        </w:rPr>
+        <w:t>If the professor is not satisfied with your implementation, your professor may ask you to</w:t>
+      </w:r>
       <w:r>
         <w:rPr>
           <w:rFonts w:ascii="Arial" w:hAnsi="Arial" w:cs="Arial"/>
-          <w:strike/>
-          <w:color w:val="FF0000"/>
-          <w:sz w:val="24"/>
-          <w:szCs w:val="24"/>
-          <w:lang w:val="en-CA"/>
-        </w:rPr>
-        <w:t>If the professor is not satisfied with your implementation, your professor may ask you to</w:t>
-      </w:r>
-    </w:p>
-    <w:p>
-      <w:pPr>
-        <w:rPr>
-          <w:strike/>
-        </w:rPr>
-      </w:pPr>
-      <w:proofErr w:type="gramStart"/>
+          <w:color w:val="FF0000"/>
+          <w:sz w:val="24"/>
+          <w:szCs w:val="24"/>
+          <w:lang w:val="en-CA"/>
+        </w:rPr>
+        <w:t xml:space="preserve"> </w:t>
+      </w:r>
       <w:r>
         <w:rPr>
           <w:rFonts w:ascii="Arial" w:hAnsi="Arial" w:cs="Arial"/>
-          <w:strike/>
-          <w:color w:val="FF0000"/>
-          <w:sz w:val="24"/>
-          <w:szCs w:val="24"/>
-          <w:lang w:val="en-CA"/>
-        </w:rPr>
-        <w:lastRenderedPageBreak/>
-        <w:t>resubmit</w:t>
-      </w:r>
-      <w:proofErr w:type="gramEnd"/>
-      <w:r>
-        <w:rPr>
-          <w:rFonts w:ascii="Arial" w:hAnsi="Arial" w:cs="Arial"/>
-          <w:strike/>
-          <w:color w:val="FF0000"/>
-          <w:sz w:val="24"/>
-          <w:szCs w:val="24"/>
-          <w:lang w:val="en-CA"/>
-        </w:rPr>
-        <w:t>. Resubmissions will attract a penalty.</w:t>
-      </w:r>
+          <w:color w:val="FF0000"/>
+          <w:sz w:val="24"/>
+          <w:szCs w:val="24"/>
+          <w:lang w:val="en-CA"/>
+        </w:rPr>
+        <w:t>resubmit. Resubmissions will attract a penalty.</w:t>
+      </w:r>
+      <w:bookmarkStart w:id="0" w:name="_GoBack"/>
+      <w:bookmarkEnd w:id="0"/>
     </w:p>
     <w:sectPr>
       <w:pgSz w:w="12240" w:h="15840"/>

</xml_diff>